<commit_message>
Fixed minor typos and the git reset HEAD command in Appendix
</commit_message>
<xml_diff>
--- a/materials/activities/4-A-MergeConflicts.docx
+++ b/materials/activities/4-A-MergeConflicts.docx
@@ -2194,31 +2194,7 @@
                 <w:sz w:val="21"/>
                 <w:szCs w:val="21"/>
               </w:rPr>
-              <w:t xml:space="preserve"> </w:t>
-            </w:r>
-            <w:r>
-              <w:rPr>
-                <w:rFonts w:ascii="Courier" w:hAnsi="Courier" w:cstheme="minorHAnsi"/>
-                <w:sz w:val="21"/>
-                <w:szCs w:val="21"/>
-              </w:rPr>
-              <w:t>=</w:t>
-            </w:r>
-            <w:r>
-              <w:rPr>
-                <w:rFonts w:ascii="Courier" w:hAnsi="Courier" w:cstheme="minorHAnsi"/>
-                <w:sz w:val="21"/>
-                <w:szCs w:val="21"/>
-              </w:rPr>
-              <w:t xml:space="preserve"> </w:t>
-            </w:r>
-            <w:r>
-              <w:rPr>
-                <w:rFonts w:ascii="Courier" w:hAnsi="Courier" w:cstheme="minorHAnsi"/>
-                <w:sz w:val="21"/>
-                <w:szCs w:val="21"/>
-              </w:rPr>
-              <w:t>15</w:t>
+              <w:t xml:space="preserve"> = 15</w:t>
             </w:r>
           </w:p>
           <w:p>
@@ -2251,31 +2227,7 @@
                 <w:sz w:val="21"/>
                 <w:szCs w:val="21"/>
               </w:rPr>
-              <w:t xml:space="preserve"> </w:t>
-            </w:r>
-            <w:r>
-              <w:rPr>
-                <w:rFonts w:ascii="Courier" w:hAnsi="Courier" w:cstheme="minorHAnsi"/>
-                <w:sz w:val="21"/>
-                <w:szCs w:val="21"/>
-              </w:rPr>
-              <w:t>=</w:t>
-            </w:r>
-            <w:r>
-              <w:rPr>
-                <w:rFonts w:ascii="Courier" w:hAnsi="Courier" w:cstheme="minorHAnsi"/>
-                <w:sz w:val="21"/>
-                <w:szCs w:val="21"/>
-              </w:rPr>
-              <w:t xml:space="preserve"> </w:t>
-            </w:r>
-            <w:r>
-              <w:rPr>
-                <w:rFonts w:ascii="Courier" w:hAnsi="Courier" w:cstheme="minorHAnsi"/>
-                <w:sz w:val="21"/>
-                <w:szCs w:val="21"/>
-              </w:rPr>
-              <w:t>3.14</w:t>
+              <w:t xml:space="preserve"> = 3.14</w:t>
             </w:r>
             <w:r>
               <w:rPr>
@@ -3798,7 +3750,7 @@
                 <w:sz w:val="21"/>
                 <w:szCs w:val="21"/>
               </w:rPr>
-              <w:t xml:space="preserve">rsq = </w:t>
+              <w:t>rsq</w:t>
             </w:r>
             <w:proofErr w:type="spellEnd"/>
             <w:r>
@@ -3807,7 +3759,7 @@
                 <w:sz w:val="21"/>
                 <w:szCs w:val="21"/>
               </w:rPr>
-              <w:t>r*2</w:t>
+              <w:t xml:space="preserve"> = r*2</w:t>
             </w:r>
           </w:p>
           <w:p>
@@ -4655,27 +4607,14 @@
                             <w:r>
                               <w:t xml:space="preserve">Figure </w:t>
                             </w:r>
-                            <w:r>
-                              <w:fldChar w:fldCharType="begin"/>
-                            </w:r>
-                            <w:r>
-                              <w:instrText xml:space="preserve"> SEQ Figure \* ARABIC </w:instrText>
-                            </w:r>
-                            <w:r>
-                              <w:fldChar w:fldCharType="separate"/>
-                            </w:r>
-                            <w:r>
-                              <w:rPr>
-                                <w:noProof/>
-                              </w:rPr>
-                              <w:t>1</w:t>
-                            </w:r>
-                            <w:r>
-                              <w:rPr>
-                                <w:noProof/>
-                              </w:rPr>
-                              <w:fldChar w:fldCharType="end"/>
-                            </w:r>
+                            <w:fldSimple w:instr=" SEQ Figure \* ARABIC ">
+                              <w:r>
+                                <w:rPr>
+                                  <w:noProof/>
+                                </w:rPr>
+                                <w:t>1</w:t>
+                              </w:r>
+                            </w:fldSimple>
                             <w:r>
                               <w:t xml:space="preserve"> - Conflicting Upstream Changes</w:t>
                             </w:r>
@@ -5634,19 +5573,7 @@
         <w:rPr>
           <w:rFonts w:asciiTheme="minorHAnsi" w:hAnsiTheme="minorHAnsi" w:cstheme="minorHAnsi"/>
         </w:rPr>
-        <w:t xml:space="preserve">b </w:t>
-      </w:r>
-      <w:r>
-        <w:rPr>
-          <w:rFonts w:asciiTheme="minorHAnsi" w:hAnsiTheme="minorHAnsi" w:cstheme="minorHAnsi"/>
-        </w:rPr>
-        <w:t>“is up to date…”</w:t>
-      </w:r>
-      <w:r>
-        <w:rPr>
-          <w:rFonts w:asciiTheme="minorHAnsi" w:hAnsiTheme="minorHAnsi" w:cstheme="minorHAnsi"/>
-        </w:rPr>
-        <w:t xml:space="preserve"> (See #5).  Then also use </w:t>
+        <w:t xml:space="preserve">b “is up to date…” (See #5).  Then also use </w:t>
       </w:r>
       <w:r>
         <w:rPr>
@@ -5866,27 +5793,14 @@
                             <w:r>
                               <w:t xml:space="preserve">Figure </w:t>
                             </w:r>
-                            <w:r>
-                              <w:fldChar w:fldCharType="begin"/>
-                            </w:r>
-                            <w:r>
-                              <w:instrText xml:space="preserve"> SEQ Figure \* ARABIC </w:instrText>
-                            </w:r>
-                            <w:r>
-                              <w:fldChar w:fldCharType="separate"/>
-                            </w:r>
-                            <w:r>
-                              <w:rPr>
-                                <w:noProof/>
-                              </w:rPr>
-                              <w:t>2</w:t>
-                            </w:r>
-                            <w:r>
-                              <w:rPr>
-                                <w:noProof/>
-                              </w:rPr>
-                              <w:fldChar w:fldCharType="end"/>
-                            </w:r>
+                            <w:fldSimple w:instr=" SEQ Figure \* ARABIC ">
+                              <w:r>
+                                <w:rPr>
+                                  <w:noProof/>
+                                </w:rPr>
+                                <w:t>2</w:t>
+                              </w:r>
+                            </w:fldSimple>
                             <w:r>
                               <w:t xml:space="preserve"> - Merge main into feature branch</w:t>
                             </w:r>
@@ -7312,27 +7226,14 @@
                             <w:r>
                               <w:t xml:space="preserve">Figure </w:t>
                             </w:r>
-                            <w:r>
-                              <w:fldChar w:fldCharType="begin"/>
-                            </w:r>
-                            <w:r>
-                              <w:instrText xml:space="preserve"> SEQ Figure \* ARABIC </w:instrText>
-                            </w:r>
-                            <w:r>
-                              <w:fldChar w:fldCharType="separate"/>
-                            </w:r>
-                            <w:r>
-                              <w:rPr>
-                                <w:noProof/>
-                              </w:rPr>
-                              <w:t>3</w:t>
-                            </w:r>
-                            <w:r>
-                              <w:rPr>
-                                <w:noProof/>
-                              </w:rPr>
-                              <w:fldChar w:fldCharType="end"/>
-                            </w:r>
+                            <w:fldSimple w:instr=" SEQ Figure \* ARABIC ">
+                              <w:r>
+                                <w:rPr>
+                                  <w:noProof/>
+                                </w:rPr>
+                                <w:t>3</w:t>
+                              </w:r>
+                            </w:fldSimple>
                             <w:r>
                               <w:t xml:space="preserve"> - Resolving a Merge Conflict</w:t>
                             </w:r>
@@ -8569,13 +8470,7 @@
         <w:rPr>
           <w:rFonts w:asciiTheme="minorHAnsi" w:hAnsiTheme="minorHAnsi" w:cstheme="minorHAnsi"/>
         </w:rPr>
-        <w:t>Be sure to use a meaningful commit message.</w:t>
-      </w:r>
-      <w:r>
-        <w:rPr>
-          <w:rFonts w:asciiTheme="minorHAnsi" w:hAnsiTheme="minorHAnsi" w:cstheme="minorHAnsi"/>
-        </w:rPr>
-        <w:t xml:space="preserve">  </w:t>
+        <w:t xml:space="preserve">Be sure to use a meaningful commit message.  </w:t>
       </w:r>
     </w:p>
     <w:p>
@@ -10319,27 +10214,53 @@
         <w:rPr>
           <w:rFonts w:ascii="Courier" w:hAnsi="Courier" w:cstheme="minorHAnsi"/>
         </w:rPr>
-        <w:t>git reset --hard 85b82775fa48c1b40727c9782dcd2f4a937ac6d1</w:t>
-      </w:r>
-    </w:p>
-    <w:p>
-      <w:pPr>
-        <w:rPr>
-          <w:rFonts w:asciiTheme="minorHAnsi" w:hAnsiTheme="minorHAnsi" w:cstheme="minorHAnsi"/>
-        </w:rPr>
-      </w:pPr>
-    </w:p>
-    <w:p>
-      <w:pPr>
-        <w:rPr>
-          <w:rFonts w:asciiTheme="minorHAnsi" w:hAnsiTheme="minorHAnsi" w:cstheme="minorHAnsi"/>
-        </w:rPr>
-      </w:pPr>
-      <w:r>
-        <w:rPr>
-          <w:rFonts w:asciiTheme="minorHAnsi" w:hAnsiTheme="minorHAnsi" w:cstheme="minorHAnsi"/>
-        </w:rPr>
-        <w:t>You should see the output:</w:t>
+        <w:t>git reset --hard</w:t>
+      </w:r>
+      <w:r>
+        <w:rPr>
+          <w:rFonts w:ascii="Courier" w:hAnsi="Courier" w:cstheme="minorHAnsi"/>
+        </w:rPr>
+        <w:t>~1</w:t>
+      </w:r>
+    </w:p>
+    <w:p>
+      <w:pPr>
+        <w:rPr>
+          <w:rFonts w:asciiTheme="minorHAnsi" w:hAnsiTheme="minorHAnsi" w:cstheme="minorHAnsi"/>
+        </w:rPr>
+      </w:pPr>
+    </w:p>
+    <w:p>
+      <w:pPr>
+        <w:rPr>
+          <w:rFonts w:asciiTheme="minorHAnsi" w:hAnsiTheme="minorHAnsi" w:cstheme="minorHAnsi"/>
+        </w:rPr>
+      </w:pPr>
+      <w:r>
+        <w:rPr>
+          <w:rFonts w:asciiTheme="minorHAnsi" w:hAnsiTheme="minorHAnsi" w:cstheme="minorHAnsi"/>
+        </w:rPr>
+        <w:t>You should see output</w:t>
+      </w:r>
+      <w:r>
+        <w:rPr>
+          <w:rFonts w:asciiTheme="minorHAnsi" w:hAnsiTheme="minorHAnsi" w:cstheme="minorHAnsi"/>
+        </w:rPr>
+        <w:t xml:space="preserve"> </w:t>
+      </w:r>
+      <w:proofErr w:type="gramStart"/>
+      <w:r>
+        <w:rPr>
+          <w:rFonts w:asciiTheme="minorHAnsi" w:hAnsiTheme="minorHAnsi" w:cstheme="minorHAnsi"/>
+        </w:rPr>
+        <w:t>similar to</w:t>
+      </w:r>
+      <w:proofErr w:type="gramEnd"/>
+      <w:r>
+        <w:rPr>
+          <w:rFonts w:asciiTheme="minorHAnsi" w:hAnsiTheme="minorHAnsi" w:cstheme="minorHAnsi"/>
+        </w:rPr>
+        <w:t>:</w:t>
       </w:r>
     </w:p>
     <w:p>
@@ -10360,7 +10281,13 @@
         <w:rPr>
           <w:rFonts w:ascii="Courier" w:hAnsi="Courier" w:cstheme="minorHAnsi"/>
         </w:rPr>
-        <w:t>HEAD is now at 85b8277 Do not display directory during execution.</w:t>
+        <w:t xml:space="preserve">HEAD is now at </w:t>
+      </w:r>
+      <w:r>
+        <w:rPr>
+          <w:rFonts w:ascii="Courier" w:hAnsi="Courier" w:cstheme="minorHAnsi"/>
+        </w:rPr>
+        <w:t>…</w:t>
       </w:r>
     </w:p>
     <w:p>
@@ -10616,7 +10543,6 @@
         <w:rPr>
           <w:rFonts w:asciiTheme="minorHAnsi" w:hAnsiTheme="minorHAnsi" w:cstheme="minorHAnsi"/>
         </w:rPr>
-        <w:lastRenderedPageBreak/>
         <w:t xml:space="preserve">a. Approximately how much time did you spend on this activity outside of class time?  </w:t>
       </w:r>
     </w:p>
@@ -11801,6 +11727,7 @@
   <w:style w:type="character" w:default="1" w:styleId="DefaultParagraphFont">
     <w:name w:val="Default Paragraph Font"/>
     <w:uiPriority w:val="1"/>
+    <w:semiHidden/>
     <w:unhideWhenUsed/>
   </w:style>
   <w:style w:type="table" w:default="1" w:styleId="TableNormal">

</xml_diff>

<commit_message>
Updates to Activity 4 and slides
</commit_message>
<xml_diff>
--- a/materials/activities/4-A-MergeConflicts.docx
+++ b/materials/activities/4-A-MergeConflicts.docx
@@ -404,7 +404,19 @@
         <w:rPr>
           <w:rFonts w:asciiTheme="minorHAnsi" w:hAnsiTheme="minorHAnsi" w:cstheme="minorHAnsi"/>
         </w:rPr>
-        <w:t xml:space="preserve">fix several bugs that existed in the program.  The left-hand pane shows a contributors </w:t>
+        <w:t>fix several bugs that existed in the program.  The left-hand pane shows a contributor</w:t>
+      </w:r>
+      <w:r>
+        <w:rPr>
+          <w:rFonts w:asciiTheme="minorHAnsi" w:hAnsiTheme="minorHAnsi" w:cstheme="minorHAnsi"/>
+        </w:rPr>
+        <w:t>’</w:t>
+      </w:r>
+      <w:r>
+        <w:rPr>
+          <w:rFonts w:asciiTheme="minorHAnsi" w:hAnsiTheme="minorHAnsi" w:cstheme="minorHAnsi"/>
+        </w:rPr>
+        <w:t xml:space="preserve">s </w:t>
       </w:r>
       <w:r>
         <w:rPr>
@@ -3065,6 +3077,62 @@
         <w:rPr>
           <w:rFonts w:asciiTheme="minorHAnsi" w:hAnsiTheme="minorHAnsi" w:cstheme="minorHAnsi"/>
         </w:rPr>
+        <w:t xml:space="preserve">The </w:t>
+      </w:r>
+      <w:r>
+        <w:rPr>
+          <w:rFonts w:ascii="Courier" w:hAnsi="Courier" w:cstheme="minorHAnsi"/>
+        </w:rPr>
+        <w:t>**</w:t>
+      </w:r>
+      <w:r>
+        <w:rPr>
+          <w:rFonts w:asciiTheme="minorHAnsi" w:hAnsiTheme="minorHAnsi" w:cstheme="minorHAnsi"/>
+        </w:rPr>
+        <w:t xml:space="preserve"> indicates exponentiation (</w:t>
+      </w:r>
+      <w:proofErr w:type="gramStart"/>
+      <w:r>
+        <w:rPr>
+          <w:rFonts w:asciiTheme="minorHAnsi" w:hAnsiTheme="minorHAnsi" w:cstheme="minorHAnsi"/>
+        </w:rPr>
+        <w:t>e.g.</w:t>
+      </w:r>
+      <w:proofErr w:type="gramEnd"/>
+      <w:r>
+        <w:rPr>
+          <w:rFonts w:asciiTheme="minorHAnsi" w:hAnsiTheme="minorHAnsi" w:cstheme="minorHAnsi"/>
+        </w:rPr>
+        <w:t xml:space="preserve"> </w:t>
+      </w:r>
+      <w:r>
+        <w:rPr>
+          <w:rFonts w:ascii="Courier" w:hAnsi="Courier" w:cstheme="minorHAnsi"/>
+        </w:rPr>
+        <w:t>x**2</w:t>
+      </w:r>
+      <w:r>
+        <w:rPr>
+          <w:rFonts w:asciiTheme="minorHAnsi" w:hAnsiTheme="minorHAnsi" w:cstheme="minorHAnsi"/>
+        </w:rPr>
+        <w:t xml:space="preserve"> is </w:t>
+      </w:r>
+      <w:r>
+        <w:rPr>
+          <w:rFonts w:ascii="Courier" w:hAnsi="Courier" w:cstheme="minorHAnsi"/>
+        </w:rPr>
+        <w:t>x</w:t>
+      </w:r>
+      <w:r>
+        <w:rPr>
+          <w:rFonts w:asciiTheme="minorHAnsi" w:hAnsiTheme="minorHAnsi" w:cstheme="minorHAnsi"/>
+        </w:rPr>
+        <w:t xml:space="preserve"> squared).  </w:t>
+      </w:r>
+      <w:r>
+        <w:rPr>
+          <w:rFonts w:asciiTheme="minorHAnsi" w:hAnsiTheme="minorHAnsi" w:cstheme="minorHAnsi"/>
+        </w:rPr>
         <w:t xml:space="preserve">The Common Ancestor contains a bug that is fixed in different ways by </w:t>
       </w:r>
       <w:r>
@@ -3469,82 +3537,50 @@
             <w:pPr>
               <w:rPr>
                 <w:rFonts w:ascii="Courier" w:hAnsi="Courier" w:cstheme="minorHAnsi"/>
-                <w:sz w:val="21"/>
-                <w:szCs w:val="21"/>
+                <w:sz w:val="20"/>
+                <w:szCs w:val="20"/>
               </w:rPr>
             </w:pPr>
             <w:r>
               <w:rPr>
                 <w:rFonts w:ascii="Courier" w:hAnsi="Courier" w:cstheme="minorHAnsi"/>
-                <w:sz w:val="21"/>
-                <w:szCs w:val="21"/>
-              </w:rPr>
-              <w:t>r</w:t>
+                <w:sz w:val="20"/>
+                <w:szCs w:val="20"/>
+              </w:rPr>
+              <w:t>r = 15</w:t>
             </w:r>
+          </w:p>
+          <w:p>
+            <w:pPr>
+              <w:rPr>
+                <w:rFonts w:ascii="Courier" w:hAnsi="Courier" w:cstheme="minorHAnsi"/>
+                <w:sz w:val="20"/>
+                <w:szCs w:val="20"/>
+              </w:rPr>
+            </w:pPr>
             <w:r>
               <w:rPr>
                 <w:rFonts w:ascii="Courier" w:hAnsi="Courier" w:cstheme="minorHAnsi"/>
-                <w:sz w:val="21"/>
-                <w:szCs w:val="21"/>
-              </w:rPr>
-              <w:t xml:space="preserve"> = 15</w:t>
+                <w:sz w:val="20"/>
+                <w:szCs w:val="20"/>
+              </w:rPr>
+              <w:t>pi = 3.1415927</w:t>
             </w:r>
           </w:p>
           <w:p>
             <w:pPr>
               <w:rPr>
                 <w:rFonts w:ascii="Courier" w:hAnsi="Courier" w:cstheme="minorHAnsi"/>
-                <w:sz w:val="21"/>
-                <w:szCs w:val="21"/>
-              </w:rPr>
-            </w:pPr>
-            <w:r>
-              <w:rPr>
-                <w:rFonts w:ascii="Courier" w:hAnsi="Courier" w:cstheme="minorHAnsi"/>
-                <w:sz w:val="21"/>
-                <w:szCs w:val="21"/>
-              </w:rPr>
-              <w:t>p</w:t>
-            </w:r>
-            <w:r>
-              <w:rPr>
-                <w:rFonts w:ascii="Courier" w:hAnsi="Courier" w:cstheme="minorHAnsi"/>
-                <w:sz w:val="21"/>
-                <w:szCs w:val="21"/>
-              </w:rPr>
-              <w:t>i</w:t>
-            </w:r>
-            <w:r>
-              <w:rPr>
-                <w:rFonts w:ascii="Courier" w:hAnsi="Courier" w:cstheme="minorHAnsi"/>
-                <w:sz w:val="21"/>
-                <w:szCs w:val="21"/>
-              </w:rPr>
-              <w:t xml:space="preserve"> = 3.14</w:t>
-            </w:r>
-            <w:r>
-              <w:rPr>
-                <w:rFonts w:ascii="Courier" w:hAnsi="Courier" w:cstheme="minorHAnsi"/>
-                <w:sz w:val="21"/>
-                <w:szCs w:val="21"/>
-              </w:rPr>
-              <w:t>15927</w:t>
-            </w:r>
-          </w:p>
-          <w:p>
-            <w:pPr>
-              <w:rPr>
-                <w:rFonts w:ascii="Courier" w:hAnsi="Courier" w:cstheme="minorHAnsi"/>
-                <w:sz w:val="21"/>
-                <w:szCs w:val="21"/>
+                <w:sz w:val="20"/>
+                <w:szCs w:val="20"/>
               </w:rPr>
             </w:pPr>
             <w:proofErr w:type="spellStart"/>
             <w:r>
               <w:rPr>
                 <w:rFonts w:ascii="Courier" w:hAnsi="Courier" w:cstheme="minorHAnsi"/>
-                <w:sz w:val="21"/>
-                <w:szCs w:val="21"/>
+                <w:sz w:val="20"/>
+                <w:szCs w:val="20"/>
               </w:rPr>
               <w:t>rsq</w:t>
             </w:r>
@@ -3552,8 +3588,8 @@
             <w:r>
               <w:rPr>
                 <w:rFonts w:ascii="Courier" w:hAnsi="Courier" w:cstheme="minorHAnsi"/>
-                <w:sz w:val="21"/>
-                <w:szCs w:val="21"/>
+                <w:sz w:val="20"/>
+                <w:szCs w:val="20"/>
               </w:rPr>
               <w:t xml:space="preserve"> = r**2</w:t>
             </w:r>
@@ -3562,15 +3598,15 @@
             <w:pPr>
               <w:rPr>
                 <w:rFonts w:ascii="Courier" w:hAnsi="Courier" w:cstheme="minorHAnsi"/>
-                <w:sz w:val="21"/>
-                <w:szCs w:val="21"/>
+                <w:sz w:val="20"/>
+                <w:szCs w:val="20"/>
               </w:rPr>
             </w:pPr>
             <w:r>
               <w:rPr>
                 <w:rFonts w:ascii="Courier" w:hAnsi="Courier" w:cstheme="minorHAnsi"/>
-                <w:sz w:val="21"/>
-                <w:szCs w:val="21"/>
+                <w:sz w:val="20"/>
+                <w:szCs w:val="20"/>
               </w:rPr>
               <w:t>a = pi*</w:t>
             </w:r>
@@ -3578,8 +3614,8 @@
             <w:r>
               <w:rPr>
                 <w:rFonts w:ascii="Courier" w:hAnsi="Courier" w:cstheme="minorHAnsi"/>
-                <w:sz w:val="21"/>
-                <w:szCs w:val="21"/>
+                <w:sz w:val="20"/>
+                <w:szCs w:val="20"/>
               </w:rPr>
               <w:t>rsq</w:t>
             </w:r>
@@ -3589,25 +3625,17 @@
             <w:pPr>
               <w:rPr>
                 <w:rFonts w:ascii="Courier" w:hAnsi="Courier" w:cstheme="minorHAnsi"/>
-                <w:sz w:val="21"/>
-                <w:szCs w:val="21"/>
+                <w:sz w:val="20"/>
+                <w:szCs w:val="20"/>
               </w:rPr>
             </w:pPr>
             <w:r>
               <w:rPr>
                 <w:rFonts w:ascii="Courier" w:hAnsi="Courier" w:cstheme="minorHAnsi"/>
-                <w:sz w:val="21"/>
-                <w:szCs w:val="21"/>
-              </w:rPr>
-              <w:t xml:space="preserve">print </w:t>
-            </w:r>
-            <w:r>
-              <w:rPr>
-                <w:rFonts w:ascii="Courier" w:hAnsi="Courier" w:cstheme="minorHAnsi"/>
-                <w:sz w:val="21"/>
-                <w:szCs w:val="21"/>
-              </w:rPr>
-              <w:t>a</w:t>
+                <w:sz w:val="20"/>
+                <w:szCs w:val="20"/>
+              </w:rPr>
+              <w:t>print a</w:t>
             </w:r>
           </w:p>
         </w:tc>
@@ -3625,6 +3653,8 @@
             <w:pPr>
               <w:rPr>
                 <w:rFonts w:asciiTheme="minorHAnsi" w:hAnsiTheme="minorHAnsi" w:cstheme="minorHAnsi"/>
+                <w:sz w:val="20"/>
+                <w:szCs w:val="20"/>
               </w:rPr>
             </w:pPr>
           </w:p>
@@ -3643,8 +3673,8 @@
             <w:pPr>
               <w:rPr>
                 <w:rFonts w:ascii="Courier" w:hAnsi="Courier" w:cstheme="minorHAnsi"/>
-                <w:sz w:val="21"/>
-                <w:szCs w:val="21"/>
+                <w:sz w:val="20"/>
+                <w:szCs w:val="20"/>
               </w:rPr>
             </w:pPr>
           </w:p>
@@ -3663,6 +3693,8 @@
             <w:pPr>
               <w:rPr>
                 <w:rFonts w:asciiTheme="minorHAnsi" w:hAnsiTheme="minorHAnsi" w:cstheme="minorHAnsi"/>
+                <w:sz w:val="20"/>
+                <w:szCs w:val="20"/>
               </w:rPr>
             </w:pPr>
           </w:p>
@@ -3681,74 +3713,50 @@
             <w:pPr>
               <w:rPr>
                 <w:rFonts w:ascii="Courier" w:hAnsi="Courier" w:cstheme="minorHAnsi"/>
-                <w:sz w:val="21"/>
-                <w:szCs w:val="21"/>
+                <w:sz w:val="20"/>
+                <w:szCs w:val="20"/>
               </w:rPr>
             </w:pPr>
             <w:r>
               <w:rPr>
                 <w:rFonts w:ascii="Courier" w:hAnsi="Courier" w:cstheme="minorHAnsi"/>
-                <w:sz w:val="21"/>
-                <w:szCs w:val="21"/>
-              </w:rPr>
-              <w:t>r</w:t>
+                <w:sz w:val="20"/>
+                <w:szCs w:val="20"/>
+              </w:rPr>
+              <w:t>r = 15</w:t>
             </w:r>
+          </w:p>
+          <w:p>
+            <w:pPr>
+              <w:rPr>
+                <w:rFonts w:ascii="Courier" w:hAnsi="Courier" w:cstheme="minorHAnsi"/>
+                <w:sz w:val="20"/>
+                <w:szCs w:val="20"/>
+              </w:rPr>
+            </w:pPr>
             <w:r>
               <w:rPr>
                 <w:rFonts w:ascii="Courier" w:hAnsi="Courier" w:cstheme="minorHAnsi"/>
-                <w:sz w:val="21"/>
-                <w:szCs w:val="21"/>
-              </w:rPr>
-              <w:t xml:space="preserve"> = 15</w:t>
+                <w:sz w:val="20"/>
+                <w:szCs w:val="20"/>
+              </w:rPr>
+              <w:t>pi = 3.14</w:t>
             </w:r>
           </w:p>
           <w:p>
             <w:pPr>
               <w:rPr>
                 <w:rFonts w:ascii="Courier" w:hAnsi="Courier" w:cstheme="minorHAnsi"/>
-                <w:sz w:val="21"/>
-                <w:szCs w:val="21"/>
-              </w:rPr>
-            </w:pPr>
-            <w:r>
-              <w:rPr>
-                <w:rFonts w:ascii="Courier" w:hAnsi="Courier" w:cstheme="minorHAnsi"/>
-                <w:sz w:val="21"/>
-                <w:szCs w:val="21"/>
-              </w:rPr>
-              <w:t>p</w:t>
-            </w:r>
-            <w:r>
-              <w:rPr>
-                <w:rFonts w:ascii="Courier" w:hAnsi="Courier" w:cstheme="minorHAnsi"/>
-                <w:sz w:val="21"/>
-                <w:szCs w:val="21"/>
-              </w:rPr>
-              <w:t>i</w:t>
-            </w:r>
-            <w:r>
-              <w:rPr>
-                <w:rFonts w:ascii="Courier" w:hAnsi="Courier" w:cstheme="minorHAnsi"/>
-                <w:sz w:val="21"/>
-                <w:szCs w:val="21"/>
-              </w:rPr>
-              <w:t xml:space="preserve"> = 3.14</w:t>
-            </w:r>
-          </w:p>
-          <w:p>
-            <w:pPr>
-              <w:rPr>
-                <w:rFonts w:ascii="Courier" w:hAnsi="Courier" w:cstheme="minorHAnsi"/>
-                <w:sz w:val="21"/>
-                <w:szCs w:val="21"/>
+                <w:sz w:val="20"/>
+                <w:szCs w:val="20"/>
               </w:rPr>
             </w:pPr>
             <w:proofErr w:type="spellStart"/>
             <w:r>
               <w:rPr>
                 <w:rFonts w:ascii="Courier" w:hAnsi="Courier" w:cstheme="minorHAnsi"/>
-                <w:sz w:val="21"/>
-                <w:szCs w:val="21"/>
+                <w:sz w:val="20"/>
+                <w:szCs w:val="20"/>
               </w:rPr>
               <w:t>rsq</w:t>
             </w:r>
@@ -3756,8 +3764,8 @@
             <w:r>
               <w:rPr>
                 <w:rFonts w:ascii="Courier" w:hAnsi="Courier" w:cstheme="minorHAnsi"/>
-                <w:sz w:val="21"/>
-                <w:szCs w:val="21"/>
+                <w:sz w:val="20"/>
+                <w:szCs w:val="20"/>
               </w:rPr>
               <w:t xml:space="preserve"> = r*2</w:t>
             </w:r>
@@ -3766,15 +3774,15 @@
             <w:pPr>
               <w:rPr>
                 <w:rFonts w:ascii="Courier" w:hAnsi="Courier" w:cstheme="minorHAnsi"/>
-                <w:sz w:val="21"/>
-                <w:szCs w:val="21"/>
+                <w:sz w:val="20"/>
+                <w:szCs w:val="20"/>
               </w:rPr>
             </w:pPr>
             <w:r>
               <w:rPr>
                 <w:rFonts w:ascii="Courier" w:hAnsi="Courier" w:cstheme="minorHAnsi"/>
-                <w:sz w:val="21"/>
-                <w:szCs w:val="21"/>
+                <w:sz w:val="20"/>
+                <w:szCs w:val="20"/>
               </w:rPr>
               <w:t>area = pi*(</w:t>
             </w:r>
@@ -3782,8 +3790,8 @@
             <w:r>
               <w:rPr>
                 <w:rFonts w:ascii="Courier" w:hAnsi="Courier" w:cstheme="minorHAnsi"/>
-                <w:sz w:val="21"/>
-                <w:szCs w:val="21"/>
+                <w:sz w:val="20"/>
+                <w:szCs w:val="20"/>
               </w:rPr>
               <w:t>rsq</w:t>
             </w:r>
@@ -3791,8 +3799,8 @@
             <w:r>
               <w:rPr>
                 <w:rFonts w:ascii="Courier" w:hAnsi="Courier" w:cstheme="minorHAnsi"/>
-                <w:sz w:val="21"/>
-                <w:szCs w:val="21"/>
+                <w:sz w:val="20"/>
+                <w:szCs w:val="20"/>
               </w:rPr>
               <w:t>/</w:t>
             </w:r>
@@ -3800,8 +3808,8 @@
             <w:r>
               <w:rPr>
                 <w:rFonts w:ascii="Courier" w:hAnsi="Courier" w:cstheme="minorHAnsi"/>
-                <w:sz w:val="21"/>
-                <w:szCs w:val="21"/>
+                <w:sz w:val="20"/>
+                <w:szCs w:val="20"/>
               </w:rPr>
               <w:t>2)*</w:t>
             </w:r>
@@ -3809,8 +3817,8 @@
             <w:r>
               <w:rPr>
                 <w:rFonts w:ascii="Courier" w:hAnsi="Courier" w:cstheme="minorHAnsi"/>
-                <w:sz w:val="21"/>
-                <w:szCs w:val="21"/>
+                <w:sz w:val="20"/>
+                <w:szCs w:val="20"/>
               </w:rPr>
               <w:t>*2</w:t>
             </w:r>
@@ -3819,25 +3827,17 @@
             <w:pPr>
               <w:rPr>
                 <w:rFonts w:ascii="Courier" w:hAnsi="Courier" w:cstheme="minorHAnsi"/>
-                <w:sz w:val="21"/>
-                <w:szCs w:val="21"/>
+                <w:sz w:val="20"/>
+                <w:szCs w:val="20"/>
               </w:rPr>
             </w:pPr>
             <w:r>
               <w:rPr>
                 <w:rFonts w:ascii="Courier" w:hAnsi="Courier" w:cstheme="minorHAnsi"/>
-                <w:sz w:val="21"/>
-                <w:szCs w:val="21"/>
-              </w:rPr>
-              <w:t xml:space="preserve">print </w:t>
-            </w:r>
-            <w:r>
-              <w:rPr>
-                <w:rFonts w:ascii="Courier" w:hAnsi="Courier" w:cstheme="minorHAnsi"/>
-                <w:sz w:val="21"/>
-                <w:szCs w:val="21"/>
-              </w:rPr>
-              <w:t>area</w:t>
+                <w:sz w:val="20"/>
+                <w:szCs w:val="20"/>
+              </w:rPr>
+              <w:t>print area</w:t>
             </w:r>
           </w:p>
         </w:tc>
@@ -4365,7 +4365,6 @@
         <w:rPr>
           <w:rFonts w:asciiTheme="minorHAnsi" w:hAnsiTheme="minorHAnsi" w:cstheme="minorHAnsi"/>
         </w:rPr>
-        <w:lastRenderedPageBreak/>
         <w:t xml:space="preserve">3. </w:t>
       </w:r>
       <w:r>
@@ -4652,27 +4651,14 @@
                       <w:r>
                         <w:t xml:space="preserve">Figure </w:t>
                       </w:r>
-                      <w:r>
-                        <w:fldChar w:fldCharType="begin"/>
-                      </w:r>
-                      <w:r>
-                        <w:instrText xml:space="preserve"> SEQ Figure \* ARABIC </w:instrText>
-                      </w:r>
-                      <w:r>
-                        <w:fldChar w:fldCharType="separate"/>
-                      </w:r>
-                      <w:r>
-                        <w:rPr>
-                          <w:noProof/>
-                        </w:rPr>
-                        <w:t>1</w:t>
-                      </w:r>
-                      <w:r>
-                        <w:rPr>
-                          <w:noProof/>
-                        </w:rPr>
-                        <w:fldChar w:fldCharType="end"/>
-                      </w:r>
+                      <w:fldSimple w:instr=" SEQ Figure \* ARABIC ">
+                        <w:r>
+                          <w:rPr>
+                            <w:noProof/>
+                          </w:rPr>
+                          <w:t>1</w:t>
+                        </w:r>
+                      </w:fldSimple>
                       <w:r>
                         <w:t xml:space="preserve"> - Conflicting Upstream Changes</w:t>
                       </w:r>
@@ -5065,25 +5051,17 @@
         </w:rPr>
         <w:t xml:space="preserve"> branch is active.  </w:t>
       </w:r>
-    </w:p>
-    <w:p>
-      <w:pPr>
-        <w:rPr>
-          <w:rFonts w:asciiTheme="minorHAnsi" w:hAnsiTheme="minorHAnsi" w:cstheme="minorHAnsi"/>
-        </w:rPr>
-      </w:pPr>
-    </w:p>
-    <w:p>
-      <w:pPr>
-        <w:rPr>
-          <w:rFonts w:asciiTheme="minorHAnsi" w:hAnsiTheme="minorHAnsi" w:cstheme="minorHAnsi"/>
-        </w:rPr>
-      </w:pPr>
-      <w:r>
-        <w:rPr>
-          <w:rFonts w:asciiTheme="minorHAnsi" w:hAnsiTheme="minorHAnsi" w:cstheme="minorHAnsi"/>
-        </w:rPr>
-        <w:t xml:space="preserve">How can you tell </w:t>
+      <w:r>
+        <w:rPr>
+          <w:rFonts w:asciiTheme="minorHAnsi" w:hAnsiTheme="minorHAnsi" w:cstheme="minorHAnsi"/>
+        </w:rPr>
+        <w:t xml:space="preserve">You should be able to </w:t>
+      </w:r>
+      <w:r>
+        <w:rPr>
+          <w:rFonts w:asciiTheme="minorHAnsi" w:hAnsiTheme="minorHAnsi" w:cstheme="minorHAnsi"/>
+        </w:rPr>
+        <w:t xml:space="preserve">tell </w:t>
       </w:r>
       <w:r>
         <w:rPr>
@@ -5113,7 +5091,47 @@
         <w:rPr>
           <w:rFonts w:asciiTheme="minorHAnsi" w:hAnsiTheme="minorHAnsi" w:cstheme="minorHAnsi"/>
         </w:rPr>
-        <w:t xml:space="preserve"> branch that you have not yet synched?</w:t>
+        <w:t xml:space="preserve"> branch that you have not yet synched</w:t>
+      </w:r>
+      <w:r>
+        <w:rPr>
+          <w:rFonts w:asciiTheme="minorHAnsi" w:hAnsiTheme="minorHAnsi" w:cstheme="minorHAnsi"/>
+        </w:rPr>
+        <w:t xml:space="preserve"> (</w:t>
+      </w:r>
+      <w:proofErr w:type="gramStart"/>
+      <w:r>
+        <w:rPr>
+          <w:rFonts w:asciiTheme="minorHAnsi" w:hAnsiTheme="minorHAnsi" w:cstheme="minorHAnsi"/>
+        </w:rPr>
+        <w:t>i.e.</w:t>
+      </w:r>
+      <w:proofErr w:type="gramEnd"/>
+      <w:r>
+        <w:rPr>
+          <w:rFonts w:asciiTheme="minorHAnsi" w:hAnsiTheme="minorHAnsi" w:cstheme="minorHAnsi"/>
+        </w:rPr>
+        <w:t xml:space="preserve"> you are behind).</w:t>
+      </w:r>
+    </w:p>
+    <w:p>
+      <w:pPr>
+        <w:rPr>
+          <w:rFonts w:asciiTheme="minorHAnsi" w:hAnsiTheme="minorHAnsi" w:cstheme="minorHAnsi"/>
+        </w:rPr>
+      </w:pPr>
+    </w:p>
+    <w:p>
+      <w:pPr>
+        <w:rPr>
+          <w:rFonts w:asciiTheme="minorHAnsi" w:hAnsiTheme="minorHAnsi" w:cstheme="minorHAnsi"/>
+        </w:rPr>
+      </w:pPr>
+      <w:r>
+        <w:rPr>
+          <w:rFonts w:asciiTheme="minorHAnsi" w:hAnsiTheme="minorHAnsi" w:cstheme="minorHAnsi"/>
+        </w:rPr>
+        <w:t>Give a screen shot of the part of your origin repo page on GitHub that shows that your main is out of synch and how many commits behind the upstream you are.</w:t>
       </w:r>
     </w:p>
     <w:p>
@@ -5148,6 +5166,7 @@
     </w:p>
     <w:p>
       <w:pPr>
+        <w:ind w:left="288"/>
         <w:rPr>
           <w:rFonts w:asciiTheme="minorHAnsi" w:hAnsiTheme="minorHAnsi" w:cstheme="minorHAnsi"/>
         </w:rPr>
@@ -5194,13 +5213,12 @@
         </w:rPr>
         <w:t xml:space="preserve"> You should see that your pull request cannot be merged automatically.</w:t>
       </w:r>
-    </w:p>
-    <w:p>
-      <w:pPr>
-        <w:rPr>
-          <w:rFonts w:asciiTheme="minorHAnsi" w:hAnsiTheme="minorHAnsi" w:cstheme="minorHAnsi"/>
-        </w:rPr>
-      </w:pPr>
+      <w:r>
+        <w:rPr>
+          <w:rFonts w:asciiTheme="minorHAnsi" w:hAnsiTheme="minorHAnsi" w:cstheme="minorHAnsi"/>
+        </w:rPr>
+        <w:t xml:space="preserve"> </w:t>
+      </w:r>
     </w:p>
     <w:p>
       <w:pPr>
@@ -5209,12 +5227,6 @@
           <w:rFonts w:asciiTheme="minorHAnsi" w:hAnsiTheme="minorHAnsi" w:cstheme="minorHAnsi"/>
         </w:rPr>
       </w:pPr>
-      <w:r>
-        <w:rPr>
-          <w:rFonts w:asciiTheme="minorHAnsi" w:hAnsiTheme="minorHAnsi" w:cstheme="minorHAnsi"/>
-        </w:rPr>
-        <w:t xml:space="preserve">a. How does GitHub indicate that your pull request cannot be merged automatically?  </w:t>
-      </w:r>
     </w:p>
     <w:p>
       <w:pPr>
@@ -5223,6 +5235,19 @@
           <w:rFonts w:asciiTheme="minorHAnsi" w:hAnsiTheme="minorHAnsi" w:cstheme="minorHAnsi"/>
         </w:rPr>
       </w:pPr>
+      <w:r>
+        <w:rPr>
+          <w:rFonts w:asciiTheme="minorHAnsi" w:hAnsiTheme="minorHAnsi" w:cstheme="minorHAnsi"/>
+        </w:rPr>
+        <w:t>If GitHub indicates that your pull request can be merged automatically follow the instructions in Appendix A at the end of this activity sheet and then return to this question when you have a pull request that cannot be merged automatically.</w:t>
+      </w:r>
+    </w:p>
+    <w:p>
+      <w:pPr>
+        <w:rPr>
+          <w:rFonts w:asciiTheme="minorHAnsi" w:hAnsiTheme="minorHAnsi" w:cstheme="minorHAnsi"/>
+        </w:rPr>
+      </w:pPr>
     </w:p>
     <w:p>
       <w:pPr>
@@ -5235,19 +5260,49 @@
         <w:rPr>
           <w:rFonts w:asciiTheme="minorHAnsi" w:hAnsiTheme="minorHAnsi" w:cstheme="minorHAnsi"/>
         </w:rPr>
-        <w:t xml:space="preserve">If GitHub indicates that your pull request can be merged automatically follow the instructions in Appendix A at the end of this activity sheet and then return to this question </w:t>
-      </w:r>
-      <w:r>
-        <w:rPr>
-          <w:rFonts w:asciiTheme="minorHAnsi" w:hAnsiTheme="minorHAnsi" w:cstheme="minorHAnsi"/>
-        </w:rPr>
-        <w:t>when</w:t>
-      </w:r>
-      <w:r>
-        <w:rPr>
-          <w:rFonts w:asciiTheme="minorHAnsi" w:hAnsiTheme="minorHAnsi" w:cstheme="minorHAnsi"/>
-        </w:rPr>
-        <w:t xml:space="preserve"> you have a pull request that cannot be merged automatically.</w:t>
+        <w:t xml:space="preserve">a. </w:t>
+      </w:r>
+      <w:r>
+        <w:rPr>
+          <w:rFonts w:asciiTheme="minorHAnsi" w:hAnsiTheme="minorHAnsi" w:cstheme="minorHAnsi"/>
+        </w:rPr>
+        <w:t xml:space="preserve">Give a screenshot from your pull request on </w:t>
+      </w:r>
+      <w:r>
+        <w:rPr>
+          <w:rFonts w:asciiTheme="minorHAnsi" w:hAnsiTheme="minorHAnsi" w:cstheme="minorHAnsi"/>
+        </w:rPr>
+        <w:t xml:space="preserve">GitHub </w:t>
+      </w:r>
+      <w:r>
+        <w:rPr>
+          <w:rFonts w:asciiTheme="minorHAnsi" w:hAnsiTheme="minorHAnsi" w:cstheme="minorHAnsi"/>
+        </w:rPr>
+        <w:t>showing</w:t>
+      </w:r>
+      <w:r>
+        <w:rPr>
+          <w:rFonts w:asciiTheme="minorHAnsi" w:hAnsiTheme="minorHAnsi" w:cstheme="minorHAnsi"/>
+        </w:rPr>
+        <w:t xml:space="preserve"> that </w:t>
+      </w:r>
+      <w:r>
+        <w:rPr>
+          <w:rFonts w:asciiTheme="minorHAnsi" w:hAnsiTheme="minorHAnsi" w:cstheme="minorHAnsi"/>
+        </w:rPr>
+        <w:t xml:space="preserve">it </w:t>
+      </w:r>
+      <w:r>
+        <w:rPr>
+          <w:rFonts w:asciiTheme="minorHAnsi" w:hAnsiTheme="minorHAnsi" w:cstheme="minorHAnsi"/>
+        </w:rPr>
+        <w:t>cannot be merged automatically</w:t>
+      </w:r>
+      <w:r>
+        <w:rPr>
+          <w:rFonts w:asciiTheme="minorHAnsi" w:hAnsiTheme="minorHAnsi" w:cstheme="minorHAnsi"/>
+        </w:rPr>
+        <w:t>.</w:t>
       </w:r>
     </w:p>
     <w:p>
@@ -5451,7 +5506,13 @@
         <w:rPr>
           <w:rFonts w:asciiTheme="minorHAnsi" w:hAnsiTheme="minorHAnsi" w:cstheme="minorHAnsi"/>
         </w:rPr>
-        <w:t xml:space="preserve">Show the </w:t>
+        <w:t>Give a screenshot of</w:t>
+      </w:r>
+      <w:r>
+        <w:rPr>
+          <w:rFonts w:asciiTheme="minorHAnsi" w:hAnsiTheme="minorHAnsi" w:cstheme="minorHAnsi"/>
+        </w:rPr>
+        <w:t xml:space="preserve"> the </w:t>
       </w:r>
       <w:r>
         <w:rPr>
@@ -5475,7 +5536,7 @@
         <w:rPr>
           <w:rFonts w:asciiTheme="minorHAnsi" w:hAnsiTheme="minorHAnsi" w:cstheme="minorHAnsi"/>
         </w:rPr>
-        <w:t>d and their output as your answer for this question</w:t>
+        <w:t>d and their output</w:t>
       </w:r>
       <w:r>
         <w:rPr>
@@ -5525,13 +5586,37 @@
         <w:rPr>
           <w:rFonts w:asciiTheme="minorHAnsi" w:hAnsiTheme="minorHAnsi" w:cstheme="minorHAnsi"/>
         </w:rPr>
-        <w:t xml:space="preserve">b. Check that you are now synchronized by </w:t>
-      </w:r>
-      <w:r>
-        <w:rPr>
-          <w:rFonts w:asciiTheme="minorHAnsi" w:hAnsiTheme="minorHAnsi" w:cstheme="minorHAnsi"/>
-        </w:rPr>
-        <w:t xml:space="preserve">checking </w:t>
+        <w:t>b. Check that you are now synchronized</w:t>
+      </w:r>
+      <w:r>
+        <w:rPr>
+          <w:rFonts w:asciiTheme="minorHAnsi" w:hAnsiTheme="minorHAnsi" w:cstheme="minorHAnsi"/>
+        </w:rPr>
+        <w:t>:</w:t>
+      </w:r>
+    </w:p>
+    <w:p>
+      <w:pPr>
+        <w:pStyle w:val="ListParagraph"/>
+        <w:numPr>
+          <w:ilvl w:val="0"/>
+          <w:numId w:val="4"/>
+        </w:numPr>
+        <w:rPr>
+          <w:rFonts w:asciiTheme="minorHAnsi" w:hAnsiTheme="minorHAnsi" w:cstheme="minorHAnsi"/>
+        </w:rPr>
+      </w:pPr>
+      <w:r>
+        <w:rPr>
+          <w:rFonts w:asciiTheme="minorHAnsi" w:hAnsiTheme="minorHAnsi" w:cstheme="minorHAnsi"/>
+        </w:rPr>
+        <w:t>C</w:t>
+      </w:r>
+      <w:r>
+        <w:rPr>
+          <w:rFonts w:asciiTheme="minorHAnsi" w:hAnsiTheme="minorHAnsi" w:cstheme="minorHAnsi"/>
+        </w:rPr>
+        <w:t xml:space="preserve">heck </w:t>
       </w:r>
       <w:r>
         <w:rPr>
@@ -5573,7 +5658,31 @@
         <w:rPr>
           <w:rFonts w:asciiTheme="minorHAnsi" w:hAnsiTheme="minorHAnsi" w:cstheme="minorHAnsi"/>
         </w:rPr>
-        <w:t xml:space="preserve">b “is up to date…” (See #5).  Then also use </w:t>
+        <w:t>b “is up to date…” (See #5).</w:t>
+      </w:r>
+    </w:p>
+    <w:p>
+      <w:pPr>
+        <w:pStyle w:val="ListParagraph"/>
+        <w:numPr>
+          <w:ilvl w:val="0"/>
+          <w:numId w:val="4"/>
+        </w:numPr>
+        <w:rPr>
+          <w:rFonts w:asciiTheme="minorHAnsi" w:hAnsiTheme="minorHAnsi" w:cstheme="minorHAnsi"/>
+        </w:rPr>
+      </w:pPr>
+      <w:r>
+        <w:rPr>
+          <w:rFonts w:asciiTheme="minorHAnsi" w:hAnsiTheme="minorHAnsi" w:cstheme="minorHAnsi"/>
+        </w:rPr>
+        <w:t>U</w:t>
+      </w:r>
+      <w:r>
+        <w:rPr>
+          <w:rFonts w:asciiTheme="minorHAnsi" w:hAnsiTheme="minorHAnsi" w:cstheme="minorHAnsi"/>
+        </w:rPr>
+        <w:t xml:space="preserve">se </w:t>
       </w:r>
       <w:r>
         <w:rPr>
@@ -5609,7 +5718,28 @@
         <w:rPr>
           <w:rFonts w:asciiTheme="minorHAnsi" w:hAnsiTheme="minorHAnsi" w:cstheme="minorHAnsi"/>
         </w:rPr>
-        <w:t xml:space="preserve">.  If the </w:t>
+        <w:t xml:space="preserve">.  </w:t>
+      </w:r>
+    </w:p>
+    <w:p>
+      <w:pPr>
+        <w:rPr>
+          <w:rFonts w:asciiTheme="minorHAnsi" w:hAnsiTheme="minorHAnsi" w:cstheme="minorHAnsi"/>
+        </w:rPr>
+      </w:pPr>
+    </w:p>
+    <w:p>
+      <w:pPr>
+        <w:ind w:left="288"/>
+        <w:rPr>
+          <w:rFonts w:asciiTheme="minorHAnsi" w:hAnsiTheme="minorHAnsi" w:cstheme="minorHAnsi"/>
+        </w:rPr>
+      </w:pPr>
+      <w:r>
+        <w:rPr>
+          <w:rFonts w:asciiTheme="minorHAnsi" w:hAnsiTheme="minorHAnsi" w:cstheme="minorHAnsi"/>
+        </w:rPr>
+        <w:t xml:space="preserve">If the </w:t>
       </w:r>
       <w:r>
         <w:rPr>
@@ -5834,27 +5964,14 @@
                       <w:r>
                         <w:t xml:space="preserve">Figure </w:t>
                       </w:r>
-                      <w:r>
-                        <w:fldChar w:fldCharType="begin"/>
-                      </w:r>
-                      <w:r>
-                        <w:instrText xml:space="preserve"> SEQ Figure \* ARABIC </w:instrText>
-                      </w:r>
-                      <w:r>
-                        <w:fldChar w:fldCharType="separate"/>
-                      </w:r>
-                      <w:r>
-                        <w:rPr>
-                          <w:noProof/>
-                        </w:rPr>
-                        <w:t>2</w:t>
-                      </w:r>
-                      <w:r>
-                        <w:rPr>
-                          <w:noProof/>
-                        </w:rPr>
-                        <w:fldChar w:fldCharType="end"/>
-                      </w:r>
+                      <w:fldSimple w:instr=" SEQ Figure \* ARABIC ">
+                        <w:r>
+                          <w:rPr>
+                            <w:noProof/>
+                          </w:rPr>
+                          <w:t>2</w:t>
+                        </w:r>
+                      </w:fldSimple>
                       <w:r>
                         <w:t xml:space="preserve"> - Merge main into feature branch</w:t>
                       </w:r>
@@ -5983,14 +6100,12 @@
         </w:rPr>
         <w:t xml:space="preserve">. This is </w:t>
       </w:r>
-      <w:proofErr w:type="gramStart"/>
-      <w:r>
-        <w:rPr>
-          <w:rFonts w:asciiTheme="minorHAnsi" w:hAnsiTheme="minorHAnsi" w:cstheme="minorHAnsi"/>
-        </w:rPr>
-        <w:t>similar to</w:t>
-      </w:r>
-      <w:proofErr w:type="gramEnd"/>
+      <w:r>
+        <w:rPr>
+          <w:rFonts w:asciiTheme="minorHAnsi" w:hAnsiTheme="minorHAnsi" w:cstheme="minorHAnsi"/>
+        </w:rPr>
+        <w:t>like</w:t>
+      </w:r>
       <w:r>
         <w:rPr>
           <w:rFonts w:asciiTheme="minorHAnsi" w:hAnsiTheme="minorHAnsi" w:cstheme="minorHAnsi"/>
@@ -6071,20 +6186,6 @@
         </w:rPr>
         <w:t xml:space="preserve"> must be the active branch.  </w:t>
       </w:r>
-    </w:p>
-    <w:p>
-      <w:pPr>
-        <w:rPr>
-          <w:rFonts w:asciiTheme="minorHAnsi" w:hAnsiTheme="minorHAnsi" w:cstheme="minorHAnsi"/>
-        </w:rPr>
-      </w:pPr>
-    </w:p>
-    <w:p>
-      <w:pPr>
-        <w:rPr>
-          <w:rFonts w:asciiTheme="minorHAnsi" w:hAnsiTheme="minorHAnsi" w:cstheme="minorHAnsi"/>
-        </w:rPr>
-      </w:pPr>
       <w:r>
         <w:rPr>
           <w:rFonts w:asciiTheme="minorHAnsi" w:hAnsiTheme="minorHAnsi" w:cstheme="minorHAnsi"/>
@@ -6109,11 +6210,25 @@
         </w:rPr>
         <w:t xml:space="preserve"> active branch.  </w:t>
       </w:r>
-      <w:r>
-        <w:rPr>
-          <w:rFonts w:asciiTheme="minorHAnsi" w:hAnsiTheme="minorHAnsi" w:cstheme="minorHAnsi"/>
-        </w:rPr>
-        <w:t>Give the commands that you used and their output here.</w:t>
+    </w:p>
+    <w:p>
+      <w:pPr>
+        <w:rPr>
+          <w:rFonts w:asciiTheme="minorHAnsi" w:hAnsiTheme="minorHAnsi" w:cstheme="minorHAnsi"/>
+        </w:rPr>
+      </w:pPr>
+    </w:p>
+    <w:p>
+      <w:pPr>
+        <w:rPr>
+          <w:rFonts w:asciiTheme="minorHAnsi" w:hAnsiTheme="minorHAnsi" w:cstheme="minorHAnsi"/>
+        </w:rPr>
+      </w:pPr>
+      <w:r>
+        <w:rPr>
+          <w:rFonts w:asciiTheme="minorHAnsi" w:hAnsiTheme="minorHAnsi" w:cstheme="minorHAnsi"/>
+        </w:rPr>
+        <w:t>Give a screenshot of the commands you used and their output.</w:t>
       </w:r>
     </w:p>
     <w:p>
@@ -6192,33 +6307,84 @@
         <w:rPr>
           <w:rFonts w:asciiTheme="minorHAnsi" w:hAnsiTheme="minorHAnsi" w:cstheme="minorHAnsi"/>
         </w:rPr>
-        <w:t xml:space="preserve"> command will attempt to merge the specified branch into the active branch. </w:t>
-      </w:r>
-    </w:p>
-    <w:p>
-      <w:pPr>
-        <w:rPr>
-          <w:rFonts w:asciiTheme="minorHAnsi" w:hAnsiTheme="minorHAnsi" w:cstheme="minorHAnsi"/>
-        </w:rPr>
-      </w:pPr>
-    </w:p>
-    <w:p>
-      <w:pPr>
-        <w:ind w:left="288"/>
-        <w:rPr>
-          <w:rFonts w:asciiTheme="minorHAnsi" w:hAnsiTheme="minorHAnsi" w:cstheme="minorHAnsi"/>
-        </w:rPr>
-      </w:pPr>
-      <w:r>
-        <w:rPr>
-          <w:rFonts w:asciiTheme="minorHAnsi" w:hAnsiTheme="minorHAnsi" w:cstheme="minorHAnsi"/>
-        </w:rPr>
-        <w:t xml:space="preserve">a. Give a command that will merge the </w:t>
+        <w:t xml:space="preserve"> command will attempt to merge the</w:t>
+      </w:r>
+      <w:r>
+        <w:rPr>
+          <w:rFonts w:asciiTheme="minorHAnsi" w:hAnsiTheme="minorHAnsi" w:cstheme="minorHAnsi"/>
+        </w:rPr>
+        <w:t xml:space="preserve"> changes in</w:t>
+      </w:r>
+      <w:r>
+        <w:rPr>
+          <w:rFonts w:asciiTheme="minorHAnsi" w:hAnsiTheme="minorHAnsi" w:cstheme="minorHAnsi"/>
+        </w:rPr>
+        <w:t xml:space="preserve"> </w:t>
+      </w:r>
+      <w:r>
+        <w:rPr>
+          <w:rFonts w:asciiTheme="minorHAnsi" w:hAnsiTheme="minorHAnsi" w:cstheme="minorHAnsi"/>
+        </w:rPr>
+        <w:t xml:space="preserve">branch </w:t>
       </w:r>
       <w:r>
         <w:rPr>
           <w:rFonts w:ascii="Courier" w:hAnsi="Courier" w:cstheme="minorHAnsi"/>
         </w:rPr>
+        <w:t>&lt;branch name&gt;</w:t>
+      </w:r>
+      <w:r>
+        <w:rPr>
+          <w:rFonts w:asciiTheme="minorHAnsi" w:hAnsiTheme="minorHAnsi" w:cstheme="minorHAnsi"/>
+        </w:rPr>
+        <w:t xml:space="preserve"> into</w:t>
+      </w:r>
+      <w:r>
+        <w:rPr>
+          <w:rFonts w:asciiTheme="minorHAnsi" w:hAnsiTheme="minorHAnsi" w:cstheme="minorHAnsi"/>
+        </w:rPr>
+        <w:t xml:space="preserve"> the </w:t>
+      </w:r>
+      <w:r>
+        <w:rPr>
+          <w:rFonts w:asciiTheme="minorHAnsi" w:hAnsiTheme="minorHAnsi" w:cstheme="minorHAnsi"/>
+        </w:rPr>
+        <w:t xml:space="preserve">currently </w:t>
+      </w:r>
+      <w:r>
+        <w:rPr>
+          <w:rFonts w:asciiTheme="minorHAnsi" w:hAnsiTheme="minorHAnsi" w:cstheme="minorHAnsi"/>
+        </w:rPr>
+        <w:t xml:space="preserve">active branch. </w:t>
+      </w:r>
+      <w:r>
+        <w:rPr>
+          <w:rFonts w:asciiTheme="minorHAnsi" w:hAnsiTheme="minorHAnsi" w:cstheme="minorHAnsi"/>
+        </w:rPr>
+        <w:t>Use this command to</w:t>
+      </w:r>
+      <w:r>
+        <w:rPr>
+          <w:rFonts w:asciiTheme="minorHAnsi" w:hAnsiTheme="minorHAnsi" w:cstheme="minorHAnsi"/>
+        </w:rPr>
+        <w:t xml:space="preserve"> merge the</w:t>
+      </w:r>
+      <w:r>
+        <w:rPr>
+          <w:rFonts w:asciiTheme="minorHAnsi" w:hAnsiTheme="minorHAnsi" w:cstheme="minorHAnsi"/>
+        </w:rPr>
+        <w:t xml:space="preserve"> changes contained in the</w:t>
+      </w:r>
+      <w:r>
+        <w:rPr>
+          <w:rFonts w:asciiTheme="minorHAnsi" w:hAnsiTheme="minorHAnsi" w:cstheme="minorHAnsi"/>
+        </w:rPr>
+        <w:t xml:space="preserve"> </w:t>
+      </w:r>
+      <w:r>
+        <w:rPr>
+          <w:rFonts w:ascii="Courier" w:hAnsi="Courier" w:cstheme="minorHAnsi"/>
+        </w:rPr>
         <w:t>main</w:t>
       </w:r>
       <w:r>
@@ -6230,7 +6396,26 @@
     </w:p>
     <w:p>
       <w:pPr>
-        <w:ind w:left="288"/>
+        <w:rPr>
+          <w:rFonts w:asciiTheme="minorHAnsi" w:hAnsiTheme="minorHAnsi" w:cstheme="minorHAnsi"/>
+        </w:rPr>
+      </w:pPr>
+    </w:p>
+    <w:p>
+      <w:pPr>
+        <w:rPr>
+          <w:rFonts w:asciiTheme="minorHAnsi" w:hAnsiTheme="minorHAnsi" w:cstheme="minorHAnsi"/>
+        </w:rPr>
+      </w:pPr>
+      <w:r>
+        <w:rPr>
+          <w:rFonts w:asciiTheme="minorHAnsi" w:hAnsiTheme="minorHAnsi" w:cstheme="minorHAnsi"/>
+        </w:rPr>
+        <w:t>Give a screenshot of the command you used and its output.</w:t>
+      </w:r>
+    </w:p>
+    <w:p>
+      <w:pPr>
         <w:rPr>
           <w:rFonts w:asciiTheme="minorHAnsi" w:hAnsiTheme="minorHAnsi" w:cstheme="minorHAnsi"/>
         </w:rPr>
@@ -6255,61 +6440,87 @@
           <w:rFonts w:asciiTheme="minorHAnsi" w:hAnsiTheme="minorHAnsi" w:cstheme="minorHAnsi"/>
         </w:rPr>
       </w:pPr>
-    </w:p>
-    <w:p>
-      <w:pPr>
-        <w:rPr>
-          <w:rFonts w:asciiTheme="minorHAnsi" w:hAnsiTheme="minorHAnsi" w:cstheme="minorHAnsi"/>
-        </w:rPr>
-      </w:pPr>
       <w:r>
         <w:rPr>
           <w:rFonts w:asciiTheme="minorHAnsi" w:hAnsiTheme="minorHAnsi" w:cstheme="minorHAnsi"/>
         </w:rPr>
         <w:tab/>
-        <w:t xml:space="preserve">b. </w:t>
-      </w:r>
-      <w:r>
-        <w:rPr>
-          <w:rFonts w:asciiTheme="minorHAnsi" w:hAnsiTheme="minorHAnsi" w:cstheme="minorHAnsi"/>
-        </w:rPr>
-        <w:t>Give the</w:t>
-      </w:r>
-      <w:r>
-        <w:rPr>
-          <w:rFonts w:asciiTheme="minorHAnsi" w:hAnsiTheme="minorHAnsi" w:cstheme="minorHAnsi"/>
-        </w:rPr>
-        <w:t xml:space="preserve"> </w:t>
-      </w:r>
-      <w:r>
-        <w:rPr>
-          <w:rFonts w:asciiTheme="minorHAnsi" w:hAnsiTheme="minorHAnsi" w:cstheme="minorHAnsi"/>
-        </w:rPr>
-        <w:t xml:space="preserve">full </w:t>
-      </w:r>
-      <w:r>
-        <w:rPr>
-          <w:rFonts w:asciiTheme="minorHAnsi" w:hAnsiTheme="minorHAnsi" w:cstheme="minorHAnsi"/>
-        </w:rPr>
-        <w:t xml:space="preserve">output </w:t>
-      </w:r>
-      <w:r>
-        <w:rPr>
-          <w:rFonts w:asciiTheme="minorHAnsi" w:hAnsiTheme="minorHAnsi" w:cstheme="minorHAnsi"/>
-        </w:rPr>
-        <w:t>that</w:t>
-      </w:r>
-      <w:r>
-        <w:rPr>
-          <w:rFonts w:asciiTheme="minorHAnsi" w:hAnsiTheme="minorHAnsi" w:cstheme="minorHAnsi"/>
-        </w:rPr>
-        <w:t xml:space="preserve"> your command from part a generate</w:t>
-      </w:r>
-      <w:r>
-        <w:rPr>
-          <w:rFonts w:asciiTheme="minorHAnsi" w:hAnsiTheme="minorHAnsi" w:cstheme="minorHAnsi"/>
-        </w:rPr>
-        <w:t>d.</w:t>
+      </w:r>
+    </w:p>
+    <w:p>
+      <w:pPr>
+        <w:rPr>
+          <w:rFonts w:asciiTheme="minorHAnsi" w:hAnsiTheme="minorHAnsi" w:cstheme="minorHAnsi"/>
+        </w:rPr>
+      </w:pPr>
+      <w:r>
+        <w:rPr>
+          <w:rFonts w:asciiTheme="minorHAnsi" w:hAnsiTheme="minorHAnsi" w:cstheme="minorHAnsi"/>
+        </w:rPr>
+        <w:t>10</w:t>
+      </w:r>
+      <w:r>
+        <w:rPr>
+          <w:rFonts w:asciiTheme="minorHAnsi" w:hAnsiTheme="minorHAnsi" w:cstheme="minorHAnsi"/>
+        </w:rPr>
+        <w:t xml:space="preserve">. </w:t>
+      </w:r>
+      <w:r>
+        <w:rPr>
+          <w:rFonts w:asciiTheme="minorHAnsi" w:hAnsiTheme="minorHAnsi" w:cstheme="minorHAnsi"/>
+        </w:rPr>
+        <w:t xml:space="preserve">The output from </w:t>
+      </w:r>
+      <w:r>
+        <w:rPr>
+          <w:rFonts w:asciiTheme="minorHAnsi" w:hAnsiTheme="minorHAnsi" w:cstheme="minorHAnsi"/>
+        </w:rPr>
+        <w:t>#</w:t>
+      </w:r>
+      <w:r>
+        <w:rPr>
+          <w:rFonts w:asciiTheme="minorHAnsi" w:hAnsiTheme="minorHAnsi" w:cstheme="minorHAnsi"/>
+        </w:rPr>
+        <w:t>9</w:t>
+      </w:r>
+      <w:r>
+        <w:rPr>
+          <w:rFonts w:asciiTheme="minorHAnsi" w:hAnsiTheme="minorHAnsi" w:cstheme="minorHAnsi"/>
+        </w:rPr>
+        <w:t xml:space="preserve"> should indicate that the automatic merge failed due to a conflict.  </w:t>
+      </w:r>
+      <w:r>
+        <w:rPr>
+          <w:rFonts w:asciiTheme="minorHAnsi" w:hAnsiTheme="minorHAnsi" w:cstheme="minorHAnsi"/>
+        </w:rPr>
+        <w:t xml:space="preserve">If your merge command did not fail due to a conflict, return to question #6 and follow the instructions from there again. </w:t>
+      </w:r>
+    </w:p>
+    <w:p>
+      <w:pPr>
+        <w:rPr>
+          <w:rFonts w:asciiTheme="minorHAnsi" w:hAnsiTheme="minorHAnsi" w:cstheme="minorHAnsi"/>
+        </w:rPr>
+      </w:pPr>
+    </w:p>
+    <w:p>
+      <w:pPr>
+        <w:rPr>
+          <w:rFonts w:asciiTheme="minorHAnsi" w:hAnsiTheme="minorHAnsi" w:cstheme="minorHAnsi"/>
+        </w:rPr>
+      </w:pPr>
+      <w:r>
+        <w:rPr>
+          <w:rFonts w:asciiTheme="minorHAnsi" w:hAnsiTheme="minorHAnsi" w:cstheme="minorHAnsi"/>
+        </w:rPr>
+        <w:tab/>
+        <w:t xml:space="preserve">a. </w:t>
+      </w:r>
+      <w:r>
+        <w:rPr>
+          <w:rFonts w:asciiTheme="minorHAnsi" w:hAnsiTheme="minorHAnsi" w:cstheme="minorHAnsi"/>
+        </w:rPr>
+        <w:t>In which file is the conflict located?</w:t>
       </w:r>
     </w:p>
     <w:p>
@@ -6341,92 +6552,138 @@
     </w:p>
     <w:p>
       <w:pPr>
-        <w:rPr>
-          <w:rFonts w:asciiTheme="minorHAnsi" w:hAnsiTheme="minorHAnsi" w:cstheme="minorHAnsi"/>
-        </w:rPr>
-      </w:pPr>
-      <w:r>
-        <w:rPr>
-          <w:rFonts w:asciiTheme="minorHAnsi" w:hAnsiTheme="minorHAnsi" w:cstheme="minorHAnsi"/>
-        </w:rPr>
-        <w:t>10</w:t>
-      </w:r>
-      <w:r>
-        <w:rPr>
-          <w:rFonts w:asciiTheme="minorHAnsi" w:hAnsiTheme="minorHAnsi" w:cstheme="minorHAnsi"/>
-        </w:rPr>
-        <w:t xml:space="preserve">. </w:t>
-      </w:r>
-      <w:r>
-        <w:rPr>
-          <w:rFonts w:asciiTheme="minorHAnsi" w:hAnsiTheme="minorHAnsi" w:cstheme="minorHAnsi"/>
-        </w:rPr>
-        <w:t xml:space="preserve">The output from </w:t>
-      </w:r>
-      <w:r>
-        <w:rPr>
-          <w:rFonts w:asciiTheme="minorHAnsi" w:hAnsiTheme="minorHAnsi" w:cstheme="minorHAnsi"/>
-        </w:rPr>
-        <w:t>#</w:t>
-      </w:r>
-      <w:proofErr w:type="gramStart"/>
-      <w:r>
-        <w:rPr>
-          <w:rFonts w:asciiTheme="minorHAnsi" w:hAnsiTheme="minorHAnsi" w:cstheme="minorHAnsi"/>
-        </w:rPr>
-        <w:t>9</w:t>
-      </w:r>
-      <w:r>
-        <w:rPr>
-          <w:rFonts w:asciiTheme="minorHAnsi" w:hAnsiTheme="minorHAnsi" w:cstheme="minorHAnsi"/>
-        </w:rPr>
-        <w:t>.</w:t>
-      </w:r>
-      <w:r>
-        <w:rPr>
-          <w:rFonts w:asciiTheme="minorHAnsi" w:hAnsiTheme="minorHAnsi" w:cstheme="minorHAnsi"/>
-        </w:rPr>
-        <w:t>b</w:t>
-      </w:r>
-      <w:proofErr w:type="gramEnd"/>
-      <w:r>
-        <w:rPr>
-          <w:rFonts w:asciiTheme="minorHAnsi" w:hAnsiTheme="minorHAnsi" w:cstheme="minorHAnsi"/>
-        </w:rPr>
-        <w:t xml:space="preserve"> should indicate that the automatic merge failed due to a conflict.  </w:t>
-      </w:r>
-      <w:r>
-        <w:rPr>
-          <w:rFonts w:asciiTheme="minorHAnsi" w:hAnsiTheme="minorHAnsi" w:cstheme="minorHAnsi"/>
-        </w:rPr>
-        <w:t xml:space="preserve">If your merge command did not fail due to a conflict, return to question #6a and follow the instructions from there again. </w:t>
-      </w:r>
-    </w:p>
-    <w:p>
-      <w:pPr>
-        <w:rPr>
-          <w:rFonts w:asciiTheme="minorHAnsi" w:hAnsiTheme="minorHAnsi" w:cstheme="minorHAnsi"/>
-        </w:rPr>
-      </w:pPr>
-    </w:p>
-    <w:p>
-      <w:pPr>
-        <w:rPr>
-          <w:rFonts w:asciiTheme="minorHAnsi" w:hAnsiTheme="minorHAnsi" w:cstheme="minorHAnsi"/>
-        </w:rPr>
-      </w:pPr>
-      <w:r>
-        <w:rPr>
-          <w:rFonts w:asciiTheme="minorHAnsi" w:hAnsiTheme="minorHAnsi" w:cstheme="minorHAnsi"/>
-        </w:rPr>
-        <w:tab/>
-        <w:t xml:space="preserve">a. </w:t>
-      </w:r>
-      <w:r>
-        <w:rPr>
-          <w:rFonts w:asciiTheme="minorHAnsi" w:hAnsiTheme="minorHAnsi" w:cstheme="minorHAnsi"/>
-        </w:rPr>
-        <w:t>In which file is the conflict located?</w:t>
+        <w:ind w:left="288"/>
+        <w:rPr>
+          <w:rFonts w:asciiTheme="minorHAnsi" w:hAnsiTheme="minorHAnsi" w:cstheme="minorHAnsi"/>
+        </w:rPr>
+      </w:pPr>
+      <w:r>
+        <w:rPr>
+          <w:rFonts w:asciiTheme="minorHAnsi" w:hAnsiTheme="minorHAnsi" w:cstheme="minorHAnsi"/>
+        </w:rPr>
+        <w:t xml:space="preserve">b. Use the </w:t>
+      </w:r>
+      <w:r>
+        <w:rPr>
+          <w:rFonts w:ascii="Courier" w:hAnsi="Courier" w:cstheme="minorHAnsi"/>
+        </w:rPr>
+        <w:t>cat</w:t>
+      </w:r>
+      <w:r>
+        <w:rPr>
+          <w:rFonts w:asciiTheme="minorHAnsi" w:hAnsiTheme="minorHAnsi" w:cstheme="minorHAnsi"/>
+        </w:rPr>
+        <w:t xml:space="preserve"> command to display the file containing the conflict. </w:t>
+      </w:r>
+    </w:p>
+    <w:p>
+      <w:pPr>
+        <w:ind w:left="288"/>
+        <w:rPr>
+          <w:rFonts w:asciiTheme="minorHAnsi" w:hAnsiTheme="minorHAnsi" w:cstheme="minorHAnsi"/>
+        </w:rPr>
+      </w:pPr>
+    </w:p>
+    <w:p>
+      <w:pPr>
+        <w:ind w:left="288"/>
+        <w:rPr>
+          <w:rFonts w:asciiTheme="minorHAnsi" w:hAnsiTheme="minorHAnsi" w:cstheme="minorHAnsi"/>
+        </w:rPr>
+      </w:pPr>
+      <w:r>
+        <w:rPr>
+          <w:rFonts w:asciiTheme="minorHAnsi" w:hAnsiTheme="minorHAnsi" w:cstheme="minorHAnsi"/>
+        </w:rPr>
+        <w:t xml:space="preserve">Find the part of the file that </w:t>
+      </w:r>
+      <w:r>
+        <w:rPr>
+          <w:rFonts w:asciiTheme="minorHAnsi" w:hAnsiTheme="minorHAnsi" w:cstheme="minorHAnsi"/>
+        </w:rPr>
+        <w:t xml:space="preserve">contains the </w:t>
+      </w:r>
+      <w:r>
+        <w:rPr>
+          <w:rFonts w:asciiTheme="minorHAnsi" w:hAnsiTheme="minorHAnsi" w:cstheme="minorHAnsi"/>
+          <w:i/>
+          <w:iCs/>
+        </w:rPr>
+        <w:t>raw conflict information</w:t>
+      </w:r>
+      <w:r>
+        <w:rPr>
+          <w:rFonts w:asciiTheme="minorHAnsi" w:hAnsiTheme="minorHAnsi" w:cstheme="minorHAnsi"/>
+        </w:rPr>
+        <w:t xml:space="preserve"> </w:t>
+      </w:r>
+      <w:r>
+        <w:rPr>
+          <w:rFonts w:asciiTheme="minorHAnsi" w:hAnsiTheme="minorHAnsi" w:cstheme="minorHAnsi"/>
+        </w:rPr>
+        <w:t xml:space="preserve">and </w:t>
+      </w:r>
+      <w:r>
+        <w:rPr>
+          <w:rFonts w:asciiTheme="minorHAnsi" w:hAnsiTheme="minorHAnsi" w:cstheme="minorHAnsi"/>
+          <w:u w:val="single"/>
+        </w:rPr>
+        <w:t xml:space="preserve">copy and </w:t>
+      </w:r>
+      <w:r>
+        <w:rPr>
+          <w:rFonts w:asciiTheme="minorHAnsi" w:hAnsiTheme="minorHAnsi" w:cstheme="minorHAnsi"/>
+          <w:u w:val="single"/>
+        </w:rPr>
+        <w:t>paste</w:t>
+      </w:r>
+      <w:r>
+        <w:rPr>
+          <w:rFonts w:asciiTheme="minorHAnsi" w:hAnsiTheme="minorHAnsi" w:cstheme="minorHAnsi"/>
+        </w:rPr>
+        <w:t xml:space="preserve"> </w:t>
+      </w:r>
+      <w:r>
+        <w:rPr>
+          <w:rFonts w:asciiTheme="minorHAnsi" w:hAnsiTheme="minorHAnsi" w:cstheme="minorHAnsi"/>
+        </w:rPr>
+        <w:t xml:space="preserve">it </w:t>
+      </w:r>
+      <w:r>
+        <w:rPr>
+          <w:rFonts w:asciiTheme="minorHAnsi" w:hAnsiTheme="minorHAnsi" w:cstheme="minorHAnsi"/>
+        </w:rPr>
+        <w:t>here.</w:t>
+      </w:r>
+      <w:r>
+        <w:rPr>
+          <w:rFonts w:asciiTheme="minorHAnsi" w:hAnsiTheme="minorHAnsi" w:cstheme="minorHAnsi"/>
+        </w:rPr>
+        <w:t xml:space="preserve">  </w:t>
+      </w:r>
+      <w:r>
+        <w:rPr>
+          <w:rFonts w:asciiTheme="minorHAnsi" w:hAnsiTheme="minorHAnsi" w:cstheme="minorHAnsi"/>
+        </w:rPr>
+        <w:t>Be sure to</w:t>
+      </w:r>
+      <w:r>
+        <w:rPr>
+          <w:rFonts w:asciiTheme="minorHAnsi" w:hAnsiTheme="minorHAnsi" w:cstheme="minorHAnsi"/>
+        </w:rPr>
+        <w:t xml:space="preserve"> i</w:t>
+      </w:r>
+      <w:r>
+        <w:rPr>
+          <w:rFonts w:asciiTheme="minorHAnsi" w:hAnsiTheme="minorHAnsi" w:cstheme="minorHAnsi"/>
+        </w:rPr>
+        <w:t>nclude the chevrons at the top and bottom of the conflict</w:t>
+      </w:r>
+      <w:r>
+        <w:rPr>
+          <w:rFonts w:asciiTheme="minorHAnsi" w:hAnsiTheme="minorHAnsi" w:cstheme="minorHAnsi"/>
+        </w:rPr>
+        <w:t xml:space="preserve"> information.</w:t>
       </w:r>
     </w:p>
     <w:p>
@@ -6458,6 +6715,64 @@
     </w:p>
     <w:p>
       <w:pPr>
+        <w:rPr>
+          <w:rFonts w:asciiTheme="minorHAnsi" w:hAnsiTheme="minorHAnsi" w:cstheme="minorHAnsi"/>
+        </w:rPr>
+      </w:pPr>
+      <w:r>
+        <w:rPr>
+          <w:rFonts w:asciiTheme="minorHAnsi" w:hAnsiTheme="minorHAnsi" w:cstheme="minorHAnsi"/>
+        </w:rPr>
+        <w:t>1</w:t>
+      </w:r>
+      <w:r>
+        <w:rPr>
+          <w:rFonts w:asciiTheme="minorHAnsi" w:hAnsiTheme="minorHAnsi" w:cstheme="minorHAnsi"/>
+        </w:rPr>
+        <w:t>1</w:t>
+      </w:r>
+      <w:r>
+        <w:rPr>
+          <w:rFonts w:asciiTheme="minorHAnsi" w:hAnsiTheme="minorHAnsi" w:cstheme="minorHAnsi"/>
+        </w:rPr>
+        <w:t xml:space="preserve">. Answer the following questions </w:t>
+      </w:r>
+      <w:r>
+        <w:rPr>
+          <w:rFonts w:asciiTheme="minorHAnsi" w:hAnsiTheme="minorHAnsi" w:cstheme="minorHAnsi"/>
+        </w:rPr>
+        <w:t>by highlighting the output that you gave in question</w:t>
+      </w:r>
+      <w:r>
+        <w:rPr>
+          <w:rFonts w:asciiTheme="minorHAnsi" w:hAnsiTheme="minorHAnsi" w:cstheme="minorHAnsi"/>
+        </w:rPr>
+        <w:t xml:space="preserve"> #</w:t>
+      </w:r>
+      <w:proofErr w:type="gramStart"/>
+      <w:r>
+        <w:rPr>
+          <w:rFonts w:asciiTheme="minorHAnsi" w:hAnsiTheme="minorHAnsi" w:cstheme="minorHAnsi"/>
+        </w:rPr>
+        <w:t>10</w:t>
+      </w:r>
+      <w:r>
+        <w:rPr>
+          <w:rFonts w:asciiTheme="minorHAnsi" w:hAnsiTheme="minorHAnsi" w:cstheme="minorHAnsi"/>
+        </w:rPr>
+        <w:t>.b.</w:t>
+      </w:r>
+      <w:proofErr w:type="gramEnd"/>
+    </w:p>
+    <w:p>
+      <w:pPr>
+        <w:rPr>
+          <w:rFonts w:asciiTheme="minorHAnsi" w:hAnsiTheme="minorHAnsi" w:cstheme="minorHAnsi"/>
+        </w:rPr>
+      </w:pPr>
+    </w:p>
+    <w:p>
+      <w:pPr>
         <w:ind w:left="288"/>
         <w:rPr>
           <w:rFonts w:asciiTheme="minorHAnsi" w:hAnsiTheme="minorHAnsi" w:cstheme="minorHAnsi"/>
@@ -6467,133 +6782,48 @@
         <w:rPr>
           <w:rFonts w:asciiTheme="minorHAnsi" w:hAnsiTheme="minorHAnsi" w:cstheme="minorHAnsi"/>
         </w:rPr>
-        <w:t xml:space="preserve">b. Use the </w:t>
-      </w:r>
-      <w:r>
-        <w:rPr>
-          <w:rFonts w:ascii="Courier" w:hAnsi="Courier" w:cstheme="minorHAnsi"/>
-        </w:rPr>
-        <w:t>cat</w:t>
-      </w:r>
-      <w:r>
-        <w:rPr>
-          <w:rFonts w:asciiTheme="minorHAnsi" w:hAnsiTheme="minorHAnsi" w:cstheme="minorHAnsi"/>
-        </w:rPr>
-        <w:t xml:space="preserve"> command to display the file containing the conflict. </w:t>
+        <w:t xml:space="preserve">a. </w:t>
+      </w:r>
+      <w:r>
+        <w:rPr>
+          <w:rFonts w:asciiTheme="minorHAnsi" w:hAnsiTheme="minorHAnsi" w:cstheme="minorHAnsi"/>
+        </w:rPr>
+        <w:t xml:space="preserve">Highlight </w:t>
+      </w:r>
+      <w:r>
+        <w:rPr>
+          <w:rFonts w:asciiTheme="minorHAnsi" w:hAnsiTheme="minorHAnsi" w:cstheme="minorHAnsi"/>
+        </w:rPr>
+        <w:t xml:space="preserve">the content </w:t>
+      </w:r>
+      <w:r>
+        <w:rPr>
+          <w:rFonts w:asciiTheme="minorHAnsi" w:hAnsiTheme="minorHAnsi" w:cstheme="minorHAnsi"/>
+        </w:rPr>
+        <w:t xml:space="preserve">from </w:t>
+      </w:r>
+      <w:r>
+        <w:rPr>
+          <w:rFonts w:asciiTheme="minorHAnsi" w:hAnsiTheme="minorHAnsi" w:cstheme="minorHAnsi"/>
+        </w:rPr>
+        <w:t>before any changes were made</w:t>
+      </w:r>
+      <w:r>
+        <w:rPr>
+          <w:rFonts w:asciiTheme="minorHAnsi" w:hAnsiTheme="minorHAnsi" w:cstheme="minorHAnsi"/>
+        </w:rPr>
+        <w:t xml:space="preserve"> </w:t>
+      </w:r>
+      <w:r>
+        <w:rPr>
+          <w:rFonts w:asciiTheme="minorHAnsi" w:hAnsiTheme="minorHAnsi" w:cstheme="minorHAnsi"/>
+        </w:rPr>
+        <w:t>in green.</w:t>
       </w:r>
     </w:p>
     <w:p>
       <w:pPr>
         <w:ind w:left="288"/>
-        <w:rPr>
-          <w:rFonts w:asciiTheme="minorHAnsi" w:hAnsiTheme="minorHAnsi" w:cstheme="minorHAnsi"/>
-        </w:rPr>
-      </w:pPr>
-    </w:p>
-    <w:p>
-      <w:pPr>
-        <w:ind w:left="288"/>
-        <w:rPr>
-          <w:rFonts w:asciiTheme="minorHAnsi" w:hAnsiTheme="minorHAnsi" w:cstheme="minorHAnsi"/>
-        </w:rPr>
-      </w:pPr>
-      <w:r>
-        <w:rPr>
-          <w:rFonts w:asciiTheme="minorHAnsi" w:hAnsiTheme="minorHAnsi" w:cstheme="minorHAnsi"/>
-        </w:rPr>
-        <w:t xml:space="preserve">Find the part of the file that </w:t>
-      </w:r>
-      <w:r>
-        <w:rPr>
-          <w:rFonts w:asciiTheme="minorHAnsi" w:hAnsiTheme="minorHAnsi" w:cstheme="minorHAnsi"/>
-        </w:rPr>
-        <w:t xml:space="preserve">contains the </w:t>
-      </w:r>
-      <w:r>
-        <w:rPr>
-          <w:rFonts w:asciiTheme="minorHAnsi" w:hAnsiTheme="minorHAnsi" w:cstheme="minorHAnsi"/>
-          <w:i/>
-          <w:iCs/>
-        </w:rPr>
-        <w:t>raw conflict information</w:t>
-      </w:r>
-      <w:r>
-        <w:rPr>
-          <w:rFonts w:asciiTheme="minorHAnsi" w:hAnsiTheme="minorHAnsi" w:cstheme="minorHAnsi"/>
-        </w:rPr>
-        <w:t xml:space="preserve"> </w:t>
-      </w:r>
-      <w:r>
-        <w:rPr>
-          <w:rFonts w:asciiTheme="minorHAnsi" w:hAnsiTheme="minorHAnsi" w:cstheme="minorHAnsi"/>
-        </w:rPr>
-        <w:t xml:space="preserve">and </w:t>
-      </w:r>
-      <w:r>
-        <w:rPr>
-          <w:rFonts w:asciiTheme="minorHAnsi" w:hAnsiTheme="minorHAnsi" w:cstheme="minorHAnsi"/>
-          <w:u w:val="single"/>
-        </w:rPr>
-        <w:t xml:space="preserve">copy and </w:t>
-      </w:r>
-      <w:r>
-        <w:rPr>
-          <w:rFonts w:asciiTheme="minorHAnsi" w:hAnsiTheme="minorHAnsi" w:cstheme="minorHAnsi"/>
-          <w:u w:val="single"/>
-        </w:rPr>
-        <w:t>paste</w:t>
-      </w:r>
-      <w:r>
-        <w:rPr>
-          <w:rFonts w:asciiTheme="minorHAnsi" w:hAnsiTheme="minorHAnsi" w:cstheme="minorHAnsi"/>
-        </w:rPr>
-        <w:t xml:space="preserve"> </w:t>
-      </w:r>
-      <w:r>
-        <w:rPr>
-          <w:rFonts w:asciiTheme="minorHAnsi" w:hAnsiTheme="minorHAnsi" w:cstheme="minorHAnsi"/>
-        </w:rPr>
-        <w:t xml:space="preserve">it </w:t>
-      </w:r>
-      <w:r>
-        <w:rPr>
-          <w:rFonts w:asciiTheme="minorHAnsi" w:hAnsiTheme="minorHAnsi" w:cstheme="minorHAnsi"/>
-        </w:rPr>
-        <w:t>here.</w:t>
-      </w:r>
-      <w:r>
-        <w:rPr>
-          <w:rFonts w:asciiTheme="minorHAnsi" w:hAnsiTheme="minorHAnsi" w:cstheme="minorHAnsi"/>
-        </w:rPr>
-        <w:t xml:space="preserve">  </w:t>
-      </w:r>
-      <w:r>
-        <w:rPr>
-          <w:rFonts w:asciiTheme="minorHAnsi" w:hAnsiTheme="minorHAnsi" w:cstheme="minorHAnsi"/>
-        </w:rPr>
-        <w:t>Be sure to</w:t>
-      </w:r>
-      <w:r>
-        <w:rPr>
-          <w:rFonts w:asciiTheme="minorHAnsi" w:hAnsiTheme="minorHAnsi" w:cstheme="minorHAnsi"/>
-        </w:rPr>
-        <w:t xml:space="preserve"> i</w:t>
-      </w:r>
-      <w:r>
-        <w:rPr>
-          <w:rFonts w:asciiTheme="minorHAnsi" w:hAnsiTheme="minorHAnsi" w:cstheme="minorHAnsi"/>
-        </w:rPr>
-        <w:t>nclude the chevrons at the top and bottom of the conflict</w:t>
-      </w:r>
-      <w:r>
-        <w:rPr>
-          <w:rFonts w:asciiTheme="minorHAnsi" w:hAnsiTheme="minorHAnsi" w:cstheme="minorHAnsi"/>
-        </w:rPr>
-        <w:t xml:space="preserve"> information.</w:t>
-      </w:r>
-    </w:p>
-    <w:p>
-      <w:pPr>
         <w:rPr>
           <w:rFonts w:asciiTheme="minorHAnsi" w:hAnsiTheme="minorHAnsi" w:cstheme="minorHAnsi"/>
         </w:rPr>
@@ -6611,64 +6841,12 @@
           <w:rFonts w:asciiTheme="minorHAnsi" w:hAnsiTheme="minorHAnsi" w:cstheme="minorHAnsi"/>
         </w:rPr>
       </w:pPr>
-    </w:p>
-    <w:p>
-      <w:pPr>
-        <w:rPr>
-          <w:rFonts w:asciiTheme="minorHAnsi" w:hAnsiTheme="minorHAnsi" w:cstheme="minorHAnsi"/>
-        </w:rPr>
-      </w:pPr>
-    </w:p>
-    <w:p>
-      <w:pPr>
-        <w:rPr>
-          <w:rFonts w:asciiTheme="minorHAnsi" w:hAnsiTheme="minorHAnsi" w:cstheme="minorHAnsi"/>
-        </w:rPr>
-      </w:pPr>
-      <w:r>
-        <w:rPr>
-          <w:rFonts w:asciiTheme="minorHAnsi" w:hAnsiTheme="minorHAnsi" w:cstheme="minorHAnsi"/>
-        </w:rPr>
-        <w:t>1</w:t>
-      </w:r>
-      <w:r>
-        <w:rPr>
-          <w:rFonts w:asciiTheme="minorHAnsi" w:hAnsiTheme="minorHAnsi" w:cstheme="minorHAnsi"/>
-        </w:rPr>
-        <w:t>1</w:t>
-      </w:r>
-      <w:r>
-        <w:rPr>
-          <w:rFonts w:asciiTheme="minorHAnsi" w:hAnsiTheme="minorHAnsi" w:cstheme="minorHAnsi"/>
-        </w:rPr>
-        <w:t xml:space="preserve">. Answer the following questions </w:t>
-      </w:r>
-      <w:r>
-        <w:rPr>
-          <w:rFonts w:asciiTheme="minorHAnsi" w:hAnsiTheme="minorHAnsi" w:cstheme="minorHAnsi"/>
-        </w:rPr>
-        <w:t>by highlighting the output that you gave in question</w:t>
-      </w:r>
-      <w:r>
-        <w:rPr>
-          <w:rFonts w:asciiTheme="minorHAnsi" w:hAnsiTheme="minorHAnsi" w:cstheme="minorHAnsi"/>
-        </w:rPr>
-        <w:t xml:space="preserve"> #</w:t>
-      </w:r>
-      <w:proofErr w:type="gramStart"/>
-      <w:r>
-        <w:rPr>
-          <w:rFonts w:asciiTheme="minorHAnsi" w:hAnsiTheme="minorHAnsi" w:cstheme="minorHAnsi"/>
-        </w:rPr>
-        <w:t>10</w:t>
-      </w:r>
-      <w:r>
-        <w:rPr>
-          <w:rFonts w:asciiTheme="minorHAnsi" w:hAnsiTheme="minorHAnsi" w:cstheme="minorHAnsi"/>
-        </w:rPr>
-        <w:t>.b.</w:t>
-      </w:r>
-      <w:proofErr w:type="gramEnd"/>
+      <w:r>
+        <w:rPr>
+          <w:rFonts w:asciiTheme="minorHAnsi" w:hAnsiTheme="minorHAnsi" w:cstheme="minorHAnsi"/>
+        </w:rPr>
+        <w:t>Nothing is required here, just ensure that you have properly highlighted the output that you gave in question #10b.</w:t>
+      </w:r>
     </w:p>
     <w:p>
       <w:pPr>
@@ -6688,31 +6866,67 @@
         <w:rPr>
           <w:rFonts w:asciiTheme="minorHAnsi" w:hAnsiTheme="minorHAnsi" w:cstheme="minorHAnsi"/>
         </w:rPr>
-        <w:t xml:space="preserve">a. </w:t>
-      </w:r>
-      <w:r>
-        <w:rPr>
-          <w:rFonts w:asciiTheme="minorHAnsi" w:hAnsiTheme="minorHAnsi" w:cstheme="minorHAnsi"/>
-        </w:rPr>
-        <w:t xml:space="preserve">Highlight </w:t>
-      </w:r>
-      <w:r>
-        <w:rPr>
-          <w:rFonts w:asciiTheme="minorHAnsi" w:hAnsiTheme="minorHAnsi" w:cstheme="minorHAnsi"/>
-        </w:rPr>
-        <w:t xml:space="preserve">the content </w:t>
-      </w:r>
-      <w:r>
-        <w:rPr>
-          <w:rFonts w:asciiTheme="minorHAnsi" w:hAnsiTheme="minorHAnsi" w:cstheme="minorHAnsi"/>
-        </w:rPr>
-        <w:t xml:space="preserve">from </w:t>
-      </w:r>
-      <w:r>
-        <w:rPr>
-          <w:rFonts w:asciiTheme="minorHAnsi" w:hAnsiTheme="minorHAnsi" w:cstheme="minorHAnsi"/>
-        </w:rPr>
-        <w:t>before any changes were made</w:t>
+        <w:t xml:space="preserve">b. </w:t>
+      </w:r>
+      <w:r>
+        <w:rPr>
+          <w:rFonts w:asciiTheme="minorHAnsi" w:hAnsiTheme="minorHAnsi" w:cstheme="minorHAnsi"/>
+        </w:rPr>
+        <w:t>Highlight</w:t>
+      </w:r>
+      <w:r>
+        <w:rPr>
+          <w:rFonts w:asciiTheme="minorHAnsi" w:hAnsiTheme="minorHAnsi" w:cstheme="minorHAnsi"/>
+        </w:rPr>
+        <w:t xml:space="preserve"> the</w:t>
+      </w:r>
+      <w:r>
+        <w:rPr>
+          <w:rFonts w:asciiTheme="minorHAnsi" w:hAnsiTheme="minorHAnsi" w:cstheme="minorHAnsi"/>
+        </w:rPr>
+        <w:t xml:space="preserve"> content </w:t>
+      </w:r>
+      <w:r>
+        <w:rPr>
+          <w:rFonts w:asciiTheme="minorHAnsi" w:hAnsiTheme="minorHAnsi" w:cstheme="minorHAnsi"/>
+        </w:rPr>
+        <w:t xml:space="preserve">showing the changes that </w:t>
+      </w:r>
+      <w:r>
+        <w:rPr>
+          <w:rFonts w:asciiTheme="minorHAnsi" w:hAnsiTheme="minorHAnsi" w:cstheme="minorHAnsi"/>
+        </w:rPr>
+        <w:t>the maintainers merge</w:t>
+      </w:r>
+      <w:r>
+        <w:rPr>
+          <w:rFonts w:asciiTheme="minorHAnsi" w:hAnsiTheme="minorHAnsi" w:cstheme="minorHAnsi"/>
+        </w:rPr>
+        <w:t>d</w:t>
+      </w:r>
+      <w:r>
+        <w:rPr>
+          <w:rFonts w:asciiTheme="minorHAnsi" w:hAnsiTheme="minorHAnsi" w:cstheme="minorHAnsi"/>
+        </w:rPr>
+        <w:t xml:space="preserve"> into the </w:t>
+      </w:r>
+      <w:r>
+        <w:rPr>
+          <w:rFonts w:ascii="Courier" w:hAnsi="Courier" w:cstheme="minorHAnsi"/>
+        </w:rPr>
+        <w:t>main</w:t>
+      </w:r>
+      <w:r>
+        <w:rPr>
+          <w:rFonts w:asciiTheme="minorHAnsi" w:hAnsiTheme="minorHAnsi" w:cstheme="minorHAnsi"/>
+        </w:rPr>
+        <w:t xml:space="preserve"> branch</w:t>
+      </w:r>
+      <w:r>
+        <w:rPr>
+          <w:rFonts w:asciiTheme="minorHAnsi" w:hAnsiTheme="minorHAnsi" w:cstheme="minorHAnsi"/>
+        </w:rPr>
+        <w:t xml:space="preserve"> after you made your feature branch</w:t>
       </w:r>
       <w:r>
         <w:rPr>
@@ -6724,147 +6938,7 @@
         <w:rPr>
           <w:rFonts w:asciiTheme="minorHAnsi" w:hAnsiTheme="minorHAnsi" w:cstheme="minorHAnsi"/>
         </w:rPr>
-        <w:t>in green.</w:t>
-      </w:r>
-    </w:p>
-    <w:p>
-      <w:pPr>
-        <w:ind w:left="288"/>
-        <w:rPr>
-          <w:rFonts w:asciiTheme="minorHAnsi" w:hAnsiTheme="minorHAnsi" w:cstheme="minorHAnsi"/>
-        </w:rPr>
-      </w:pPr>
-    </w:p>
-    <w:p>
-      <w:pPr>
-        <w:ind w:left="288"/>
-        <w:rPr>
-          <w:rFonts w:asciiTheme="minorHAnsi" w:hAnsiTheme="minorHAnsi" w:cstheme="minorHAnsi"/>
-        </w:rPr>
-      </w:pPr>
-      <w:r>
-        <w:rPr>
-          <w:rFonts w:asciiTheme="minorHAnsi" w:hAnsiTheme="minorHAnsi" w:cstheme="minorHAnsi"/>
-        </w:rPr>
-        <w:t xml:space="preserve">b. </w:t>
-      </w:r>
-      <w:r>
-        <w:rPr>
-          <w:rFonts w:asciiTheme="minorHAnsi" w:hAnsiTheme="minorHAnsi" w:cstheme="minorHAnsi"/>
-        </w:rPr>
-        <w:t>Highlight</w:t>
-      </w:r>
-      <w:r>
-        <w:rPr>
-          <w:rFonts w:asciiTheme="minorHAnsi" w:hAnsiTheme="minorHAnsi" w:cstheme="minorHAnsi"/>
-        </w:rPr>
-        <w:t xml:space="preserve"> the</w:t>
-      </w:r>
-      <w:r>
-        <w:rPr>
-          <w:rFonts w:asciiTheme="minorHAnsi" w:hAnsiTheme="minorHAnsi" w:cstheme="minorHAnsi"/>
-        </w:rPr>
-        <w:t xml:space="preserve"> content </w:t>
-      </w:r>
-      <w:r>
-        <w:rPr>
-          <w:rFonts w:asciiTheme="minorHAnsi" w:hAnsiTheme="minorHAnsi" w:cstheme="minorHAnsi"/>
-        </w:rPr>
-        <w:t xml:space="preserve">showing the changes that </w:t>
-      </w:r>
-      <w:r>
-        <w:rPr>
-          <w:rFonts w:asciiTheme="minorHAnsi" w:hAnsiTheme="minorHAnsi" w:cstheme="minorHAnsi"/>
-        </w:rPr>
-        <w:t>the maintainers merge</w:t>
-      </w:r>
-      <w:r>
-        <w:rPr>
-          <w:rFonts w:asciiTheme="minorHAnsi" w:hAnsiTheme="minorHAnsi" w:cstheme="minorHAnsi"/>
-        </w:rPr>
-        <w:t>d</w:t>
-      </w:r>
-      <w:r>
-        <w:rPr>
-          <w:rFonts w:asciiTheme="minorHAnsi" w:hAnsiTheme="minorHAnsi" w:cstheme="minorHAnsi"/>
-        </w:rPr>
-        <w:t xml:space="preserve"> into the </w:t>
-      </w:r>
-      <w:r>
-        <w:rPr>
-          <w:rFonts w:ascii="Courier" w:hAnsi="Courier" w:cstheme="minorHAnsi"/>
-        </w:rPr>
-        <w:t>main</w:t>
-      </w:r>
-      <w:r>
-        <w:rPr>
-          <w:rFonts w:asciiTheme="minorHAnsi" w:hAnsiTheme="minorHAnsi" w:cstheme="minorHAnsi"/>
-        </w:rPr>
-        <w:t xml:space="preserve"> branch</w:t>
-      </w:r>
-      <w:r>
-        <w:rPr>
-          <w:rFonts w:asciiTheme="minorHAnsi" w:hAnsiTheme="minorHAnsi" w:cstheme="minorHAnsi"/>
-        </w:rPr>
-        <w:t xml:space="preserve"> after you made your feature branch</w:t>
-      </w:r>
-      <w:r>
-        <w:rPr>
-          <w:rFonts w:asciiTheme="minorHAnsi" w:hAnsiTheme="minorHAnsi" w:cstheme="minorHAnsi"/>
-        </w:rPr>
-        <w:t xml:space="preserve"> </w:t>
-      </w:r>
-      <w:r>
-        <w:rPr>
-          <w:rFonts w:asciiTheme="minorHAnsi" w:hAnsiTheme="minorHAnsi" w:cstheme="minorHAnsi"/>
-        </w:rPr>
         <w:t>in yellow</w:t>
-      </w:r>
-      <w:r>
-        <w:rPr>
-          <w:rFonts w:asciiTheme="minorHAnsi" w:hAnsiTheme="minorHAnsi" w:cstheme="minorHAnsi"/>
-        </w:rPr>
-        <w:t>.</w:t>
-      </w:r>
-    </w:p>
-    <w:p>
-      <w:pPr>
-        <w:ind w:left="288"/>
-        <w:rPr>
-          <w:rFonts w:asciiTheme="minorHAnsi" w:hAnsiTheme="minorHAnsi" w:cstheme="minorHAnsi"/>
-        </w:rPr>
-      </w:pPr>
-    </w:p>
-    <w:p>
-      <w:pPr>
-        <w:ind w:left="288"/>
-        <w:rPr>
-          <w:rFonts w:asciiTheme="minorHAnsi" w:hAnsiTheme="minorHAnsi" w:cstheme="minorHAnsi"/>
-        </w:rPr>
-      </w:pPr>
-      <w:r>
-        <w:rPr>
-          <w:rFonts w:asciiTheme="minorHAnsi" w:hAnsiTheme="minorHAnsi" w:cstheme="minorHAnsi"/>
-        </w:rPr>
-        <w:t xml:space="preserve">c. </w:t>
-      </w:r>
-      <w:r>
-        <w:rPr>
-          <w:rFonts w:asciiTheme="minorHAnsi" w:hAnsiTheme="minorHAnsi" w:cstheme="minorHAnsi"/>
-        </w:rPr>
-        <w:t xml:space="preserve">Highlight the </w:t>
-      </w:r>
-      <w:r>
-        <w:rPr>
-          <w:rFonts w:asciiTheme="minorHAnsi" w:hAnsiTheme="minorHAnsi" w:cstheme="minorHAnsi"/>
-        </w:rPr>
-        <w:t>content showing your changes</w:t>
-      </w:r>
-      <w:r>
-        <w:rPr>
-          <w:rFonts w:asciiTheme="minorHAnsi" w:hAnsiTheme="minorHAnsi" w:cstheme="minorHAnsi"/>
-        </w:rPr>
-        <w:t xml:space="preserve"> in blue</w:t>
       </w:r>
       <w:r>
         <w:rPr>
@@ -6909,199 +6983,40 @@
     </w:p>
     <w:p>
       <w:pPr>
-        <w:rPr>
-          <w:rFonts w:asciiTheme="minorHAnsi" w:hAnsiTheme="minorHAnsi" w:cstheme="minorHAnsi"/>
-        </w:rPr>
-      </w:pPr>
-      <w:r>
-        <w:rPr>
-          <w:rFonts w:asciiTheme="minorHAnsi" w:hAnsiTheme="minorHAnsi" w:cstheme="minorHAnsi"/>
-        </w:rPr>
-        <w:t>1</w:t>
-      </w:r>
-      <w:r>
-        <w:rPr>
-          <w:rFonts w:asciiTheme="minorHAnsi" w:hAnsiTheme="minorHAnsi" w:cstheme="minorHAnsi"/>
-        </w:rPr>
-        <w:t>2</w:t>
-      </w:r>
-      <w:r>
-        <w:rPr>
-          <w:rFonts w:asciiTheme="minorHAnsi" w:hAnsiTheme="minorHAnsi" w:cstheme="minorHAnsi"/>
-        </w:rPr>
-        <w:t xml:space="preserve">. Sometimes when you try to </w:t>
-      </w:r>
-      <w:r>
-        <w:rPr>
-          <w:rFonts w:asciiTheme="minorHAnsi" w:hAnsiTheme="minorHAnsi" w:cstheme="minorHAnsi"/>
-        </w:rPr>
-        <w:t>merge,</w:t>
-      </w:r>
-      <w:r>
-        <w:rPr>
-          <w:rFonts w:asciiTheme="minorHAnsi" w:hAnsiTheme="minorHAnsi" w:cstheme="minorHAnsi"/>
-        </w:rPr>
-        <w:t xml:space="preserve"> and it fails due to a conflict you may want to undo the attempted merge.  </w:t>
-      </w:r>
-      <w:r>
-        <w:rPr>
-          <w:rFonts w:asciiTheme="minorHAnsi" w:hAnsiTheme="minorHAnsi" w:cstheme="minorHAnsi"/>
-        </w:rPr>
-        <w:t>T</w:t>
-      </w:r>
-      <w:r>
-        <w:rPr>
-          <w:rFonts w:asciiTheme="minorHAnsi" w:hAnsiTheme="minorHAnsi" w:cstheme="minorHAnsi"/>
-        </w:rPr>
-        <w:t>he</w:t>
-      </w:r>
-      <w:r>
-        <w:rPr>
-          <w:rFonts w:asciiTheme="minorHAnsi" w:hAnsiTheme="minorHAnsi" w:cstheme="minorHAnsi"/>
-        </w:rPr>
-        <w:t xml:space="preserve"> </w:t>
-      </w:r>
-      <w:r>
-        <w:rPr>
-          <w:rFonts w:ascii="Courier" w:hAnsi="Courier" w:cstheme="minorHAnsi"/>
-        </w:rPr>
-        <w:t>git merge</w:t>
-      </w:r>
-      <w:r>
-        <w:rPr>
-          <w:rFonts w:ascii="Courier" w:hAnsi="Courier" w:cstheme="minorHAnsi"/>
-        </w:rPr>
-        <w:t xml:space="preserve"> --</w:t>
-      </w:r>
-      <w:r>
-        <w:rPr>
-          <w:rFonts w:ascii="Courier" w:hAnsi="Courier" w:cstheme="minorHAnsi"/>
-        </w:rPr>
-        <w:t>abort</w:t>
-      </w:r>
-      <w:r>
-        <w:rPr>
-          <w:rFonts w:asciiTheme="minorHAnsi" w:hAnsiTheme="minorHAnsi" w:cstheme="minorHAnsi"/>
-        </w:rPr>
-        <w:t xml:space="preserve"> command </w:t>
-      </w:r>
-      <w:r>
-        <w:rPr>
-          <w:rFonts w:asciiTheme="minorHAnsi" w:hAnsiTheme="minorHAnsi" w:cstheme="minorHAnsi"/>
-        </w:rPr>
-        <w:t>will</w:t>
-      </w:r>
-      <w:r>
-        <w:rPr>
-          <w:rFonts w:asciiTheme="minorHAnsi" w:hAnsiTheme="minorHAnsi" w:cstheme="minorHAnsi"/>
-        </w:rPr>
-        <w:t xml:space="preserve"> undo </w:t>
-      </w:r>
-      <w:r>
-        <w:rPr>
-          <w:rFonts w:asciiTheme="minorHAnsi" w:hAnsiTheme="minorHAnsi" w:cstheme="minorHAnsi"/>
-        </w:rPr>
-        <w:t>a</w:t>
-      </w:r>
-      <w:r>
-        <w:rPr>
-          <w:rFonts w:asciiTheme="minorHAnsi" w:hAnsiTheme="minorHAnsi" w:cstheme="minorHAnsi"/>
-        </w:rPr>
-        <w:t xml:space="preserve"> </w:t>
-      </w:r>
-      <w:r>
-        <w:rPr>
-          <w:rFonts w:asciiTheme="minorHAnsi" w:hAnsiTheme="minorHAnsi" w:cstheme="minorHAnsi"/>
-        </w:rPr>
-        <w:t xml:space="preserve">failed </w:t>
-      </w:r>
-      <w:r>
-        <w:rPr>
-          <w:rFonts w:asciiTheme="minorHAnsi" w:hAnsiTheme="minorHAnsi" w:cstheme="minorHAnsi"/>
-        </w:rPr>
-        <w:t xml:space="preserve">merge.  </w:t>
-      </w:r>
-    </w:p>
-    <w:p>
-      <w:pPr>
-        <w:rPr>
-          <w:rFonts w:asciiTheme="minorHAnsi" w:hAnsiTheme="minorHAnsi" w:cstheme="minorHAnsi"/>
-        </w:rPr>
-      </w:pPr>
-    </w:p>
-    <w:p>
-      <w:pPr>
-        <w:rPr>
-          <w:rFonts w:asciiTheme="minorHAnsi" w:hAnsiTheme="minorHAnsi" w:cstheme="minorHAnsi"/>
-        </w:rPr>
-      </w:pPr>
-      <w:r>
-        <w:rPr>
-          <w:rFonts w:asciiTheme="minorHAnsi" w:hAnsiTheme="minorHAnsi" w:cstheme="minorHAnsi"/>
-        </w:rPr>
-        <w:t>Undo the merge that you started in question #</w:t>
-      </w:r>
-      <w:r>
-        <w:rPr>
-          <w:rFonts w:asciiTheme="minorHAnsi" w:hAnsiTheme="minorHAnsi" w:cstheme="minorHAnsi"/>
-        </w:rPr>
-        <w:t>9</w:t>
-      </w:r>
-      <w:r>
-        <w:rPr>
-          <w:rFonts w:asciiTheme="minorHAnsi" w:hAnsiTheme="minorHAnsi" w:cstheme="minorHAnsi"/>
-        </w:rPr>
-        <w:t xml:space="preserve"> and u</w:t>
-      </w:r>
-      <w:r>
-        <w:rPr>
-          <w:rFonts w:asciiTheme="minorHAnsi" w:hAnsiTheme="minorHAnsi" w:cstheme="minorHAnsi"/>
-        </w:rPr>
-        <w:t xml:space="preserve">se the </w:t>
-      </w:r>
-      <w:r>
-        <w:rPr>
-          <w:rFonts w:ascii="Courier" w:hAnsi="Courier" w:cstheme="minorHAnsi"/>
-        </w:rPr>
-        <w:t>cat</w:t>
-      </w:r>
-      <w:r>
-        <w:rPr>
-          <w:rFonts w:asciiTheme="minorHAnsi" w:hAnsiTheme="minorHAnsi" w:cstheme="minorHAnsi"/>
-        </w:rPr>
-        <w:t xml:space="preserve"> command to display the file that contains the conflict again. </w:t>
-      </w:r>
-    </w:p>
-    <w:p>
-      <w:pPr>
-        <w:rPr>
-          <w:rFonts w:asciiTheme="minorHAnsi" w:hAnsiTheme="minorHAnsi" w:cstheme="minorHAnsi"/>
-        </w:rPr>
-      </w:pPr>
-    </w:p>
-    <w:p>
-      <w:pPr>
-        <w:rPr>
-          <w:rFonts w:asciiTheme="minorHAnsi" w:hAnsiTheme="minorHAnsi" w:cstheme="minorHAnsi"/>
-        </w:rPr>
-      </w:pPr>
-      <w:r>
-        <w:rPr>
-          <w:rFonts w:asciiTheme="minorHAnsi" w:hAnsiTheme="minorHAnsi" w:cstheme="minorHAnsi"/>
-        </w:rPr>
-        <w:t xml:space="preserve">Briefly explain how you can tell that </w:t>
-      </w:r>
-      <w:r>
-        <w:rPr>
-          <w:rFonts w:asciiTheme="minorHAnsi" w:hAnsiTheme="minorHAnsi" w:cstheme="minorHAnsi"/>
-        </w:rPr>
-        <w:t>the failed merge has been undone</w:t>
-      </w:r>
-      <w:r>
-        <w:rPr>
-          <w:rFonts w:asciiTheme="minorHAnsi" w:hAnsiTheme="minorHAnsi" w:cstheme="minorHAnsi"/>
-        </w:rPr>
-        <w:t>?</w:t>
+        <w:ind w:left="288"/>
+        <w:rPr>
+          <w:rFonts w:asciiTheme="minorHAnsi" w:hAnsiTheme="minorHAnsi" w:cstheme="minorHAnsi"/>
+        </w:rPr>
+      </w:pPr>
+      <w:r>
+        <w:rPr>
+          <w:rFonts w:asciiTheme="minorHAnsi" w:hAnsiTheme="minorHAnsi" w:cstheme="minorHAnsi"/>
+        </w:rPr>
+        <w:t xml:space="preserve">c. </w:t>
+      </w:r>
+      <w:r>
+        <w:rPr>
+          <w:rFonts w:asciiTheme="minorHAnsi" w:hAnsiTheme="minorHAnsi" w:cstheme="minorHAnsi"/>
+        </w:rPr>
+        <w:t xml:space="preserve">Highlight the </w:t>
+      </w:r>
+      <w:r>
+        <w:rPr>
+          <w:rFonts w:asciiTheme="minorHAnsi" w:hAnsiTheme="minorHAnsi" w:cstheme="minorHAnsi"/>
+        </w:rPr>
+        <w:t>content showing your changes</w:t>
+      </w:r>
+      <w:r>
+        <w:rPr>
+          <w:rFonts w:asciiTheme="minorHAnsi" w:hAnsiTheme="minorHAnsi" w:cstheme="minorHAnsi"/>
+        </w:rPr>
+        <w:t xml:space="preserve"> in blue</w:t>
+      </w:r>
+      <w:r>
+        <w:rPr>
+          <w:rFonts w:asciiTheme="minorHAnsi" w:hAnsiTheme="minorHAnsi" w:cstheme="minorHAnsi"/>
+        </w:rPr>
+        <w:t>.</w:t>
       </w:r>
     </w:p>
     <w:p>
@@ -7124,6 +7039,237 @@
           <w:rFonts w:asciiTheme="minorHAnsi" w:hAnsiTheme="minorHAnsi" w:cstheme="minorHAnsi"/>
         </w:rPr>
       </w:pPr>
+      <w:r>
+        <w:rPr>
+          <w:rFonts w:asciiTheme="minorHAnsi" w:hAnsiTheme="minorHAnsi" w:cstheme="minorHAnsi"/>
+        </w:rPr>
+        <w:t>Nothing is required here, just ensure that you have properly highlighted the output that you gave in question #10b.</w:t>
+      </w:r>
+    </w:p>
+    <w:p>
+      <w:pPr>
+        <w:rPr>
+          <w:rFonts w:asciiTheme="minorHAnsi" w:hAnsiTheme="minorHAnsi" w:cstheme="minorHAnsi"/>
+        </w:rPr>
+      </w:pPr>
+    </w:p>
+    <w:p>
+      <w:pPr>
+        <w:rPr>
+          <w:rFonts w:asciiTheme="minorHAnsi" w:hAnsiTheme="minorHAnsi" w:cstheme="minorHAnsi"/>
+        </w:rPr>
+      </w:pPr>
+      <w:r>
+        <w:rPr>
+          <w:rFonts w:asciiTheme="minorHAnsi" w:hAnsiTheme="minorHAnsi" w:cstheme="minorHAnsi"/>
+        </w:rPr>
+        <w:t>1</w:t>
+      </w:r>
+      <w:r>
+        <w:rPr>
+          <w:rFonts w:asciiTheme="minorHAnsi" w:hAnsiTheme="minorHAnsi" w:cstheme="minorHAnsi"/>
+        </w:rPr>
+        <w:t>2</w:t>
+      </w:r>
+      <w:r>
+        <w:rPr>
+          <w:rFonts w:asciiTheme="minorHAnsi" w:hAnsiTheme="minorHAnsi" w:cstheme="minorHAnsi"/>
+        </w:rPr>
+        <w:t xml:space="preserve">. Sometimes when you try to </w:t>
+      </w:r>
+      <w:r>
+        <w:rPr>
+          <w:rFonts w:asciiTheme="minorHAnsi" w:hAnsiTheme="minorHAnsi" w:cstheme="minorHAnsi"/>
+        </w:rPr>
+        <w:t>merge,</w:t>
+      </w:r>
+      <w:r>
+        <w:rPr>
+          <w:rFonts w:asciiTheme="minorHAnsi" w:hAnsiTheme="minorHAnsi" w:cstheme="minorHAnsi"/>
+        </w:rPr>
+        <w:t xml:space="preserve"> and it fails due to a conflict you may want to undo the attempted merge.  </w:t>
+      </w:r>
+      <w:r>
+        <w:rPr>
+          <w:rFonts w:asciiTheme="minorHAnsi" w:hAnsiTheme="minorHAnsi" w:cstheme="minorHAnsi"/>
+        </w:rPr>
+        <w:t>T</w:t>
+      </w:r>
+      <w:r>
+        <w:rPr>
+          <w:rFonts w:asciiTheme="minorHAnsi" w:hAnsiTheme="minorHAnsi" w:cstheme="minorHAnsi"/>
+        </w:rPr>
+        <w:t>he</w:t>
+      </w:r>
+      <w:r>
+        <w:rPr>
+          <w:rFonts w:asciiTheme="minorHAnsi" w:hAnsiTheme="minorHAnsi" w:cstheme="minorHAnsi"/>
+        </w:rPr>
+        <w:t xml:space="preserve"> </w:t>
+      </w:r>
+      <w:r>
+        <w:rPr>
+          <w:rFonts w:ascii="Courier" w:hAnsi="Courier" w:cstheme="minorHAnsi"/>
+        </w:rPr>
+        <w:t>git merge</w:t>
+      </w:r>
+      <w:r>
+        <w:rPr>
+          <w:rFonts w:ascii="Courier" w:hAnsi="Courier" w:cstheme="minorHAnsi"/>
+        </w:rPr>
+        <w:t xml:space="preserve"> --</w:t>
+      </w:r>
+      <w:r>
+        <w:rPr>
+          <w:rFonts w:ascii="Courier" w:hAnsi="Courier" w:cstheme="minorHAnsi"/>
+        </w:rPr>
+        <w:t>abort</w:t>
+      </w:r>
+      <w:r>
+        <w:rPr>
+          <w:rFonts w:asciiTheme="minorHAnsi" w:hAnsiTheme="minorHAnsi" w:cstheme="minorHAnsi"/>
+        </w:rPr>
+        <w:t xml:space="preserve"> command </w:t>
+      </w:r>
+      <w:r>
+        <w:rPr>
+          <w:rFonts w:asciiTheme="minorHAnsi" w:hAnsiTheme="minorHAnsi" w:cstheme="minorHAnsi"/>
+        </w:rPr>
+        <w:t>will</w:t>
+      </w:r>
+      <w:r>
+        <w:rPr>
+          <w:rFonts w:asciiTheme="minorHAnsi" w:hAnsiTheme="minorHAnsi" w:cstheme="minorHAnsi"/>
+        </w:rPr>
+        <w:t xml:space="preserve"> undo </w:t>
+      </w:r>
+      <w:r>
+        <w:rPr>
+          <w:rFonts w:asciiTheme="minorHAnsi" w:hAnsiTheme="minorHAnsi" w:cstheme="minorHAnsi"/>
+        </w:rPr>
+        <w:t>a</w:t>
+      </w:r>
+      <w:r>
+        <w:rPr>
+          <w:rFonts w:asciiTheme="minorHAnsi" w:hAnsiTheme="minorHAnsi" w:cstheme="minorHAnsi"/>
+        </w:rPr>
+        <w:t xml:space="preserve"> </w:t>
+      </w:r>
+      <w:r>
+        <w:rPr>
+          <w:rFonts w:asciiTheme="minorHAnsi" w:hAnsiTheme="minorHAnsi" w:cstheme="minorHAnsi"/>
+        </w:rPr>
+        <w:t xml:space="preserve">failed </w:t>
+      </w:r>
+      <w:r>
+        <w:rPr>
+          <w:rFonts w:asciiTheme="minorHAnsi" w:hAnsiTheme="minorHAnsi" w:cstheme="minorHAnsi"/>
+        </w:rPr>
+        <w:t xml:space="preserve">merge.  </w:t>
+      </w:r>
+    </w:p>
+    <w:p>
+      <w:pPr>
+        <w:rPr>
+          <w:rFonts w:asciiTheme="minorHAnsi" w:hAnsiTheme="minorHAnsi" w:cstheme="minorHAnsi"/>
+        </w:rPr>
+      </w:pPr>
+    </w:p>
+    <w:p>
+      <w:pPr>
+        <w:rPr>
+          <w:rFonts w:asciiTheme="minorHAnsi" w:hAnsiTheme="minorHAnsi" w:cstheme="minorHAnsi"/>
+        </w:rPr>
+      </w:pPr>
+      <w:r>
+        <w:rPr>
+          <w:rFonts w:asciiTheme="minorHAnsi" w:hAnsiTheme="minorHAnsi" w:cstheme="minorHAnsi"/>
+        </w:rPr>
+        <w:t>Undo the merge that you started in question #</w:t>
+      </w:r>
+      <w:r>
+        <w:rPr>
+          <w:rFonts w:asciiTheme="minorHAnsi" w:hAnsiTheme="minorHAnsi" w:cstheme="minorHAnsi"/>
+        </w:rPr>
+        <w:t>9</w:t>
+      </w:r>
+      <w:r>
+        <w:rPr>
+          <w:rFonts w:asciiTheme="minorHAnsi" w:hAnsiTheme="minorHAnsi" w:cstheme="minorHAnsi"/>
+        </w:rPr>
+        <w:t xml:space="preserve"> and u</w:t>
+      </w:r>
+      <w:r>
+        <w:rPr>
+          <w:rFonts w:asciiTheme="minorHAnsi" w:hAnsiTheme="minorHAnsi" w:cstheme="minorHAnsi"/>
+        </w:rPr>
+        <w:t xml:space="preserve">se the </w:t>
+      </w:r>
+      <w:r>
+        <w:rPr>
+          <w:rFonts w:ascii="Courier" w:hAnsi="Courier" w:cstheme="minorHAnsi"/>
+        </w:rPr>
+        <w:t>cat</w:t>
+      </w:r>
+      <w:r>
+        <w:rPr>
+          <w:rFonts w:asciiTheme="minorHAnsi" w:hAnsiTheme="minorHAnsi" w:cstheme="minorHAnsi"/>
+        </w:rPr>
+        <w:t xml:space="preserve"> command to display the file that contains the conflict again. </w:t>
+      </w:r>
+    </w:p>
+    <w:p>
+      <w:pPr>
+        <w:rPr>
+          <w:rFonts w:asciiTheme="minorHAnsi" w:hAnsiTheme="minorHAnsi" w:cstheme="minorHAnsi"/>
+        </w:rPr>
+      </w:pPr>
+    </w:p>
+    <w:p>
+      <w:pPr>
+        <w:rPr>
+          <w:rFonts w:asciiTheme="minorHAnsi" w:hAnsiTheme="minorHAnsi" w:cstheme="minorHAnsi"/>
+        </w:rPr>
+      </w:pPr>
+      <w:r>
+        <w:rPr>
+          <w:rFonts w:asciiTheme="minorHAnsi" w:hAnsiTheme="minorHAnsi" w:cstheme="minorHAnsi"/>
+        </w:rPr>
+        <w:t xml:space="preserve">Briefly explain how you can tell that </w:t>
+      </w:r>
+      <w:r>
+        <w:rPr>
+          <w:rFonts w:asciiTheme="minorHAnsi" w:hAnsiTheme="minorHAnsi" w:cstheme="minorHAnsi"/>
+        </w:rPr>
+        <w:t>the failed merge has been undone</w:t>
+      </w:r>
+      <w:r>
+        <w:rPr>
+          <w:rFonts w:asciiTheme="minorHAnsi" w:hAnsiTheme="minorHAnsi" w:cstheme="minorHAnsi"/>
+        </w:rPr>
+        <w:t>?</w:t>
+      </w:r>
+    </w:p>
+    <w:p>
+      <w:pPr>
+        <w:ind w:left="288"/>
+        <w:rPr>
+          <w:rFonts w:asciiTheme="minorHAnsi" w:hAnsiTheme="minorHAnsi" w:cstheme="minorHAnsi"/>
+        </w:rPr>
+      </w:pPr>
+    </w:p>
+    <w:p>
+      <w:pPr>
+        <w:pBdr>
+          <w:top w:val="thinThickThinSmallGap" w:sz="24" w:space="4" w:color="0070C0"/>
+          <w:left w:val="thinThickThinSmallGap" w:sz="24" w:space="4" w:color="0070C0"/>
+          <w:bottom w:val="thinThickThinSmallGap" w:sz="24" w:space="4" w:color="0070C0"/>
+          <w:right w:val="thinThickThinSmallGap" w:sz="24" w:space="4" w:color="0070C0"/>
+        </w:pBdr>
+        <w:rPr>
+          <w:rFonts w:asciiTheme="minorHAnsi" w:hAnsiTheme="minorHAnsi" w:cstheme="minorHAnsi"/>
+        </w:rPr>
+      </w:pPr>
     </w:p>
     <w:p>
       <w:pPr>
@@ -7175,25 +7321,33 @@
           <w:rFonts w:asciiTheme="minorHAnsi" w:hAnsiTheme="minorHAnsi" w:cstheme="minorHAnsi"/>
         </w:rPr>
       </w:pPr>
+    </w:p>
+    <w:p>
+      <w:pPr>
+        <w:rPr>
+          <w:rFonts w:asciiTheme="minorHAnsi" w:hAnsiTheme="minorHAnsi" w:cstheme="minorHAnsi"/>
+        </w:rPr>
+      </w:pPr>
       <w:r>
         <w:rPr>
           <w:noProof/>
         </w:rPr>
+        <w:lastRenderedPageBreak/>
         <mc:AlternateContent>
           <mc:Choice Requires="wps">
             <w:drawing>
-              <wp:anchor distT="0" distB="0" distL="114300" distR="114300" simplePos="0" relativeHeight="251666432" behindDoc="0" locked="0" layoutInCell="1" allowOverlap="1" wp14:anchorId="62E7DDA7" wp14:editId="1FFD956A">
+              <wp:anchor distT="0" distB="0" distL="114300" distR="114300" simplePos="0" relativeHeight="251669504" behindDoc="0" locked="0" layoutInCell="1" allowOverlap="1" wp14:anchorId="29A5F4AE" wp14:editId="749605B3">
                 <wp:simplePos x="0" y="0"/>
                 <wp:positionH relativeFrom="column">
-                  <wp:posOffset>3164840</wp:posOffset>
+                  <wp:posOffset>3236595</wp:posOffset>
                 </wp:positionH>
                 <wp:positionV relativeFrom="paragraph">
-                  <wp:posOffset>2529205</wp:posOffset>
+                  <wp:posOffset>2343150</wp:posOffset>
                 </wp:positionV>
                 <wp:extent cx="2715260" cy="635"/>
                 <wp:effectExtent l="0" t="0" r="2540" b="12065"/>
                 <wp:wrapSquare wrapText="bothSides"/>
-                <wp:docPr id="7" name="Text Box 7"/>
+                <wp:docPr id="9" name="Text Box 9"/>
                 <wp:cNvGraphicFramePr/>
                 <a:graphic xmlns:a="http://schemas.openxmlformats.org/drawingml/2006/main">
                   <a:graphicData uri="http://schemas.microsoft.com/office/word/2010/wordprocessingShape">
@@ -7235,7 +7389,10 @@
                               </w:r>
                             </w:fldSimple>
                             <w:r>
-                              <w:t xml:space="preserve"> - Resolving a Merge Conflict</w:t>
+                              <w:t xml:space="preserve"> </w:t>
+                            </w:r>
+                            <w:r>
+                              <w:t>- Resolving a Merge Conflict</w:t>
                             </w:r>
                           </w:p>
                         </w:txbxContent>
@@ -7254,7 +7411,7 @@
           </mc:Choice>
           <mc:Fallback>
             <w:pict>
-              <v:shape w14:anchorId="62E7DDA7" id="Text Box 7" o:spid="_x0000_s1028" type="#_x0000_t202" style="position:absolute;margin-left:249.2pt;margin-top:199.15pt;width:213.8pt;height:.05pt;z-index:251666432;visibility:visible;mso-wrap-style:square;mso-wrap-distance-left:9pt;mso-wrap-distance-top:0;mso-wrap-distance-right:9pt;mso-wrap-distance-bottom:0;mso-position-horizontal:absolute;mso-position-horizontal-relative:text;mso-position-vertical:absolute;mso-position-vertical-relative:text;v-text-anchor:top" o:gfxdata="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" stroked="f">
+              <v:shape w14:anchorId="29A5F4AE" id="Text Box 9" o:spid="_x0000_s1028" type="#_x0000_t202" style="position:absolute;margin-left:254.85pt;margin-top:184.5pt;width:213.8pt;height:.05pt;z-index:251669504;visibility:visible;mso-wrap-style:square;mso-wrap-distance-left:9pt;mso-wrap-distance-top:0;mso-wrap-distance-right:9pt;mso-wrap-distance-bottom:0;mso-position-horizontal:absolute;mso-position-horizontal-relative:text;mso-position-vertical:absolute;mso-position-vertical-relative:text;v-text-anchor:top" o:gfxdata="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" stroked="f">
                 <v:textbox style="mso-fit-shape-to-text:t" inset="0,0,0,0">
                   <w:txbxContent>
                     <w:p>
@@ -7267,29 +7424,19 @@
                       <w:r>
                         <w:t xml:space="preserve">Figure </w:t>
                       </w:r>
+                      <w:fldSimple w:instr=" SEQ Figure \* ARABIC ">
+                        <w:r>
+                          <w:rPr>
+                            <w:noProof/>
+                          </w:rPr>
+                          <w:t>3</w:t>
+                        </w:r>
+                      </w:fldSimple>
                       <w:r>
-                        <w:fldChar w:fldCharType="begin"/>
+                        <w:t xml:space="preserve"> </w:t>
                       </w:r>
                       <w:r>
-                        <w:instrText xml:space="preserve"> SEQ Figure \* ARABIC </w:instrText>
-                      </w:r>
-                      <w:r>
-                        <w:fldChar w:fldCharType="separate"/>
-                      </w:r>
-                      <w:r>
-                        <w:rPr>
-                          <w:noProof/>
-                        </w:rPr>
-                        <w:t>3</w:t>
-                      </w:r>
-                      <w:r>
-                        <w:rPr>
-                          <w:noProof/>
-                        </w:rPr>
-                        <w:fldChar w:fldCharType="end"/>
-                      </w:r>
-                      <w:r>
-                        <w:t xml:space="preserve"> - Resolving a Merge Conflict</w:t>
+                        <w:t>- Resolving a Merge Conflict</w:t>
                       </w:r>
                     </w:p>
                   </w:txbxContent>
@@ -7303,21 +7450,20 @@
       <w:r>
         <w:rPr>
           <w:rFonts w:asciiTheme="minorHAnsi" w:hAnsiTheme="minorHAnsi" w:cstheme="minorHAnsi"/>
-          <w:noProof/>
         </w:rPr>
         <w:drawing>
-          <wp:anchor distT="0" distB="0" distL="114300" distR="114300" simplePos="0" relativeHeight="251664384" behindDoc="0" locked="0" layoutInCell="1" allowOverlap="1" wp14:anchorId="5E3C1EE9" wp14:editId="5C669D32">
+          <wp:anchor distT="0" distB="0" distL="114300" distR="114300" simplePos="0" relativeHeight="251667456" behindDoc="0" locked="0" layoutInCell="1" allowOverlap="1" wp14:anchorId="77B65A47" wp14:editId="084F3000">
             <wp:simplePos x="0" y="0"/>
             <wp:positionH relativeFrom="column">
-              <wp:posOffset>3165231</wp:posOffset>
+              <wp:posOffset>3236948</wp:posOffset>
             </wp:positionH>
             <wp:positionV relativeFrom="paragraph">
-              <wp:posOffset>186055</wp:posOffset>
+              <wp:posOffset>428</wp:posOffset>
             </wp:positionV>
             <wp:extent cx="2715768" cy="2286000"/>
             <wp:effectExtent l="0" t="0" r="0" b="0"/>
             <wp:wrapSquare wrapText="bothSides"/>
-            <wp:docPr id="6" name="Picture 6"/>
+            <wp:docPr id="8" name="Picture 8"/>
             <wp:cNvGraphicFramePr>
               <a:graphicFrameLocks xmlns:a="http://schemas.openxmlformats.org/drawingml/2006/main" noChangeAspect="1"/>
             </wp:cNvGraphicFramePr>
@@ -7355,19 +7501,9 @@
             <wp14:sizeRelH relativeFrom="margin">
               <wp14:pctWidth>0</wp14:pctWidth>
             </wp14:sizeRelH>
-            <wp14:sizeRelV relativeFrom="margin">
-              <wp14:pctHeight>0</wp14:pctHeight>
-            </wp14:sizeRelV>
           </wp:anchor>
         </w:drawing>
       </w:r>
-    </w:p>
-    <w:p>
-      <w:pPr>
-        <w:rPr>
-          <w:rFonts w:asciiTheme="minorHAnsi" w:hAnsiTheme="minorHAnsi" w:cstheme="minorHAnsi"/>
-        </w:rPr>
-      </w:pPr>
       <w:r>
         <w:rPr>
           <w:rFonts w:asciiTheme="minorHAnsi" w:hAnsiTheme="minorHAnsi" w:cstheme="minorHAnsi"/>
@@ -7526,14 +7662,7 @@
         <w:rPr>
           <w:rFonts w:asciiTheme="minorHAnsi" w:hAnsiTheme="minorHAnsi" w:cstheme="minorHAnsi"/>
         </w:rPr>
-        <w:t xml:space="preserve">The merge should once again fail because of the </w:t>
-      </w:r>
-      <w:r>
-        <w:rPr>
-          <w:rFonts w:asciiTheme="minorHAnsi" w:hAnsiTheme="minorHAnsi" w:cstheme="minorHAnsi"/>
-        </w:rPr>
-        <w:lastRenderedPageBreak/>
-        <w:t xml:space="preserve">conflict.  </w:t>
+        <w:t xml:space="preserve">The merge should once again fail because of the conflict.  </w:t>
       </w:r>
       <w:r>
         <w:rPr>
@@ -8284,7 +8413,13 @@
         <w:rPr>
           <w:rFonts w:asciiTheme="minorHAnsi" w:hAnsiTheme="minorHAnsi" w:cstheme="minorHAnsi"/>
         </w:rPr>
-        <w:t xml:space="preserve">, </w:t>
+        <w:t xml:space="preserve"> and</w:t>
+      </w:r>
+      <w:r>
+        <w:rPr>
+          <w:rFonts w:asciiTheme="minorHAnsi" w:hAnsiTheme="minorHAnsi" w:cstheme="minorHAnsi"/>
+        </w:rPr>
+        <w:t xml:space="preserve"> </w:t>
       </w:r>
       <w:r>
         <w:rPr>
@@ -8314,19 +8449,34 @@
         <w:rPr>
           <w:rFonts w:asciiTheme="minorHAnsi" w:hAnsiTheme="minorHAnsi" w:cstheme="minorHAnsi"/>
         </w:rPr>
-        <w:t xml:space="preserve"> and give the</w:t>
-      </w:r>
-      <w:r>
-        <w:rPr>
-          <w:rFonts w:asciiTheme="minorHAnsi" w:hAnsiTheme="minorHAnsi" w:cstheme="minorHAnsi"/>
-        </w:rPr>
-        <w:t xml:space="preserve"> output </w:t>
-      </w:r>
-      <w:r>
-        <w:rPr>
-          <w:rFonts w:asciiTheme="minorHAnsi" w:hAnsiTheme="minorHAnsi" w:cstheme="minorHAnsi"/>
-        </w:rPr>
-        <w:t>here.</w:t>
+        <w:t>.</w:t>
+      </w:r>
+    </w:p>
+    <w:p>
+      <w:pPr>
+        <w:rPr>
+          <w:rFonts w:asciiTheme="minorHAnsi" w:hAnsiTheme="minorHAnsi" w:cstheme="minorHAnsi"/>
+        </w:rPr>
+      </w:pPr>
+    </w:p>
+    <w:p>
+      <w:pPr>
+        <w:ind w:firstLine="288"/>
+        <w:rPr>
+          <w:rFonts w:asciiTheme="minorHAnsi" w:hAnsiTheme="minorHAnsi" w:cstheme="minorHAnsi"/>
+        </w:rPr>
+      </w:pPr>
+      <w:r>
+        <w:rPr>
+          <w:rFonts w:asciiTheme="minorHAnsi" w:hAnsiTheme="minorHAnsi" w:cstheme="minorHAnsi"/>
+        </w:rPr>
+        <w:t xml:space="preserve">a. </w:t>
+      </w:r>
+      <w:r>
+        <w:rPr>
+          <w:rFonts w:asciiTheme="minorHAnsi" w:hAnsiTheme="minorHAnsi" w:cstheme="minorHAnsi"/>
+        </w:rPr>
+        <w:t>Give a screenshot of your command and its output.</w:t>
       </w:r>
     </w:p>
     <w:p>
@@ -8347,156 +8497,31 @@
           <w:bottom w:val="thinThickThinSmallGap" w:sz="24" w:space="4" w:color="0070C0"/>
           <w:right w:val="thinThickThinSmallGap" w:sz="24" w:space="4" w:color="0070C0"/>
         </w:pBdr>
-        <w:rPr>
-          <w:rFonts w:asciiTheme="minorHAnsi" w:hAnsiTheme="minorHAnsi" w:cstheme="minorHAnsi"/>
-        </w:rPr>
-      </w:pPr>
-    </w:p>
-    <w:p>
-      <w:pPr>
-        <w:rPr>
-          <w:rFonts w:asciiTheme="minorHAnsi" w:hAnsiTheme="minorHAnsi" w:cstheme="minorHAnsi"/>
-        </w:rPr>
-      </w:pPr>
-    </w:p>
-    <w:p>
-      <w:pPr>
-        <w:rPr>
-          <w:rFonts w:asciiTheme="minorHAnsi" w:hAnsiTheme="minorHAnsi" w:cstheme="minorHAnsi"/>
-        </w:rPr>
-      </w:pPr>
-      <w:r>
-        <w:rPr>
-          <w:rFonts w:asciiTheme="minorHAnsi" w:hAnsiTheme="minorHAnsi" w:cstheme="minorHAnsi"/>
-        </w:rPr>
-        <w:t xml:space="preserve">17.  </w:t>
-      </w:r>
-      <w:r>
-        <w:rPr>
-          <w:rFonts w:asciiTheme="minorHAnsi" w:hAnsiTheme="minorHAnsi" w:cstheme="minorHAnsi"/>
-        </w:rPr>
-        <w:t xml:space="preserve">From #16 you can see that you now have uncommitted changes.  Those changes are </w:t>
-      </w:r>
-      <w:proofErr w:type="gramStart"/>
-      <w:r>
-        <w:rPr>
-          <w:rFonts w:asciiTheme="minorHAnsi" w:hAnsiTheme="minorHAnsi" w:cstheme="minorHAnsi"/>
-        </w:rPr>
-        <w:t>all of</w:t>
-      </w:r>
-      <w:proofErr w:type="gramEnd"/>
-      <w:r>
-        <w:rPr>
-          <w:rFonts w:asciiTheme="minorHAnsi" w:hAnsiTheme="minorHAnsi" w:cstheme="minorHAnsi"/>
-        </w:rPr>
-        <w:t xml:space="preserve"> the changes you made to the common ancestor </w:t>
-      </w:r>
-      <w:r>
-        <w:rPr>
-          <w:rFonts w:asciiTheme="minorHAnsi" w:hAnsiTheme="minorHAnsi" w:cstheme="minorHAnsi"/>
-        </w:rPr>
-        <w:t>when</w:t>
-      </w:r>
-      <w:r>
-        <w:rPr>
-          <w:rFonts w:asciiTheme="minorHAnsi" w:hAnsiTheme="minorHAnsi" w:cstheme="minorHAnsi"/>
-        </w:rPr>
-        <w:t xml:space="preserve"> perform</w:t>
-      </w:r>
-      <w:r>
-        <w:rPr>
-          <w:rFonts w:asciiTheme="minorHAnsi" w:hAnsiTheme="minorHAnsi" w:cstheme="minorHAnsi"/>
-        </w:rPr>
-        <w:t>ing</w:t>
-      </w:r>
-      <w:r>
-        <w:rPr>
-          <w:rFonts w:asciiTheme="minorHAnsi" w:hAnsiTheme="minorHAnsi" w:cstheme="minorHAnsi"/>
-        </w:rPr>
-        <w:t xml:space="preserve"> the merge</w:t>
-      </w:r>
-      <w:r>
-        <w:rPr>
-          <w:rFonts w:asciiTheme="minorHAnsi" w:hAnsiTheme="minorHAnsi" w:cstheme="minorHAnsi"/>
-        </w:rPr>
-        <w:t xml:space="preserve"> in Meld</w:t>
-      </w:r>
-      <w:r>
-        <w:rPr>
-          <w:rFonts w:asciiTheme="minorHAnsi" w:hAnsiTheme="minorHAnsi" w:cstheme="minorHAnsi"/>
-        </w:rPr>
-        <w:t xml:space="preserve">.  </w:t>
-      </w:r>
-    </w:p>
-    <w:p>
-      <w:pPr>
-        <w:rPr>
-          <w:rFonts w:asciiTheme="minorHAnsi" w:hAnsiTheme="minorHAnsi" w:cstheme="minorHAnsi"/>
-        </w:rPr>
-      </w:pPr>
-    </w:p>
-    <w:p>
-      <w:pPr>
-        <w:rPr>
-          <w:rFonts w:asciiTheme="minorHAnsi" w:hAnsiTheme="minorHAnsi" w:cstheme="minorHAnsi"/>
-        </w:rPr>
-      </w:pPr>
-      <w:r>
-        <w:rPr>
-          <w:rFonts w:asciiTheme="minorHAnsi" w:hAnsiTheme="minorHAnsi" w:cstheme="minorHAnsi"/>
-        </w:rPr>
-        <w:lastRenderedPageBreak/>
-        <w:t>Stage and commit the changes you</w:t>
-      </w:r>
-      <w:r>
-        <w:rPr>
-          <w:rFonts w:asciiTheme="minorHAnsi" w:hAnsiTheme="minorHAnsi" w:cstheme="minorHAnsi"/>
-        </w:rPr>
-        <w:t xml:space="preserve"> made in resolving the</w:t>
-      </w:r>
-      <w:r>
-        <w:rPr>
-          <w:rFonts w:asciiTheme="minorHAnsi" w:hAnsiTheme="minorHAnsi" w:cstheme="minorHAnsi"/>
-        </w:rPr>
-        <w:t xml:space="preserve"> conflict</w:t>
-      </w:r>
-      <w:r>
-        <w:rPr>
-          <w:rFonts w:asciiTheme="minorHAnsi" w:hAnsiTheme="minorHAnsi" w:cstheme="minorHAnsi"/>
-        </w:rPr>
-        <w:t xml:space="preserve">.  </w:t>
-      </w:r>
-      <w:r>
-        <w:rPr>
-          <w:rFonts w:asciiTheme="minorHAnsi" w:hAnsiTheme="minorHAnsi" w:cstheme="minorHAnsi"/>
-        </w:rPr>
-        <w:t xml:space="preserve">Be sure to use a meaningful commit message.  </w:t>
-      </w:r>
-    </w:p>
-    <w:p>
-      <w:pPr>
-        <w:rPr>
-          <w:rFonts w:asciiTheme="minorHAnsi" w:hAnsiTheme="minorHAnsi" w:cstheme="minorHAnsi"/>
-        </w:rPr>
-      </w:pPr>
-    </w:p>
-    <w:p>
-      <w:pPr>
-        <w:rPr>
-          <w:rFonts w:asciiTheme="minorHAnsi" w:hAnsiTheme="minorHAnsi" w:cstheme="minorHAnsi"/>
-        </w:rPr>
-      </w:pPr>
-      <w:r>
-        <w:rPr>
-          <w:rFonts w:asciiTheme="minorHAnsi" w:hAnsiTheme="minorHAnsi" w:cstheme="minorHAnsi"/>
-        </w:rPr>
-        <w:t>Give the commands that you used</w:t>
-      </w:r>
-      <w:r>
-        <w:rPr>
-          <w:rFonts w:asciiTheme="minorHAnsi" w:hAnsiTheme="minorHAnsi" w:cstheme="minorHAnsi"/>
-        </w:rPr>
-        <w:t xml:space="preserve"> and their output here.</w:t>
+        <w:ind w:left="288"/>
+        <w:rPr>
+          <w:rFonts w:asciiTheme="minorHAnsi" w:hAnsiTheme="minorHAnsi" w:cstheme="minorHAnsi"/>
+        </w:rPr>
+      </w:pPr>
+    </w:p>
+    <w:p>
+      <w:pPr>
+        <w:rPr>
+          <w:rFonts w:asciiTheme="minorHAnsi" w:hAnsiTheme="minorHAnsi" w:cstheme="minorHAnsi"/>
+        </w:rPr>
+      </w:pPr>
+    </w:p>
+    <w:p>
+      <w:pPr>
+        <w:ind w:left="288"/>
+        <w:rPr>
+          <w:rFonts w:asciiTheme="minorHAnsi" w:hAnsiTheme="minorHAnsi" w:cstheme="minorHAnsi"/>
+        </w:rPr>
+      </w:pPr>
+      <w:r>
+        <w:rPr>
+          <w:rFonts w:asciiTheme="minorHAnsi" w:hAnsiTheme="minorHAnsi" w:cstheme="minorHAnsi"/>
+        </w:rPr>
+        <w:t>b. Briefly explain why the output you see in part a makes sense.</w:t>
       </w:r>
     </w:p>
     <w:p>
@@ -8517,132 +8542,80 @@
           <w:bottom w:val="thinThickThinSmallGap" w:sz="24" w:space="4" w:color="0070C0"/>
           <w:right w:val="thinThickThinSmallGap" w:sz="24" w:space="4" w:color="0070C0"/>
         </w:pBdr>
-        <w:rPr>
-          <w:rFonts w:asciiTheme="minorHAnsi" w:hAnsiTheme="minorHAnsi" w:cstheme="minorHAnsi"/>
-        </w:rPr>
-      </w:pPr>
-    </w:p>
-    <w:p>
-      <w:pPr>
-        <w:rPr>
-          <w:rFonts w:asciiTheme="minorHAnsi" w:hAnsiTheme="minorHAnsi" w:cstheme="minorHAnsi"/>
-        </w:rPr>
-      </w:pPr>
-    </w:p>
-    <w:p>
-      <w:pPr>
-        <w:rPr>
-          <w:rFonts w:asciiTheme="minorHAnsi" w:hAnsiTheme="minorHAnsi" w:cstheme="minorHAnsi"/>
-          <w:b/>
-          <w:bCs/>
-          <w:u w:val="single"/>
-        </w:rPr>
-      </w:pPr>
-      <w:r>
-        <w:rPr>
-          <w:rFonts w:asciiTheme="minorHAnsi" w:hAnsiTheme="minorHAnsi" w:cstheme="minorHAnsi"/>
-          <w:b/>
-          <w:bCs/>
-          <w:u w:val="single"/>
-        </w:rPr>
-        <w:t>Update your Pull Request</w:t>
-      </w:r>
-      <w:r>
-        <w:rPr>
-          <w:rFonts w:asciiTheme="minorHAnsi" w:hAnsiTheme="minorHAnsi" w:cstheme="minorHAnsi"/>
-          <w:b/>
-          <w:bCs/>
-          <w:u w:val="single"/>
-        </w:rPr>
-        <w:t>:</w:t>
-      </w:r>
-    </w:p>
-    <w:p>
-      <w:pPr>
-        <w:rPr>
-          <w:rFonts w:asciiTheme="minorHAnsi" w:hAnsiTheme="minorHAnsi" w:cstheme="minorHAnsi"/>
-        </w:rPr>
-      </w:pPr>
-    </w:p>
-    <w:p>
-      <w:pPr>
-        <w:rPr>
-          <w:rFonts w:asciiTheme="minorHAnsi" w:hAnsiTheme="minorHAnsi" w:cstheme="minorHAnsi"/>
-        </w:rPr>
-      </w:pPr>
-      <w:r>
-        <w:rPr>
-          <w:rFonts w:asciiTheme="minorHAnsi" w:hAnsiTheme="minorHAnsi" w:cstheme="minorHAnsi"/>
-        </w:rPr>
-        <w:t xml:space="preserve">At this point you have resolved the merge conflict on the feature branch in your local repository.  </w:t>
-      </w:r>
-      <w:r>
-        <w:rPr>
-          <w:rFonts w:asciiTheme="minorHAnsi" w:hAnsiTheme="minorHAnsi" w:cstheme="minorHAnsi"/>
-        </w:rPr>
-        <w:t xml:space="preserve">What is left is to push that branch to your </w:t>
-      </w:r>
-      <w:r>
-        <w:rPr>
-          <w:rFonts w:ascii="Courier" w:hAnsi="Courier" w:cstheme="minorHAnsi"/>
-        </w:rPr>
-        <w:t>origin</w:t>
-      </w:r>
-      <w:r>
-        <w:rPr>
-          <w:rFonts w:asciiTheme="minorHAnsi" w:hAnsiTheme="minorHAnsi" w:cstheme="minorHAnsi"/>
-        </w:rPr>
-        <w:t xml:space="preserve">.  When you do so, GitHub will automatically update your pull request to the </w:t>
-      </w:r>
-      <w:r>
-        <w:rPr>
-          <w:rFonts w:ascii="Courier" w:hAnsi="Courier" w:cstheme="minorHAnsi"/>
-        </w:rPr>
-        <w:t>upstream</w:t>
-      </w:r>
-      <w:r>
-        <w:rPr>
-          <w:rFonts w:asciiTheme="minorHAnsi" w:hAnsiTheme="minorHAnsi" w:cstheme="minorHAnsi"/>
-        </w:rPr>
-        <w:t xml:space="preserve"> for that branch.</w:t>
-      </w:r>
-    </w:p>
-    <w:p>
-      <w:pPr>
-        <w:rPr>
-          <w:rFonts w:asciiTheme="minorHAnsi" w:hAnsiTheme="minorHAnsi" w:cstheme="minorHAnsi"/>
-        </w:rPr>
-      </w:pPr>
-    </w:p>
-    <w:p>
-      <w:pPr>
-        <w:rPr>
-          <w:rFonts w:asciiTheme="minorHAnsi" w:hAnsiTheme="minorHAnsi" w:cstheme="minorHAnsi"/>
-        </w:rPr>
-      </w:pPr>
-      <w:r>
-        <w:rPr>
-          <w:rFonts w:asciiTheme="minorHAnsi" w:hAnsiTheme="minorHAnsi" w:cstheme="minorHAnsi"/>
-        </w:rPr>
-        <w:t xml:space="preserve">18. </w:t>
-      </w:r>
-      <w:r>
-        <w:rPr>
-          <w:rFonts w:asciiTheme="minorHAnsi" w:hAnsiTheme="minorHAnsi" w:cstheme="minorHAnsi"/>
-        </w:rPr>
-        <w:t xml:space="preserve">Push </w:t>
-      </w:r>
-      <w:r>
-        <w:rPr>
-          <w:rFonts w:asciiTheme="minorHAnsi" w:hAnsiTheme="minorHAnsi" w:cstheme="minorHAnsi"/>
-        </w:rPr>
-        <w:t xml:space="preserve">your modified feature branch to your </w:t>
-      </w:r>
-      <w:r>
-        <w:rPr>
-          <w:rFonts w:ascii="Courier" w:hAnsi="Courier" w:cstheme="minorHAnsi"/>
-        </w:rPr>
-        <w:t>origin</w:t>
+        <w:ind w:left="288"/>
+        <w:rPr>
+          <w:rFonts w:asciiTheme="minorHAnsi" w:hAnsiTheme="minorHAnsi" w:cstheme="minorHAnsi"/>
+        </w:rPr>
+      </w:pPr>
+    </w:p>
+    <w:p>
+      <w:pPr>
+        <w:rPr>
+          <w:rFonts w:asciiTheme="minorHAnsi" w:hAnsiTheme="minorHAnsi" w:cstheme="minorHAnsi"/>
+        </w:rPr>
+      </w:pPr>
+    </w:p>
+    <w:p>
+      <w:pPr>
+        <w:rPr>
+          <w:rFonts w:asciiTheme="minorHAnsi" w:hAnsiTheme="minorHAnsi" w:cstheme="minorHAnsi"/>
+        </w:rPr>
+      </w:pPr>
+      <w:r>
+        <w:rPr>
+          <w:rFonts w:asciiTheme="minorHAnsi" w:hAnsiTheme="minorHAnsi" w:cstheme="minorHAnsi"/>
+        </w:rPr>
+        <w:t xml:space="preserve">17.  </w:t>
+      </w:r>
+      <w:r>
+        <w:rPr>
+          <w:rFonts w:asciiTheme="minorHAnsi" w:hAnsiTheme="minorHAnsi" w:cstheme="minorHAnsi"/>
+        </w:rPr>
+        <w:t xml:space="preserve">From #16 you can see that you now have uncommitted changes.  Those changes are </w:t>
+      </w:r>
+      <w:proofErr w:type="gramStart"/>
+      <w:r>
+        <w:rPr>
+          <w:rFonts w:asciiTheme="minorHAnsi" w:hAnsiTheme="minorHAnsi" w:cstheme="minorHAnsi"/>
+        </w:rPr>
+        <w:t>all of</w:t>
+      </w:r>
+      <w:proofErr w:type="gramEnd"/>
+      <w:r>
+        <w:rPr>
+          <w:rFonts w:asciiTheme="minorHAnsi" w:hAnsiTheme="minorHAnsi" w:cstheme="minorHAnsi"/>
+        </w:rPr>
+        <w:t xml:space="preserve"> the changes you made to the common ancestor </w:t>
+      </w:r>
+      <w:r>
+        <w:rPr>
+          <w:rFonts w:asciiTheme="minorHAnsi" w:hAnsiTheme="minorHAnsi" w:cstheme="minorHAnsi"/>
+        </w:rPr>
+        <w:t>when</w:t>
+      </w:r>
+      <w:r>
+        <w:rPr>
+          <w:rFonts w:asciiTheme="minorHAnsi" w:hAnsiTheme="minorHAnsi" w:cstheme="minorHAnsi"/>
+        </w:rPr>
+        <w:t xml:space="preserve"> perform</w:t>
+      </w:r>
+      <w:r>
+        <w:rPr>
+          <w:rFonts w:asciiTheme="minorHAnsi" w:hAnsiTheme="minorHAnsi" w:cstheme="minorHAnsi"/>
+        </w:rPr>
+        <w:t>ing</w:t>
+      </w:r>
+      <w:r>
+        <w:rPr>
+          <w:rFonts w:asciiTheme="minorHAnsi" w:hAnsiTheme="minorHAnsi" w:cstheme="minorHAnsi"/>
+        </w:rPr>
+        <w:t xml:space="preserve"> the merge</w:t>
+      </w:r>
+      <w:r>
+        <w:rPr>
+          <w:rFonts w:asciiTheme="minorHAnsi" w:hAnsiTheme="minorHAnsi" w:cstheme="minorHAnsi"/>
+        </w:rPr>
+        <w:t xml:space="preserve"> in Meld</w:t>
       </w:r>
       <w:r>
         <w:rPr>
@@ -8650,23 +8623,87 @@
         </w:rPr>
         <w:t xml:space="preserve">.  </w:t>
       </w:r>
-      <w:r>
-        <w:rPr>
-          <w:rFonts w:asciiTheme="minorHAnsi" w:hAnsiTheme="minorHAnsi" w:cstheme="minorHAnsi"/>
-        </w:rPr>
-        <w:t>Give the</w:t>
-      </w:r>
-      <w:r>
-        <w:rPr>
-          <w:rFonts w:asciiTheme="minorHAnsi" w:hAnsiTheme="minorHAnsi" w:cstheme="minorHAnsi"/>
-        </w:rPr>
-        <w:t xml:space="preserve"> command </w:t>
-      </w:r>
-      <w:r>
-        <w:rPr>
-          <w:rFonts w:asciiTheme="minorHAnsi" w:hAnsiTheme="minorHAnsi" w:cstheme="minorHAnsi"/>
-        </w:rPr>
-        <w:t>you used and its output here.</w:t>
+    </w:p>
+    <w:p>
+      <w:pPr>
+        <w:rPr>
+          <w:rFonts w:asciiTheme="minorHAnsi" w:hAnsiTheme="minorHAnsi" w:cstheme="minorHAnsi"/>
+        </w:rPr>
+      </w:pPr>
+    </w:p>
+    <w:p>
+      <w:pPr>
+        <w:rPr>
+          <w:rFonts w:asciiTheme="minorHAnsi" w:hAnsiTheme="minorHAnsi" w:cstheme="minorHAnsi"/>
+        </w:rPr>
+      </w:pPr>
+      <w:r>
+        <w:rPr>
+          <w:rFonts w:asciiTheme="minorHAnsi" w:hAnsiTheme="minorHAnsi" w:cstheme="minorHAnsi"/>
+        </w:rPr>
+        <w:t>Stage and commit the changes you</w:t>
+      </w:r>
+      <w:r>
+        <w:rPr>
+          <w:rFonts w:asciiTheme="minorHAnsi" w:hAnsiTheme="minorHAnsi" w:cstheme="minorHAnsi"/>
+        </w:rPr>
+        <w:t xml:space="preserve"> made in resolving the</w:t>
+      </w:r>
+      <w:r>
+        <w:rPr>
+          <w:rFonts w:asciiTheme="minorHAnsi" w:hAnsiTheme="minorHAnsi" w:cstheme="minorHAnsi"/>
+        </w:rPr>
+        <w:t xml:space="preserve"> conflict</w:t>
+      </w:r>
+      <w:r>
+        <w:rPr>
+          <w:rFonts w:asciiTheme="minorHAnsi" w:hAnsiTheme="minorHAnsi" w:cstheme="minorHAnsi"/>
+        </w:rPr>
+        <w:t xml:space="preserve">.  </w:t>
+      </w:r>
+      <w:r>
+        <w:rPr>
+          <w:rFonts w:asciiTheme="minorHAnsi" w:hAnsiTheme="minorHAnsi" w:cstheme="minorHAnsi"/>
+        </w:rPr>
+        <w:t xml:space="preserve">Be sure to use a meaningful commit message.  </w:t>
+      </w:r>
+    </w:p>
+    <w:p>
+      <w:pPr>
+        <w:rPr>
+          <w:rFonts w:asciiTheme="minorHAnsi" w:hAnsiTheme="minorHAnsi" w:cstheme="minorHAnsi"/>
+        </w:rPr>
+      </w:pPr>
+    </w:p>
+    <w:p>
+      <w:pPr>
+        <w:rPr>
+          <w:rFonts w:asciiTheme="minorHAnsi" w:hAnsiTheme="minorHAnsi" w:cstheme="minorHAnsi"/>
+        </w:rPr>
+      </w:pPr>
+      <w:r>
+        <w:rPr>
+          <w:rFonts w:asciiTheme="minorHAnsi" w:hAnsiTheme="minorHAnsi" w:cstheme="minorHAnsi"/>
+        </w:rPr>
+        <w:t xml:space="preserve">Give </w:t>
+      </w:r>
+      <w:r>
+        <w:rPr>
+          <w:rFonts w:asciiTheme="minorHAnsi" w:hAnsiTheme="minorHAnsi" w:cstheme="minorHAnsi"/>
+        </w:rPr>
+        <w:t>a screenshot of the</w:t>
+      </w:r>
+      <w:r>
+        <w:rPr>
+          <w:rFonts w:asciiTheme="minorHAnsi" w:hAnsiTheme="minorHAnsi" w:cstheme="minorHAnsi"/>
+        </w:rPr>
+        <w:t xml:space="preserve"> commands that you used</w:t>
+      </w:r>
+      <w:r>
+        <w:rPr>
+          <w:rFonts w:asciiTheme="minorHAnsi" w:hAnsiTheme="minorHAnsi" w:cstheme="minorHAnsi"/>
+        </w:rPr>
+        <w:t xml:space="preserve"> and their output.</w:t>
       </w:r>
     </w:p>
     <w:p>
@@ -8703,49 +8740,140 @@
       <w:pPr>
         <w:rPr>
           <w:rFonts w:asciiTheme="minorHAnsi" w:hAnsiTheme="minorHAnsi" w:cstheme="minorHAnsi"/>
-        </w:rPr>
-      </w:pPr>
-      <w:r>
-        <w:rPr>
-          <w:rFonts w:asciiTheme="minorHAnsi" w:hAnsiTheme="minorHAnsi" w:cstheme="minorHAnsi"/>
-        </w:rPr>
-        <w:t xml:space="preserve">19. Now </w:t>
-      </w:r>
-      <w:r>
-        <w:rPr>
-          <w:rFonts w:asciiTheme="minorHAnsi" w:hAnsiTheme="minorHAnsi" w:cstheme="minorHAnsi"/>
-        </w:rPr>
-        <w:t>visit the upstream repo and find</w:t>
-      </w:r>
-      <w:r>
-        <w:rPr>
-          <w:rFonts w:asciiTheme="minorHAnsi" w:hAnsiTheme="minorHAnsi" w:cstheme="minorHAnsi"/>
-        </w:rPr>
-        <w:t xml:space="preserve"> your pull request.</w:t>
-      </w:r>
-      <w:r>
-        <w:rPr>
-          <w:rFonts w:asciiTheme="minorHAnsi" w:hAnsiTheme="minorHAnsi" w:cstheme="minorHAnsi"/>
-        </w:rPr>
-        <w:t xml:space="preserve"> </w:t>
-      </w:r>
-      <w:r>
-        <w:rPr>
-          <w:rFonts w:asciiTheme="minorHAnsi" w:hAnsiTheme="minorHAnsi" w:cstheme="minorHAnsi"/>
-        </w:rPr>
-        <w:t xml:space="preserve"> </w:t>
-      </w:r>
-      <w:r>
-        <w:rPr>
-          <w:rFonts w:asciiTheme="minorHAnsi" w:hAnsiTheme="minorHAnsi" w:cstheme="minorHAnsi"/>
-        </w:rPr>
-        <w:t>It should now be able to be merged automatically.  If your PR cannot be merged automatically you have not correctly resolved the merge conflict, return to question #8 and try again</w:t>
-      </w:r>
-      <w:r>
-        <w:rPr>
-          <w:rFonts w:asciiTheme="minorHAnsi" w:hAnsiTheme="minorHAnsi" w:cstheme="minorHAnsi"/>
-        </w:rPr>
-        <w:t>.</w:t>
+          <w:b/>
+          <w:bCs/>
+          <w:u w:val="single"/>
+        </w:rPr>
+      </w:pPr>
+      <w:r>
+        <w:rPr>
+          <w:rFonts w:asciiTheme="minorHAnsi" w:hAnsiTheme="minorHAnsi" w:cstheme="minorHAnsi"/>
+          <w:b/>
+          <w:bCs/>
+          <w:u w:val="single"/>
+        </w:rPr>
+        <w:t>Update your Pull Request</w:t>
+      </w:r>
+      <w:r>
+        <w:rPr>
+          <w:rFonts w:asciiTheme="minorHAnsi" w:hAnsiTheme="minorHAnsi" w:cstheme="minorHAnsi"/>
+          <w:b/>
+          <w:bCs/>
+          <w:u w:val="single"/>
+        </w:rPr>
+        <w:t>:</w:t>
+      </w:r>
+    </w:p>
+    <w:p>
+      <w:pPr>
+        <w:rPr>
+          <w:rFonts w:asciiTheme="minorHAnsi" w:hAnsiTheme="minorHAnsi" w:cstheme="minorHAnsi"/>
+        </w:rPr>
+      </w:pPr>
+    </w:p>
+    <w:p>
+      <w:pPr>
+        <w:rPr>
+          <w:rFonts w:asciiTheme="minorHAnsi" w:hAnsiTheme="minorHAnsi" w:cstheme="minorHAnsi"/>
+        </w:rPr>
+      </w:pPr>
+      <w:r>
+        <w:rPr>
+          <w:rFonts w:asciiTheme="minorHAnsi" w:hAnsiTheme="minorHAnsi" w:cstheme="minorHAnsi"/>
+        </w:rPr>
+        <w:t xml:space="preserve">At this point you have resolved the merge conflict on the feature branch in your local repository.  </w:t>
+      </w:r>
+      <w:r>
+        <w:rPr>
+          <w:rFonts w:asciiTheme="minorHAnsi" w:hAnsiTheme="minorHAnsi" w:cstheme="minorHAnsi"/>
+        </w:rPr>
+        <w:t xml:space="preserve">What is left is to push that branch to your </w:t>
+      </w:r>
+      <w:r>
+        <w:rPr>
+          <w:rFonts w:ascii="Courier" w:hAnsi="Courier" w:cstheme="minorHAnsi"/>
+        </w:rPr>
+        <w:t>origin</w:t>
+      </w:r>
+      <w:r>
+        <w:rPr>
+          <w:rFonts w:asciiTheme="minorHAnsi" w:hAnsiTheme="minorHAnsi" w:cstheme="minorHAnsi"/>
+        </w:rPr>
+        <w:t xml:space="preserve">.  When you do so, GitHub will automatically update your pull request to the </w:t>
+      </w:r>
+      <w:r>
+        <w:rPr>
+          <w:rFonts w:ascii="Courier" w:hAnsi="Courier" w:cstheme="minorHAnsi"/>
+        </w:rPr>
+        <w:t>upstream</w:t>
+      </w:r>
+      <w:r>
+        <w:rPr>
+          <w:rFonts w:asciiTheme="minorHAnsi" w:hAnsiTheme="minorHAnsi" w:cstheme="minorHAnsi"/>
+        </w:rPr>
+        <w:t xml:space="preserve"> for that branch.</w:t>
+      </w:r>
+    </w:p>
+    <w:p>
+      <w:pPr>
+        <w:rPr>
+          <w:rFonts w:asciiTheme="minorHAnsi" w:hAnsiTheme="minorHAnsi" w:cstheme="minorHAnsi"/>
+        </w:rPr>
+      </w:pPr>
+    </w:p>
+    <w:p>
+      <w:pPr>
+        <w:rPr>
+          <w:rFonts w:asciiTheme="minorHAnsi" w:hAnsiTheme="minorHAnsi" w:cstheme="minorHAnsi"/>
+        </w:rPr>
+      </w:pPr>
+      <w:r>
+        <w:rPr>
+          <w:rFonts w:asciiTheme="minorHAnsi" w:hAnsiTheme="minorHAnsi" w:cstheme="minorHAnsi"/>
+        </w:rPr>
+        <w:t xml:space="preserve">18. </w:t>
+      </w:r>
+      <w:r>
+        <w:rPr>
+          <w:rFonts w:asciiTheme="minorHAnsi" w:hAnsiTheme="minorHAnsi" w:cstheme="minorHAnsi"/>
+        </w:rPr>
+        <w:t xml:space="preserve">Push </w:t>
+      </w:r>
+      <w:r>
+        <w:rPr>
+          <w:rFonts w:asciiTheme="minorHAnsi" w:hAnsiTheme="minorHAnsi" w:cstheme="minorHAnsi"/>
+        </w:rPr>
+        <w:t xml:space="preserve">your modified feature branch to your </w:t>
+      </w:r>
+      <w:r>
+        <w:rPr>
+          <w:rFonts w:ascii="Courier" w:hAnsi="Courier" w:cstheme="minorHAnsi"/>
+        </w:rPr>
+        <w:t>origin</w:t>
+      </w:r>
+      <w:r>
+        <w:rPr>
+          <w:rFonts w:asciiTheme="minorHAnsi" w:hAnsiTheme="minorHAnsi" w:cstheme="minorHAnsi"/>
+        </w:rPr>
+        <w:t xml:space="preserve">.  </w:t>
+      </w:r>
+      <w:r>
+        <w:rPr>
+          <w:rFonts w:asciiTheme="minorHAnsi" w:hAnsiTheme="minorHAnsi" w:cstheme="minorHAnsi"/>
+        </w:rPr>
+        <w:t>Give the</w:t>
+      </w:r>
+      <w:r>
+        <w:rPr>
+          <w:rFonts w:asciiTheme="minorHAnsi" w:hAnsiTheme="minorHAnsi" w:cstheme="minorHAnsi"/>
+        </w:rPr>
+        <w:t xml:space="preserve"> command </w:t>
+      </w:r>
+      <w:r>
+        <w:rPr>
+          <w:rFonts w:asciiTheme="minorHAnsi" w:hAnsiTheme="minorHAnsi" w:cstheme="minorHAnsi"/>
+        </w:rPr>
+        <w:t>you used and its output here.</w:t>
       </w:r>
     </w:p>
     <w:p>
@@ -8782,18 +8910,168 @@
       <w:pPr>
         <w:rPr>
           <w:rFonts w:asciiTheme="minorHAnsi" w:hAnsiTheme="minorHAnsi" w:cstheme="minorHAnsi"/>
+        </w:rPr>
+      </w:pPr>
+      <w:r>
+        <w:rPr>
+          <w:rFonts w:asciiTheme="minorHAnsi" w:hAnsiTheme="minorHAnsi" w:cstheme="minorHAnsi"/>
+        </w:rPr>
+        <w:t xml:space="preserve">19. Now </w:t>
+      </w:r>
+      <w:r>
+        <w:rPr>
+          <w:rFonts w:asciiTheme="minorHAnsi" w:hAnsiTheme="minorHAnsi" w:cstheme="minorHAnsi"/>
+        </w:rPr>
+        <w:t>visit the upstream repo and find</w:t>
+      </w:r>
+      <w:r>
+        <w:rPr>
+          <w:rFonts w:asciiTheme="minorHAnsi" w:hAnsiTheme="minorHAnsi" w:cstheme="minorHAnsi"/>
+        </w:rPr>
+        <w:t xml:space="preserve"> your pull request.</w:t>
+      </w:r>
+      <w:r>
+        <w:rPr>
+          <w:rFonts w:asciiTheme="minorHAnsi" w:hAnsiTheme="minorHAnsi" w:cstheme="minorHAnsi"/>
+        </w:rPr>
+        <w:t xml:space="preserve"> </w:t>
+      </w:r>
+      <w:r>
+        <w:rPr>
+          <w:rFonts w:asciiTheme="minorHAnsi" w:hAnsiTheme="minorHAnsi" w:cstheme="minorHAnsi"/>
+        </w:rPr>
+        <w:t xml:space="preserve"> </w:t>
+      </w:r>
+      <w:r>
+        <w:rPr>
+          <w:rFonts w:asciiTheme="minorHAnsi" w:hAnsiTheme="minorHAnsi" w:cstheme="minorHAnsi"/>
+        </w:rPr>
+        <w:t xml:space="preserve">It should now be able to be merged automatically.  </w:t>
+      </w:r>
+    </w:p>
+    <w:p>
+      <w:pPr>
+        <w:rPr>
+          <w:rFonts w:asciiTheme="minorHAnsi" w:hAnsiTheme="minorHAnsi" w:cstheme="minorHAnsi"/>
+        </w:rPr>
+      </w:pPr>
+      <w:r>
+        <w:rPr>
+          <w:rFonts w:asciiTheme="minorHAnsi" w:hAnsiTheme="minorHAnsi" w:cstheme="minorHAnsi"/>
+        </w:rPr>
+        <w:lastRenderedPageBreak/>
+        <w:t>If your PR cannot be merged automatically you have not correctly resolved the merge conflict, return to question #8 and try again</w:t>
+      </w:r>
+      <w:r>
+        <w:rPr>
+          <w:rFonts w:asciiTheme="minorHAnsi" w:hAnsiTheme="minorHAnsi" w:cstheme="minorHAnsi"/>
+        </w:rPr>
+        <w:t>.</w:t>
+      </w:r>
+    </w:p>
+    <w:p>
+      <w:pPr>
+        <w:rPr>
+          <w:rFonts w:asciiTheme="minorHAnsi" w:hAnsiTheme="minorHAnsi" w:cstheme="minorHAnsi"/>
+        </w:rPr>
+      </w:pPr>
+      <w:r>
+        <w:rPr>
+          <w:rFonts w:asciiTheme="minorHAnsi" w:hAnsiTheme="minorHAnsi" w:cstheme="minorHAnsi"/>
+        </w:rPr>
+        <w:br/>
+        <w:t>Give a screenshot from your pull request showing that it can now be merged automatically.</w:t>
+      </w:r>
+    </w:p>
+    <w:p>
+      <w:pPr>
+        <w:rPr>
+          <w:rFonts w:asciiTheme="minorHAnsi" w:hAnsiTheme="minorHAnsi" w:cstheme="minorHAnsi"/>
           <w:b/>
           <w:bCs/>
           <w:u w:val="single"/>
         </w:rPr>
       </w:pPr>
-      <w:r>
+    </w:p>
+    <w:p>
+      <w:pPr>
+        <w:pBdr>
+          <w:top w:val="thinThickThinSmallGap" w:sz="24" w:space="4" w:color="0070C0"/>
+          <w:left w:val="thinThickThinSmallGap" w:sz="24" w:space="4" w:color="0070C0"/>
+          <w:bottom w:val="thinThickThinSmallGap" w:sz="24" w:space="4" w:color="0070C0"/>
+          <w:right w:val="thinThickThinSmallGap" w:sz="24" w:space="4" w:color="0070C0"/>
+        </w:pBdr>
+        <w:rPr>
+          <w:rFonts w:asciiTheme="minorHAnsi" w:hAnsiTheme="minorHAnsi" w:cstheme="minorHAnsi"/>
+        </w:rPr>
+      </w:pPr>
+    </w:p>
+    <w:p>
+      <w:pPr>
+        <w:rPr>
+          <w:rFonts w:asciiTheme="minorHAnsi" w:hAnsiTheme="minorHAnsi" w:cstheme="minorHAnsi"/>
+        </w:rPr>
+      </w:pPr>
+    </w:p>
+    <w:p>
+      <w:pPr>
+        <w:rPr>
+          <w:rFonts w:asciiTheme="minorHAnsi" w:hAnsiTheme="minorHAnsi" w:cstheme="minorHAnsi"/>
+        </w:rPr>
+      </w:pPr>
+      <w:r>
+        <w:rPr>
+          <w:rFonts w:asciiTheme="minorHAnsi" w:hAnsiTheme="minorHAnsi" w:cstheme="minorHAnsi"/>
+        </w:rPr>
+        <w:t>20. Give the URL of your pull request.</w:t>
+      </w:r>
+    </w:p>
+    <w:p>
+      <w:pPr>
         <w:rPr>
           <w:rFonts w:asciiTheme="minorHAnsi" w:hAnsiTheme="minorHAnsi" w:cstheme="minorHAnsi"/>
           <w:b/>
           <w:bCs/>
           <w:u w:val="single"/>
         </w:rPr>
+      </w:pPr>
+    </w:p>
+    <w:p>
+      <w:pPr>
+        <w:pBdr>
+          <w:top w:val="thinThickThinSmallGap" w:sz="24" w:space="4" w:color="0070C0"/>
+          <w:left w:val="thinThickThinSmallGap" w:sz="24" w:space="4" w:color="0070C0"/>
+          <w:bottom w:val="thinThickThinSmallGap" w:sz="24" w:space="4" w:color="0070C0"/>
+          <w:right w:val="thinThickThinSmallGap" w:sz="24" w:space="4" w:color="0070C0"/>
+        </w:pBdr>
+        <w:rPr>
+          <w:rFonts w:asciiTheme="minorHAnsi" w:hAnsiTheme="minorHAnsi" w:cstheme="minorHAnsi"/>
+        </w:rPr>
+      </w:pPr>
+    </w:p>
+    <w:p>
+      <w:pPr>
+        <w:rPr>
+          <w:rFonts w:asciiTheme="minorHAnsi" w:hAnsiTheme="minorHAnsi" w:cstheme="minorHAnsi"/>
+        </w:rPr>
+      </w:pPr>
+    </w:p>
+    <w:p>
+      <w:pPr>
+        <w:rPr>
+          <w:rFonts w:asciiTheme="minorHAnsi" w:hAnsiTheme="minorHAnsi" w:cstheme="minorHAnsi"/>
+          <w:b/>
+          <w:bCs/>
+          <w:u w:val="single"/>
+        </w:rPr>
+      </w:pPr>
+      <w:r>
+        <w:rPr>
+          <w:rFonts w:asciiTheme="minorHAnsi" w:hAnsiTheme="minorHAnsi" w:cstheme="minorHAnsi"/>
+          <w:b/>
+          <w:bCs/>
+          <w:u w:val="single"/>
+        </w:rPr>
         <w:t>Reflection and Summary:</w:t>
       </w:r>
     </w:p>
@@ -8814,7 +9092,13 @@
         <w:rPr>
           <w:rFonts w:asciiTheme="minorHAnsi" w:hAnsiTheme="minorHAnsi" w:cstheme="minorHAnsi"/>
         </w:rPr>
-        <w:t>20</w:t>
+        <w:t>2</w:t>
+      </w:r>
+      <w:r>
+        <w:rPr>
+          <w:rFonts w:asciiTheme="minorHAnsi" w:hAnsiTheme="minorHAnsi" w:cstheme="minorHAnsi"/>
+        </w:rPr>
+        <w:t>1</w:t>
       </w:r>
       <w:r>
         <w:rPr>
@@ -9360,7 +9644,7 @@
         <w:rPr>
           <w:rFonts w:asciiTheme="minorHAnsi" w:hAnsiTheme="minorHAnsi" w:cstheme="minorHAnsi"/>
         </w:rPr>
-        <w:t>1</w:t>
+        <w:t>2</w:t>
       </w:r>
       <w:r>
         <w:rPr>
@@ -9596,7 +9880,14 @@
         <w:rPr>
           <w:rFonts w:asciiTheme="minorHAnsi" w:hAnsiTheme="minorHAnsi" w:cstheme="minorHAnsi"/>
         </w:rPr>
-        <w:t xml:space="preserve">When you have fetched this branch, think of it as if you had created it from main, then made some changes that resulted in conflicts with the upstream </w:t>
+        <w:t xml:space="preserve">When you have fetched this branch, think of it as if you </w:t>
+      </w:r>
+      <w:r>
+        <w:rPr>
+          <w:rFonts w:asciiTheme="minorHAnsi" w:hAnsiTheme="minorHAnsi" w:cstheme="minorHAnsi"/>
+        </w:rPr>
+        <w:lastRenderedPageBreak/>
+        <w:t xml:space="preserve">had created it from main, then made some changes that resulted in conflicts with the upstream </w:t>
       </w:r>
       <w:r>
         <w:rPr>
@@ -10153,6 +10444,7 @@
         <w:rPr>
           <w:rFonts w:asciiTheme="minorHAnsi" w:hAnsiTheme="minorHAnsi" w:cstheme="minorHAnsi"/>
         </w:rPr>
+        <w:lastRenderedPageBreak/>
         <w:t xml:space="preserve">A.1. Ensure that you are in your local repository in a Terminal.  Use the following commands to restore your </w:t>
       </w:r>
       <w:r>
@@ -10954,16 +11246,16 @@
 <file path=word/numbering.xml><?xml version="1.0" encoding="utf-8"?>
 <w:numbering xmlns:wpc="http://schemas.microsoft.com/office/word/2010/wordprocessingCanvas" xmlns:cx="http://schemas.microsoft.com/office/drawing/2014/chartex" xmlns:cx1="http://schemas.microsoft.com/office/drawing/2015/9/8/chartex" xmlns:cx2="http://schemas.microsoft.com/office/drawing/2015/10/21/chartex" xmlns:cx3="http://schemas.microsoft.com/office/drawing/2016/5/9/chartex" xmlns:cx4="http://schemas.microsoft.com/office/drawing/2016/5/10/chartex" xmlns:cx5="http://schemas.microsoft.com/office/drawing/2016/5/11/chartex" xmlns:cx6="http://schemas.microsoft.com/office/drawing/2016/5/12/chartex" xmlns:cx7="http://schemas.microsoft.com/office/drawing/2016/5/13/chartex" xmlns:cx8="http://schemas.microsoft.com/office/drawing/2016/5/14/chartex" xmlns:mc="http://schemas.openxmlformats.org/markup-compatibility/2006" xmlns:aink="http://schemas.microsoft.com/office/drawing/2016/ink" xmlns:am3d="http://schemas.microsoft.com/office/drawing/2017/model3d" xmlns:o="urn:schemas-microsoft-com:office:office" xmlns:oel="http://schemas.microsoft.com/office/2019/extlst" xmlns:r="http://schemas.openxmlformats.org/officeDocument/2006/relationships" xmlns:m="http://schemas.openxmlformats.org/officeDocument/2006/math" xmlns:v="urn:schemas-microsoft-com:vml" xmlns:wp14="http://schemas.microsoft.com/office/word/2010/wordprocessingDrawing" xmlns:wp="http://schemas.openxmlformats.org/drawingml/2006/wordprocessingDrawing" xmlns:w10="urn:schemas-microsoft-com:office:word" xmlns:w="http://schemas.openxmlformats.org/wordprocessingml/2006/main" xmlns:w14="http://schemas.microsoft.com/office/word/2010/wordml" xmlns:w15="http://schemas.microsoft.com/office/word/2012/wordml" xmlns:w16cex="http://schemas.microsoft.com/office/word/2018/wordml/cex" xmlns:w16cid="http://schemas.microsoft.com/office/word/2016/wordml/cid" xmlns:w16="http://schemas.microsoft.com/office/word/2018/wordml" xmlns:w16sdtdh="http://schemas.microsoft.com/office/word/2020/wordml/sdtdatahash" xmlns:w16se="http://schemas.microsoft.com/office/word/2015/wordml/symex" xmlns:wpg="http://schemas.microsoft.com/office/word/2010/wordprocessingGroup" xmlns:wpi="http://schemas.microsoft.com/office/word/2010/wordprocessingInk" xmlns:wne="http://schemas.microsoft.com/office/word/2006/wordml" xmlns:wps="http://schemas.microsoft.com/office/word/2010/wordprocessingShape" mc:Ignorable="w14 w15 w16se w16cid w16 w16cex w16sdtdh wp14">
   <w:abstractNum w:abstractNumId="0" w15:restartNumberingAfterBreak="0">
-    <w:nsid w:val="031327D7"/>
+    <w:nsid w:val="01085007"/>
     <w:multiLevelType w:val="hybridMultilevel"/>
-    <w:tmpl w:val="3612A966"/>
+    <w:tmpl w:val="B52A8CA0"/>
     <w:lvl w:ilvl="0" w:tplc="04090001">
       <w:start w:val="1"/>
       <w:numFmt w:val="bullet"/>
       <w:lvlText w:val=""/>
       <w:lvlJc w:val="left"/>
       <w:pPr>
-        <w:ind w:left="720" w:hanging="360"/>
+        <w:ind w:left="1008" w:hanging="360"/>
       </w:pPr>
       <w:rPr>
         <w:rFonts w:ascii="Symbol" w:hAnsi="Symbol" w:hint="default"/>
@@ -10975,7 +11267,7 @@
       <w:lvlText w:val="o"/>
       <w:lvlJc w:val="left"/>
       <w:pPr>
-        <w:ind w:left="1440" w:hanging="360"/>
+        <w:ind w:left="1728" w:hanging="360"/>
       </w:pPr>
       <w:rPr>
         <w:rFonts w:ascii="Courier New" w:hAnsi="Courier New" w:cs="Courier New" w:hint="default"/>
@@ -10987,7 +11279,7 @@
       <w:lvlText w:val=""/>
       <w:lvlJc w:val="left"/>
       <w:pPr>
-        <w:ind w:left="2160" w:hanging="360"/>
+        <w:ind w:left="2448" w:hanging="360"/>
       </w:pPr>
       <w:rPr>
         <w:rFonts w:ascii="Wingdings" w:hAnsi="Wingdings" w:hint="default"/>
@@ -10999,7 +11291,7 @@
       <w:lvlText w:val=""/>
       <w:lvlJc w:val="left"/>
       <w:pPr>
-        <w:ind w:left="2880" w:hanging="360"/>
+        <w:ind w:left="3168" w:hanging="360"/>
       </w:pPr>
       <w:rPr>
         <w:rFonts w:ascii="Symbol" w:hAnsi="Symbol" w:hint="default"/>
@@ -11011,7 +11303,7 @@
       <w:lvlText w:val="o"/>
       <w:lvlJc w:val="left"/>
       <w:pPr>
-        <w:ind w:left="3600" w:hanging="360"/>
+        <w:ind w:left="3888" w:hanging="360"/>
       </w:pPr>
       <w:rPr>
         <w:rFonts w:ascii="Courier New" w:hAnsi="Courier New" w:cs="Courier New" w:hint="default"/>
@@ -11023,7 +11315,7 @@
       <w:lvlText w:val=""/>
       <w:lvlJc w:val="left"/>
       <w:pPr>
-        <w:ind w:left="4320" w:hanging="360"/>
+        <w:ind w:left="4608" w:hanging="360"/>
       </w:pPr>
       <w:rPr>
         <w:rFonts w:ascii="Wingdings" w:hAnsi="Wingdings" w:hint="default"/>
@@ -11035,7 +11327,7 @@
       <w:lvlText w:val=""/>
       <w:lvlJc w:val="left"/>
       <w:pPr>
-        <w:ind w:left="5040" w:hanging="360"/>
+        <w:ind w:left="5328" w:hanging="360"/>
       </w:pPr>
       <w:rPr>
         <w:rFonts w:ascii="Symbol" w:hAnsi="Symbol" w:hint="default"/>
@@ -11047,7 +11339,7 @@
       <w:lvlText w:val="o"/>
       <w:lvlJc w:val="left"/>
       <w:pPr>
-        <w:ind w:left="5760" w:hanging="360"/>
+        <w:ind w:left="6048" w:hanging="360"/>
       </w:pPr>
       <w:rPr>
         <w:rFonts w:ascii="Courier New" w:hAnsi="Courier New" w:cs="Courier New" w:hint="default"/>
@@ -11059,7 +11351,7 @@
       <w:lvlText w:val=""/>
       <w:lvlJc w:val="left"/>
       <w:pPr>
-        <w:ind w:left="6480" w:hanging="360"/>
+        <w:ind w:left="6768" w:hanging="360"/>
       </w:pPr>
       <w:rPr>
         <w:rFonts w:ascii="Wingdings" w:hAnsi="Wingdings" w:hint="default"/>
@@ -11067,9 +11359,9 @@
     </w:lvl>
   </w:abstractNum>
   <w:abstractNum w:abstractNumId="1" w15:restartNumberingAfterBreak="0">
-    <w:nsid w:val="4BE303E3"/>
+    <w:nsid w:val="031327D7"/>
     <w:multiLevelType w:val="hybridMultilevel"/>
-    <w:tmpl w:val="7C4CF97A"/>
+    <w:tmpl w:val="3612A966"/>
     <w:lvl w:ilvl="0" w:tplc="04090001">
       <w:start w:val="1"/>
       <w:numFmt w:val="bullet"/>
@@ -11180,6 +11472,119 @@
     </w:lvl>
   </w:abstractNum>
   <w:abstractNum w:abstractNumId="2" w15:restartNumberingAfterBreak="0">
+    <w:nsid w:val="4BE303E3"/>
+    <w:multiLevelType w:val="hybridMultilevel"/>
+    <w:tmpl w:val="7C4CF97A"/>
+    <w:lvl w:ilvl="0" w:tplc="04090001">
+      <w:start w:val="1"/>
+      <w:numFmt w:val="bullet"/>
+      <w:lvlText w:val=""/>
+      <w:lvlJc w:val="left"/>
+      <w:pPr>
+        <w:ind w:left="720" w:hanging="360"/>
+      </w:pPr>
+      <w:rPr>
+        <w:rFonts w:ascii="Symbol" w:hAnsi="Symbol" w:hint="default"/>
+      </w:rPr>
+    </w:lvl>
+    <w:lvl w:ilvl="1" w:tplc="04090003" w:tentative="1">
+      <w:start w:val="1"/>
+      <w:numFmt w:val="bullet"/>
+      <w:lvlText w:val="o"/>
+      <w:lvlJc w:val="left"/>
+      <w:pPr>
+        <w:ind w:left="1440" w:hanging="360"/>
+      </w:pPr>
+      <w:rPr>
+        <w:rFonts w:ascii="Courier New" w:hAnsi="Courier New" w:cs="Courier New" w:hint="default"/>
+      </w:rPr>
+    </w:lvl>
+    <w:lvl w:ilvl="2" w:tplc="04090005" w:tentative="1">
+      <w:start w:val="1"/>
+      <w:numFmt w:val="bullet"/>
+      <w:lvlText w:val=""/>
+      <w:lvlJc w:val="left"/>
+      <w:pPr>
+        <w:ind w:left="2160" w:hanging="360"/>
+      </w:pPr>
+      <w:rPr>
+        <w:rFonts w:ascii="Wingdings" w:hAnsi="Wingdings" w:hint="default"/>
+      </w:rPr>
+    </w:lvl>
+    <w:lvl w:ilvl="3" w:tplc="04090001" w:tentative="1">
+      <w:start w:val="1"/>
+      <w:numFmt w:val="bullet"/>
+      <w:lvlText w:val=""/>
+      <w:lvlJc w:val="left"/>
+      <w:pPr>
+        <w:ind w:left="2880" w:hanging="360"/>
+      </w:pPr>
+      <w:rPr>
+        <w:rFonts w:ascii="Symbol" w:hAnsi="Symbol" w:hint="default"/>
+      </w:rPr>
+    </w:lvl>
+    <w:lvl w:ilvl="4" w:tplc="04090003" w:tentative="1">
+      <w:start w:val="1"/>
+      <w:numFmt w:val="bullet"/>
+      <w:lvlText w:val="o"/>
+      <w:lvlJc w:val="left"/>
+      <w:pPr>
+        <w:ind w:left="3600" w:hanging="360"/>
+      </w:pPr>
+      <w:rPr>
+        <w:rFonts w:ascii="Courier New" w:hAnsi="Courier New" w:cs="Courier New" w:hint="default"/>
+      </w:rPr>
+    </w:lvl>
+    <w:lvl w:ilvl="5" w:tplc="04090005" w:tentative="1">
+      <w:start w:val="1"/>
+      <w:numFmt w:val="bullet"/>
+      <w:lvlText w:val=""/>
+      <w:lvlJc w:val="left"/>
+      <w:pPr>
+        <w:ind w:left="4320" w:hanging="360"/>
+      </w:pPr>
+      <w:rPr>
+        <w:rFonts w:ascii="Wingdings" w:hAnsi="Wingdings" w:hint="default"/>
+      </w:rPr>
+    </w:lvl>
+    <w:lvl w:ilvl="6" w:tplc="04090001" w:tentative="1">
+      <w:start w:val="1"/>
+      <w:numFmt w:val="bullet"/>
+      <w:lvlText w:val=""/>
+      <w:lvlJc w:val="left"/>
+      <w:pPr>
+        <w:ind w:left="5040" w:hanging="360"/>
+      </w:pPr>
+      <w:rPr>
+        <w:rFonts w:ascii="Symbol" w:hAnsi="Symbol" w:hint="default"/>
+      </w:rPr>
+    </w:lvl>
+    <w:lvl w:ilvl="7" w:tplc="04090003" w:tentative="1">
+      <w:start w:val="1"/>
+      <w:numFmt w:val="bullet"/>
+      <w:lvlText w:val="o"/>
+      <w:lvlJc w:val="left"/>
+      <w:pPr>
+        <w:ind w:left="5760" w:hanging="360"/>
+      </w:pPr>
+      <w:rPr>
+        <w:rFonts w:ascii="Courier New" w:hAnsi="Courier New" w:cs="Courier New" w:hint="default"/>
+      </w:rPr>
+    </w:lvl>
+    <w:lvl w:ilvl="8" w:tplc="04090005" w:tentative="1">
+      <w:start w:val="1"/>
+      <w:numFmt w:val="bullet"/>
+      <w:lvlText w:val=""/>
+      <w:lvlJc w:val="left"/>
+      <w:pPr>
+        <w:ind w:left="6480" w:hanging="360"/>
+      </w:pPr>
+      <w:rPr>
+        <w:rFonts w:ascii="Wingdings" w:hAnsi="Wingdings" w:hint="default"/>
+      </w:rPr>
+    </w:lvl>
+  </w:abstractNum>
+  <w:abstractNum w:abstractNumId="3" w15:restartNumberingAfterBreak="0">
     <w:nsid w:val="664C2FE2"/>
     <w:multiLevelType w:val="hybridMultilevel"/>
     <w:tmpl w:val="7FF8B1B0"/>
@@ -11293,13 +11698,16 @@
     </w:lvl>
   </w:abstractNum>
   <w:num w:numId="1" w16cid:durableId="601231693">
+    <w:abstractNumId w:val="2"/>
+  </w:num>
+  <w:num w:numId="2" w16cid:durableId="2037655535">
     <w:abstractNumId w:val="1"/>
   </w:num>
-  <w:num w:numId="2" w16cid:durableId="2037655535">
+  <w:num w:numId="3" w16cid:durableId="2024549517">
+    <w:abstractNumId w:val="3"/>
+  </w:num>
+  <w:num w:numId="4" w16cid:durableId="2077121211">
     <w:abstractNumId w:val="0"/>
-  </w:num>
-  <w:num w:numId="3" w16cid:durableId="2024549517">
-    <w:abstractNumId w:val="2"/>
   </w:num>
 </w:numbering>
 </file>
@@ -11727,7 +12135,6 @@
   <w:style w:type="character" w:default="1" w:styleId="DefaultParagraphFont">
     <w:name w:val="Default Paragraph Font"/>
     <w:uiPriority w:val="1"/>
-    <w:semiHidden/>
     <w:unhideWhenUsed/>
   </w:style>
   <w:style w:type="table" w:default="1" w:styleId="TableNormal">

</xml_diff>

<commit_message>
fix(activity4): update figures to use distinct color for local files
</commit_message>
<xml_diff>
--- a/materials/activities/4-A-MergeConflicts.docx
+++ b/materials/activities/4-A-MergeConflicts.docx
@@ -1243,15 +1243,7 @@
                 <w:b/>
                 <w:bCs/>
               </w:rPr>
-              <w:t xml:space="preserve">Best </w:t>
-            </w:r>
-            <w:r>
-              <w:rPr>
-                <w:rFonts w:asciiTheme="minorHAnsi" w:hAnsiTheme="minorHAnsi" w:cstheme="minorHAnsi"/>
-                <w:b/>
-                <w:bCs/>
-              </w:rPr>
-              <w:t>Common Ancestor</w:t>
+              <w:t>Best Common Ancestor</w:t>
             </w:r>
           </w:p>
         </w:tc>
@@ -1489,13 +1481,7 @@
         <w:rPr>
           <w:rFonts w:asciiTheme="minorHAnsi" w:hAnsiTheme="minorHAnsi" w:cstheme="minorHAnsi"/>
         </w:rPr>
-        <w:t>Study th</w:t>
-      </w:r>
-      <w:r>
-        <w:rPr>
-          <w:rFonts w:asciiTheme="minorHAnsi" w:hAnsiTheme="minorHAnsi" w:cstheme="minorHAnsi"/>
-        </w:rPr>
-        <w:t xml:space="preserve">e program in the </w:t>
+        <w:t xml:space="preserve">Study the program in the </w:t>
       </w:r>
       <w:r>
         <w:rPr>
@@ -1507,13 +1493,7 @@
         <w:rPr>
           <w:rFonts w:asciiTheme="minorHAnsi" w:hAnsiTheme="minorHAnsi" w:cstheme="minorHAnsi"/>
         </w:rPr>
-        <w:t xml:space="preserve"> branch </w:t>
-      </w:r>
-      <w:r>
-        <w:rPr>
-          <w:rFonts w:asciiTheme="minorHAnsi" w:hAnsiTheme="minorHAnsi" w:cstheme="minorHAnsi"/>
-        </w:rPr>
-        <w:t>and then d</w:t>
+        <w:t xml:space="preserve"> branch and then d</w:t>
       </w:r>
       <w:r>
         <w:rPr>
@@ -3490,15 +3470,7 @@
                 <w:b/>
                 <w:bCs/>
               </w:rPr>
-              <w:t xml:space="preserve">Best </w:t>
-            </w:r>
-            <w:r>
-              <w:rPr>
-                <w:rFonts w:asciiTheme="minorHAnsi" w:hAnsiTheme="minorHAnsi" w:cstheme="minorHAnsi"/>
-                <w:b/>
-                <w:bCs/>
-              </w:rPr>
-              <w:t>Common Ancestor</w:t>
+              <w:t>Best Common Ancestor</w:t>
             </w:r>
           </w:p>
         </w:tc>
@@ -4618,15 +4590,7 @@
                 <w:b/>
                 <w:bCs/>
               </w:rPr>
-              <w:t xml:space="preserve"> </w:t>
-            </w:r>
-            <w:r>
-              <w:rPr>
-                <w:rFonts w:asciiTheme="minorHAnsi" w:hAnsiTheme="minorHAnsi" w:cstheme="minorHAnsi"/>
-                <w:b/>
-                <w:bCs/>
-              </w:rPr>
-              <w:t>Result</w:t>
+              <w:t xml:space="preserve"> Result</w:t>
             </w:r>
           </w:p>
         </w:tc>
@@ -5152,12 +5116,73 @@
       </w:pPr>
       <w:r>
         <w:rPr>
+          <w:rFonts w:asciiTheme="minorHAnsi" w:hAnsiTheme="minorHAnsi" w:cstheme="minorHAnsi"/>
+          <w:noProof/>
+        </w:rPr>
+        <w:drawing>
+          <wp:anchor distT="0" distB="0" distL="114300" distR="114300" simplePos="0" relativeHeight="251661312" behindDoc="1" locked="0" layoutInCell="1" allowOverlap="1" wp14:anchorId="17FBED5C" wp14:editId="6F9D6090">
+            <wp:simplePos x="0" y="0"/>
+            <wp:positionH relativeFrom="column">
+              <wp:posOffset>3301365</wp:posOffset>
+            </wp:positionH>
+            <wp:positionV relativeFrom="paragraph">
+              <wp:posOffset>184785</wp:posOffset>
+            </wp:positionV>
+            <wp:extent cx="2737485" cy="2002155"/>
+            <wp:effectExtent l="0" t="0" r="5715" b="4445"/>
+            <wp:wrapSquare wrapText="bothSides"/>
+            <wp:docPr id="1450326236" name="Picture 1"/>
+            <wp:cNvGraphicFramePr>
+              <a:graphicFrameLocks xmlns:a="http://schemas.openxmlformats.org/drawingml/2006/main" noChangeAspect="1"/>
+            </wp:cNvGraphicFramePr>
+            <a:graphic xmlns:a="http://schemas.openxmlformats.org/drawingml/2006/main">
+              <a:graphicData uri="http://schemas.openxmlformats.org/drawingml/2006/picture">
+                <pic:pic xmlns:pic="http://schemas.openxmlformats.org/drawingml/2006/picture">
+                  <pic:nvPicPr>
+                    <pic:cNvPr id="1450326236" name="Picture 1"/>
+                    <pic:cNvPicPr/>
+                  </pic:nvPicPr>
+                  <pic:blipFill>
+                    <a:blip r:embed="rId7">
+                      <a:extLst>
+                        <a:ext uri="{28A0092B-C50C-407E-A947-70E740481C1C}">
+                          <a14:useLocalDpi xmlns:a14="http://schemas.microsoft.com/office/drawing/2010/main" val="0"/>
+                        </a:ext>
+                      </a:extLst>
+                    </a:blip>
+                    <a:stretch>
+                      <a:fillRect/>
+                    </a:stretch>
+                  </pic:blipFill>
+                  <pic:spPr>
+                    <a:xfrm>
+                      <a:off x="0" y="0"/>
+                      <a:ext cx="2737485" cy="2002155"/>
+                    </a:xfrm>
+                    <a:prstGeom prst="rect">
+                      <a:avLst/>
+                    </a:prstGeom>
+                  </pic:spPr>
+                </pic:pic>
+              </a:graphicData>
+            </a:graphic>
+            <wp14:sizeRelH relativeFrom="margin">
+              <wp14:pctWidth>0</wp14:pctWidth>
+            </wp14:sizeRelH>
+            <wp14:sizeRelV relativeFrom="margin">
+              <wp14:pctHeight>0</wp14:pctHeight>
+            </wp14:sizeRelV>
+          </wp:anchor>
+        </w:drawing>
+      </w:r>
+      <w:r>
+        <w:rPr>
           <w:noProof/>
         </w:rPr>
         <mc:AlternateContent>
           <mc:Choice Requires="wps">
             <w:drawing>
-              <wp:anchor distT="0" distB="0" distL="114300" distR="114300" simplePos="0" relativeHeight="251663360" behindDoc="0" locked="0" layoutInCell="1" allowOverlap="1" wp14:anchorId="31426357" wp14:editId="4467B0A3">
+              <wp:anchor distT="0" distB="0" distL="114300" distR="114300" simplePos="0" relativeHeight="251663360" behindDoc="0" locked="0" layoutInCell="1" allowOverlap="1" wp14:anchorId="31426357" wp14:editId="66C7009F">
                 <wp:simplePos x="0" y="0"/>
                 <wp:positionH relativeFrom="column">
                   <wp:posOffset>3296920</wp:posOffset>
@@ -5266,23 +5291,837 @@
           </mc:Fallback>
         </mc:AlternateContent>
       </w:r>
-      <w:r>
-        <w:rPr>
-          <w:rFonts w:asciiTheme="minorHAnsi" w:hAnsiTheme="minorHAnsi" w:cstheme="minorHAnsi"/>
+    </w:p>
+    <w:p>
+      <w:pPr>
+        <w:rPr>
+          <w:rFonts w:asciiTheme="minorHAnsi" w:hAnsiTheme="minorHAnsi" w:cstheme="minorHAnsi"/>
+        </w:rPr>
+      </w:pPr>
+      <w:r>
+        <w:rPr>
+          <w:rFonts w:asciiTheme="minorHAnsi" w:hAnsiTheme="minorHAnsi" w:cstheme="minorHAnsi"/>
+        </w:rPr>
+        <w:t xml:space="preserve">In class we saw that the maintainers had merged some changes into the upstream </w:t>
+      </w:r>
+      <w:r>
+        <w:rPr>
+          <w:rFonts w:ascii="Courier" w:hAnsi="Courier" w:cstheme="minorHAnsi"/>
+        </w:rPr>
+        <w:t>main</w:t>
+      </w:r>
+      <w:r>
+        <w:rPr>
+          <w:rFonts w:asciiTheme="minorHAnsi" w:hAnsiTheme="minorHAnsi" w:cstheme="minorHAnsi"/>
+        </w:rPr>
+        <w:t xml:space="preserve"> after you had created your feature branch. The changes that were merged were specifically designed to conflict with the changes required for each of the Round2 issues. Thus, the pull request that you made at the end of the previous activity will now contain conflicts that prevent it from being merged automatically.  This situation is shown in Figure 1, where the maintainers have merged the </w:t>
+      </w:r>
+      <w:r>
+        <w:rPr>
+          <w:rFonts w:asciiTheme="minorHAnsi" w:hAnsiTheme="minorHAnsi" w:cstheme="minorHAnsi"/>
+        </w:rPr>
+        <w:t>dark blue</w:t>
+      </w:r>
+      <w:r>
+        <w:rPr>
+          <w:rFonts w:asciiTheme="minorHAnsi" w:hAnsiTheme="minorHAnsi" w:cstheme="minorHAnsi"/>
+        </w:rPr>
+        <w:t xml:space="preserve"> commit into the </w:t>
+      </w:r>
+      <w:r>
+        <w:rPr>
+          <w:rFonts w:ascii="Courier" w:hAnsi="Courier" w:cstheme="minorHAnsi"/>
+        </w:rPr>
+        <w:t>main</w:t>
+      </w:r>
+      <w:r>
+        <w:rPr>
+          <w:rFonts w:asciiTheme="minorHAnsi" w:hAnsiTheme="minorHAnsi" w:cstheme="minorHAnsi"/>
+        </w:rPr>
+        <w:t xml:space="preserve"> branch.</w:t>
+      </w:r>
+    </w:p>
+    <w:p>
+      <w:pPr>
+        <w:rPr>
+          <w:rFonts w:asciiTheme="minorHAnsi" w:hAnsiTheme="minorHAnsi" w:cstheme="minorHAnsi"/>
+        </w:rPr>
+      </w:pPr>
+    </w:p>
+    <w:p>
+      <w:pPr>
+        <w:rPr>
+          <w:rFonts w:asciiTheme="minorHAnsi" w:hAnsiTheme="minorHAnsi" w:cstheme="minorHAnsi"/>
+        </w:rPr>
+      </w:pPr>
+      <w:r>
+        <w:rPr>
+          <w:rFonts w:asciiTheme="minorHAnsi" w:hAnsiTheme="minorHAnsi" w:cstheme="minorHAnsi"/>
+        </w:rPr>
+        <w:t xml:space="preserve">The activities in the remainder of this section will have you confirm that you are out of synch with the upstream and that your pull request cannot be merged automatically.  It will then have you synch the </w:t>
+      </w:r>
+      <w:r>
+        <w:rPr>
+          <w:rFonts w:ascii="Courier" w:hAnsi="Courier" w:cstheme="minorHAnsi"/>
+        </w:rPr>
+        <w:t>main</w:t>
+      </w:r>
+      <w:r>
+        <w:rPr>
+          <w:rFonts w:asciiTheme="minorHAnsi" w:hAnsiTheme="minorHAnsi" w:cstheme="minorHAnsi"/>
+        </w:rPr>
+        <w:t xml:space="preserve"> branch in your local and origin repos with the upstream, so that you can resolve the merge conflict.</w:t>
+      </w:r>
+    </w:p>
+    <w:p>
+      <w:pPr>
+        <w:rPr>
+          <w:rFonts w:asciiTheme="minorHAnsi" w:hAnsiTheme="minorHAnsi" w:cstheme="minorHAnsi"/>
+        </w:rPr>
+      </w:pPr>
+    </w:p>
+    <w:p>
+      <w:pPr>
+        <w:rPr>
+          <w:rFonts w:asciiTheme="minorHAnsi" w:hAnsiTheme="minorHAnsi" w:cstheme="minorHAnsi"/>
+        </w:rPr>
+      </w:pPr>
+      <w:r>
+        <w:rPr>
+          <w:rFonts w:asciiTheme="minorHAnsi" w:hAnsiTheme="minorHAnsi" w:cstheme="minorHAnsi"/>
+        </w:rPr>
+        <w:t xml:space="preserve">4. Which of the commits </w:t>
+      </w:r>
+      <w:r>
+        <w:rPr>
+          <w:rFonts w:asciiTheme="minorHAnsi" w:hAnsiTheme="minorHAnsi" w:cstheme="minorHAnsi"/>
+        </w:rPr>
+        <w:t>(</w:t>
+      </w:r>
+      <w:proofErr w:type="gramStart"/>
+      <w:r>
+        <w:rPr>
+          <w:rFonts w:asciiTheme="minorHAnsi" w:hAnsiTheme="minorHAnsi" w:cstheme="minorHAnsi"/>
+        </w:rPr>
+        <w:t>i.e.</w:t>
+      </w:r>
+      <w:proofErr w:type="gramEnd"/>
+      <w:r>
+        <w:rPr>
+          <w:rFonts w:asciiTheme="minorHAnsi" w:hAnsiTheme="minorHAnsi" w:cstheme="minorHAnsi"/>
+        </w:rPr>
+        <w:t xml:space="preserve"> which colors) </w:t>
+      </w:r>
+      <w:r>
+        <w:rPr>
+          <w:rFonts w:asciiTheme="minorHAnsi" w:hAnsiTheme="minorHAnsi" w:cstheme="minorHAnsi"/>
+        </w:rPr>
+        <w:t xml:space="preserve">in Figure 1 </w:t>
+      </w:r>
+      <w:r>
+        <w:rPr>
+          <w:rFonts w:asciiTheme="minorHAnsi" w:hAnsiTheme="minorHAnsi" w:cstheme="minorHAnsi"/>
+        </w:rPr>
+        <w:t>might</w:t>
+      </w:r>
+      <w:r>
+        <w:rPr>
+          <w:rFonts w:asciiTheme="minorHAnsi" w:hAnsiTheme="minorHAnsi" w:cstheme="minorHAnsi"/>
+        </w:rPr>
+        <w:t xml:space="preserve"> contain merge conflicts after the </w:t>
+      </w:r>
+      <w:r>
+        <w:rPr>
+          <w:rFonts w:asciiTheme="minorHAnsi" w:hAnsiTheme="minorHAnsi" w:cstheme="minorHAnsi"/>
+        </w:rPr>
+        <w:t>dark blue</w:t>
+      </w:r>
+      <w:r>
+        <w:rPr>
+          <w:rFonts w:asciiTheme="minorHAnsi" w:hAnsiTheme="minorHAnsi" w:cstheme="minorHAnsi"/>
+        </w:rPr>
+        <w:t xml:space="preserve"> commit was merged? </w:t>
+      </w:r>
+    </w:p>
+    <w:p>
+      <w:pPr>
+        <w:rPr>
+          <w:rFonts w:asciiTheme="minorHAnsi" w:hAnsiTheme="minorHAnsi" w:cstheme="minorHAnsi"/>
+          <w:b/>
+          <w:bCs/>
+          <w:u w:val="single"/>
+        </w:rPr>
+      </w:pPr>
+    </w:p>
+    <w:p>
+      <w:pPr>
+        <w:pBdr>
+          <w:top w:val="thickThinSmallGap" w:sz="24" w:space="4" w:color="0070C0"/>
+          <w:left w:val="thickThinSmallGap" w:sz="24" w:space="4" w:color="0070C0"/>
+          <w:bottom w:val="thickThinSmallGap" w:sz="24" w:space="4" w:color="0070C0"/>
+          <w:right w:val="thickThinSmallGap" w:sz="24" w:space="4" w:color="0070C0"/>
+        </w:pBdr>
+        <w:rPr>
+          <w:rFonts w:asciiTheme="minorHAnsi" w:hAnsiTheme="minorHAnsi" w:cstheme="minorHAnsi"/>
+        </w:rPr>
+      </w:pPr>
+    </w:p>
+    <w:p>
+      <w:pPr>
+        <w:rPr>
+          <w:rFonts w:asciiTheme="minorHAnsi" w:hAnsiTheme="minorHAnsi" w:cstheme="minorHAnsi"/>
+        </w:rPr>
+      </w:pPr>
+    </w:p>
+    <w:p>
+      <w:pPr>
+        <w:rPr>
+          <w:rFonts w:asciiTheme="minorHAnsi" w:hAnsiTheme="minorHAnsi" w:cstheme="minorHAnsi"/>
+        </w:rPr>
+      </w:pPr>
+      <w:r>
+        <w:rPr>
+          <w:rFonts w:asciiTheme="minorHAnsi" w:hAnsiTheme="minorHAnsi" w:cstheme="minorHAnsi"/>
+        </w:rPr>
+        <w:t xml:space="preserve">5. Visit the main page for your </w:t>
+      </w:r>
+      <w:r>
+        <w:rPr>
+          <w:rFonts w:ascii="Courier" w:hAnsi="Courier" w:cstheme="minorHAnsi"/>
+        </w:rPr>
+        <w:t>origin</w:t>
+      </w:r>
+      <w:r>
+        <w:rPr>
+          <w:rFonts w:asciiTheme="minorHAnsi" w:hAnsiTheme="minorHAnsi" w:cstheme="minorHAnsi"/>
+        </w:rPr>
+        <w:t xml:space="preserve"> repo on GitHub and make sure that the </w:t>
+      </w:r>
+      <w:r>
+        <w:rPr>
+          <w:rFonts w:ascii="Courier" w:hAnsi="Courier" w:cstheme="minorHAnsi"/>
+        </w:rPr>
+        <w:t>main</w:t>
+      </w:r>
+      <w:r>
+        <w:rPr>
+          <w:rFonts w:asciiTheme="minorHAnsi" w:hAnsiTheme="minorHAnsi" w:cstheme="minorHAnsi"/>
+        </w:rPr>
+        <w:t xml:space="preserve"> branch is active.  You should be able to tell from this page that there have been changes to the upstream </w:t>
+      </w:r>
+      <w:r>
+        <w:rPr>
+          <w:rFonts w:ascii="Courier" w:hAnsi="Courier" w:cstheme="minorHAnsi"/>
+        </w:rPr>
+        <w:t>main</w:t>
+      </w:r>
+      <w:r>
+        <w:rPr>
+          <w:rFonts w:asciiTheme="minorHAnsi" w:hAnsiTheme="minorHAnsi" w:cstheme="minorHAnsi"/>
+        </w:rPr>
+        <w:t xml:space="preserve"> branch that you have not yet synched (</w:t>
+      </w:r>
+      <w:proofErr w:type="gramStart"/>
+      <w:r>
+        <w:rPr>
+          <w:rFonts w:asciiTheme="minorHAnsi" w:hAnsiTheme="minorHAnsi" w:cstheme="minorHAnsi"/>
+        </w:rPr>
+        <w:t>i.e.</w:t>
+      </w:r>
+      <w:proofErr w:type="gramEnd"/>
+      <w:r>
+        <w:rPr>
+          <w:rFonts w:asciiTheme="minorHAnsi" w:hAnsiTheme="minorHAnsi" w:cstheme="minorHAnsi"/>
+        </w:rPr>
+        <w:t xml:space="preserve"> you are behind).</w:t>
+      </w:r>
+    </w:p>
+    <w:p>
+      <w:pPr>
+        <w:rPr>
+          <w:rFonts w:asciiTheme="minorHAnsi" w:hAnsiTheme="minorHAnsi" w:cstheme="minorHAnsi"/>
+        </w:rPr>
+      </w:pPr>
+    </w:p>
+    <w:p>
+      <w:pPr>
+        <w:rPr>
+          <w:rFonts w:asciiTheme="minorHAnsi" w:hAnsiTheme="minorHAnsi" w:cstheme="minorHAnsi"/>
+        </w:rPr>
+      </w:pPr>
+      <w:r>
+        <w:rPr>
+          <w:rFonts w:asciiTheme="minorHAnsi" w:hAnsiTheme="minorHAnsi" w:cstheme="minorHAnsi"/>
+        </w:rPr>
+        <w:t>Give a screen shot of the part of your origin repo page on GitHub that shows that your main is out of synch and how many commits behind the upstream you are.</w:t>
+      </w:r>
+    </w:p>
+    <w:p>
+      <w:pPr>
+        <w:rPr>
+          <w:rFonts w:asciiTheme="minorHAnsi" w:hAnsiTheme="minorHAnsi" w:cstheme="minorHAnsi"/>
+          <w:b/>
+          <w:bCs/>
+          <w:u w:val="single"/>
+        </w:rPr>
+      </w:pPr>
+    </w:p>
+    <w:p>
+      <w:pPr>
+        <w:pBdr>
+          <w:top w:val="thickThinSmallGap" w:sz="24" w:space="4" w:color="0070C0"/>
+          <w:left w:val="thickThinSmallGap" w:sz="24" w:space="4" w:color="0070C0"/>
+          <w:bottom w:val="thickThinSmallGap" w:sz="24" w:space="4" w:color="0070C0"/>
+          <w:right w:val="thickThinSmallGap" w:sz="24" w:space="4" w:color="0070C0"/>
+        </w:pBdr>
+        <w:rPr>
+          <w:rFonts w:asciiTheme="minorHAnsi" w:hAnsiTheme="minorHAnsi" w:cstheme="minorHAnsi"/>
+        </w:rPr>
+      </w:pPr>
+    </w:p>
+    <w:p>
+      <w:pPr>
+        <w:rPr>
+          <w:rFonts w:asciiTheme="minorHAnsi" w:hAnsiTheme="minorHAnsi" w:cstheme="minorHAnsi"/>
+        </w:rPr>
+      </w:pPr>
+    </w:p>
+    <w:p>
+      <w:pPr>
+        <w:rPr>
+          <w:rFonts w:asciiTheme="minorHAnsi" w:hAnsiTheme="minorHAnsi" w:cstheme="minorHAnsi"/>
+        </w:rPr>
+      </w:pPr>
+      <w:r>
+        <w:rPr>
+          <w:rFonts w:asciiTheme="minorHAnsi" w:hAnsiTheme="minorHAnsi" w:cstheme="minorHAnsi"/>
+        </w:rPr>
+        <w:t xml:space="preserve">6. Now find your pull request in the </w:t>
+      </w:r>
+      <w:r>
+        <w:rPr>
+          <w:rFonts w:ascii="Courier" w:hAnsi="Courier" w:cstheme="minorHAnsi"/>
+        </w:rPr>
+        <w:t>upstream</w:t>
+      </w:r>
+      <w:r>
+        <w:rPr>
+          <w:rFonts w:asciiTheme="minorHAnsi" w:hAnsiTheme="minorHAnsi" w:cstheme="minorHAnsi"/>
+        </w:rPr>
+        <w:t xml:space="preserve"> repo on GitHub.  You should see that your pull request </w:t>
+      </w:r>
+      <w:r>
+        <w:rPr>
+          <w:rFonts w:asciiTheme="minorHAnsi" w:hAnsiTheme="minorHAnsi" w:cstheme="minorHAnsi"/>
+          <w:u w:val="single"/>
+        </w:rPr>
+        <w:t>cannot be</w:t>
+      </w:r>
+      <w:r>
+        <w:rPr>
+          <w:rFonts w:asciiTheme="minorHAnsi" w:hAnsiTheme="minorHAnsi" w:cstheme="minorHAnsi"/>
+        </w:rPr>
+        <w:t xml:space="preserve"> merged automatically. </w:t>
+      </w:r>
+    </w:p>
+    <w:p>
+      <w:pPr>
+        <w:ind w:left="288"/>
+        <w:rPr>
+          <w:rFonts w:asciiTheme="minorHAnsi" w:hAnsiTheme="minorHAnsi" w:cstheme="minorHAnsi"/>
+        </w:rPr>
+      </w:pPr>
+    </w:p>
+    <w:p>
+      <w:pPr>
+        <w:ind w:left="288"/>
+        <w:rPr>
+          <w:rFonts w:asciiTheme="minorHAnsi" w:hAnsiTheme="minorHAnsi" w:cstheme="minorHAnsi"/>
+        </w:rPr>
+      </w:pPr>
+      <w:r>
+        <w:rPr>
+          <w:rFonts w:asciiTheme="minorHAnsi" w:hAnsiTheme="minorHAnsi" w:cstheme="minorHAnsi"/>
+        </w:rPr>
+        <w:t xml:space="preserve">If GitHub indicates that your pull request </w:t>
+      </w:r>
+      <w:r>
+        <w:rPr>
+          <w:rFonts w:asciiTheme="minorHAnsi" w:hAnsiTheme="minorHAnsi" w:cstheme="minorHAnsi"/>
+          <w:u w:val="single"/>
+        </w:rPr>
+        <w:t>can be</w:t>
+      </w:r>
+      <w:r>
+        <w:rPr>
+          <w:rFonts w:asciiTheme="minorHAnsi" w:hAnsiTheme="minorHAnsi" w:cstheme="minorHAnsi"/>
+        </w:rPr>
+        <w:t xml:space="preserve"> merged automatically follow the instructions in Appendix A at the end of this activity sheet and then return to this question when you have a pull request that cannot be merged automatically.</w:t>
+      </w:r>
+    </w:p>
+    <w:p>
+      <w:pPr>
+        <w:rPr>
+          <w:rFonts w:asciiTheme="minorHAnsi" w:hAnsiTheme="minorHAnsi" w:cstheme="minorHAnsi"/>
+        </w:rPr>
+      </w:pPr>
+    </w:p>
+    <w:p>
+      <w:pPr>
+        <w:ind w:left="288"/>
+        <w:rPr>
+          <w:rFonts w:asciiTheme="minorHAnsi" w:hAnsiTheme="minorHAnsi" w:cstheme="minorHAnsi"/>
+        </w:rPr>
+      </w:pPr>
+      <w:r>
+        <w:rPr>
+          <w:rFonts w:asciiTheme="minorHAnsi" w:hAnsiTheme="minorHAnsi" w:cstheme="minorHAnsi"/>
+        </w:rPr>
+        <w:t>a. Give a screenshot from your pull request on GitHub showing that it cannot be merged automatically.</w:t>
+      </w:r>
+    </w:p>
+    <w:p>
+      <w:pPr>
+        <w:rPr>
+          <w:rFonts w:asciiTheme="minorHAnsi" w:hAnsiTheme="minorHAnsi" w:cstheme="minorHAnsi"/>
+          <w:b/>
+          <w:bCs/>
+          <w:u w:val="single"/>
+        </w:rPr>
+      </w:pPr>
+    </w:p>
+    <w:p>
+      <w:pPr>
+        <w:pBdr>
+          <w:top w:val="thickThinSmallGap" w:sz="24" w:space="4" w:color="0070C0"/>
+          <w:left w:val="thickThinSmallGap" w:sz="24" w:space="4" w:color="0070C0"/>
+          <w:bottom w:val="thickThinSmallGap" w:sz="24" w:space="4" w:color="0070C0"/>
+          <w:right w:val="thickThinSmallGap" w:sz="24" w:space="4" w:color="0070C0"/>
+        </w:pBdr>
+        <w:rPr>
+          <w:rFonts w:asciiTheme="minorHAnsi" w:hAnsiTheme="minorHAnsi" w:cstheme="minorHAnsi"/>
+        </w:rPr>
+      </w:pPr>
+    </w:p>
+    <w:p>
+      <w:pPr>
+        <w:rPr>
+          <w:rFonts w:asciiTheme="minorHAnsi" w:hAnsiTheme="minorHAnsi" w:cstheme="minorHAnsi"/>
+        </w:rPr>
+      </w:pPr>
+    </w:p>
+    <w:p>
+      <w:pPr>
+        <w:ind w:left="288"/>
+        <w:rPr>
+          <w:rFonts w:asciiTheme="minorHAnsi" w:hAnsiTheme="minorHAnsi" w:cstheme="minorHAnsi"/>
+        </w:rPr>
+      </w:pPr>
+      <w:r>
+        <w:rPr>
+          <w:rFonts w:asciiTheme="minorHAnsi" w:hAnsiTheme="minorHAnsi" w:cstheme="minorHAnsi"/>
+        </w:rPr>
+        <w:t>b. Briefly explain in a sentence or two of your own words,</w:t>
+      </w:r>
+      <w:r>
+        <w:rPr>
+          <w:rFonts w:asciiTheme="minorHAnsi" w:hAnsiTheme="minorHAnsi" w:cstheme="minorHAnsi"/>
+        </w:rPr>
+        <w:t xml:space="preserve"> what happened that made your pull request go from being able to be merged automatically to now not being able to be merged automatically.</w:t>
+      </w:r>
+      <w:r>
+        <w:rPr>
+          <w:rFonts w:asciiTheme="minorHAnsi" w:hAnsiTheme="minorHAnsi" w:cstheme="minorHAnsi"/>
+        </w:rPr>
+        <w:t xml:space="preserve"> Hint: Think Figure 1!</w:t>
+      </w:r>
+    </w:p>
+    <w:p>
+      <w:pPr>
+        <w:rPr>
+          <w:rFonts w:asciiTheme="minorHAnsi" w:hAnsiTheme="minorHAnsi" w:cstheme="minorHAnsi"/>
+          <w:b/>
+          <w:bCs/>
+          <w:u w:val="single"/>
+        </w:rPr>
+      </w:pPr>
+    </w:p>
+    <w:p>
+      <w:pPr>
+        <w:pBdr>
+          <w:top w:val="thickThinSmallGap" w:sz="24" w:space="4" w:color="0070C0"/>
+          <w:left w:val="thickThinSmallGap" w:sz="24" w:space="4" w:color="0070C0"/>
+          <w:bottom w:val="thickThinSmallGap" w:sz="24" w:space="4" w:color="0070C0"/>
+          <w:right w:val="thickThinSmallGap" w:sz="24" w:space="4" w:color="0070C0"/>
+        </w:pBdr>
+        <w:rPr>
+          <w:rFonts w:asciiTheme="minorHAnsi" w:hAnsiTheme="minorHAnsi" w:cstheme="minorHAnsi"/>
+        </w:rPr>
+      </w:pPr>
+    </w:p>
+    <w:p>
+      <w:pPr>
+        <w:rPr>
+          <w:rFonts w:asciiTheme="minorHAnsi" w:hAnsiTheme="minorHAnsi" w:cstheme="minorHAnsi"/>
+        </w:rPr>
+      </w:pPr>
+    </w:p>
+    <w:p>
+      <w:pPr>
+        <w:rPr>
+          <w:rFonts w:asciiTheme="minorHAnsi" w:hAnsiTheme="minorHAnsi" w:cstheme="minorHAnsi"/>
+        </w:rPr>
+      </w:pPr>
+      <w:r>
+        <w:rPr>
+          <w:rFonts w:asciiTheme="minorHAnsi" w:hAnsiTheme="minorHAnsi" w:cstheme="minorHAnsi"/>
+        </w:rPr>
+        <w:t xml:space="preserve">7. Use what you learned in the prior activity to synch the </w:t>
+      </w:r>
+      <w:r>
+        <w:rPr>
+          <w:rFonts w:ascii="Courier" w:hAnsi="Courier" w:cstheme="minorHAnsi"/>
+        </w:rPr>
+        <w:t>main</w:t>
+      </w:r>
+      <w:r>
+        <w:rPr>
+          <w:rFonts w:asciiTheme="minorHAnsi" w:hAnsiTheme="minorHAnsi" w:cstheme="minorHAnsi"/>
+        </w:rPr>
+        <w:t xml:space="preserve"> branch of your local and </w:t>
+      </w:r>
+      <w:r>
+        <w:rPr>
+          <w:rFonts w:ascii="Courier" w:hAnsi="Courier" w:cstheme="minorHAnsi"/>
+        </w:rPr>
+        <w:t>origin</w:t>
+      </w:r>
+      <w:r>
+        <w:rPr>
+          <w:rFonts w:asciiTheme="minorHAnsi" w:hAnsiTheme="minorHAnsi" w:cstheme="minorHAnsi"/>
+        </w:rPr>
+        <w:t xml:space="preserve"> repos with the upstream.  Don’t forget to switch to your </w:t>
+      </w:r>
+      <w:r>
+        <w:rPr>
+          <w:rFonts w:ascii="Courier" w:hAnsi="Courier" w:cstheme="minorHAnsi"/>
+        </w:rPr>
+        <w:t>main</w:t>
+      </w:r>
+      <w:r>
+        <w:rPr>
+          <w:rFonts w:asciiTheme="minorHAnsi" w:hAnsiTheme="minorHAnsi" w:cstheme="minorHAnsi"/>
+        </w:rPr>
+        <w:t xml:space="preserve"> branch first! </w:t>
+      </w:r>
+    </w:p>
+    <w:p>
+      <w:pPr>
+        <w:rPr>
+          <w:rFonts w:asciiTheme="minorHAnsi" w:hAnsiTheme="minorHAnsi" w:cstheme="minorHAnsi"/>
+        </w:rPr>
+      </w:pPr>
+    </w:p>
+    <w:p>
+      <w:pPr>
+        <w:ind w:firstLine="288"/>
+        <w:rPr>
+          <w:rFonts w:asciiTheme="minorHAnsi" w:hAnsiTheme="minorHAnsi" w:cstheme="minorHAnsi"/>
+        </w:rPr>
+      </w:pPr>
+      <w:r>
+        <w:rPr>
+          <w:rFonts w:asciiTheme="minorHAnsi" w:hAnsiTheme="minorHAnsi" w:cstheme="minorHAnsi"/>
+        </w:rPr>
+        <w:t>a. Give a screenshot of the commands that you used and their output.</w:t>
+      </w:r>
+    </w:p>
+    <w:p>
+      <w:pPr>
+        <w:rPr>
+          <w:rFonts w:asciiTheme="minorHAnsi" w:hAnsiTheme="minorHAnsi" w:cstheme="minorHAnsi"/>
+          <w:b/>
+          <w:bCs/>
+          <w:u w:val="single"/>
+        </w:rPr>
+      </w:pPr>
+    </w:p>
+    <w:p>
+      <w:pPr>
+        <w:pBdr>
+          <w:top w:val="thickThinSmallGap" w:sz="24" w:space="4" w:color="0070C0"/>
+          <w:left w:val="thickThinSmallGap" w:sz="24" w:space="4" w:color="0070C0"/>
+          <w:bottom w:val="thickThinSmallGap" w:sz="24" w:space="4" w:color="0070C0"/>
+          <w:right w:val="thickThinSmallGap" w:sz="24" w:space="4" w:color="0070C0"/>
+        </w:pBdr>
+        <w:rPr>
+          <w:rFonts w:asciiTheme="minorHAnsi" w:hAnsiTheme="minorHAnsi" w:cstheme="minorHAnsi"/>
+        </w:rPr>
+      </w:pPr>
+    </w:p>
+    <w:p>
+      <w:pPr>
+        <w:rPr>
+          <w:rFonts w:asciiTheme="minorHAnsi" w:hAnsiTheme="minorHAnsi" w:cstheme="minorHAnsi"/>
+        </w:rPr>
+      </w:pPr>
+    </w:p>
+    <w:p>
+      <w:pPr>
+        <w:ind w:left="288"/>
+        <w:rPr>
+          <w:rFonts w:asciiTheme="minorHAnsi" w:hAnsiTheme="minorHAnsi" w:cstheme="minorHAnsi"/>
+        </w:rPr>
+      </w:pPr>
+      <w:r>
+        <w:rPr>
+          <w:rFonts w:asciiTheme="minorHAnsi" w:hAnsiTheme="minorHAnsi" w:cstheme="minorHAnsi"/>
+        </w:rPr>
+        <w:t>b. Check that you are now synchronized:</w:t>
+      </w:r>
+    </w:p>
+    <w:p>
+      <w:pPr>
+        <w:pStyle w:val="ListParagraph"/>
+        <w:numPr>
+          <w:ilvl w:val="0"/>
+          <w:numId w:val="4"/>
+        </w:numPr>
+        <w:rPr>
+          <w:rFonts w:asciiTheme="minorHAnsi" w:hAnsiTheme="minorHAnsi" w:cstheme="minorHAnsi"/>
+        </w:rPr>
+      </w:pPr>
+      <w:r>
+        <w:rPr>
+          <w:rFonts w:asciiTheme="minorHAnsi" w:hAnsiTheme="minorHAnsi" w:cstheme="minorHAnsi"/>
+        </w:rPr>
+        <w:t xml:space="preserve">Check that the </w:t>
+      </w:r>
+      <w:r>
+        <w:rPr>
+          <w:rFonts w:ascii="Courier" w:hAnsi="Courier" w:cstheme="minorHAnsi"/>
+        </w:rPr>
+        <w:t>main</w:t>
+      </w:r>
+      <w:r>
+        <w:rPr>
+          <w:rFonts w:asciiTheme="minorHAnsi" w:hAnsiTheme="minorHAnsi" w:cstheme="minorHAnsi"/>
+        </w:rPr>
+        <w:t xml:space="preserve"> branch on your origin repo on GitHub “is up to date…” (See #5).</w:t>
+      </w:r>
+    </w:p>
+    <w:p>
+      <w:pPr>
+        <w:pStyle w:val="ListParagraph"/>
+        <w:numPr>
+          <w:ilvl w:val="0"/>
+          <w:numId w:val="4"/>
+        </w:numPr>
+        <w:rPr>
+          <w:rFonts w:asciiTheme="minorHAnsi" w:hAnsiTheme="minorHAnsi" w:cstheme="minorHAnsi"/>
+        </w:rPr>
+      </w:pPr>
+      <w:r>
+        <w:rPr>
+          <w:rFonts w:asciiTheme="minorHAnsi" w:hAnsiTheme="minorHAnsi" w:cstheme="minorHAnsi"/>
+        </w:rPr>
+        <w:t xml:space="preserve">Use </w:t>
+      </w:r>
+      <w:r>
+        <w:rPr>
+          <w:rFonts w:ascii="Courier" w:hAnsi="Courier" w:cstheme="minorHAnsi"/>
+        </w:rPr>
+        <w:t>git status</w:t>
+      </w:r>
+      <w:r>
+        <w:rPr>
+          <w:rFonts w:asciiTheme="minorHAnsi" w:hAnsiTheme="minorHAnsi" w:cstheme="minorHAnsi"/>
+        </w:rPr>
+        <w:t xml:space="preserve"> to check that the </w:t>
+      </w:r>
+      <w:r>
+        <w:rPr>
+          <w:rFonts w:ascii="Courier" w:hAnsi="Courier" w:cstheme="minorHAnsi"/>
+        </w:rPr>
+        <w:t>main</w:t>
+      </w:r>
+      <w:r>
+        <w:rPr>
+          <w:rFonts w:asciiTheme="minorHAnsi" w:hAnsiTheme="minorHAnsi" w:cstheme="minorHAnsi"/>
+        </w:rPr>
+        <w:t xml:space="preserve"> branch in your local repo is up to date with your </w:t>
+      </w:r>
+      <w:r>
+        <w:rPr>
+          <w:rFonts w:ascii="Courier" w:hAnsi="Courier" w:cstheme="minorHAnsi"/>
+        </w:rPr>
+        <w:t>origin</w:t>
+      </w:r>
+      <w:r>
+        <w:rPr>
+          <w:rFonts w:asciiTheme="minorHAnsi" w:hAnsiTheme="minorHAnsi" w:cstheme="minorHAnsi"/>
+        </w:rPr>
+        <w:t xml:space="preserve">.  </w:t>
+      </w:r>
+    </w:p>
+    <w:p>
+      <w:pPr>
+        <w:rPr>
+          <w:rFonts w:asciiTheme="minorHAnsi" w:hAnsiTheme="minorHAnsi" w:cstheme="minorHAnsi"/>
+        </w:rPr>
+      </w:pPr>
+    </w:p>
+    <w:p>
+      <w:pPr>
+        <w:ind w:left="288"/>
+        <w:rPr>
+          <w:rFonts w:asciiTheme="minorHAnsi" w:hAnsiTheme="minorHAnsi" w:cstheme="minorHAnsi"/>
+        </w:rPr>
+      </w:pPr>
+      <w:r>
+        <w:rPr>
+          <w:rFonts w:asciiTheme="minorHAnsi" w:hAnsiTheme="minorHAnsi" w:cstheme="minorHAnsi"/>
+        </w:rPr>
+        <w:t xml:space="preserve">If the </w:t>
+      </w:r>
+      <w:r>
+        <w:rPr>
+          <w:rFonts w:ascii="Courier" w:hAnsi="Courier" w:cstheme="minorHAnsi"/>
+        </w:rPr>
+        <w:t>main</w:t>
+      </w:r>
+      <w:r>
+        <w:rPr>
+          <w:rFonts w:asciiTheme="minorHAnsi" w:hAnsiTheme="minorHAnsi" w:cstheme="minorHAnsi"/>
+        </w:rPr>
+        <w:t xml:space="preserve"> branch in your local or origin repos are not up to date, double check your synchronization commands in part </w:t>
+      </w:r>
+      <w:proofErr w:type="gramStart"/>
+      <w:r>
+        <w:rPr>
+          <w:rFonts w:asciiTheme="minorHAnsi" w:hAnsiTheme="minorHAnsi" w:cstheme="minorHAnsi"/>
+        </w:rPr>
+        <w:t>a and</w:t>
+      </w:r>
+      <w:proofErr w:type="gramEnd"/>
+      <w:r>
+        <w:rPr>
+          <w:rFonts w:asciiTheme="minorHAnsi" w:hAnsiTheme="minorHAnsi" w:cstheme="minorHAnsi"/>
+        </w:rPr>
+        <w:t xml:space="preserve"> try again.</w:t>
+      </w:r>
+    </w:p>
+    <w:p>
+      <w:pPr>
+        <w:rPr>
+          <w:rFonts w:asciiTheme="minorHAnsi" w:hAnsiTheme="minorHAnsi" w:cstheme="minorHAnsi"/>
+          <w:b/>
+          <w:bCs/>
+          <w:u w:val="single"/>
+        </w:rPr>
+      </w:pPr>
+    </w:p>
+    <w:p>
+      <w:pPr>
+        <w:pBdr>
+          <w:top w:val="thickThinSmallGap" w:sz="24" w:space="4" w:color="0070C0"/>
+          <w:left w:val="thickThinSmallGap" w:sz="24" w:space="4" w:color="0070C0"/>
+          <w:bottom w:val="thickThinSmallGap" w:sz="24" w:space="4" w:color="0070C0"/>
+          <w:right w:val="thickThinSmallGap" w:sz="24" w:space="4" w:color="0070C0"/>
+        </w:pBdr>
+        <w:rPr>
+          <w:rFonts w:asciiTheme="minorHAnsi" w:hAnsiTheme="minorHAnsi" w:cstheme="minorHAnsi"/>
+        </w:rPr>
+      </w:pPr>
+      <w:r>
+        <w:rPr>
+          <w:rFonts w:asciiTheme="minorHAnsi" w:hAnsiTheme="minorHAnsi" w:cstheme="minorHAnsi"/>
+        </w:rPr>
+        <w:lastRenderedPageBreak/>
+        <w:t xml:space="preserve">Nothing is required here, but the </w:t>
+      </w:r>
+      <w:r>
+        <w:rPr>
+          <w:rFonts w:ascii="Courier" w:hAnsi="Courier" w:cstheme="minorHAnsi"/>
+        </w:rPr>
+        <w:t>main</w:t>
+      </w:r>
+      <w:r>
+        <w:rPr>
+          <w:rFonts w:asciiTheme="minorHAnsi" w:hAnsiTheme="minorHAnsi" w:cstheme="minorHAnsi"/>
+        </w:rPr>
+        <w:t xml:space="preserve"> branches in your local and </w:t>
+      </w:r>
+      <w:r>
+        <w:rPr>
+          <w:rFonts w:ascii="Courier" w:hAnsi="Courier" w:cstheme="minorHAnsi"/>
+        </w:rPr>
+        <w:t>origin</w:t>
+      </w:r>
+      <w:r>
+        <w:rPr>
+          <w:rFonts w:asciiTheme="minorHAnsi" w:hAnsiTheme="minorHAnsi" w:cstheme="minorHAnsi"/>
+        </w:rPr>
+        <w:t xml:space="preserve"> repos must be up to date before continuing.</w:t>
+      </w:r>
+    </w:p>
+    <w:p>
+      <w:pPr>
+        <w:rPr>
+          <w:rFonts w:asciiTheme="minorHAnsi" w:hAnsiTheme="minorHAnsi" w:cstheme="minorHAnsi"/>
+        </w:rPr>
+      </w:pPr>
+    </w:p>
+    <w:p>
+      <w:pPr>
+        <w:rPr>
+          <w:rFonts w:asciiTheme="minorHAnsi" w:hAnsiTheme="minorHAnsi" w:cstheme="minorHAnsi"/>
+          <w:b/>
+          <w:bCs/>
+          <w:u w:val="single"/>
+        </w:rPr>
+      </w:pPr>
+      <w:r>
+        <w:rPr>
+          <w:rFonts w:asciiTheme="minorHAnsi" w:hAnsiTheme="minorHAnsi" w:cstheme="minorHAnsi"/>
+          <w:b/>
+          <w:bCs/>
+          <w:u w:val="single"/>
+        </w:rPr>
+        <w:t>Merge main Branch into Feature Branch:</w:t>
+      </w:r>
+    </w:p>
+    <w:p>
+      <w:pPr>
+        <w:rPr>
+          <w:rFonts w:asciiTheme="minorHAnsi" w:hAnsiTheme="minorHAnsi" w:cstheme="minorHAnsi"/>
+        </w:rPr>
+      </w:pPr>
+    </w:p>
+    <w:p>
+      <w:pPr>
+        <w:rPr>
+          <w:rFonts w:asciiTheme="minorHAnsi" w:hAnsiTheme="minorHAnsi" w:cstheme="minorHAnsi"/>
+        </w:rPr>
+      </w:pPr>
+      <w:r>
+        <w:rPr>
+          <w:rFonts w:asciiTheme="minorHAnsi" w:hAnsiTheme="minorHAnsi" w:cstheme="minorHAnsi"/>
+          <w:noProof/>
         </w:rPr>
         <w:drawing>
-          <wp:anchor distT="0" distB="0" distL="114300" distR="114300" simplePos="0" relativeHeight="251661312" behindDoc="1" locked="0" layoutInCell="1" allowOverlap="1" wp14:anchorId="17FBED5C" wp14:editId="07919457">
+          <wp:anchor distT="0" distB="0" distL="114300" distR="114300" simplePos="0" relativeHeight="251658240" behindDoc="1" locked="0" layoutInCell="1" allowOverlap="1" wp14:anchorId="1F88575E" wp14:editId="1ED0A0AA">
             <wp:simplePos x="0" y="0"/>
             <wp:positionH relativeFrom="column">
-              <wp:posOffset>3296920</wp:posOffset>
+              <wp:posOffset>3200400</wp:posOffset>
             </wp:positionH>
             <wp:positionV relativeFrom="paragraph">
-              <wp:posOffset>186690</wp:posOffset>
+              <wp:posOffset>53340</wp:posOffset>
             </wp:positionV>
-            <wp:extent cx="2743200" cy="2002155"/>
-            <wp:effectExtent l="0" t="0" r="0" b="4445"/>
+            <wp:extent cx="2790190" cy="734695"/>
+            <wp:effectExtent l="0" t="0" r="0" b="0"/>
             <wp:wrapSquare wrapText="bothSides"/>
-            <wp:docPr id="1450326236" name="Picture 1"/>
+            <wp:docPr id="771383592" name="Picture 1"/>
             <wp:cNvGraphicFramePr>
               <a:graphicFrameLocks xmlns:a="http://schemas.openxmlformats.org/drawingml/2006/main" noChangeAspect="1"/>
             </wp:cNvGraphicFramePr>
@@ -5290,14 +6129,17 @@
               <a:graphicData uri="http://schemas.openxmlformats.org/drawingml/2006/picture">
                 <pic:pic xmlns:pic="http://schemas.openxmlformats.org/drawingml/2006/picture">
                   <pic:nvPicPr>
-                    <pic:cNvPr id="1450326236" name=""/>
+                    <pic:cNvPr id="771383592" name="Picture 1"/>
                     <pic:cNvPicPr/>
                   </pic:nvPicPr>
                   <pic:blipFill>
-                    <a:blip r:embed="rId7">
+                    <a:blip r:embed="rId8">
                       <a:extLst>
                         <a:ext uri="{28A0092B-C50C-407E-A947-70E740481C1C}">
                           <a14:useLocalDpi xmlns:a14="http://schemas.microsoft.com/office/drawing/2010/main" val="0"/>
+                        </a:ext>
+                        <a:ext uri="{96DAC541-7B7A-43D3-8B79-37D633B846F1}">
+                          <asvg:svgBlip xmlns:asvg="http://schemas.microsoft.com/office/drawing/2016/SVG/main" r:embed="rId9"/>
                         </a:ext>
                       </a:extLst>
                     </a:blip>
@@ -5308,7 +6150,7 @@
                   <pic:spPr>
                     <a:xfrm>
                       <a:off x="0" y="0"/>
-                      <a:ext cx="2743200" cy="2002155"/>
+                      <a:ext cx="2790190" cy="734695"/>
                     </a:xfrm>
                     <a:prstGeom prst="rect">
                       <a:avLst/>
@@ -5317,828 +6159,12 @@
                 </pic:pic>
               </a:graphicData>
             </a:graphic>
-            <wp14:sizeRelH relativeFrom="margin">
-              <wp14:pctWidth>0</wp14:pctWidth>
-            </wp14:sizeRelH>
             <wp14:sizeRelV relativeFrom="margin">
               <wp14:pctHeight>0</wp14:pctHeight>
             </wp14:sizeRelV>
           </wp:anchor>
         </w:drawing>
       </w:r>
-    </w:p>
-    <w:p>
-      <w:pPr>
-        <w:rPr>
-          <w:rFonts w:asciiTheme="minorHAnsi" w:hAnsiTheme="minorHAnsi" w:cstheme="minorHAnsi"/>
-        </w:rPr>
-      </w:pPr>
-      <w:r>
-        <w:rPr>
-          <w:rFonts w:asciiTheme="minorHAnsi" w:hAnsiTheme="minorHAnsi" w:cstheme="minorHAnsi"/>
-        </w:rPr>
-        <w:t xml:space="preserve">In class we saw that the maintainers had merged some changes into the upstream </w:t>
-      </w:r>
-      <w:r>
-        <w:rPr>
-          <w:rFonts w:ascii="Courier" w:hAnsi="Courier" w:cstheme="minorHAnsi"/>
-        </w:rPr>
-        <w:t>main</w:t>
-      </w:r>
-      <w:r>
-        <w:rPr>
-          <w:rFonts w:asciiTheme="minorHAnsi" w:hAnsiTheme="minorHAnsi" w:cstheme="minorHAnsi"/>
-        </w:rPr>
-        <w:t xml:space="preserve"> after you had created your feature branch. The changes that were merged were specifically designed to conflict with the changes required for each of the Round2 issues. Thus, the pull request that you made at the end of the previous activity will now contain conflicts that prevent it from being merged automatically.  This situation is shown in Figure 1, where the maintainers have merged the </w:t>
-      </w:r>
-      <w:r>
-        <w:rPr>
-          <w:rFonts w:asciiTheme="minorHAnsi" w:hAnsiTheme="minorHAnsi" w:cstheme="minorHAnsi"/>
-        </w:rPr>
-        <w:t>dark blue</w:t>
-      </w:r>
-      <w:r>
-        <w:rPr>
-          <w:rFonts w:asciiTheme="minorHAnsi" w:hAnsiTheme="minorHAnsi" w:cstheme="minorHAnsi"/>
-        </w:rPr>
-        <w:t xml:space="preserve"> commit into the </w:t>
-      </w:r>
-      <w:r>
-        <w:rPr>
-          <w:rFonts w:ascii="Courier" w:hAnsi="Courier" w:cstheme="minorHAnsi"/>
-        </w:rPr>
-        <w:t>main</w:t>
-      </w:r>
-      <w:r>
-        <w:rPr>
-          <w:rFonts w:asciiTheme="minorHAnsi" w:hAnsiTheme="minorHAnsi" w:cstheme="minorHAnsi"/>
-        </w:rPr>
-        <w:t xml:space="preserve"> branch.</w:t>
-      </w:r>
-    </w:p>
-    <w:p>
-      <w:pPr>
-        <w:rPr>
-          <w:rFonts w:asciiTheme="minorHAnsi" w:hAnsiTheme="minorHAnsi" w:cstheme="minorHAnsi"/>
-        </w:rPr>
-      </w:pPr>
-    </w:p>
-    <w:p>
-      <w:pPr>
-        <w:rPr>
-          <w:rFonts w:asciiTheme="minorHAnsi" w:hAnsiTheme="minorHAnsi" w:cstheme="minorHAnsi"/>
-        </w:rPr>
-      </w:pPr>
-      <w:r>
-        <w:rPr>
-          <w:rFonts w:asciiTheme="minorHAnsi" w:hAnsiTheme="minorHAnsi" w:cstheme="minorHAnsi"/>
-        </w:rPr>
-        <w:t xml:space="preserve">The activities in the remainder of this section will have you confirm that you are out of synch with the upstream and that your pull request cannot be merged automatically.  It will then have you synch the </w:t>
-      </w:r>
-      <w:r>
-        <w:rPr>
-          <w:rFonts w:ascii="Courier" w:hAnsi="Courier" w:cstheme="minorHAnsi"/>
-        </w:rPr>
-        <w:t>main</w:t>
-      </w:r>
-      <w:r>
-        <w:rPr>
-          <w:rFonts w:asciiTheme="minorHAnsi" w:hAnsiTheme="minorHAnsi" w:cstheme="minorHAnsi"/>
-        </w:rPr>
-        <w:t xml:space="preserve"> branch in your local and origin repos with the upstream, so that you can resolve the merge conflict.</w:t>
-      </w:r>
-    </w:p>
-    <w:p>
-      <w:pPr>
-        <w:rPr>
-          <w:rFonts w:asciiTheme="minorHAnsi" w:hAnsiTheme="minorHAnsi" w:cstheme="minorHAnsi"/>
-        </w:rPr>
-      </w:pPr>
-    </w:p>
-    <w:p>
-      <w:pPr>
-        <w:rPr>
-          <w:rFonts w:asciiTheme="minorHAnsi" w:hAnsiTheme="minorHAnsi" w:cstheme="minorHAnsi"/>
-        </w:rPr>
-      </w:pPr>
-      <w:r>
-        <w:rPr>
-          <w:rFonts w:asciiTheme="minorHAnsi" w:hAnsiTheme="minorHAnsi" w:cstheme="minorHAnsi"/>
-        </w:rPr>
-        <w:t xml:space="preserve">4. Which of the commits </w:t>
-      </w:r>
-      <w:r>
-        <w:rPr>
-          <w:rFonts w:asciiTheme="minorHAnsi" w:hAnsiTheme="minorHAnsi" w:cstheme="minorHAnsi"/>
-        </w:rPr>
-        <w:t>(</w:t>
-      </w:r>
-      <w:proofErr w:type="gramStart"/>
-      <w:r>
-        <w:rPr>
-          <w:rFonts w:asciiTheme="minorHAnsi" w:hAnsiTheme="minorHAnsi" w:cstheme="minorHAnsi"/>
-        </w:rPr>
-        <w:t>i.e.</w:t>
-      </w:r>
-      <w:proofErr w:type="gramEnd"/>
-      <w:r>
-        <w:rPr>
-          <w:rFonts w:asciiTheme="minorHAnsi" w:hAnsiTheme="minorHAnsi" w:cstheme="minorHAnsi"/>
-        </w:rPr>
-        <w:t xml:space="preserve"> which colors) </w:t>
-      </w:r>
-      <w:r>
-        <w:rPr>
-          <w:rFonts w:asciiTheme="minorHAnsi" w:hAnsiTheme="minorHAnsi" w:cstheme="minorHAnsi"/>
-        </w:rPr>
-        <w:t xml:space="preserve">in Figure 1 </w:t>
-      </w:r>
-      <w:r>
-        <w:rPr>
-          <w:rFonts w:asciiTheme="minorHAnsi" w:hAnsiTheme="minorHAnsi" w:cstheme="minorHAnsi"/>
-        </w:rPr>
-        <w:t>might</w:t>
-      </w:r>
-      <w:r>
-        <w:rPr>
-          <w:rFonts w:asciiTheme="minorHAnsi" w:hAnsiTheme="minorHAnsi" w:cstheme="minorHAnsi"/>
-        </w:rPr>
-        <w:t xml:space="preserve"> contain merge conflicts after the </w:t>
-      </w:r>
-      <w:r>
-        <w:rPr>
-          <w:rFonts w:asciiTheme="minorHAnsi" w:hAnsiTheme="minorHAnsi" w:cstheme="minorHAnsi"/>
-        </w:rPr>
-        <w:t>dark blue</w:t>
-      </w:r>
-      <w:r>
-        <w:rPr>
-          <w:rFonts w:asciiTheme="minorHAnsi" w:hAnsiTheme="minorHAnsi" w:cstheme="minorHAnsi"/>
-        </w:rPr>
-        <w:t xml:space="preserve"> commit was merged? </w:t>
-      </w:r>
-    </w:p>
-    <w:p>
-      <w:pPr>
-        <w:rPr>
-          <w:rFonts w:asciiTheme="minorHAnsi" w:hAnsiTheme="minorHAnsi" w:cstheme="minorHAnsi"/>
-          <w:b/>
-          <w:bCs/>
-          <w:u w:val="single"/>
-        </w:rPr>
-      </w:pPr>
-    </w:p>
-    <w:p>
-      <w:pPr>
-        <w:pBdr>
-          <w:top w:val="thickThinSmallGap" w:sz="24" w:space="4" w:color="0070C0"/>
-          <w:left w:val="thickThinSmallGap" w:sz="24" w:space="4" w:color="0070C0"/>
-          <w:bottom w:val="thickThinSmallGap" w:sz="24" w:space="4" w:color="0070C0"/>
-          <w:right w:val="thickThinSmallGap" w:sz="24" w:space="4" w:color="0070C0"/>
-        </w:pBdr>
-        <w:rPr>
-          <w:rFonts w:asciiTheme="minorHAnsi" w:hAnsiTheme="minorHAnsi" w:cstheme="minorHAnsi"/>
-        </w:rPr>
-      </w:pPr>
-    </w:p>
-    <w:p>
-      <w:pPr>
-        <w:rPr>
-          <w:rFonts w:asciiTheme="minorHAnsi" w:hAnsiTheme="minorHAnsi" w:cstheme="minorHAnsi"/>
-        </w:rPr>
-      </w:pPr>
-    </w:p>
-    <w:p>
-      <w:pPr>
-        <w:rPr>
-          <w:rFonts w:asciiTheme="minorHAnsi" w:hAnsiTheme="minorHAnsi" w:cstheme="minorHAnsi"/>
-        </w:rPr>
-      </w:pPr>
-      <w:r>
-        <w:rPr>
-          <w:rFonts w:asciiTheme="minorHAnsi" w:hAnsiTheme="minorHAnsi" w:cstheme="minorHAnsi"/>
-        </w:rPr>
-        <w:t xml:space="preserve">5. Visit the main page for your </w:t>
-      </w:r>
-      <w:r>
-        <w:rPr>
-          <w:rFonts w:ascii="Courier" w:hAnsi="Courier" w:cstheme="minorHAnsi"/>
-        </w:rPr>
-        <w:t>origin</w:t>
-      </w:r>
-      <w:r>
-        <w:rPr>
-          <w:rFonts w:asciiTheme="minorHAnsi" w:hAnsiTheme="minorHAnsi" w:cstheme="minorHAnsi"/>
-        </w:rPr>
-        <w:t xml:space="preserve"> repo on GitHub and make sure that the </w:t>
-      </w:r>
-      <w:r>
-        <w:rPr>
-          <w:rFonts w:ascii="Courier" w:hAnsi="Courier" w:cstheme="minorHAnsi"/>
-        </w:rPr>
-        <w:t>main</w:t>
-      </w:r>
-      <w:r>
-        <w:rPr>
-          <w:rFonts w:asciiTheme="minorHAnsi" w:hAnsiTheme="minorHAnsi" w:cstheme="minorHAnsi"/>
-        </w:rPr>
-        <w:t xml:space="preserve"> branch is active.  You should be able to tell from this page that there have been changes to the upstream </w:t>
-      </w:r>
-      <w:r>
-        <w:rPr>
-          <w:rFonts w:ascii="Courier" w:hAnsi="Courier" w:cstheme="minorHAnsi"/>
-        </w:rPr>
-        <w:t>main</w:t>
-      </w:r>
-      <w:r>
-        <w:rPr>
-          <w:rFonts w:asciiTheme="minorHAnsi" w:hAnsiTheme="minorHAnsi" w:cstheme="minorHAnsi"/>
-        </w:rPr>
-        <w:t xml:space="preserve"> branch that you have not yet synched (</w:t>
-      </w:r>
-      <w:proofErr w:type="gramStart"/>
-      <w:r>
-        <w:rPr>
-          <w:rFonts w:asciiTheme="minorHAnsi" w:hAnsiTheme="minorHAnsi" w:cstheme="minorHAnsi"/>
-        </w:rPr>
-        <w:t>i.e.</w:t>
-      </w:r>
-      <w:proofErr w:type="gramEnd"/>
-      <w:r>
-        <w:rPr>
-          <w:rFonts w:asciiTheme="minorHAnsi" w:hAnsiTheme="minorHAnsi" w:cstheme="minorHAnsi"/>
-        </w:rPr>
-        <w:t xml:space="preserve"> you are behind).</w:t>
-      </w:r>
-    </w:p>
-    <w:p>
-      <w:pPr>
-        <w:rPr>
-          <w:rFonts w:asciiTheme="minorHAnsi" w:hAnsiTheme="minorHAnsi" w:cstheme="minorHAnsi"/>
-        </w:rPr>
-      </w:pPr>
-    </w:p>
-    <w:p>
-      <w:pPr>
-        <w:rPr>
-          <w:rFonts w:asciiTheme="minorHAnsi" w:hAnsiTheme="minorHAnsi" w:cstheme="minorHAnsi"/>
-        </w:rPr>
-      </w:pPr>
-      <w:r>
-        <w:rPr>
-          <w:rFonts w:asciiTheme="minorHAnsi" w:hAnsiTheme="minorHAnsi" w:cstheme="minorHAnsi"/>
-        </w:rPr>
-        <w:t>Give a screen shot of the part of your origin repo page on GitHub that shows that your main is out of synch and how many commits behind the upstream you are.</w:t>
-      </w:r>
-    </w:p>
-    <w:p>
-      <w:pPr>
-        <w:rPr>
-          <w:rFonts w:asciiTheme="minorHAnsi" w:hAnsiTheme="minorHAnsi" w:cstheme="minorHAnsi"/>
-          <w:b/>
-          <w:bCs/>
-          <w:u w:val="single"/>
-        </w:rPr>
-      </w:pPr>
-    </w:p>
-    <w:p>
-      <w:pPr>
-        <w:pBdr>
-          <w:top w:val="thickThinSmallGap" w:sz="24" w:space="4" w:color="0070C0"/>
-          <w:left w:val="thickThinSmallGap" w:sz="24" w:space="4" w:color="0070C0"/>
-          <w:bottom w:val="thickThinSmallGap" w:sz="24" w:space="4" w:color="0070C0"/>
-          <w:right w:val="thickThinSmallGap" w:sz="24" w:space="4" w:color="0070C0"/>
-        </w:pBdr>
-        <w:rPr>
-          <w:rFonts w:asciiTheme="minorHAnsi" w:hAnsiTheme="minorHAnsi" w:cstheme="minorHAnsi"/>
-        </w:rPr>
-      </w:pPr>
-    </w:p>
-    <w:p>
-      <w:pPr>
-        <w:rPr>
-          <w:rFonts w:asciiTheme="minorHAnsi" w:hAnsiTheme="minorHAnsi" w:cstheme="minorHAnsi"/>
-        </w:rPr>
-      </w:pPr>
-    </w:p>
-    <w:p>
-      <w:pPr>
-        <w:rPr>
-          <w:rFonts w:asciiTheme="minorHAnsi" w:hAnsiTheme="minorHAnsi" w:cstheme="minorHAnsi"/>
-        </w:rPr>
-      </w:pPr>
-      <w:r>
-        <w:rPr>
-          <w:rFonts w:asciiTheme="minorHAnsi" w:hAnsiTheme="minorHAnsi" w:cstheme="minorHAnsi"/>
-        </w:rPr>
-        <w:t xml:space="preserve">6. Now find your pull request in the </w:t>
-      </w:r>
-      <w:r>
-        <w:rPr>
-          <w:rFonts w:ascii="Courier" w:hAnsi="Courier" w:cstheme="minorHAnsi"/>
-        </w:rPr>
-        <w:t>upstream</w:t>
-      </w:r>
-      <w:r>
-        <w:rPr>
-          <w:rFonts w:asciiTheme="minorHAnsi" w:hAnsiTheme="minorHAnsi" w:cstheme="minorHAnsi"/>
-        </w:rPr>
-        <w:t xml:space="preserve"> repo on GitHub.  You should see that your pull request </w:t>
-      </w:r>
-      <w:r>
-        <w:rPr>
-          <w:rFonts w:asciiTheme="minorHAnsi" w:hAnsiTheme="minorHAnsi" w:cstheme="minorHAnsi"/>
-          <w:u w:val="single"/>
-        </w:rPr>
-        <w:t>cannot be</w:t>
-      </w:r>
-      <w:r>
-        <w:rPr>
-          <w:rFonts w:asciiTheme="minorHAnsi" w:hAnsiTheme="minorHAnsi" w:cstheme="minorHAnsi"/>
-        </w:rPr>
-        <w:t xml:space="preserve"> merged automatically. </w:t>
-      </w:r>
-    </w:p>
-    <w:p>
-      <w:pPr>
-        <w:ind w:left="288"/>
-        <w:rPr>
-          <w:rFonts w:asciiTheme="minorHAnsi" w:hAnsiTheme="minorHAnsi" w:cstheme="minorHAnsi"/>
-        </w:rPr>
-      </w:pPr>
-    </w:p>
-    <w:p>
-      <w:pPr>
-        <w:ind w:left="288"/>
-        <w:rPr>
-          <w:rFonts w:asciiTheme="minorHAnsi" w:hAnsiTheme="minorHAnsi" w:cstheme="minorHAnsi"/>
-        </w:rPr>
-      </w:pPr>
-      <w:r>
-        <w:rPr>
-          <w:rFonts w:asciiTheme="minorHAnsi" w:hAnsiTheme="minorHAnsi" w:cstheme="minorHAnsi"/>
-        </w:rPr>
-        <w:t xml:space="preserve">If GitHub indicates that your pull request </w:t>
-      </w:r>
-      <w:r>
-        <w:rPr>
-          <w:rFonts w:asciiTheme="minorHAnsi" w:hAnsiTheme="minorHAnsi" w:cstheme="minorHAnsi"/>
-          <w:u w:val="single"/>
-        </w:rPr>
-        <w:t>can be</w:t>
-      </w:r>
-      <w:r>
-        <w:rPr>
-          <w:rFonts w:asciiTheme="minorHAnsi" w:hAnsiTheme="minorHAnsi" w:cstheme="minorHAnsi"/>
-        </w:rPr>
-        <w:t xml:space="preserve"> merged automatically follow the instructions in Appendix A at the end of this activity sheet and then return to this question when you have a pull request that cannot be merged automatically.</w:t>
-      </w:r>
-    </w:p>
-    <w:p>
-      <w:pPr>
-        <w:rPr>
-          <w:rFonts w:asciiTheme="minorHAnsi" w:hAnsiTheme="minorHAnsi" w:cstheme="minorHAnsi"/>
-        </w:rPr>
-      </w:pPr>
-    </w:p>
-    <w:p>
-      <w:pPr>
-        <w:ind w:left="288"/>
-        <w:rPr>
-          <w:rFonts w:asciiTheme="minorHAnsi" w:hAnsiTheme="minorHAnsi" w:cstheme="minorHAnsi"/>
-        </w:rPr>
-      </w:pPr>
-      <w:r>
-        <w:rPr>
-          <w:rFonts w:asciiTheme="minorHAnsi" w:hAnsiTheme="minorHAnsi" w:cstheme="minorHAnsi"/>
-        </w:rPr>
-        <w:t>a. Give a screenshot from your pull request on GitHub showing that it cannot be merged automatically.</w:t>
-      </w:r>
-    </w:p>
-    <w:p>
-      <w:pPr>
-        <w:rPr>
-          <w:rFonts w:asciiTheme="minorHAnsi" w:hAnsiTheme="minorHAnsi" w:cstheme="minorHAnsi"/>
-          <w:b/>
-          <w:bCs/>
-          <w:u w:val="single"/>
-        </w:rPr>
-      </w:pPr>
-    </w:p>
-    <w:p>
-      <w:pPr>
-        <w:pBdr>
-          <w:top w:val="thickThinSmallGap" w:sz="24" w:space="4" w:color="0070C0"/>
-          <w:left w:val="thickThinSmallGap" w:sz="24" w:space="4" w:color="0070C0"/>
-          <w:bottom w:val="thickThinSmallGap" w:sz="24" w:space="4" w:color="0070C0"/>
-          <w:right w:val="thickThinSmallGap" w:sz="24" w:space="4" w:color="0070C0"/>
-        </w:pBdr>
-        <w:rPr>
-          <w:rFonts w:asciiTheme="minorHAnsi" w:hAnsiTheme="minorHAnsi" w:cstheme="minorHAnsi"/>
-        </w:rPr>
-      </w:pPr>
-    </w:p>
-    <w:p>
-      <w:pPr>
-        <w:rPr>
-          <w:rFonts w:asciiTheme="minorHAnsi" w:hAnsiTheme="minorHAnsi" w:cstheme="minorHAnsi"/>
-        </w:rPr>
-      </w:pPr>
-    </w:p>
-    <w:p>
-      <w:pPr>
-        <w:ind w:left="288"/>
-        <w:rPr>
-          <w:rFonts w:asciiTheme="minorHAnsi" w:hAnsiTheme="minorHAnsi" w:cstheme="minorHAnsi"/>
-        </w:rPr>
-      </w:pPr>
-      <w:r>
-        <w:rPr>
-          <w:rFonts w:asciiTheme="minorHAnsi" w:hAnsiTheme="minorHAnsi" w:cstheme="minorHAnsi"/>
-        </w:rPr>
-        <w:t>b. Briefly explain in a sentence or two of your own words,</w:t>
-      </w:r>
-      <w:r>
-        <w:rPr>
-          <w:rFonts w:asciiTheme="minorHAnsi" w:hAnsiTheme="minorHAnsi" w:cstheme="minorHAnsi"/>
-        </w:rPr>
-        <w:t xml:space="preserve"> what happened that made your pull request go from being able to be merged automatically to now not being able to be merged automatically.</w:t>
-      </w:r>
-      <w:r>
-        <w:rPr>
-          <w:rFonts w:asciiTheme="minorHAnsi" w:hAnsiTheme="minorHAnsi" w:cstheme="minorHAnsi"/>
-        </w:rPr>
-        <w:t xml:space="preserve"> Hint: Think Figure 1!</w:t>
-      </w:r>
-    </w:p>
-    <w:p>
-      <w:pPr>
-        <w:rPr>
-          <w:rFonts w:asciiTheme="minorHAnsi" w:hAnsiTheme="minorHAnsi" w:cstheme="minorHAnsi"/>
-          <w:b/>
-          <w:bCs/>
-          <w:u w:val="single"/>
-        </w:rPr>
-      </w:pPr>
-    </w:p>
-    <w:p>
-      <w:pPr>
-        <w:pBdr>
-          <w:top w:val="thickThinSmallGap" w:sz="24" w:space="4" w:color="0070C0"/>
-          <w:left w:val="thickThinSmallGap" w:sz="24" w:space="4" w:color="0070C0"/>
-          <w:bottom w:val="thickThinSmallGap" w:sz="24" w:space="4" w:color="0070C0"/>
-          <w:right w:val="thickThinSmallGap" w:sz="24" w:space="4" w:color="0070C0"/>
-        </w:pBdr>
-        <w:rPr>
-          <w:rFonts w:asciiTheme="minorHAnsi" w:hAnsiTheme="minorHAnsi" w:cstheme="minorHAnsi"/>
-        </w:rPr>
-      </w:pPr>
-    </w:p>
-    <w:p>
-      <w:pPr>
-        <w:rPr>
-          <w:rFonts w:asciiTheme="minorHAnsi" w:hAnsiTheme="minorHAnsi" w:cstheme="minorHAnsi"/>
-        </w:rPr>
-      </w:pPr>
-    </w:p>
-    <w:p>
-      <w:pPr>
-        <w:rPr>
-          <w:rFonts w:asciiTheme="minorHAnsi" w:hAnsiTheme="minorHAnsi" w:cstheme="minorHAnsi"/>
-        </w:rPr>
-      </w:pPr>
-      <w:r>
-        <w:rPr>
-          <w:rFonts w:asciiTheme="minorHAnsi" w:hAnsiTheme="minorHAnsi" w:cstheme="minorHAnsi"/>
-        </w:rPr>
-        <w:t xml:space="preserve">7. Use what you learned in the prior activity to synch the </w:t>
-      </w:r>
-      <w:r>
-        <w:rPr>
-          <w:rFonts w:ascii="Courier" w:hAnsi="Courier" w:cstheme="minorHAnsi"/>
-        </w:rPr>
-        <w:t>main</w:t>
-      </w:r>
-      <w:r>
-        <w:rPr>
-          <w:rFonts w:asciiTheme="minorHAnsi" w:hAnsiTheme="minorHAnsi" w:cstheme="minorHAnsi"/>
-        </w:rPr>
-        <w:t xml:space="preserve"> branch of your local and </w:t>
-      </w:r>
-      <w:r>
-        <w:rPr>
-          <w:rFonts w:ascii="Courier" w:hAnsi="Courier" w:cstheme="minorHAnsi"/>
-        </w:rPr>
-        <w:t>origin</w:t>
-      </w:r>
-      <w:r>
-        <w:rPr>
-          <w:rFonts w:asciiTheme="minorHAnsi" w:hAnsiTheme="minorHAnsi" w:cstheme="minorHAnsi"/>
-        </w:rPr>
-        <w:t xml:space="preserve"> repos with the upstream.  Don’t forget to switch to your </w:t>
-      </w:r>
-      <w:r>
-        <w:rPr>
-          <w:rFonts w:ascii="Courier" w:hAnsi="Courier" w:cstheme="minorHAnsi"/>
-        </w:rPr>
-        <w:t>main</w:t>
-      </w:r>
-      <w:r>
-        <w:rPr>
-          <w:rFonts w:asciiTheme="minorHAnsi" w:hAnsiTheme="minorHAnsi" w:cstheme="minorHAnsi"/>
-        </w:rPr>
-        <w:t xml:space="preserve"> branch first! </w:t>
-      </w:r>
-    </w:p>
-    <w:p>
-      <w:pPr>
-        <w:rPr>
-          <w:rFonts w:asciiTheme="minorHAnsi" w:hAnsiTheme="minorHAnsi" w:cstheme="minorHAnsi"/>
-        </w:rPr>
-      </w:pPr>
-    </w:p>
-    <w:p>
-      <w:pPr>
-        <w:ind w:firstLine="288"/>
-        <w:rPr>
-          <w:rFonts w:asciiTheme="minorHAnsi" w:hAnsiTheme="minorHAnsi" w:cstheme="minorHAnsi"/>
-        </w:rPr>
-      </w:pPr>
-      <w:r>
-        <w:rPr>
-          <w:rFonts w:asciiTheme="minorHAnsi" w:hAnsiTheme="minorHAnsi" w:cstheme="minorHAnsi"/>
-        </w:rPr>
-        <w:t>a. Give a screenshot of the commands that you used and their output.</w:t>
-      </w:r>
-    </w:p>
-    <w:p>
-      <w:pPr>
-        <w:rPr>
-          <w:rFonts w:asciiTheme="minorHAnsi" w:hAnsiTheme="minorHAnsi" w:cstheme="minorHAnsi"/>
-          <w:b/>
-          <w:bCs/>
-          <w:u w:val="single"/>
-        </w:rPr>
-      </w:pPr>
-    </w:p>
-    <w:p>
-      <w:pPr>
-        <w:pBdr>
-          <w:top w:val="thickThinSmallGap" w:sz="24" w:space="4" w:color="0070C0"/>
-          <w:left w:val="thickThinSmallGap" w:sz="24" w:space="4" w:color="0070C0"/>
-          <w:bottom w:val="thickThinSmallGap" w:sz="24" w:space="4" w:color="0070C0"/>
-          <w:right w:val="thickThinSmallGap" w:sz="24" w:space="4" w:color="0070C0"/>
-        </w:pBdr>
-        <w:rPr>
-          <w:rFonts w:asciiTheme="minorHAnsi" w:hAnsiTheme="minorHAnsi" w:cstheme="minorHAnsi"/>
-        </w:rPr>
-      </w:pPr>
-    </w:p>
-    <w:p>
-      <w:pPr>
-        <w:rPr>
-          <w:rFonts w:asciiTheme="minorHAnsi" w:hAnsiTheme="minorHAnsi" w:cstheme="minorHAnsi"/>
-        </w:rPr>
-      </w:pPr>
-    </w:p>
-    <w:p>
-      <w:pPr>
-        <w:ind w:left="288"/>
-        <w:rPr>
-          <w:rFonts w:asciiTheme="minorHAnsi" w:hAnsiTheme="minorHAnsi" w:cstheme="minorHAnsi"/>
-        </w:rPr>
-      </w:pPr>
-      <w:r>
-        <w:rPr>
-          <w:rFonts w:asciiTheme="minorHAnsi" w:hAnsiTheme="minorHAnsi" w:cstheme="minorHAnsi"/>
-        </w:rPr>
-        <w:t>b. Check that you are now synchronized:</w:t>
-      </w:r>
-    </w:p>
-    <w:p>
-      <w:pPr>
-        <w:pStyle w:val="ListParagraph"/>
-        <w:numPr>
-          <w:ilvl w:val="0"/>
-          <w:numId w:val="4"/>
-        </w:numPr>
-        <w:rPr>
-          <w:rFonts w:asciiTheme="minorHAnsi" w:hAnsiTheme="minorHAnsi" w:cstheme="minorHAnsi"/>
-        </w:rPr>
-      </w:pPr>
-      <w:r>
-        <w:rPr>
-          <w:rFonts w:asciiTheme="minorHAnsi" w:hAnsiTheme="minorHAnsi" w:cstheme="minorHAnsi"/>
-        </w:rPr>
-        <w:t xml:space="preserve">Check that the </w:t>
-      </w:r>
-      <w:r>
-        <w:rPr>
-          <w:rFonts w:ascii="Courier" w:hAnsi="Courier" w:cstheme="minorHAnsi"/>
-        </w:rPr>
-        <w:t>main</w:t>
-      </w:r>
-      <w:r>
-        <w:rPr>
-          <w:rFonts w:asciiTheme="minorHAnsi" w:hAnsiTheme="minorHAnsi" w:cstheme="minorHAnsi"/>
-        </w:rPr>
-        <w:t xml:space="preserve"> branch on your origin repo on GitHub “is up to date…” (See #5).</w:t>
-      </w:r>
-    </w:p>
-    <w:p>
-      <w:pPr>
-        <w:pStyle w:val="ListParagraph"/>
-        <w:numPr>
-          <w:ilvl w:val="0"/>
-          <w:numId w:val="4"/>
-        </w:numPr>
-        <w:rPr>
-          <w:rFonts w:asciiTheme="minorHAnsi" w:hAnsiTheme="minorHAnsi" w:cstheme="minorHAnsi"/>
-        </w:rPr>
-      </w:pPr>
-      <w:r>
-        <w:rPr>
-          <w:rFonts w:asciiTheme="minorHAnsi" w:hAnsiTheme="minorHAnsi" w:cstheme="minorHAnsi"/>
-        </w:rPr>
-        <w:t xml:space="preserve">Use </w:t>
-      </w:r>
-      <w:r>
-        <w:rPr>
-          <w:rFonts w:ascii="Courier" w:hAnsi="Courier" w:cstheme="minorHAnsi"/>
-        </w:rPr>
-        <w:t>git status</w:t>
-      </w:r>
-      <w:r>
-        <w:rPr>
-          <w:rFonts w:asciiTheme="minorHAnsi" w:hAnsiTheme="minorHAnsi" w:cstheme="minorHAnsi"/>
-        </w:rPr>
-        <w:t xml:space="preserve"> to check that the </w:t>
-      </w:r>
-      <w:r>
-        <w:rPr>
-          <w:rFonts w:ascii="Courier" w:hAnsi="Courier" w:cstheme="minorHAnsi"/>
-        </w:rPr>
-        <w:t>main</w:t>
-      </w:r>
-      <w:r>
-        <w:rPr>
-          <w:rFonts w:asciiTheme="minorHAnsi" w:hAnsiTheme="minorHAnsi" w:cstheme="minorHAnsi"/>
-        </w:rPr>
-        <w:t xml:space="preserve"> branch in your local repo is up to date with your </w:t>
-      </w:r>
-      <w:r>
-        <w:rPr>
-          <w:rFonts w:ascii="Courier" w:hAnsi="Courier" w:cstheme="minorHAnsi"/>
-        </w:rPr>
-        <w:t>origin</w:t>
-      </w:r>
-      <w:r>
-        <w:rPr>
-          <w:rFonts w:asciiTheme="minorHAnsi" w:hAnsiTheme="minorHAnsi" w:cstheme="minorHAnsi"/>
-        </w:rPr>
-        <w:t xml:space="preserve">.  </w:t>
-      </w:r>
-    </w:p>
-    <w:p>
-      <w:pPr>
-        <w:rPr>
-          <w:rFonts w:asciiTheme="minorHAnsi" w:hAnsiTheme="minorHAnsi" w:cstheme="minorHAnsi"/>
-        </w:rPr>
-      </w:pPr>
-    </w:p>
-    <w:p>
-      <w:pPr>
-        <w:ind w:left="288"/>
-        <w:rPr>
-          <w:rFonts w:asciiTheme="minorHAnsi" w:hAnsiTheme="minorHAnsi" w:cstheme="minorHAnsi"/>
-        </w:rPr>
-      </w:pPr>
-      <w:r>
-        <w:rPr>
-          <w:rFonts w:asciiTheme="minorHAnsi" w:hAnsiTheme="minorHAnsi" w:cstheme="minorHAnsi"/>
-        </w:rPr>
-        <w:t xml:space="preserve">If the </w:t>
-      </w:r>
-      <w:r>
-        <w:rPr>
-          <w:rFonts w:ascii="Courier" w:hAnsi="Courier" w:cstheme="minorHAnsi"/>
-        </w:rPr>
-        <w:t>main</w:t>
-      </w:r>
-      <w:r>
-        <w:rPr>
-          <w:rFonts w:asciiTheme="minorHAnsi" w:hAnsiTheme="minorHAnsi" w:cstheme="minorHAnsi"/>
-        </w:rPr>
-        <w:t xml:space="preserve"> branch in your local or origin repos are not up to date, double check your synchronization commands in part </w:t>
-      </w:r>
-      <w:proofErr w:type="gramStart"/>
-      <w:r>
-        <w:rPr>
-          <w:rFonts w:asciiTheme="minorHAnsi" w:hAnsiTheme="minorHAnsi" w:cstheme="minorHAnsi"/>
-        </w:rPr>
-        <w:t>a and</w:t>
-      </w:r>
-      <w:proofErr w:type="gramEnd"/>
-      <w:r>
-        <w:rPr>
-          <w:rFonts w:asciiTheme="minorHAnsi" w:hAnsiTheme="minorHAnsi" w:cstheme="minorHAnsi"/>
-        </w:rPr>
-        <w:t xml:space="preserve"> try again.</w:t>
-      </w:r>
-    </w:p>
-    <w:p>
-      <w:pPr>
-        <w:rPr>
-          <w:rFonts w:asciiTheme="minorHAnsi" w:hAnsiTheme="minorHAnsi" w:cstheme="minorHAnsi"/>
-          <w:b/>
-          <w:bCs/>
-          <w:u w:val="single"/>
-        </w:rPr>
-      </w:pPr>
-    </w:p>
-    <w:p>
-      <w:pPr>
-        <w:pBdr>
-          <w:top w:val="thickThinSmallGap" w:sz="24" w:space="4" w:color="0070C0"/>
-          <w:left w:val="thickThinSmallGap" w:sz="24" w:space="4" w:color="0070C0"/>
-          <w:bottom w:val="thickThinSmallGap" w:sz="24" w:space="4" w:color="0070C0"/>
-          <w:right w:val="thickThinSmallGap" w:sz="24" w:space="4" w:color="0070C0"/>
-        </w:pBdr>
-        <w:rPr>
-          <w:rFonts w:asciiTheme="minorHAnsi" w:hAnsiTheme="minorHAnsi" w:cstheme="minorHAnsi"/>
-        </w:rPr>
-      </w:pPr>
-      <w:r>
-        <w:rPr>
-          <w:rFonts w:asciiTheme="minorHAnsi" w:hAnsiTheme="minorHAnsi" w:cstheme="minorHAnsi"/>
-        </w:rPr>
-        <w:lastRenderedPageBreak/>
-        <w:t xml:space="preserve">Nothing is required here, but the </w:t>
-      </w:r>
-      <w:r>
-        <w:rPr>
-          <w:rFonts w:ascii="Courier" w:hAnsi="Courier" w:cstheme="minorHAnsi"/>
-        </w:rPr>
-        <w:t>main</w:t>
-      </w:r>
-      <w:r>
-        <w:rPr>
-          <w:rFonts w:asciiTheme="minorHAnsi" w:hAnsiTheme="minorHAnsi" w:cstheme="minorHAnsi"/>
-        </w:rPr>
-        <w:t xml:space="preserve"> branches in your local and </w:t>
-      </w:r>
-      <w:r>
-        <w:rPr>
-          <w:rFonts w:ascii="Courier" w:hAnsi="Courier" w:cstheme="minorHAnsi"/>
-        </w:rPr>
-        <w:t>origin</w:t>
-      </w:r>
-      <w:r>
-        <w:rPr>
-          <w:rFonts w:asciiTheme="minorHAnsi" w:hAnsiTheme="minorHAnsi" w:cstheme="minorHAnsi"/>
-        </w:rPr>
-        <w:t xml:space="preserve"> repos must be up to date before continuing.</w:t>
-      </w:r>
-    </w:p>
-    <w:p>
-      <w:pPr>
-        <w:rPr>
-          <w:rFonts w:asciiTheme="minorHAnsi" w:hAnsiTheme="minorHAnsi" w:cstheme="minorHAnsi"/>
-        </w:rPr>
-      </w:pPr>
-    </w:p>
-    <w:p>
-      <w:pPr>
-        <w:rPr>
-          <w:rFonts w:asciiTheme="minorHAnsi" w:hAnsiTheme="minorHAnsi" w:cstheme="minorHAnsi"/>
-          <w:b/>
-          <w:bCs/>
-          <w:u w:val="single"/>
-        </w:rPr>
-      </w:pPr>
-      <w:r>
-        <w:rPr>
-          <w:rFonts w:asciiTheme="minorHAnsi" w:hAnsiTheme="minorHAnsi" w:cstheme="minorHAnsi"/>
-          <w:b/>
-          <w:bCs/>
-          <w:u w:val="single"/>
-        </w:rPr>
-        <w:t>Merge main Branch into Feature Branch:</w:t>
-      </w:r>
-    </w:p>
-    <w:p>
-      <w:pPr>
-        <w:rPr>
-          <w:rFonts w:asciiTheme="minorHAnsi" w:hAnsiTheme="minorHAnsi" w:cstheme="minorHAnsi"/>
-        </w:rPr>
-      </w:pPr>
-    </w:p>
-    <w:p>
-      <w:pPr>
-        <w:rPr>
-          <w:rFonts w:asciiTheme="minorHAnsi" w:hAnsiTheme="minorHAnsi" w:cstheme="minorHAnsi"/>
-        </w:rPr>
-      </w:pPr>
       <w:r>
         <w:rPr>
           <w:noProof/>
@@ -6146,7 +6172,7 @@
         <mc:AlternateContent>
           <mc:Choice Requires="wps">
             <w:drawing>
-              <wp:anchor distT="0" distB="0" distL="114300" distR="114300" simplePos="0" relativeHeight="251660288" behindDoc="0" locked="0" layoutInCell="1" allowOverlap="1" wp14:anchorId="45EA98A1" wp14:editId="064F8E04">
+              <wp:anchor distT="0" distB="0" distL="114300" distR="114300" simplePos="0" relativeHeight="251660288" behindDoc="0" locked="0" layoutInCell="1" allowOverlap="1" wp14:anchorId="45EA98A1" wp14:editId="360BF2F9">
                 <wp:simplePos x="0" y="0"/>
                 <wp:positionH relativeFrom="column">
                   <wp:posOffset>3203575</wp:posOffset>
@@ -6255,63 +6281,6 @@
         <w:rPr>
           <w:rFonts w:asciiTheme="minorHAnsi" w:hAnsiTheme="minorHAnsi" w:cstheme="minorHAnsi"/>
         </w:rPr>
-        <w:drawing>
-          <wp:anchor distT="0" distB="0" distL="114300" distR="114300" simplePos="0" relativeHeight="251658240" behindDoc="1" locked="0" layoutInCell="1" allowOverlap="1" wp14:anchorId="1F88575E" wp14:editId="2BF98747">
-            <wp:simplePos x="0" y="0"/>
-            <wp:positionH relativeFrom="column">
-              <wp:posOffset>3203575</wp:posOffset>
-            </wp:positionH>
-            <wp:positionV relativeFrom="paragraph">
-              <wp:posOffset>11430</wp:posOffset>
-            </wp:positionV>
-            <wp:extent cx="2790190" cy="813435"/>
-            <wp:effectExtent l="0" t="0" r="3810" b="0"/>
-            <wp:wrapSquare wrapText="bothSides"/>
-            <wp:docPr id="771383592" name="Picture 1"/>
-            <wp:cNvGraphicFramePr>
-              <a:graphicFrameLocks xmlns:a="http://schemas.openxmlformats.org/drawingml/2006/main" noChangeAspect="1"/>
-            </wp:cNvGraphicFramePr>
-            <a:graphic xmlns:a="http://schemas.openxmlformats.org/drawingml/2006/main">
-              <a:graphicData uri="http://schemas.openxmlformats.org/drawingml/2006/picture">
-                <pic:pic xmlns:pic="http://schemas.openxmlformats.org/drawingml/2006/picture">
-                  <pic:nvPicPr>
-                    <pic:cNvPr id="771383592" name=""/>
-                    <pic:cNvPicPr/>
-                  </pic:nvPicPr>
-                  <pic:blipFill>
-                    <a:blip r:embed="rId8">
-                      <a:extLst>
-                        <a:ext uri="{28A0092B-C50C-407E-A947-70E740481C1C}">
-                          <a14:useLocalDpi xmlns:a14="http://schemas.microsoft.com/office/drawing/2010/main" val="0"/>
-                        </a:ext>
-                      </a:extLst>
-                    </a:blip>
-                    <a:stretch>
-                      <a:fillRect/>
-                    </a:stretch>
-                  </pic:blipFill>
-                  <pic:spPr>
-                    <a:xfrm>
-                      <a:off x="0" y="0"/>
-                      <a:ext cx="2790190" cy="813435"/>
-                    </a:xfrm>
-                    <a:prstGeom prst="rect">
-                      <a:avLst/>
-                    </a:prstGeom>
-                  </pic:spPr>
-                </pic:pic>
-              </a:graphicData>
-            </a:graphic>
-            <wp14:sizeRelV relativeFrom="margin">
-              <wp14:pctHeight>0</wp14:pctHeight>
-            </wp14:sizeRelV>
-          </wp:anchor>
-        </w:drawing>
-      </w:r>
-      <w:r>
-        <w:rPr>
-          <w:rFonts w:asciiTheme="minorHAnsi" w:hAnsiTheme="minorHAnsi" w:cstheme="minorHAnsi"/>
-        </w:rPr>
         <w:t xml:space="preserve">Your local </w:t>
       </w:r>
       <w:r>
@@ -6336,19 +6305,7 @@
         <w:rPr>
           <w:rFonts w:asciiTheme="minorHAnsi" w:hAnsiTheme="minorHAnsi" w:cstheme="minorHAnsi"/>
         </w:rPr>
-        <w:t xml:space="preserve"> branch. The next step is to </w:t>
-      </w:r>
-      <w:r>
-        <w:rPr>
-          <w:rFonts w:asciiTheme="minorHAnsi" w:hAnsiTheme="minorHAnsi" w:cstheme="minorHAnsi"/>
-        </w:rPr>
-        <w:t xml:space="preserve">merge </w:t>
-      </w:r>
-      <w:r>
-        <w:rPr>
-          <w:rFonts w:asciiTheme="minorHAnsi" w:hAnsiTheme="minorHAnsi" w:cstheme="minorHAnsi"/>
-        </w:rPr>
-        <w:t xml:space="preserve">the changes from the </w:t>
+        <w:t xml:space="preserve"> branch. The next step is to merge the changes from the </w:t>
       </w:r>
       <w:r>
         <w:rPr>
@@ -6386,13 +6343,7 @@
         <w:rPr>
           <w:rFonts w:asciiTheme="minorHAnsi" w:hAnsiTheme="minorHAnsi" w:cstheme="minorHAnsi"/>
         </w:rPr>
-        <w:t xml:space="preserve">If you are going to </w:t>
-      </w:r>
-      <w:r>
-        <w:rPr>
-          <w:rFonts w:asciiTheme="minorHAnsi" w:hAnsiTheme="minorHAnsi" w:cstheme="minorHAnsi"/>
-        </w:rPr>
-        <w:t xml:space="preserve">merge the changes from the </w:t>
+        <w:t xml:space="preserve">If you are going to merge the changes from the </w:t>
       </w:r>
       <w:r>
         <w:rPr>
@@ -6404,13 +6355,7 @@
         <w:rPr>
           <w:rFonts w:asciiTheme="minorHAnsi" w:hAnsiTheme="minorHAnsi" w:cstheme="minorHAnsi"/>
         </w:rPr>
-        <w:t xml:space="preserve"> branch into your feature branch</w:t>
-      </w:r>
-      <w:r>
-        <w:rPr>
-          <w:rFonts w:asciiTheme="minorHAnsi" w:hAnsiTheme="minorHAnsi" w:cstheme="minorHAnsi"/>
-        </w:rPr>
-        <w:t>, which branches will be the source branches? Which branch will be the target branch?</w:t>
+        <w:t xml:space="preserve"> branch into your feature branch, which branches will be the source branches? Which branch will be the target branch?</w:t>
       </w:r>
     </w:p>
     <w:p>
@@ -6874,25 +6819,7 @@
         <w:rPr>
           <w:rFonts w:asciiTheme="minorHAnsi" w:hAnsiTheme="minorHAnsi" w:cstheme="minorHAnsi"/>
         </w:rPr>
-        <w:t xml:space="preserve"> the target branch) </w:t>
-      </w:r>
-      <w:r>
-        <w:rPr>
-          <w:rFonts w:asciiTheme="minorHAnsi" w:hAnsiTheme="minorHAnsi" w:cstheme="minorHAnsi"/>
-        </w:rPr>
-        <w:t xml:space="preserve">must be the active branch.  </w:t>
-      </w:r>
-      <w:r>
-        <w:rPr>
-          <w:rFonts w:asciiTheme="minorHAnsi" w:hAnsiTheme="minorHAnsi" w:cstheme="minorHAnsi"/>
-        </w:rPr>
-        <w:t xml:space="preserve">Switch to </w:t>
-      </w:r>
-      <w:r>
-        <w:rPr>
-          <w:rFonts w:asciiTheme="minorHAnsi" w:hAnsiTheme="minorHAnsi" w:cstheme="minorHAnsi"/>
-        </w:rPr>
-        <w:t xml:space="preserve">your feature branch and confirm that it is now the active branch.  </w:t>
+        <w:t xml:space="preserve"> the target branch) must be the active branch.  Switch to your feature branch and confirm that it is now the active branch.  </w:t>
       </w:r>
     </w:p>
     <w:p>
@@ -6958,13 +6885,19 @@
         <w:rPr>
           <w:rFonts w:asciiTheme="minorHAnsi" w:hAnsiTheme="minorHAnsi" w:cstheme="minorHAnsi"/>
         </w:rPr>
-        <w:t xml:space="preserve">b. </w:t>
-      </w:r>
-      <w:r>
-        <w:rPr>
-          <w:rFonts w:asciiTheme="minorHAnsi" w:hAnsiTheme="minorHAnsi" w:cstheme="minorHAnsi"/>
-        </w:rPr>
-        <w:t xml:space="preserve">Use </w:t>
+        <w:t xml:space="preserve">b. Use the </w:t>
+      </w:r>
+      <w:r>
+        <w:rPr>
+          <w:rFonts w:ascii="Courier" w:hAnsi="Courier" w:cstheme="minorHAnsi"/>
+        </w:rPr>
+        <w:t>merge</w:t>
+      </w:r>
+      <w:r>
+        <w:rPr>
+          <w:rFonts w:asciiTheme="minorHAnsi" w:hAnsiTheme="minorHAnsi" w:cstheme="minorHAnsi"/>
+        </w:rPr>
+        <w:t xml:space="preserve"> command to try to merge the changes contained in </w:t>
       </w:r>
       <w:r>
         <w:rPr>
@@ -6976,36 +6909,6 @@
         <w:rPr>
           <w:rFonts w:ascii="Courier" w:hAnsi="Courier" w:cstheme="minorHAnsi"/>
         </w:rPr>
-        <w:t>merge</w:t>
-      </w:r>
-      <w:r>
-        <w:rPr>
-          <w:rFonts w:asciiTheme="minorHAnsi" w:hAnsiTheme="minorHAnsi" w:cstheme="minorHAnsi"/>
-        </w:rPr>
-        <w:t xml:space="preserve"> command to </w:t>
-      </w:r>
-      <w:r>
-        <w:rPr>
-          <w:rFonts w:asciiTheme="minorHAnsi" w:hAnsiTheme="minorHAnsi" w:cstheme="minorHAnsi"/>
-        </w:rPr>
-        <w:t xml:space="preserve">try to </w:t>
-      </w:r>
-      <w:r>
-        <w:rPr>
-          <w:rFonts w:asciiTheme="minorHAnsi" w:hAnsiTheme="minorHAnsi" w:cstheme="minorHAnsi"/>
-        </w:rPr>
-        <w:t xml:space="preserve">merge the changes contained in </w:t>
-      </w:r>
-      <w:r>
-        <w:rPr>
-          <w:rFonts w:asciiTheme="minorHAnsi" w:hAnsiTheme="minorHAnsi" w:cstheme="minorHAnsi"/>
-        </w:rPr>
-        <w:t xml:space="preserve">the </w:t>
-      </w:r>
-      <w:r>
-        <w:rPr>
-          <w:rFonts w:ascii="Courier" w:hAnsi="Courier" w:cstheme="minorHAnsi"/>
-        </w:rPr>
         <w:t>main</w:t>
       </w:r>
       <w:r>
@@ -7018,13 +6921,7 @@
         <w:rPr>
           <w:rFonts w:asciiTheme="minorHAnsi" w:hAnsiTheme="minorHAnsi" w:cstheme="minorHAnsi"/>
         </w:rPr>
-        <w:t xml:space="preserve">your feature branch </w:t>
-      </w:r>
-      <w:r>
-        <w:rPr>
-          <w:rFonts w:asciiTheme="minorHAnsi" w:hAnsiTheme="minorHAnsi" w:cstheme="minorHAnsi"/>
-        </w:rPr>
-        <w:t>into your feature branch.</w:t>
+        <w:t>your feature branch into your feature branch.</w:t>
       </w:r>
     </w:p>
     <w:p>
@@ -7618,12 +7515,73 @@
       </w:pPr>
       <w:r>
         <w:rPr>
+          <w:rFonts w:asciiTheme="minorHAnsi" w:hAnsiTheme="minorHAnsi" w:cstheme="minorHAnsi"/>
+          <w:noProof/>
+        </w:rPr>
+        <w:drawing>
+          <wp:anchor distT="0" distB="0" distL="114300" distR="114300" simplePos="0" relativeHeight="251664384" behindDoc="1" locked="0" layoutInCell="1" allowOverlap="1" wp14:anchorId="6F539FA5" wp14:editId="473FEC69">
+            <wp:simplePos x="0" y="0"/>
+            <wp:positionH relativeFrom="column">
+              <wp:posOffset>3154045</wp:posOffset>
+            </wp:positionH>
+            <wp:positionV relativeFrom="paragraph">
+              <wp:posOffset>183515</wp:posOffset>
+            </wp:positionV>
+            <wp:extent cx="2919730" cy="1097280"/>
+            <wp:effectExtent l="0" t="0" r="0" b="0"/>
+            <wp:wrapSquare wrapText="bothSides"/>
+            <wp:docPr id="1277818000" name="Picture 1"/>
+            <wp:cNvGraphicFramePr>
+              <a:graphicFrameLocks xmlns:a="http://schemas.openxmlformats.org/drawingml/2006/main" noChangeAspect="1"/>
+            </wp:cNvGraphicFramePr>
+            <a:graphic xmlns:a="http://schemas.openxmlformats.org/drawingml/2006/main">
+              <a:graphicData uri="http://schemas.openxmlformats.org/drawingml/2006/picture">
+                <pic:pic xmlns:pic="http://schemas.openxmlformats.org/drawingml/2006/picture">
+                  <pic:nvPicPr>
+                    <pic:cNvPr id="1277818000" name="Picture 1"/>
+                    <pic:cNvPicPr/>
+                  </pic:nvPicPr>
+                  <pic:blipFill>
+                    <a:blip r:embed="rId10">
+                      <a:extLst>
+                        <a:ext uri="{28A0092B-C50C-407E-A947-70E740481C1C}">
+                          <a14:useLocalDpi xmlns:a14="http://schemas.microsoft.com/office/drawing/2010/main" val="0"/>
+                        </a:ext>
+                      </a:extLst>
+                    </a:blip>
+                    <a:stretch>
+                      <a:fillRect/>
+                    </a:stretch>
+                  </pic:blipFill>
+                  <pic:spPr>
+                    <a:xfrm>
+                      <a:off x="0" y="0"/>
+                      <a:ext cx="2919730" cy="1097280"/>
+                    </a:xfrm>
+                    <a:prstGeom prst="rect">
+                      <a:avLst/>
+                    </a:prstGeom>
+                  </pic:spPr>
+                </pic:pic>
+              </a:graphicData>
+            </a:graphic>
+            <wp14:sizeRelH relativeFrom="margin">
+              <wp14:pctWidth>0</wp14:pctWidth>
+            </wp14:sizeRelH>
+            <wp14:sizeRelV relativeFrom="margin">
+              <wp14:pctHeight>0</wp14:pctHeight>
+            </wp14:sizeRelV>
+          </wp:anchor>
+        </w:drawing>
+      </w:r>
+      <w:r>
+        <w:rPr>
           <w:noProof/>
         </w:rPr>
         <mc:AlternateContent>
           <mc:Choice Requires="wps">
             <w:drawing>
-              <wp:anchor distT="0" distB="0" distL="114300" distR="114300" simplePos="0" relativeHeight="251666432" behindDoc="0" locked="0" layoutInCell="1" allowOverlap="1" wp14:anchorId="06449ED5" wp14:editId="41D01A32">
+              <wp:anchor distT="0" distB="0" distL="114300" distR="114300" simplePos="0" relativeHeight="251666432" behindDoc="0" locked="0" layoutInCell="1" allowOverlap="1" wp14:anchorId="06449ED5" wp14:editId="3AA9A809">
                 <wp:simplePos x="0" y="0"/>
                 <wp:positionH relativeFrom="column">
                   <wp:posOffset>3150235</wp:posOffset>
@@ -7734,66 +7692,6 @@
           </mc:Fallback>
         </mc:AlternateContent>
       </w:r>
-      <w:r>
-        <w:rPr>
-          <w:rFonts w:asciiTheme="minorHAnsi" w:hAnsiTheme="minorHAnsi" w:cstheme="minorHAnsi"/>
-        </w:rPr>
-        <w:drawing>
-          <wp:anchor distT="0" distB="0" distL="114300" distR="114300" simplePos="0" relativeHeight="251664384" behindDoc="1" locked="0" layoutInCell="1" allowOverlap="1" wp14:anchorId="6F539FA5" wp14:editId="14D696A9">
-            <wp:simplePos x="0" y="0"/>
-            <wp:positionH relativeFrom="column">
-              <wp:posOffset>3150235</wp:posOffset>
-            </wp:positionH>
-            <wp:positionV relativeFrom="paragraph">
-              <wp:posOffset>183515</wp:posOffset>
-            </wp:positionV>
-            <wp:extent cx="2926080" cy="1097280"/>
-            <wp:effectExtent l="0" t="0" r="0" b="0"/>
-            <wp:wrapSquare wrapText="bothSides"/>
-            <wp:docPr id="1277818000" name="Picture 1"/>
-            <wp:cNvGraphicFramePr>
-              <a:graphicFrameLocks xmlns:a="http://schemas.openxmlformats.org/drawingml/2006/main" noChangeAspect="1"/>
-            </wp:cNvGraphicFramePr>
-            <a:graphic xmlns:a="http://schemas.openxmlformats.org/drawingml/2006/main">
-              <a:graphicData uri="http://schemas.openxmlformats.org/drawingml/2006/picture">
-                <pic:pic xmlns:pic="http://schemas.openxmlformats.org/drawingml/2006/picture">
-                  <pic:nvPicPr>
-                    <pic:cNvPr id="1277818000" name=""/>
-                    <pic:cNvPicPr/>
-                  </pic:nvPicPr>
-                  <pic:blipFill>
-                    <a:blip r:embed="rId9">
-                      <a:extLst>
-                        <a:ext uri="{28A0092B-C50C-407E-A947-70E740481C1C}">
-                          <a14:useLocalDpi xmlns:a14="http://schemas.microsoft.com/office/drawing/2010/main" val="0"/>
-                        </a:ext>
-                      </a:extLst>
-                    </a:blip>
-                    <a:stretch>
-                      <a:fillRect/>
-                    </a:stretch>
-                  </pic:blipFill>
-                  <pic:spPr>
-                    <a:xfrm>
-                      <a:off x="0" y="0"/>
-                      <a:ext cx="2926080" cy="1097280"/>
-                    </a:xfrm>
-                    <a:prstGeom prst="rect">
-                      <a:avLst/>
-                    </a:prstGeom>
-                  </pic:spPr>
-                </pic:pic>
-              </a:graphicData>
-            </a:graphic>
-            <wp14:sizeRelH relativeFrom="margin">
-              <wp14:pctWidth>0</wp14:pctWidth>
-            </wp14:sizeRelH>
-            <wp14:sizeRelV relativeFrom="margin">
-              <wp14:pctHeight>0</wp14:pctHeight>
-            </wp14:sizeRelV>
-          </wp:anchor>
-        </w:drawing>
-      </w:r>
     </w:p>
     <w:p>
       <w:pPr>
@@ -7979,13 +7877,7 @@
         <w:rPr>
           <w:rFonts w:asciiTheme="minorHAnsi" w:hAnsiTheme="minorHAnsi" w:cstheme="minorHAnsi"/>
         </w:rPr>
-        <w:t xml:space="preserve"> places the raw merge conflict information into the conflicted files. </w:t>
-      </w:r>
-      <w:r>
-        <w:rPr>
-          <w:rFonts w:asciiTheme="minorHAnsi" w:hAnsiTheme="minorHAnsi" w:cstheme="minorHAnsi"/>
-        </w:rPr>
-        <w:t xml:space="preserve"> You could simply edit that file to resolve the merge conflict.  However, in practice it is usually easier to use a </w:t>
+        <w:t xml:space="preserve"> places the raw merge conflict information into the conflicted files.  You could simply edit that file to resolve the merge conflict.  However, in practice it is usually easier to use a </w:t>
       </w:r>
       <w:proofErr w:type="spellStart"/>
       <w:r>
@@ -8001,13 +7893,7 @@
         <w:rPr>
           <w:rFonts w:asciiTheme="minorHAnsi" w:hAnsiTheme="minorHAnsi" w:cstheme="minorHAnsi"/>
         </w:rPr>
-        <w:t xml:space="preserve">.  </w:t>
-      </w:r>
-      <w:r>
-        <w:rPr>
-          <w:rFonts w:asciiTheme="minorHAnsi" w:hAnsiTheme="minorHAnsi" w:cstheme="minorHAnsi"/>
-        </w:rPr>
-        <w:t xml:space="preserve">The </w:t>
+        <w:t xml:space="preserve">.  The </w:t>
       </w:r>
       <w:proofErr w:type="spellStart"/>
       <w:r>
@@ -8041,19 +7927,7 @@
         <w:rPr>
           <w:rFonts w:asciiTheme="minorHAnsi" w:hAnsiTheme="minorHAnsi" w:cstheme="minorHAnsi"/>
         </w:rPr>
-        <w:t xml:space="preserve"> command </w:t>
-      </w:r>
-      <w:r>
-        <w:rPr>
-          <w:rFonts w:asciiTheme="minorHAnsi" w:hAnsiTheme="minorHAnsi" w:cstheme="minorHAnsi"/>
-        </w:rPr>
-        <w:t xml:space="preserve">will </w:t>
-      </w:r>
-      <w:r>
-        <w:rPr>
-          <w:rFonts w:asciiTheme="minorHAnsi" w:hAnsiTheme="minorHAnsi" w:cstheme="minorHAnsi"/>
-        </w:rPr>
-        <w:t xml:space="preserve">launch the </w:t>
+        <w:t xml:space="preserve"> command will launch the </w:t>
       </w:r>
       <w:proofErr w:type="spellStart"/>
       <w:r>
@@ -8081,39 +7955,112 @@
         <w:rPr>
           <w:rFonts w:asciiTheme="minorHAnsi" w:hAnsiTheme="minorHAnsi" w:cstheme="minorHAnsi"/>
         </w:rPr>
-        <w:t xml:space="preserve"> graphical merge tool</w:t>
-      </w:r>
-      <w:r>
-        <w:rPr>
-          <w:rFonts w:asciiTheme="minorHAnsi" w:hAnsiTheme="minorHAnsi" w:cstheme="minorHAnsi"/>
-        </w:rPr>
-        <w:t>, which you can use to resolve the conflict.</w:t>
-      </w:r>
+        <w:t xml:space="preserve"> graphical merge tool, which you can use to resolve the conflict. </w:t>
+      </w:r>
+    </w:p>
+    <w:p>
+      <w:pPr>
+        <w:rPr>
+          <w:rFonts w:asciiTheme="minorHAnsi" w:hAnsiTheme="minorHAnsi" w:cstheme="minorHAnsi"/>
+        </w:rPr>
+      </w:pPr>
+    </w:p>
+    <w:p>
+      <w:pPr>
+        <w:rPr>
+          <w:rFonts w:asciiTheme="minorHAnsi" w:hAnsiTheme="minorHAnsi" w:cstheme="minorHAnsi"/>
+        </w:rPr>
+      </w:pPr>
+      <w:r>
+        <w:rPr>
+          <w:rFonts w:asciiTheme="minorHAnsi" w:hAnsiTheme="minorHAnsi" w:cstheme="minorHAnsi"/>
+        </w:rPr>
+        <w:t xml:space="preserve">14. The </w:t>
+      </w:r>
+      <w:r>
+        <w:rPr>
+          <w:rFonts w:ascii="Courier" w:hAnsi="Courier" w:cstheme="minorHAnsi"/>
+        </w:rPr>
+        <w:t xml:space="preserve">git </w:t>
+      </w:r>
+      <w:proofErr w:type="spellStart"/>
+      <w:r>
+        <w:rPr>
+          <w:rFonts w:ascii="Courier" w:hAnsi="Courier" w:cstheme="minorHAnsi"/>
+        </w:rPr>
+        <w:t>mergetool</w:t>
+      </w:r>
+      <w:proofErr w:type="spellEnd"/>
+      <w:r>
+        <w:rPr>
+          <w:rFonts w:asciiTheme="minorHAnsi" w:hAnsiTheme="minorHAnsi" w:cstheme="minorHAnsi"/>
+        </w:rPr>
+        <w:t xml:space="preserve"> command will launch </w:t>
+      </w:r>
+      <w:r>
+        <w:rPr>
+          <w:rFonts w:asciiTheme="minorHAnsi" w:hAnsiTheme="minorHAnsi" w:cstheme="minorHAnsi"/>
+        </w:rPr>
+        <w:t xml:space="preserve">the </w:t>
+      </w:r>
+      <w:proofErr w:type="spellStart"/>
+      <w:r>
+        <w:rPr>
+          <w:rFonts w:asciiTheme="minorHAnsi" w:hAnsiTheme="minorHAnsi" w:cstheme="minorHAnsi"/>
+        </w:rPr>
+        <w:t>VSCode</w:t>
+      </w:r>
+      <w:proofErr w:type="spellEnd"/>
       <w:r>
         <w:rPr>
           <w:rFonts w:asciiTheme="minorHAnsi" w:hAnsiTheme="minorHAnsi" w:cstheme="minorHAnsi"/>
         </w:rPr>
         <w:t xml:space="preserve"> </w:t>
       </w:r>
-    </w:p>
-    <w:p>
-      <w:pPr>
-        <w:rPr>
-          <w:rFonts w:asciiTheme="minorHAnsi" w:hAnsiTheme="minorHAnsi" w:cstheme="minorHAnsi"/>
-        </w:rPr>
-      </w:pPr>
-    </w:p>
-    <w:p>
-      <w:pPr>
-        <w:rPr>
-          <w:rFonts w:asciiTheme="minorHAnsi" w:hAnsiTheme="minorHAnsi" w:cstheme="minorHAnsi"/>
-        </w:rPr>
-      </w:pPr>
-      <w:r>
-        <w:rPr>
-          <w:rFonts w:asciiTheme="minorHAnsi" w:hAnsiTheme="minorHAnsi" w:cstheme="minorHAnsi"/>
-        </w:rPr>
-        <w:t xml:space="preserve">14. The </w:t>
+      <w:r>
+        <w:rPr>
+          <w:rFonts w:asciiTheme="minorHAnsi" w:hAnsiTheme="minorHAnsi" w:cstheme="minorHAnsi"/>
+        </w:rPr>
+        <w:t xml:space="preserve">merge tool so that </w:t>
+      </w:r>
+      <w:r>
+        <w:rPr>
+          <w:rFonts w:asciiTheme="minorHAnsi" w:hAnsiTheme="minorHAnsi" w:cstheme="minorHAnsi"/>
+        </w:rPr>
+        <w:t xml:space="preserve">you can use it to </w:t>
+      </w:r>
+      <w:r>
+        <w:rPr>
+          <w:rFonts w:asciiTheme="minorHAnsi" w:hAnsiTheme="minorHAnsi" w:cstheme="minorHAnsi"/>
+        </w:rPr>
+        <w:t>resolve</w:t>
+      </w:r>
+      <w:r>
+        <w:rPr>
+          <w:rFonts w:asciiTheme="minorHAnsi" w:hAnsiTheme="minorHAnsi" w:cstheme="minorHAnsi"/>
+        </w:rPr>
+        <w:t xml:space="preserve"> the conflict.</w:t>
+      </w:r>
+    </w:p>
+    <w:p>
+      <w:pPr>
+        <w:rPr>
+          <w:rFonts w:asciiTheme="minorHAnsi" w:hAnsiTheme="minorHAnsi" w:cstheme="minorHAnsi"/>
+        </w:rPr>
+      </w:pPr>
+    </w:p>
+    <w:p>
+      <w:pPr>
+        <w:ind w:firstLine="288"/>
+        <w:rPr>
+          <w:rFonts w:asciiTheme="minorHAnsi" w:hAnsiTheme="minorHAnsi" w:cstheme="minorHAnsi"/>
+        </w:rPr>
+      </w:pPr>
+      <w:r>
+        <w:rPr>
+          <w:rFonts w:asciiTheme="minorHAnsi" w:hAnsiTheme="minorHAnsi" w:cstheme="minorHAnsi"/>
+        </w:rPr>
+        <w:t xml:space="preserve">a. Issue the </w:t>
       </w:r>
       <w:r>
         <w:rPr>
@@ -8133,13 +8080,28 @@
         <w:rPr>
           <w:rFonts w:asciiTheme="minorHAnsi" w:hAnsiTheme="minorHAnsi" w:cstheme="minorHAnsi"/>
         </w:rPr>
-        <w:t xml:space="preserve"> command will launch </w:t>
-      </w:r>
-      <w:r>
-        <w:rPr>
-          <w:rFonts w:asciiTheme="minorHAnsi" w:hAnsiTheme="minorHAnsi" w:cstheme="minorHAnsi"/>
-        </w:rPr>
-        <w:t xml:space="preserve">the </w:t>
+        <w:t xml:space="preserve"> command.  </w:t>
+      </w:r>
+    </w:p>
+    <w:p>
+      <w:pPr>
+        <w:rPr>
+          <w:rFonts w:asciiTheme="minorHAnsi" w:hAnsiTheme="minorHAnsi" w:cstheme="minorHAnsi"/>
+        </w:rPr>
+      </w:pPr>
+    </w:p>
+    <w:p>
+      <w:pPr>
+        <w:ind w:left="288"/>
+        <w:rPr>
+          <w:rFonts w:asciiTheme="minorHAnsi" w:hAnsiTheme="minorHAnsi" w:cstheme="minorHAnsi"/>
+        </w:rPr>
+      </w:pPr>
+      <w:r>
+        <w:rPr>
+          <w:rFonts w:asciiTheme="minorHAnsi" w:hAnsiTheme="minorHAnsi" w:cstheme="minorHAnsi"/>
+        </w:rPr>
+        <w:t xml:space="preserve">The first time you issue this command </w:t>
       </w:r>
       <w:proofErr w:type="spellStart"/>
       <w:r>
@@ -8153,86 +8115,46 @@
         <w:rPr>
           <w:rFonts w:asciiTheme="minorHAnsi" w:hAnsiTheme="minorHAnsi" w:cstheme="minorHAnsi"/>
         </w:rPr>
-        <w:t xml:space="preserve"> </w:t>
-      </w:r>
-      <w:r>
-        <w:rPr>
-          <w:rFonts w:asciiTheme="minorHAnsi" w:hAnsiTheme="minorHAnsi" w:cstheme="minorHAnsi"/>
-        </w:rPr>
-        <w:t xml:space="preserve">merge tool so that </w:t>
-      </w:r>
-      <w:r>
-        <w:rPr>
-          <w:rFonts w:asciiTheme="minorHAnsi" w:hAnsiTheme="minorHAnsi" w:cstheme="minorHAnsi"/>
-        </w:rPr>
-        <w:t xml:space="preserve">you can use it to </w:t>
-      </w:r>
-      <w:r>
-        <w:rPr>
-          <w:rFonts w:asciiTheme="minorHAnsi" w:hAnsiTheme="minorHAnsi" w:cstheme="minorHAnsi"/>
-        </w:rPr>
-        <w:t>resolve</w:t>
-      </w:r>
-      <w:r>
-        <w:rPr>
-          <w:rFonts w:asciiTheme="minorHAnsi" w:hAnsiTheme="minorHAnsi" w:cstheme="minorHAnsi"/>
-        </w:rPr>
-        <w:t xml:space="preserve"> the conflict.</w:t>
-      </w:r>
-    </w:p>
-    <w:p>
-      <w:pPr>
-        <w:rPr>
-          <w:rFonts w:asciiTheme="minorHAnsi" w:hAnsiTheme="minorHAnsi" w:cstheme="minorHAnsi"/>
-        </w:rPr>
-      </w:pPr>
-    </w:p>
-    <w:p>
-      <w:pPr>
-        <w:ind w:firstLine="288"/>
-        <w:rPr>
-          <w:rFonts w:asciiTheme="minorHAnsi" w:hAnsiTheme="minorHAnsi" w:cstheme="minorHAnsi"/>
-        </w:rPr>
-      </w:pPr>
-      <w:r>
-        <w:rPr>
-          <w:rFonts w:asciiTheme="minorHAnsi" w:hAnsiTheme="minorHAnsi" w:cstheme="minorHAnsi"/>
-        </w:rPr>
-        <w:t xml:space="preserve">a. </w:t>
-      </w:r>
-      <w:r>
-        <w:rPr>
-          <w:rFonts w:asciiTheme="minorHAnsi" w:hAnsiTheme="minorHAnsi" w:cstheme="minorHAnsi"/>
-        </w:rPr>
-        <w:t xml:space="preserve">Issue the </w:t>
+        <w:t xml:space="preserve"> will open the merge tool with a window containing three panes (</w:t>
       </w:r>
       <w:r>
         <w:rPr>
           <w:rFonts w:ascii="Courier" w:hAnsi="Courier" w:cstheme="minorHAnsi"/>
         </w:rPr>
-        <w:t xml:space="preserve">git </w:t>
-      </w:r>
-      <w:proofErr w:type="spellStart"/>
+        <w:t>LOCAL</w:t>
+      </w:r>
+      <w:r>
+        <w:rPr>
+          <w:rFonts w:asciiTheme="minorHAnsi" w:hAnsiTheme="minorHAnsi" w:cstheme="minorHAnsi"/>
+        </w:rPr>
+        <w:t xml:space="preserve">, </w:t>
+      </w:r>
       <w:r>
         <w:rPr>
           <w:rFonts w:ascii="Courier" w:hAnsi="Courier" w:cstheme="minorHAnsi"/>
         </w:rPr>
-        <w:t>mergetool</w:t>
-      </w:r>
-      <w:proofErr w:type="spellEnd"/>
-      <w:r>
-        <w:rPr>
-          <w:rFonts w:asciiTheme="minorHAnsi" w:hAnsiTheme="minorHAnsi" w:cstheme="minorHAnsi"/>
-        </w:rPr>
-        <w:t xml:space="preserve"> command.  </w:t>
-      </w:r>
-    </w:p>
-    <w:p>
-      <w:pPr>
-        <w:rPr>
-          <w:rFonts w:asciiTheme="minorHAnsi" w:hAnsiTheme="minorHAnsi" w:cstheme="minorHAnsi"/>
-        </w:rPr>
-      </w:pPr>
+        <w:t>REMOTE</w:t>
+      </w:r>
+      <w:r>
+        <w:rPr>
+          <w:rFonts w:asciiTheme="minorHAnsi" w:hAnsiTheme="minorHAnsi" w:cstheme="minorHAnsi"/>
+        </w:rPr>
+        <w:t xml:space="preserve"> and Result).  The content that you see will be different, but the window that you see should be </w:t>
+      </w:r>
+      <w:proofErr w:type="gramStart"/>
+      <w:r>
+        <w:rPr>
+          <w:rFonts w:asciiTheme="minorHAnsi" w:hAnsiTheme="minorHAnsi" w:cstheme="minorHAnsi"/>
+        </w:rPr>
+        <w:t>similar to</w:t>
+      </w:r>
+      <w:proofErr w:type="gramEnd"/>
+      <w:r>
+        <w:rPr>
+          <w:rFonts w:asciiTheme="minorHAnsi" w:hAnsiTheme="minorHAnsi" w:cstheme="minorHAnsi"/>
+        </w:rPr>
+        <w:t xml:space="preserve"> the one shown below:</w:t>
+      </w:r>
     </w:p>
     <w:p>
       <w:pPr>
@@ -8241,72 +8163,6 @@
           <w:rFonts w:asciiTheme="minorHAnsi" w:hAnsiTheme="minorHAnsi" w:cstheme="minorHAnsi"/>
         </w:rPr>
       </w:pPr>
-      <w:r>
-        <w:rPr>
-          <w:rFonts w:asciiTheme="minorHAnsi" w:hAnsiTheme="minorHAnsi" w:cstheme="minorHAnsi"/>
-        </w:rPr>
-        <w:t xml:space="preserve">The first time you issue this command </w:t>
-      </w:r>
-      <w:proofErr w:type="spellStart"/>
-      <w:r>
-        <w:rPr>
-          <w:rFonts w:asciiTheme="minorHAnsi" w:hAnsiTheme="minorHAnsi" w:cstheme="minorHAnsi"/>
-        </w:rPr>
-        <w:t>VSCode</w:t>
-      </w:r>
-      <w:proofErr w:type="spellEnd"/>
-      <w:r>
-        <w:rPr>
-          <w:rFonts w:asciiTheme="minorHAnsi" w:hAnsiTheme="minorHAnsi" w:cstheme="minorHAnsi"/>
-        </w:rPr>
-        <w:t xml:space="preserve"> will open the merge tool with a window containing three panes (</w:t>
-      </w:r>
-      <w:r>
-        <w:rPr>
-          <w:rFonts w:ascii="Courier" w:hAnsi="Courier" w:cstheme="minorHAnsi"/>
-        </w:rPr>
-        <w:t>LOCAL</w:t>
-      </w:r>
-      <w:r>
-        <w:rPr>
-          <w:rFonts w:asciiTheme="minorHAnsi" w:hAnsiTheme="minorHAnsi" w:cstheme="minorHAnsi"/>
-        </w:rPr>
-        <w:t xml:space="preserve">, </w:t>
-      </w:r>
-      <w:r>
-        <w:rPr>
-          <w:rFonts w:ascii="Courier" w:hAnsi="Courier" w:cstheme="minorHAnsi"/>
-        </w:rPr>
-        <w:t>REMOTE</w:t>
-      </w:r>
-      <w:r>
-        <w:rPr>
-          <w:rFonts w:asciiTheme="minorHAnsi" w:hAnsiTheme="minorHAnsi" w:cstheme="minorHAnsi"/>
-        </w:rPr>
-        <w:t xml:space="preserve"> and Result).  The content that you see will be different, but the window that you see should be </w:t>
-      </w:r>
-      <w:proofErr w:type="gramStart"/>
-      <w:r>
-        <w:rPr>
-          <w:rFonts w:asciiTheme="minorHAnsi" w:hAnsiTheme="minorHAnsi" w:cstheme="minorHAnsi"/>
-        </w:rPr>
-        <w:t>similar to</w:t>
-      </w:r>
-      <w:proofErr w:type="gramEnd"/>
-      <w:r>
-        <w:rPr>
-          <w:rFonts w:asciiTheme="minorHAnsi" w:hAnsiTheme="minorHAnsi" w:cstheme="minorHAnsi"/>
-        </w:rPr>
-        <w:t xml:space="preserve"> the one shown below:</w:t>
-      </w:r>
-    </w:p>
-    <w:p>
-      <w:pPr>
-        <w:ind w:left="288"/>
-        <w:rPr>
-          <w:rFonts w:asciiTheme="minorHAnsi" w:hAnsiTheme="minorHAnsi" w:cstheme="minorHAnsi"/>
-        </w:rPr>
-      </w:pPr>
     </w:p>
     <w:p>
       <w:pPr>
@@ -8325,6 +8181,7 @@
       <w:r>
         <w:rPr>
           <w:rFonts w:asciiTheme="minorHAnsi" w:hAnsiTheme="minorHAnsi" w:cstheme="minorHAnsi"/>
+          <w:noProof/>
         </w:rPr>
         <w:lastRenderedPageBreak/>
         <w:drawing>
@@ -8343,7 +8200,7 @@
                     <pic:cNvPicPr/>
                   </pic:nvPicPr>
                   <pic:blipFill>
-                    <a:blip r:embed="rId10"/>
+                    <a:blip r:embed="rId11"/>
                     <a:stretch>
                       <a:fillRect/>
                     </a:stretch>
@@ -8425,6 +8282,7 @@
       <w:r>
         <w:rPr>
           <w:rFonts w:asciiTheme="minorHAnsi" w:hAnsiTheme="minorHAnsi" w:cstheme="minorHAnsi"/>
+          <w:noProof/>
         </w:rPr>
         <w:drawing>
           <wp:anchor distT="0" distB="0" distL="114300" distR="114300" simplePos="0" relativeHeight="251667456" behindDoc="0" locked="0" layoutInCell="1" allowOverlap="1" wp14:anchorId="12ED2B58" wp14:editId="114A6924">
@@ -8450,7 +8308,7 @@
                     <pic:cNvPicPr/>
                   </pic:nvPicPr>
                   <pic:blipFill>
-                    <a:blip r:embed="rId11" cstate="print">
+                    <a:blip r:embed="rId12" cstate="print">
                       <a:extLst>
                         <a:ext uri="{28A0092B-C50C-407E-A947-70E740481C1C}">
                           <a14:useLocalDpi xmlns:a14="http://schemas.microsoft.com/office/drawing/2010/main" val="0"/>
@@ -8606,6 +8464,7 @@
           <w:rFonts w:asciiTheme="minorHAnsi" w:hAnsiTheme="minorHAnsi" w:cstheme="minorHAnsi"/>
           <w:b/>
           <w:bCs/>
+          <w:noProof/>
           <w:u w:val="single"/>
         </w:rPr>
         <w:drawing>
@@ -8624,7 +8483,7 @@
                     <pic:cNvPicPr/>
                   </pic:nvPicPr>
                   <pic:blipFill>
-                    <a:blip r:embed="rId12"/>
+                    <a:blip r:embed="rId13"/>
                     <a:stretch>
                       <a:fillRect/>
                     </a:stretch>
@@ -8707,37 +8566,7 @@
         <w:rPr>
           <w:rFonts w:asciiTheme="minorHAnsi" w:hAnsiTheme="minorHAnsi" w:cstheme="minorHAnsi"/>
         </w:rPr>
-        <w:t xml:space="preserve">c. </w:t>
-      </w:r>
-      <w:r>
-        <w:rPr>
-          <w:rFonts w:asciiTheme="minorHAnsi" w:hAnsiTheme="minorHAnsi" w:cstheme="minorHAnsi"/>
-        </w:rPr>
-        <w:t>Paste a screen capture of</w:t>
-      </w:r>
-      <w:r>
-        <w:rPr>
-          <w:rFonts w:asciiTheme="minorHAnsi" w:hAnsiTheme="minorHAnsi" w:cstheme="minorHAnsi"/>
-        </w:rPr>
-        <w:t xml:space="preserve"> your merge tool window showing the four panes and their content </w:t>
-      </w:r>
-      <w:r>
-        <w:rPr>
-          <w:rFonts w:asciiTheme="minorHAnsi" w:hAnsiTheme="minorHAnsi" w:cstheme="minorHAnsi"/>
-        </w:rPr>
-        <w:t xml:space="preserve">before </w:t>
-      </w:r>
-      <w:r>
-        <w:rPr>
-          <w:rFonts w:asciiTheme="minorHAnsi" w:hAnsiTheme="minorHAnsi" w:cstheme="minorHAnsi"/>
-        </w:rPr>
-        <w:t>making any changes</w:t>
-      </w:r>
-      <w:r>
-        <w:rPr>
-          <w:rFonts w:asciiTheme="minorHAnsi" w:hAnsiTheme="minorHAnsi" w:cstheme="minorHAnsi"/>
-        </w:rPr>
-        <w:t>.</w:t>
+        <w:t>c. Paste a screen capture of your merge tool window showing the four panes and their content before making any changes.</w:t>
       </w:r>
     </w:p>
     <w:p>
@@ -9110,39 +8939,27 @@
         <w:rPr>
           <w:rFonts w:asciiTheme="minorHAnsi" w:hAnsiTheme="minorHAnsi" w:cstheme="minorHAnsi"/>
         </w:rPr>
-        <w:t>Save your changes in the merge tool</w:t>
-      </w:r>
-      <w:r>
-        <w:rPr>
-          <w:rFonts w:asciiTheme="minorHAnsi" w:hAnsiTheme="minorHAnsi" w:cstheme="minorHAnsi"/>
-        </w:rPr>
-        <w:t xml:space="preserve"> and close the merge tool window.  </w:t>
-      </w:r>
-    </w:p>
-    <w:p>
-      <w:pPr>
-        <w:rPr>
-          <w:rFonts w:asciiTheme="minorHAnsi" w:hAnsiTheme="minorHAnsi" w:cstheme="minorHAnsi"/>
-        </w:rPr>
-      </w:pPr>
-    </w:p>
-    <w:p>
-      <w:pPr>
-        <w:rPr>
-          <w:rFonts w:asciiTheme="minorHAnsi" w:hAnsiTheme="minorHAnsi" w:cstheme="minorHAnsi"/>
-        </w:rPr>
-      </w:pPr>
-      <w:r>
-        <w:rPr>
-          <w:rFonts w:asciiTheme="minorHAnsi" w:hAnsiTheme="minorHAnsi" w:cstheme="minorHAnsi"/>
-        </w:rPr>
-        <w:t xml:space="preserve">Then </w:t>
-      </w:r>
-      <w:r>
-        <w:rPr>
-          <w:rFonts w:asciiTheme="minorHAnsi" w:hAnsiTheme="minorHAnsi" w:cstheme="minorHAnsi"/>
-        </w:rPr>
-        <w:t xml:space="preserve">issue a </w:t>
+        <w:t xml:space="preserve">Save your changes in the merge tool and close the merge tool window.  </w:t>
+      </w:r>
+    </w:p>
+    <w:p>
+      <w:pPr>
+        <w:rPr>
+          <w:rFonts w:asciiTheme="minorHAnsi" w:hAnsiTheme="minorHAnsi" w:cstheme="minorHAnsi"/>
+        </w:rPr>
+      </w:pPr>
+    </w:p>
+    <w:p>
+      <w:pPr>
+        <w:rPr>
+          <w:rFonts w:asciiTheme="minorHAnsi" w:hAnsiTheme="minorHAnsi" w:cstheme="minorHAnsi"/>
+        </w:rPr>
+      </w:pPr>
+      <w:r>
+        <w:rPr>
+          <w:rFonts w:asciiTheme="minorHAnsi" w:hAnsiTheme="minorHAnsi" w:cstheme="minorHAnsi"/>
+        </w:rPr>
+        <w:t xml:space="preserve">Then issue a </w:t>
       </w:r>
       <w:r>
         <w:rPr>
@@ -9340,13 +9157,7 @@
         <w:rPr>
           <w:rFonts w:asciiTheme="minorHAnsi" w:hAnsiTheme="minorHAnsi" w:cstheme="minorHAnsi"/>
         </w:rPr>
-        <w:t>C</w:t>
-      </w:r>
-      <w:r>
-        <w:rPr>
-          <w:rFonts w:asciiTheme="minorHAnsi" w:hAnsiTheme="minorHAnsi" w:cstheme="minorHAnsi"/>
-        </w:rPr>
-        <w:t xml:space="preserve">ommit the changes you made in resolving the conflict.  Be sure to use a meaningful commit message.  </w:t>
+        <w:t xml:space="preserve">Commit the changes you made in resolving the conflict.  Be sure to use a meaningful commit message.  </w:t>
       </w:r>
     </w:p>
     <w:p>
@@ -11499,7 +11310,7 @@
           <w:rFonts w:asciiTheme="minorHAnsi" w:hAnsiTheme="minorHAnsi" w:cstheme="minorHAnsi"/>
         </w:rPr>
       </w:pPr>
-      <w:hyperlink r:id="rId13">
+      <w:hyperlink r:id="rId14">
         <w:r>
           <w:rPr>
             <w:rStyle w:val="Hyperlink"/>
@@ -11520,7 +11331,7 @@
           <w:rFonts w:asciiTheme="minorHAnsi" w:hAnsiTheme="minorHAnsi" w:cstheme="minorHAnsi"/>
         </w:rPr>
       </w:pPr>
-      <w:hyperlink r:id="rId14">
+      <w:hyperlink r:id="rId15">
         <w:r>
           <w:rPr>
             <w:rStyle w:val="Hyperlink"/>
@@ -11541,7 +11352,7 @@
           <w:rFonts w:asciiTheme="minorHAnsi" w:hAnsiTheme="minorHAnsi" w:cstheme="minorHAnsi"/>
         </w:rPr>
       </w:pPr>
-      <w:hyperlink r:id="rId15">
+      <w:hyperlink r:id="rId16">
         <w:r>
           <w:rPr>
             <w:rStyle w:val="Hyperlink"/>
@@ -11560,7 +11371,7 @@
       </w:pPr>
     </w:p>
     <w:sectPr>
-      <w:footerReference w:type="default" r:id="rId16"/>
+      <w:footerReference w:type="default" r:id="rId17"/>
       <w:pgSz w:w="12240" w:h="15840"/>
       <w:pgMar w:top="1440" w:right="1440" w:bottom="1440" w:left="1440" w:header="0" w:footer="288" w:gutter="0"/>
       <w:cols w:space="720"/>
@@ -12882,6 +12693,7 @@
   <w:style w:type="character" w:default="1" w:styleId="DefaultParagraphFont">
     <w:name w:val="Default Paragraph Font"/>
     <w:uiPriority w:val="1"/>
+    <w:semiHidden/>
     <w:unhideWhenUsed/>
   </w:style>
   <w:style w:type="table" w:default="1" w:styleId="TableNormal">

</xml_diff>

<commit_message>
feat!: leverage GitPod to run KitClients
This update leverages GitPod to provide students
with personal, remote machines to run and interact
with KitClients. This removes the need for students
to install Docker Desktop, or for faculty to convince
their IT staff to install Docker Desktop on lab
computers. Now, students and faculty only need a
free GitPod account to launch, use, and manage
KitClients.

BREAKING CHANGES:

Activities rewritten to use the new KitClients based on GitPod.
Students now need a GitPod account.

---

Closes #106
Closes #103

Co-authored-by: Grant Braught <braughtg@gmail.com>
Co-authored-by: Stoney Jackson <dr.stoney@gmail.com>
Co-authored-by: Cam Macdonell <macdonellc4@macewan.ca>
Co-authored-by: Karl R. Wurst <karl@w-sts.com>
</commit_message>
<xml_diff>
--- a/materials/activities/4-A-MergeConflicts.docx
+++ b/materials/activities/4-A-MergeConflicts.docx
@@ -526,18 +526,8 @@
                 <w:sz w:val="21"/>
                 <w:szCs w:val="21"/>
               </w:rPr>
-              <w:t xml:space="preserve">read </w:t>
+              <w:t>read n</w:t>
             </w:r>
-            <w:proofErr w:type="gramStart"/>
-            <w:r>
-              <w:rPr>
-                <w:rFonts w:ascii="Courier" w:hAnsi="Courier" w:cstheme="minorHAnsi"/>
-                <w:sz w:val="21"/>
-                <w:szCs w:val="21"/>
-              </w:rPr>
-              <w:t>n</w:t>
-            </w:r>
-            <w:proofErr w:type="gramEnd"/>
           </w:p>
           <w:p>
             <w:pPr>
@@ -579,18 +569,8 @@
                 <w:sz w:val="21"/>
                 <w:szCs w:val="21"/>
               </w:rPr>
-              <w:t xml:space="preserve">  read </w:t>
+              <w:t xml:space="preserve">  read m</w:t>
             </w:r>
-            <w:proofErr w:type="gramStart"/>
-            <w:r>
-              <w:rPr>
-                <w:rFonts w:ascii="Courier" w:hAnsi="Courier" w:cstheme="minorHAnsi"/>
-                <w:sz w:val="21"/>
-                <w:szCs w:val="21"/>
-              </w:rPr>
-              <w:t>m</w:t>
-            </w:r>
-            <w:proofErr w:type="gramEnd"/>
           </w:p>
           <w:p>
             <w:pPr>
@@ -748,18 +728,8 @@
                 <w:sz w:val="21"/>
                 <w:szCs w:val="21"/>
               </w:rPr>
-              <w:t xml:space="preserve">read </w:t>
+              <w:t>read n</w:t>
             </w:r>
-            <w:proofErr w:type="gramStart"/>
-            <w:r>
-              <w:rPr>
-                <w:rFonts w:ascii="Courier" w:hAnsi="Courier" w:cstheme="minorHAnsi"/>
-                <w:sz w:val="21"/>
-                <w:szCs w:val="21"/>
-              </w:rPr>
-              <w:t>n</w:t>
-            </w:r>
-            <w:proofErr w:type="gramEnd"/>
           </w:p>
           <w:p>
             <w:pPr>
@@ -801,18 +771,8 @@
                 <w:sz w:val="21"/>
                 <w:szCs w:val="21"/>
               </w:rPr>
-              <w:t xml:space="preserve">  read </w:t>
+              <w:t xml:space="preserve">  read m</w:t>
             </w:r>
-            <w:proofErr w:type="gramStart"/>
-            <w:r>
-              <w:rPr>
-                <w:rFonts w:ascii="Courier" w:hAnsi="Courier" w:cstheme="minorHAnsi"/>
-                <w:sz w:val="21"/>
-                <w:szCs w:val="21"/>
-              </w:rPr>
-              <w:t>m</w:t>
-            </w:r>
-            <w:proofErr w:type="gramEnd"/>
           </w:p>
           <w:p>
             <w:pPr>
@@ -980,18 +940,8 @@
                 <w:sz w:val="21"/>
                 <w:szCs w:val="21"/>
               </w:rPr>
-              <w:t xml:space="preserve">read </w:t>
+              <w:t>read n</w:t>
             </w:r>
-            <w:proofErr w:type="gramStart"/>
-            <w:r>
-              <w:rPr>
-                <w:rFonts w:ascii="Courier" w:hAnsi="Courier" w:cstheme="minorHAnsi"/>
-                <w:sz w:val="21"/>
-                <w:szCs w:val="21"/>
-              </w:rPr>
-              <w:t>n</w:t>
-            </w:r>
-            <w:proofErr w:type="gramEnd"/>
           </w:p>
           <w:p>
             <w:pPr>
@@ -1033,18 +983,8 @@
                 <w:sz w:val="21"/>
                 <w:szCs w:val="21"/>
               </w:rPr>
-              <w:t xml:space="preserve">  read </w:t>
+              <w:t xml:space="preserve">  read m</w:t>
             </w:r>
-            <w:proofErr w:type="gramStart"/>
-            <w:r>
-              <w:rPr>
-                <w:rFonts w:ascii="Courier" w:hAnsi="Courier" w:cstheme="minorHAnsi"/>
-                <w:sz w:val="21"/>
-                <w:szCs w:val="21"/>
-              </w:rPr>
-              <w:t>m</w:t>
-            </w:r>
-            <w:proofErr w:type="gramEnd"/>
           </w:p>
           <w:p>
             <w:pPr>
@@ -2001,18 +1941,8 @@
                 <w:sz w:val="21"/>
                 <w:szCs w:val="21"/>
               </w:rPr>
-              <w:t xml:space="preserve">read </w:t>
+              <w:t>read n</w:t>
             </w:r>
-            <w:proofErr w:type="gramStart"/>
-            <w:r>
-              <w:rPr>
-                <w:rFonts w:ascii="Courier" w:hAnsi="Courier" w:cstheme="minorHAnsi"/>
-                <w:sz w:val="21"/>
-                <w:szCs w:val="21"/>
-              </w:rPr>
-              <w:t>n</w:t>
-            </w:r>
-            <w:proofErr w:type="gramEnd"/>
           </w:p>
           <w:p>
             <w:pPr>
@@ -2054,18 +1984,8 @@
                 <w:sz w:val="21"/>
                 <w:szCs w:val="21"/>
               </w:rPr>
-              <w:t xml:space="preserve">  read </w:t>
+              <w:t xml:space="preserve">  read m</w:t>
             </w:r>
-            <w:proofErr w:type="gramStart"/>
-            <w:r>
-              <w:rPr>
-                <w:rFonts w:ascii="Courier" w:hAnsi="Courier" w:cstheme="minorHAnsi"/>
-                <w:sz w:val="21"/>
-                <w:szCs w:val="21"/>
-              </w:rPr>
-              <w:t>m</w:t>
-            </w:r>
-            <w:proofErr w:type="gramEnd"/>
           </w:p>
           <w:p>
             <w:pPr>
@@ -2261,18 +2181,8 @@
                 <w:sz w:val="21"/>
                 <w:szCs w:val="21"/>
               </w:rPr>
-              <w:t xml:space="preserve">read </w:t>
+              <w:t>read n</w:t>
             </w:r>
-            <w:proofErr w:type="gramStart"/>
-            <w:r>
-              <w:rPr>
-                <w:rFonts w:ascii="Courier" w:hAnsi="Courier" w:cstheme="minorHAnsi"/>
-                <w:sz w:val="21"/>
-                <w:szCs w:val="21"/>
-              </w:rPr>
-              <w:t>n</w:t>
-            </w:r>
-            <w:proofErr w:type="gramEnd"/>
           </w:p>
           <w:p>
             <w:pPr>
@@ -2314,18 +2224,8 @@
                 <w:sz w:val="21"/>
                 <w:szCs w:val="21"/>
               </w:rPr>
-              <w:t xml:space="preserve">  read </w:t>
+              <w:t xml:space="preserve">  read m</w:t>
             </w:r>
-            <w:proofErr w:type="gramStart"/>
-            <w:r>
-              <w:rPr>
-                <w:rFonts w:ascii="Courier" w:hAnsi="Courier" w:cstheme="minorHAnsi"/>
-                <w:sz w:val="21"/>
-                <w:szCs w:val="21"/>
-              </w:rPr>
-              <w:t>m</w:t>
-            </w:r>
-            <w:proofErr w:type="gramEnd"/>
           </w:p>
           <w:p>
             <w:pPr>
@@ -2982,6 +2882,7 @@
                 <w:sz w:val="21"/>
                 <w:szCs w:val="21"/>
               </w:rPr>
+              <w:lastRenderedPageBreak/>
               <w:t>pi = 3.1415927</w:t>
             </w:r>
           </w:p>
@@ -3000,7 +2901,6 @@
                 <w:sz w:val="21"/>
                 <w:szCs w:val="21"/>
               </w:rPr>
-              <w:lastRenderedPageBreak/>
               <w:t>rsq</w:t>
             </w:r>
             <w:proofErr w:type="spellEnd"/>
@@ -3117,6 +3017,7 @@
                 <w:sz w:val="21"/>
                 <w:szCs w:val="21"/>
               </w:rPr>
+              <w:lastRenderedPageBreak/>
               <w:t>pi = 3.14</w:t>
             </w:r>
           </w:p>
@@ -3135,7 +3036,6 @@
                 <w:sz w:val="21"/>
                 <w:szCs w:val="21"/>
               </w:rPr>
-              <w:lastRenderedPageBreak/>
               <w:t>rsq</w:t>
             </w:r>
             <w:proofErr w:type="spellEnd"/>
@@ -3252,6 +3152,7 @@
                 <w:sz w:val="21"/>
                 <w:szCs w:val="21"/>
               </w:rPr>
+              <w:lastRenderedPageBreak/>
               <w:t>pi = 3.14</w:t>
             </w:r>
           </w:p>
@@ -3270,7 +3171,6 @@
                 <w:sz w:val="21"/>
                 <w:szCs w:val="21"/>
               </w:rPr>
-              <w:lastRenderedPageBreak/>
               <w:t>rsq</w:t>
             </w:r>
             <w:proofErr w:type="spellEnd"/>
@@ -4863,6 +4763,7 @@
         <w:rPr>
           <w:rFonts w:asciiTheme="minorHAnsi" w:hAnsiTheme="minorHAnsi" w:cstheme="minorHAnsi"/>
         </w:rPr>
+        <w:lastRenderedPageBreak/>
         <w:t xml:space="preserve">f. </w:t>
       </w:r>
       <w:r>
@@ -5483,6 +5384,7 @@
         <w:rPr>
           <w:rFonts w:asciiTheme="minorHAnsi" w:hAnsiTheme="minorHAnsi" w:cstheme="minorHAnsi"/>
         </w:rPr>
+        <w:lastRenderedPageBreak/>
         <w:t xml:space="preserve">5. Visit the main page for your </w:t>
       </w:r>
       <w:r>
@@ -5982,6 +5884,7 @@
         <w:rPr>
           <w:rFonts w:asciiTheme="minorHAnsi" w:hAnsiTheme="minorHAnsi" w:cstheme="minorHAnsi"/>
         </w:rPr>
+        <w:lastRenderedPageBreak/>
         <w:t xml:space="preserve">If the </w:t>
       </w:r>
       <w:r>
@@ -5994,21 +5897,7 @@
         <w:rPr>
           <w:rFonts w:asciiTheme="minorHAnsi" w:hAnsiTheme="minorHAnsi" w:cstheme="minorHAnsi"/>
         </w:rPr>
-        <w:t xml:space="preserve"> branch in your local or origin repos are not up to date, double check your synchronization commands in part </w:t>
-      </w:r>
-      <w:proofErr w:type="gramStart"/>
-      <w:r>
-        <w:rPr>
-          <w:rFonts w:asciiTheme="minorHAnsi" w:hAnsiTheme="minorHAnsi" w:cstheme="minorHAnsi"/>
-        </w:rPr>
-        <w:t>a and</w:t>
-      </w:r>
-      <w:proofErr w:type="gramEnd"/>
-      <w:r>
-        <w:rPr>
-          <w:rFonts w:asciiTheme="minorHAnsi" w:hAnsiTheme="minorHAnsi" w:cstheme="minorHAnsi"/>
-        </w:rPr>
-        <w:t xml:space="preserve"> try again.</w:t>
+        <w:t xml:space="preserve"> branch in your local or origin repos are not up to date, double check your synchronization commands in part a and try again.</w:t>
       </w:r>
     </w:p>
     <w:p>
@@ -6037,7 +5926,6 @@
         <w:rPr>
           <w:rFonts w:asciiTheme="minorHAnsi" w:hAnsiTheme="minorHAnsi" w:cstheme="minorHAnsi"/>
         </w:rPr>
-        <w:lastRenderedPageBreak/>
         <w:t xml:space="preserve">Nothing is required here, but the </w:t>
       </w:r>
       <w:r>
@@ -6989,7 +6877,6 @@
         <w:rPr>
           <w:rFonts w:asciiTheme="minorHAnsi" w:hAnsiTheme="minorHAnsi" w:cstheme="minorHAnsi"/>
         </w:rPr>
-        <w:lastRenderedPageBreak/>
         <w:t xml:space="preserve">10. The output from #9 should indicate that the automatic merge failed due to a conflict.  If your merge command did not fail due to a conflict, return to question #6 and follow the instructions from there again. </w:t>
       </w:r>
     </w:p>
@@ -7893,12 +7780,38 @@
         <w:rPr>
           <w:rFonts w:asciiTheme="minorHAnsi" w:hAnsiTheme="minorHAnsi" w:cstheme="minorHAnsi"/>
         </w:rPr>
-        <w:t xml:space="preserve">.  The </w:t>
+        <w:t xml:space="preserve">. </w:t>
+      </w:r>
+    </w:p>
+    <w:p>
+      <w:pPr>
+        <w:rPr>
+          <w:rFonts w:asciiTheme="minorHAnsi" w:hAnsiTheme="minorHAnsi" w:cstheme="minorHAnsi"/>
+        </w:rPr>
+      </w:pPr>
+    </w:p>
+    <w:p>
+      <w:pPr>
+        <w:rPr>
+          <w:rFonts w:asciiTheme="minorHAnsi" w:hAnsiTheme="minorHAnsi" w:cstheme="minorHAnsi"/>
+          <w:highlight w:val="green"/>
+          <w:u w:val="single"/>
+        </w:rPr>
+      </w:pPr>
+      <w:r>
+        <w:rPr>
+          <w:rFonts w:asciiTheme="minorHAnsi" w:hAnsiTheme="minorHAnsi" w:cstheme="minorHAnsi"/>
+          <w:highlight w:val="green"/>
+          <w:u w:val="single"/>
+        </w:rPr>
+        <w:t xml:space="preserve">Linux </w:t>
       </w:r>
       <w:proofErr w:type="spellStart"/>
       <w:r>
         <w:rPr>
           <w:rFonts w:asciiTheme="minorHAnsi" w:hAnsiTheme="minorHAnsi" w:cstheme="minorHAnsi"/>
+          <w:highlight w:val="green"/>
+          <w:u w:val="single"/>
         </w:rPr>
         <w:t>KitClient</w:t>
       </w:r>
@@ -7906,12 +7819,65 @@
       <w:r>
         <w:rPr>
           <w:rFonts w:asciiTheme="minorHAnsi" w:hAnsiTheme="minorHAnsi" w:cstheme="minorHAnsi"/>
+          <w:highlight w:val="green"/>
+          <w:u w:val="single"/>
+        </w:rPr>
+        <w:t xml:space="preserve"> - Opening the </w:t>
+      </w:r>
+      <w:proofErr w:type="spellStart"/>
+      <w:r>
+        <w:rPr>
+          <w:rFonts w:asciiTheme="minorHAnsi" w:hAnsiTheme="minorHAnsi" w:cstheme="minorHAnsi"/>
+          <w:highlight w:val="green"/>
+          <w:u w:val="single"/>
+        </w:rPr>
+        <w:t>Mergetool</w:t>
+      </w:r>
+      <w:proofErr w:type="spellEnd"/>
+    </w:p>
+    <w:p>
+      <w:pPr>
+        <w:ind w:left="288"/>
+        <w:rPr>
+          <w:rFonts w:asciiTheme="minorHAnsi" w:hAnsiTheme="minorHAnsi" w:cstheme="minorHAnsi"/>
+          <w:highlight w:val="green"/>
+        </w:rPr>
+      </w:pPr>
+    </w:p>
+    <w:p>
+      <w:pPr>
+        <w:rPr>
+          <w:rFonts w:asciiTheme="minorHAnsi" w:hAnsiTheme="minorHAnsi" w:cstheme="minorHAnsi"/>
+          <w:highlight w:val="green"/>
+        </w:rPr>
+      </w:pPr>
+      <w:r>
+        <w:rPr>
+          <w:rFonts w:asciiTheme="minorHAnsi" w:hAnsiTheme="minorHAnsi" w:cstheme="minorHAnsi"/>
+          <w:highlight w:val="green"/>
+        </w:rPr>
+        <w:t xml:space="preserve">The </w:t>
+      </w:r>
+      <w:proofErr w:type="spellStart"/>
+      <w:r>
+        <w:rPr>
+          <w:rFonts w:asciiTheme="minorHAnsi" w:hAnsiTheme="minorHAnsi" w:cstheme="minorHAnsi"/>
+          <w:highlight w:val="green"/>
+        </w:rPr>
+        <w:t>KitClient</w:t>
+      </w:r>
+      <w:proofErr w:type="spellEnd"/>
+      <w:r>
+        <w:rPr>
+          <w:rFonts w:asciiTheme="minorHAnsi" w:hAnsiTheme="minorHAnsi" w:cstheme="minorHAnsi"/>
+          <w:highlight w:val="green"/>
         </w:rPr>
         <w:t xml:space="preserve"> you are using has been configured so that the </w:t>
       </w:r>
       <w:r>
         <w:rPr>
           <w:rFonts w:ascii="Courier" w:hAnsi="Courier" w:cstheme="minorHAnsi"/>
+          <w:highlight w:val="green"/>
         </w:rPr>
         <w:t xml:space="preserve">git </w:t>
       </w:r>
@@ -7919,6 +7885,7 @@
       <w:r>
         <w:rPr>
           <w:rFonts w:ascii="Courier" w:hAnsi="Courier" w:cstheme="minorHAnsi"/>
+          <w:highlight w:val="green"/>
         </w:rPr>
         <w:t>mergetool</w:t>
       </w:r>
@@ -7926,6 +7893,7 @@
       <w:r>
         <w:rPr>
           <w:rFonts w:asciiTheme="minorHAnsi" w:hAnsiTheme="minorHAnsi" w:cstheme="minorHAnsi"/>
+          <w:highlight w:val="green"/>
         </w:rPr>
         <w:t xml:space="preserve"> command will launch the </w:t>
       </w:r>
@@ -7933,6 +7901,7 @@
       <w:r>
         <w:rPr>
           <w:rFonts w:asciiTheme="minorHAnsi" w:hAnsiTheme="minorHAnsi" w:cstheme="minorHAnsi"/>
+          <w:highlight w:val="green"/>
         </w:rPr>
         <w:t>the</w:t>
       </w:r>
@@ -7940,6 +7909,7 @@
       <w:r>
         <w:rPr>
           <w:rFonts w:asciiTheme="minorHAnsi" w:hAnsiTheme="minorHAnsi" w:cstheme="minorHAnsi"/>
+          <w:highlight w:val="green"/>
         </w:rPr>
         <w:t xml:space="preserve"> </w:t>
       </w:r>
@@ -7947,6 +7917,7 @@
       <w:r>
         <w:rPr>
           <w:rFonts w:asciiTheme="minorHAnsi" w:hAnsiTheme="minorHAnsi" w:cstheme="minorHAnsi"/>
+          <w:highlight w:val="green"/>
         </w:rPr>
         <w:t>VSCode</w:t>
       </w:r>
@@ -7954,6 +7925,7 @@
       <w:r>
         <w:rPr>
           <w:rFonts w:asciiTheme="minorHAnsi" w:hAnsiTheme="minorHAnsi" w:cstheme="minorHAnsi"/>
+          <w:highlight w:val="green"/>
         </w:rPr>
         <w:t xml:space="preserve"> graphical merge tool, which you can use to resolve the conflict. </w:t>
       </w:r>
@@ -7962,24 +7934,28 @@
       <w:pPr>
         <w:rPr>
           <w:rFonts w:asciiTheme="minorHAnsi" w:hAnsiTheme="minorHAnsi" w:cstheme="minorHAnsi"/>
-        </w:rPr>
-      </w:pPr>
-    </w:p>
-    <w:p>
-      <w:pPr>
-        <w:rPr>
-          <w:rFonts w:asciiTheme="minorHAnsi" w:hAnsiTheme="minorHAnsi" w:cstheme="minorHAnsi"/>
-        </w:rPr>
-      </w:pPr>
-      <w:r>
-        <w:rPr>
-          <w:rFonts w:asciiTheme="minorHAnsi" w:hAnsiTheme="minorHAnsi" w:cstheme="minorHAnsi"/>
+          <w:highlight w:val="green"/>
+        </w:rPr>
+      </w:pPr>
+    </w:p>
+    <w:p>
+      <w:pPr>
+        <w:rPr>
+          <w:rFonts w:asciiTheme="minorHAnsi" w:hAnsiTheme="minorHAnsi" w:cstheme="minorHAnsi"/>
+          <w:highlight w:val="green"/>
+        </w:rPr>
+      </w:pPr>
+      <w:r>
+        <w:rPr>
+          <w:rFonts w:asciiTheme="minorHAnsi" w:hAnsiTheme="minorHAnsi" w:cstheme="minorHAnsi"/>
+          <w:highlight w:val="green"/>
         </w:rPr>
         <w:t xml:space="preserve">14. The </w:t>
       </w:r>
       <w:r>
         <w:rPr>
           <w:rFonts w:ascii="Courier" w:hAnsi="Courier" w:cstheme="minorHAnsi"/>
+          <w:highlight w:val="green"/>
         </w:rPr>
         <w:t xml:space="preserve">git </w:t>
       </w:r>
@@ -7987,6 +7963,7 @@
       <w:r>
         <w:rPr>
           <w:rFonts w:ascii="Courier" w:hAnsi="Courier" w:cstheme="minorHAnsi"/>
+          <w:highlight w:val="green"/>
         </w:rPr>
         <w:t>mergetool</w:t>
       </w:r>
@@ -7994,19 +7971,15 @@
       <w:r>
         <w:rPr>
           <w:rFonts w:asciiTheme="minorHAnsi" w:hAnsiTheme="minorHAnsi" w:cstheme="minorHAnsi"/>
-        </w:rPr>
-        <w:t xml:space="preserve"> command will launch </w:t>
-      </w:r>
-      <w:r>
-        <w:rPr>
-          <w:rFonts w:asciiTheme="minorHAnsi" w:hAnsiTheme="minorHAnsi" w:cstheme="minorHAnsi"/>
-        </w:rPr>
-        <w:t xml:space="preserve">the </w:t>
+          <w:highlight w:val="green"/>
+        </w:rPr>
+        <w:t xml:space="preserve"> command will launch the </w:t>
       </w:r>
       <w:proofErr w:type="spellStart"/>
       <w:r>
         <w:rPr>
           <w:rFonts w:asciiTheme="minorHAnsi" w:hAnsiTheme="minorHAnsi" w:cstheme="minorHAnsi"/>
+          <w:highlight w:val="green"/>
         </w:rPr>
         <w:t>VSCode</w:t>
       </w:r>
@@ -8014,38 +7987,244 @@
       <w:r>
         <w:rPr>
           <w:rFonts w:asciiTheme="minorHAnsi" w:hAnsiTheme="minorHAnsi" w:cstheme="minorHAnsi"/>
+          <w:highlight w:val="green"/>
+        </w:rPr>
+        <w:t xml:space="preserve"> merge tool so that you can use it to resolve the conflict.</w:t>
+      </w:r>
+    </w:p>
+    <w:p>
+      <w:pPr>
+        <w:rPr>
+          <w:rFonts w:asciiTheme="minorHAnsi" w:hAnsiTheme="minorHAnsi" w:cstheme="minorHAnsi"/>
+          <w:highlight w:val="green"/>
+        </w:rPr>
+      </w:pPr>
+    </w:p>
+    <w:p>
+      <w:pPr>
+        <w:ind w:firstLine="288"/>
+        <w:rPr>
+          <w:rFonts w:asciiTheme="minorHAnsi" w:hAnsiTheme="minorHAnsi" w:cstheme="minorHAnsi"/>
+        </w:rPr>
+      </w:pPr>
+      <w:r>
+        <w:rPr>
+          <w:rFonts w:asciiTheme="minorHAnsi" w:hAnsiTheme="minorHAnsi" w:cstheme="minorHAnsi"/>
+          <w:highlight w:val="green"/>
+        </w:rPr>
+        <w:t xml:space="preserve">a. Issue the </w:t>
+      </w:r>
+      <w:r>
+        <w:rPr>
+          <w:rFonts w:ascii="Courier" w:hAnsi="Courier" w:cstheme="minorHAnsi"/>
+          <w:highlight w:val="green"/>
+        </w:rPr>
+        <w:t xml:space="preserve">git </w:t>
+      </w:r>
+      <w:proofErr w:type="spellStart"/>
+      <w:r>
+        <w:rPr>
+          <w:rFonts w:ascii="Courier" w:hAnsi="Courier" w:cstheme="minorHAnsi"/>
+          <w:highlight w:val="green"/>
+        </w:rPr>
+        <w:t>mergetool</w:t>
+      </w:r>
+      <w:proofErr w:type="spellEnd"/>
+      <w:r>
+        <w:rPr>
+          <w:rFonts w:asciiTheme="minorHAnsi" w:hAnsiTheme="minorHAnsi" w:cstheme="minorHAnsi"/>
+          <w:highlight w:val="green"/>
+        </w:rPr>
+        <w:t xml:space="preserve"> command.</w:t>
+      </w:r>
+      <w:r>
+        <w:rPr>
+          <w:rFonts w:asciiTheme="minorHAnsi" w:hAnsiTheme="minorHAnsi" w:cstheme="minorHAnsi"/>
+        </w:rPr>
+        <w:t xml:space="preserve">  </w:t>
+      </w:r>
+    </w:p>
+    <w:p>
+      <w:pPr>
+        <w:ind w:left="288"/>
+        <w:rPr>
+          <w:rFonts w:asciiTheme="minorHAnsi" w:hAnsiTheme="minorHAnsi" w:cstheme="minorHAnsi"/>
+        </w:rPr>
+      </w:pPr>
+    </w:p>
+    <w:p>
+      <w:pPr>
+        <w:rPr>
+          <w:rFonts w:asciiTheme="minorHAnsi" w:hAnsiTheme="minorHAnsi" w:cstheme="minorHAnsi"/>
+        </w:rPr>
+      </w:pPr>
+    </w:p>
+    <w:p>
+      <w:pPr>
+        <w:rPr>
+          <w:rFonts w:asciiTheme="minorHAnsi" w:hAnsiTheme="minorHAnsi" w:cstheme="minorHAnsi"/>
+          <w:highlight w:val="magenta"/>
+          <w:u w:val="single"/>
+        </w:rPr>
+      </w:pPr>
+      <w:proofErr w:type="spellStart"/>
+      <w:r>
+        <w:rPr>
+          <w:rFonts w:asciiTheme="minorHAnsi" w:hAnsiTheme="minorHAnsi" w:cstheme="minorHAnsi"/>
+          <w:highlight w:val="magenta"/>
+          <w:u w:val="single"/>
+        </w:rPr>
+        <w:t>VSCode</w:t>
+      </w:r>
+      <w:proofErr w:type="spellEnd"/>
+      <w:r>
+        <w:rPr>
+          <w:rFonts w:asciiTheme="minorHAnsi" w:hAnsiTheme="minorHAnsi" w:cstheme="minorHAnsi"/>
+          <w:highlight w:val="magenta"/>
+          <w:u w:val="single"/>
         </w:rPr>
         <w:t xml:space="preserve"> </w:t>
       </w:r>
-      <w:r>
-        <w:rPr>
-          <w:rFonts w:asciiTheme="minorHAnsi" w:hAnsiTheme="minorHAnsi" w:cstheme="minorHAnsi"/>
-        </w:rPr>
-        <w:t xml:space="preserve">merge tool so that </w:t>
-      </w:r>
-      <w:r>
-        <w:rPr>
-          <w:rFonts w:asciiTheme="minorHAnsi" w:hAnsiTheme="minorHAnsi" w:cstheme="minorHAnsi"/>
-        </w:rPr>
-        <w:t xml:space="preserve">you can use it to </w:t>
-      </w:r>
-      <w:r>
-        <w:rPr>
-          <w:rFonts w:asciiTheme="minorHAnsi" w:hAnsiTheme="minorHAnsi" w:cstheme="minorHAnsi"/>
-        </w:rPr>
-        <w:t>resolve</w:t>
-      </w:r>
-      <w:r>
-        <w:rPr>
-          <w:rFonts w:asciiTheme="minorHAnsi" w:hAnsiTheme="minorHAnsi" w:cstheme="minorHAnsi"/>
-        </w:rPr>
-        <w:t xml:space="preserve"> the conflict.</w:t>
-      </w:r>
-    </w:p>
-    <w:p>
-      <w:pPr>
-        <w:rPr>
-          <w:rFonts w:asciiTheme="minorHAnsi" w:hAnsiTheme="minorHAnsi" w:cstheme="minorHAnsi"/>
+      <w:proofErr w:type="spellStart"/>
+      <w:r>
+        <w:rPr>
+          <w:rFonts w:asciiTheme="minorHAnsi" w:hAnsiTheme="minorHAnsi" w:cstheme="minorHAnsi"/>
+          <w:highlight w:val="magenta"/>
+          <w:u w:val="single"/>
+        </w:rPr>
+        <w:t>KitClient</w:t>
+      </w:r>
+      <w:proofErr w:type="spellEnd"/>
+      <w:r>
+        <w:rPr>
+          <w:rFonts w:asciiTheme="minorHAnsi" w:hAnsiTheme="minorHAnsi" w:cstheme="minorHAnsi"/>
+          <w:highlight w:val="magenta"/>
+          <w:u w:val="single"/>
+        </w:rPr>
+        <w:t xml:space="preserve"> - Opening the </w:t>
+      </w:r>
+      <w:proofErr w:type="spellStart"/>
+      <w:r>
+        <w:rPr>
+          <w:rFonts w:asciiTheme="minorHAnsi" w:hAnsiTheme="minorHAnsi" w:cstheme="minorHAnsi"/>
+          <w:highlight w:val="magenta"/>
+          <w:u w:val="single"/>
+        </w:rPr>
+        <w:t>Mergetool</w:t>
+      </w:r>
+      <w:proofErr w:type="spellEnd"/>
+    </w:p>
+    <w:p>
+      <w:pPr>
+        <w:rPr>
+          <w:rFonts w:asciiTheme="minorHAnsi" w:hAnsiTheme="minorHAnsi" w:cstheme="minorHAnsi"/>
+          <w:highlight w:val="magenta"/>
+        </w:rPr>
+      </w:pPr>
+    </w:p>
+    <w:p>
+      <w:pPr>
+        <w:rPr>
+          <w:rFonts w:asciiTheme="minorHAnsi" w:hAnsiTheme="minorHAnsi" w:cstheme="minorHAnsi"/>
+          <w:highlight w:val="magenta"/>
+        </w:rPr>
+      </w:pPr>
+      <w:r>
+        <w:rPr>
+          <w:rFonts w:asciiTheme="minorHAnsi" w:hAnsiTheme="minorHAnsi" w:cstheme="minorHAnsi"/>
+          <w:highlight w:val="magenta"/>
+        </w:rPr>
+        <w:t xml:space="preserve">The </w:t>
+      </w:r>
+      <w:proofErr w:type="spellStart"/>
+      <w:r>
+        <w:rPr>
+          <w:rFonts w:asciiTheme="minorHAnsi" w:hAnsiTheme="minorHAnsi" w:cstheme="minorHAnsi"/>
+          <w:highlight w:val="magenta"/>
+        </w:rPr>
+        <w:t>KitClient</w:t>
+      </w:r>
+      <w:proofErr w:type="spellEnd"/>
+      <w:r>
+        <w:rPr>
+          <w:rFonts w:asciiTheme="minorHAnsi" w:hAnsiTheme="minorHAnsi" w:cstheme="minorHAnsi"/>
+          <w:highlight w:val="magenta"/>
+        </w:rPr>
+        <w:t xml:space="preserve"> you are using </w:t>
+      </w:r>
+      <w:r>
+        <w:rPr>
+          <w:rFonts w:asciiTheme="minorHAnsi" w:hAnsiTheme="minorHAnsi" w:cstheme="minorHAnsi"/>
+          <w:highlight w:val="magenta"/>
+        </w:rPr>
+        <w:t xml:space="preserve">has </w:t>
+      </w:r>
+      <w:r>
+        <w:rPr>
+          <w:rFonts w:asciiTheme="minorHAnsi" w:hAnsiTheme="minorHAnsi" w:cstheme="minorHAnsi"/>
+          <w:highlight w:val="magenta"/>
+        </w:rPr>
+        <w:t xml:space="preserve">configured </w:t>
+      </w:r>
+      <w:r>
+        <w:rPr>
+          <w:rFonts w:asciiTheme="minorHAnsi" w:hAnsiTheme="minorHAnsi" w:cstheme="minorHAnsi"/>
+          <w:highlight w:val="magenta"/>
+        </w:rPr>
+        <w:t xml:space="preserve">VS Code's Merge Editor as a </w:t>
+      </w:r>
+      <w:proofErr w:type="spellStart"/>
+      <w:r>
+        <w:rPr>
+          <w:rFonts w:asciiTheme="minorHAnsi" w:hAnsiTheme="minorHAnsi" w:cstheme="minorHAnsi"/>
+          <w:highlight w:val="magenta"/>
+        </w:rPr>
+        <w:t>mergetool</w:t>
+      </w:r>
+      <w:proofErr w:type="spellEnd"/>
+      <w:r>
+        <w:rPr>
+          <w:rFonts w:asciiTheme="minorHAnsi" w:hAnsiTheme="minorHAnsi" w:cstheme="minorHAnsi"/>
+          <w:highlight w:val="magenta"/>
+        </w:rPr>
+        <w:t>.</w:t>
+      </w:r>
+    </w:p>
+    <w:p>
+      <w:pPr>
+        <w:rPr>
+          <w:rFonts w:asciiTheme="minorHAnsi" w:hAnsiTheme="minorHAnsi" w:cstheme="minorHAnsi"/>
+          <w:highlight w:val="magenta"/>
+        </w:rPr>
+      </w:pPr>
+    </w:p>
+    <w:p>
+      <w:pPr>
+        <w:rPr>
+          <w:rFonts w:asciiTheme="minorHAnsi" w:hAnsiTheme="minorHAnsi" w:cstheme="minorHAnsi"/>
+          <w:highlight w:val="magenta"/>
+        </w:rPr>
+      </w:pPr>
+      <w:r>
+        <w:rPr>
+          <w:rFonts w:asciiTheme="minorHAnsi" w:hAnsiTheme="minorHAnsi" w:cstheme="minorHAnsi"/>
+          <w:highlight w:val="magenta"/>
+        </w:rPr>
+        <w:t xml:space="preserve">14. </w:t>
+      </w:r>
+      <w:r>
+        <w:rPr>
+          <w:rFonts w:asciiTheme="minorHAnsi" w:hAnsiTheme="minorHAnsi" w:cstheme="minorHAnsi"/>
+          <w:highlight w:val="magenta"/>
+        </w:rPr>
+        <w:t>To open a file in VS Code's Merge Editor</w:t>
+      </w:r>
+    </w:p>
+    <w:p>
+      <w:pPr>
+        <w:rPr>
+          <w:rFonts w:asciiTheme="minorHAnsi" w:hAnsiTheme="minorHAnsi" w:cstheme="minorHAnsi"/>
+          <w:highlight w:val="magenta"/>
         </w:rPr>
       </w:pPr>
     </w:p>
@@ -8054,41 +8233,209 @@
         <w:ind w:firstLine="288"/>
         <w:rPr>
           <w:rFonts w:asciiTheme="minorHAnsi" w:hAnsiTheme="minorHAnsi" w:cstheme="minorHAnsi"/>
-        </w:rPr>
-      </w:pPr>
-      <w:r>
-        <w:rPr>
-          <w:rFonts w:asciiTheme="minorHAnsi" w:hAnsiTheme="minorHAnsi" w:cstheme="minorHAnsi"/>
-        </w:rPr>
-        <w:t xml:space="preserve">a. Issue the </w:t>
+          <w:highlight w:val="magenta"/>
+        </w:rPr>
+      </w:pPr>
+      <w:r>
+        <w:rPr>
+          <w:rFonts w:asciiTheme="minorHAnsi" w:hAnsiTheme="minorHAnsi" w:cstheme="minorHAnsi"/>
+          <w:highlight w:val="magenta"/>
+        </w:rPr>
+        <w:t xml:space="preserve">a. Open the conflicted file, and click the "Resolve in Merge Editor" in the lower right corner </w:t>
+      </w:r>
+      <w:r>
+        <w:rPr>
+          <w:rFonts w:asciiTheme="minorHAnsi" w:hAnsiTheme="minorHAnsi" w:cstheme="minorHAnsi"/>
+          <w:highlight w:val="magenta"/>
+        </w:rPr>
+        <w:tab/>
+      </w:r>
+      <w:r>
+        <w:rPr>
+          <w:rFonts w:asciiTheme="minorHAnsi" w:hAnsiTheme="minorHAnsi" w:cstheme="minorHAnsi"/>
+          <w:highlight w:val="magenta"/>
+        </w:rPr>
+        <w:tab/>
+        <w:t>of the editor pane.</w:t>
+      </w:r>
+      <w:r>
+        <w:rPr>
+          <w:rFonts w:asciiTheme="minorHAnsi" w:hAnsiTheme="minorHAnsi" w:cstheme="minorHAnsi"/>
+          <w:highlight w:val="magenta"/>
+        </w:rPr>
+        <w:t xml:space="preserve">   </w:t>
+      </w:r>
+      <w:r>
+        <w:rPr>
+          <w:rFonts w:asciiTheme="minorHAnsi" w:hAnsiTheme="minorHAnsi" w:cstheme="minorHAnsi"/>
+          <w:noProof/>
+          <w:highlight w:val="magenta"/>
+        </w:rPr>
+        <w:t xml:space="preserve"> </w:t>
+      </w:r>
+      <w:r>
+        <w:rPr>
+          <w:rFonts w:asciiTheme="minorHAnsi" w:hAnsiTheme="minorHAnsi" w:cstheme="minorHAnsi"/>
+          <w:noProof/>
+          <w:highlight w:val="magenta"/>
+        </w:rPr>
+        <w:drawing>
+          <wp:inline distT="0" distB="0" distL="0" distR="0" wp14:anchorId="70750C01" wp14:editId="555A6BDD">
+            <wp:extent cx="1140823" cy="278868"/>
+            <wp:effectExtent l="0" t="0" r="2540" b="635"/>
+            <wp:docPr id="547714374" name="Picture 2"/>
+            <wp:cNvGraphicFramePr>
+              <a:graphicFrameLocks xmlns:a="http://schemas.openxmlformats.org/drawingml/2006/main" noChangeAspect="1"/>
+            </wp:cNvGraphicFramePr>
+            <a:graphic xmlns:a="http://schemas.openxmlformats.org/drawingml/2006/main">
+              <a:graphicData uri="http://schemas.openxmlformats.org/drawingml/2006/picture">
+                <pic:pic xmlns:pic="http://schemas.openxmlformats.org/drawingml/2006/picture">
+                  <pic:nvPicPr>
+                    <pic:cNvPr id="547714374" name="Picture 547714374"/>
+                    <pic:cNvPicPr/>
+                  </pic:nvPicPr>
+                  <pic:blipFill>
+                    <a:blip r:embed="rId11" cstate="print">
+                      <a:extLst>
+                        <a:ext uri="{28A0092B-C50C-407E-A947-70E740481C1C}">
+                          <a14:useLocalDpi xmlns:a14="http://schemas.microsoft.com/office/drawing/2010/main" val="0"/>
+                        </a:ext>
+                      </a:extLst>
+                    </a:blip>
+                    <a:stretch>
+                      <a:fillRect/>
+                    </a:stretch>
+                  </pic:blipFill>
+                  <pic:spPr>
+                    <a:xfrm>
+                      <a:off x="0" y="0"/>
+                      <a:ext cx="1258349" cy="307597"/>
+                    </a:xfrm>
+                    <a:prstGeom prst="rect">
+                      <a:avLst/>
+                    </a:prstGeom>
+                  </pic:spPr>
+                </pic:pic>
+              </a:graphicData>
+            </a:graphic>
+          </wp:inline>
+        </w:drawing>
+      </w:r>
+    </w:p>
+    <w:p>
+      <w:pPr>
+        <w:ind w:firstLine="288"/>
+        <w:rPr>
+          <w:rFonts w:asciiTheme="minorHAnsi" w:hAnsiTheme="minorHAnsi" w:cstheme="minorHAnsi"/>
+          <w:highlight w:val="magenta"/>
+        </w:rPr>
+      </w:pPr>
+    </w:p>
+    <w:p>
+      <w:pPr>
+        <w:ind w:left="288"/>
+        <w:rPr>
+          <w:rFonts w:asciiTheme="minorHAnsi" w:hAnsiTheme="minorHAnsi" w:cstheme="minorHAnsi"/>
+        </w:rPr>
+      </w:pPr>
+    </w:p>
+    <w:p>
+      <w:pPr>
+        <w:ind w:left="288"/>
+        <w:rPr>
+          <w:rFonts w:asciiTheme="minorHAnsi" w:hAnsiTheme="minorHAnsi" w:cstheme="minorHAnsi"/>
+        </w:rPr>
+      </w:pPr>
+      <w:r>
+        <w:rPr>
+          <w:rFonts w:asciiTheme="minorHAnsi" w:hAnsiTheme="minorHAnsi" w:cstheme="minorHAnsi"/>
+        </w:rPr>
+        <w:t>When</w:t>
+      </w:r>
+      <w:r>
+        <w:rPr>
+          <w:rFonts w:asciiTheme="minorHAnsi" w:hAnsiTheme="minorHAnsi" w:cstheme="minorHAnsi"/>
+        </w:rPr>
+        <w:t xml:space="preserve"> </w:t>
+      </w:r>
+      <w:r>
+        <w:rPr>
+          <w:rFonts w:asciiTheme="minorHAnsi" w:hAnsiTheme="minorHAnsi" w:cstheme="minorHAnsi"/>
+        </w:rPr>
+        <w:t xml:space="preserve">VS Code's Merge Editor is </w:t>
+      </w:r>
+      <w:r>
+        <w:rPr>
+          <w:rFonts w:asciiTheme="minorHAnsi" w:hAnsiTheme="minorHAnsi" w:cstheme="minorHAnsi"/>
+        </w:rPr>
+        <w:t>first</w:t>
+      </w:r>
+      <w:r>
+        <w:rPr>
+          <w:rFonts w:asciiTheme="minorHAnsi" w:hAnsiTheme="minorHAnsi" w:cstheme="minorHAnsi"/>
+        </w:rPr>
+        <w:t xml:space="preserve"> opened</w:t>
+      </w:r>
+      <w:r>
+        <w:rPr>
+          <w:rFonts w:asciiTheme="minorHAnsi" w:hAnsiTheme="minorHAnsi" w:cstheme="minorHAnsi"/>
+        </w:rPr>
+        <w:t>,</w:t>
+      </w:r>
+      <w:r>
+        <w:rPr>
+          <w:rFonts w:asciiTheme="minorHAnsi" w:hAnsiTheme="minorHAnsi" w:cstheme="minorHAnsi"/>
+        </w:rPr>
+        <w:t xml:space="preserve"> </w:t>
+      </w:r>
+      <w:r>
+        <w:rPr>
+          <w:rFonts w:asciiTheme="minorHAnsi" w:hAnsiTheme="minorHAnsi" w:cstheme="minorHAnsi"/>
+        </w:rPr>
+        <w:t>it</w:t>
+      </w:r>
+      <w:r>
+        <w:rPr>
+          <w:rFonts w:asciiTheme="minorHAnsi" w:hAnsiTheme="minorHAnsi" w:cstheme="minorHAnsi"/>
+        </w:rPr>
+        <w:t xml:space="preserve"> will </w:t>
+      </w:r>
+      <w:r>
+        <w:rPr>
+          <w:rFonts w:asciiTheme="minorHAnsi" w:hAnsiTheme="minorHAnsi" w:cstheme="minorHAnsi"/>
+        </w:rPr>
+        <w:t xml:space="preserve">open </w:t>
+      </w:r>
+      <w:r>
+        <w:rPr>
+          <w:rFonts w:asciiTheme="minorHAnsi" w:hAnsiTheme="minorHAnsi" w:cstheme="minorHAnsi"/>
+        </w:rPr>
+        <w:t>a window containing three panes (</w:t>
       </w:r>
       <w:r>
         <w:rPr>
           <w:rFonts w:ascii="Courier" w:hAnsi="Courier" w:cstheme="minorHAnsi"/>
         </w:rPr>
-        <w:t xml:space="preserve">git </w:t>
-      </w:r>
-      <w:proofErr w:type="spellStart"/>
+        <w:t>LOCAL</w:t>
+      </w:r>
+      <w:r>
+        <w:rPr>
+          <w:rFonts w:asciiTheme="minorHAnsi" w:hAnsiTheme="minorHAnsi" w:cstheme="minorHAnsi"/>
+        </w:rPr>
+        <w:t xml:space="preserve">, </w:t>
+      </w:r>
       <w:r>
         <w:rPr>
           <w:rFonts w:ascii="Courier" w:hAnsi="Courier" w:cstheme="minorHAnsi"/>
         </w:rPr>
-        <w:t>mergetool</w:t>
-      </w:r>
-      <w:proofErr w:type="spellEnd"/>
-      <w:r>
-        <w:rPr>
-          <w:rFonts w:asciiTheme="minorHAnsi" w:hAnsiTheme="minorHAnsi" w:cstheme="minorHAnsi"/>
-        </w:rPr>
-        <w:t xml:space="preserve"> command.  </w:t>
-      </w:r>
-    </w:p>
-    <w:p>
-      <w:pPr>
-        <w:rPr>
-          <w:rFonts w:asciiTheme="minorHAnsi" w:hAnsiTheme="minorHAnsi" w:cstheme="minorHAnsi"/>
-        </w:rPr>
-      </w:pPr>
+        <w:t>REMOTE</w:t>
+      </w:r>
+      <w:r>
+        <w:rPr>
+          <w:rFonts w:asciiTheme="minorHAnsi" w:hAnsiTheme="minorHAnsi" w:cstheme="minorHAnsi"/>
+        </w:rPr>
+        <w:t xml:space="preserve"> and Result).  The content that you see will be different, but the window that you see should be similar to the one shown below:</w:t>
+      </w:r>
     </w:p>
     <w:p>
       <w:pPr>
@@ -8097,72 +8444,6 @@
           <w:rFonts w:asciiTheme="minorHAnsi" w:hAnsiTheme="minorHAnsi" w:cstheme="minorHAnsi"/>
         </w:rPr>
       </w:pPr>
-      <w:r>
-        <w:rPr>
-          <w:rFonts w:asciiTheme="minorHAnsi" w:hAnsiTheme="minorHAnsi" w:cstheme="minorHAnsi"/>
-        </w:rPr>
-        <w:t xml:space="preserve">The first time you issue this command </w:t>
-      </w:r>
-      <w:proofErr w:type="spellStart"/>
-      <w:r>
-        <w:rPr>
-          <w:rFonts w:asciiTheme="minorHAnsi" w:hAnsiTheme="minorHAnsi" w:cstheme="minorHAnsi"/>
-        </w:rPr>
-        <w:t>VSCode</w:t>
-      </w:r>
-      <w:proofErr w:type="spellEnd"/>
-      <w:r>
-        <w:rPr>
-          <w:rFonts w:asciiTheme="minorHAnsi" w:hAnsiTheme="minorHAnsi" w:cstheme="minorHAnsi"/>
-        </w:rPr>
-        <w:t xml:space="preserve"> will open the merge tool with a window containing three panes (</w:t>
-      </w:r>
-      <w:r>
-        <w:rPr>
-          <w:rFonts w:ascii="Courier" w:hAnsi="Courier" w:cstheme="minorHAnsi"/>
-        </w:rPr>
-        <w:t>LOCAL</w:t>
-      </w:r>
-      <w:r>
-        <w:rPr>
-          <w:rFonts w:asciiTheme="minorHAnsi" w:hAnsiTheme="minorHAnsi" w:cstheme="minorHAnsi"/>
-        </w:rPr>
-        <w:t xml:space="preserve">, </w:t>
-      </w:r>
-      <w:r>
-        <w:rPr>
-          <w:rFonts w:ascii="Courier" w:hAnsi="Courier" w:cstheme="minorHAnsi"/>
-        </w:rPr>
-        <w:t>REMOTE</w:t>
-      </w:r>
-      <w:r>
-        <w:rPr>
-          <w:rFonts w:asciiTheme="minorHAnsi" w:hAnsiTheme="minorHAnsi" w:cstheme="minorHAnsi"/>
-        </w:rPr>
-        <w:t xml:space="preserve"> and Result).  The content that you see will be different, but the window that you see should be </w:t>
-      </w:r>
-      <w:proofErr w:type="gramStart"/>
-      <w:r>
-        <w:rPr>
-          <w:rFonts w:asciiTheme="minorHAnsi" w:hAnsiTheme="minorHAnsi" w:cstheme="minorHAnsi"/>
-        </w:rPr>
-        <w:t>similar to</w:t>
-      </w:r>
-      <w:proofErr w:type="gramEnd"/>
-      <w:r>
-        <w:rPr>
-          <w:rFonts w:asciiTheme="minorHAnsi" w:hAnsiTheme="minorHAnsi" w:cstheme="minorHAnsi"/>
-        </w:rPr>
-        <w:t xml:space="preserve"> the one shown below:</w:t>
-      </w:r>
-    </w:p>
-    <w:p>
-      <w:pPr>
-        <w:ind w:left="288"/>
-        <w:rPr>
-          <w:rFonts w:asciiTheme="minorHAnsi" w:hAnsiTheme="minorHAnsi" w:cstheme="minorHAnsi"/>
-        </w:rPr>
-      </w:pPr>
     </w:p>
     <w:p>
       <w:pPr>
@@ -8183,7 +8464,6 @@
           <w:rFonts w:asciiTheme="minorHAnsi" w:hAnsiTheme="minorHAnsi" w:cstheme="minorHAnsi"/>
           <w:noProof/>
         </w:rPr>
-        <w:lastRenderedPageBreak/>
         <w:drawing>
           <wp:inline distT="0" distB="0" distL="0" distR="0" wp14:anchorId="6E35B4D6" wp14:editId="357D514D">
             <wp:extent cx="3511380" cy="1532102"/>
@@ -8200,7 +8480,7 @@
                     <pic:cNvPicPr/>
                   </pic:nvPicPr>
                   <pic:blipFill>
-                    <a:blip r:embed="rId11"/>
+                    <a:blip r:embed="rId12"/>
                     <a:stretch>
                       <a:fillRect/>
                     </a:stretch>
@@ -8248,21 +8528,7 @@
         <w:rPr>
           <w:rFonts w:asciiTheme="minorHAnsi" w:hAnsiTheme="minorHAnsi" w:cstheme="minorHAnsi"/>
         </w:rPr>
-        <w:t xml:space="preserve">No answer is required here, but you must see a window </w:t>
-      </w:r>
-      <w:proofErr w:type="gramStart"/>
-      <w:r>
-        <w:rPr>
-          <w:rFonts w:asciiTheme="minorHAnsi" w:hAnsiTheme="minorHAnsi" w:cstheme="minorHAnsi"/>
-        </w:rPr>
-        <w:t>similar to</w:t>
-      </w:r>
-      <w:proofErr w:type="gramEnd"/>
-      <w:r>
-        <w:rPr>
-          <w:rFonts w:asciiTheme="minorHAnsi" w:hAnsiTheme="minorHAnsi" w:cstheme="minorHAnsi"/>
-        </w:rPr>
-        <w:t xml:space="preserve"> the one above before continuing.</w:t>
+        <w:t>No answer is required here, but you must see a window similar to the one above before continuing.</w:t>
       </w:r>
     </w:p>
     <w:p>
@@ -8308,7 +8574,7 @@
                     <pic:cNvPicPr/>
                   </pic:nvPicPr>
                   <pic:blipFill>
-                    <a:blip r:embed="rId12" cstate="print">
+                    <a:blip r:embed="rId13" cstate="print">
                       <a:extLst>
                         <a:ext uri="{28A0092B-C50C-407E-A947-70E740481C1C}">
                           <a14:useLocalDpi xmlns:a14="http://schemas.microsoft.com/office/drawing/2010/main" val="0"/>
@@ -8424,21 +8690,7 @@
         <w:rPr>
           <w:rFonts w:asciiTheme="minorHAnsi" w:hAnsiTheme="minorHAnsi" w:cstheme="minorHAnsi"/>
         </w:rPr>
-        <w:t xml:space="preserve"> and Result) and look </w:t>
-      </w:r>
-      <w:proofErr w:type="gramStart"/>
-      <w:r>
-        <w:rPr>
-          <w:rFonts w:asciiTheme="minorHAnsi" w:hAnsiTheme="minorHAnsi" w:cstheme="minorHAnsi"/>
-        </w:rPr>
-        <w:t>similar to</w:t>
-      </w:r>
-      <w:proofErr w:type="gramEnd"/>
-      <w:r>
-        <w:rPr>
-          <w:rFonts w:asciiTheme="minorHAnsi" w:hAnsiTheme="minorHAnsi" w:cstheme="minorHAnsi"/>
-        </w:rPr>
-        <w:t xml:space="preserve"> the one shown below:</w:t>
+        <w:t xml:space="preserve"> and Result) and look similar to the one shown below:</w:t>
       </w:r>
     </w:p>
     <w:p>
@@ -8467,6 +8719,7 @@
           <w:noProof/>
           <w:u w:val="single"/>
         </w:rPr>
+        <w:lastRenderedPageBreak/>
         <w:drawing>
           <wp:inline distT="0" distB="0" distL="0" distR="0" wp14:anchorId="689D559F" wp14:editId="652A5DF1">
             <wp:extent cx="3737693" cy="1441168"/>
@@ -8483,7 +8736,7 @@
                     <pic:cNvPicPr/>
                   </pic:nvPicPr>
                   <pic:blipFill>
-                    <a:blip r:embed="rId13"/>
+                    <a:blip r:embed="rId14"/>
                     <a:stretch>
                       <a:fillRect/>
                     </a:stretch>
@@ -8531,21 +8784,7 @@
         <w:rPr>
           <w:rFonts w:asciiTheme="minorHAnsi" w:hAnsiTheme="minorHAnsi" w:cstheme="minorHAnsi"/>
         </w:rPr>
-        <w:t xml:space="preserve">No answer is required here, but you must see a window </w:t>
-      </w:r>
-      <w:proofErr w:type="gramStart"/>
-      <w:r>
-        <w:rPr>
-          <w:rFonts w:asciiTheme="minorHAnsi" w:hAnsiTheme="minorHAnsi" w:cstheme="minorHAnsi"/>
-        </w:rPr>
-        <w:t>similar to</w:t>
-      </w:r>
-      <w:proofErr w:type="gramEnd"/>
-      <w:r>
-        <w:rPr>
-          <w:rFonts w:asciiTheme="minorHAnsi" w:hAnsiTheme="minorHAnsi" w:cstheme="minorHAnsi"/>
-        </w:rPr>
-        <w:t xml:space="preserve"> the one above before continuing.</w:t>
+        <w:t>No answer is required here, but you must see a window similar to the one above before continuing.</w:t>
       </w:r>
     </w:p>
     <w:p>
@@ -8611,7 +8850,6 @@
         <w:rPr>
           <w:rFonts w:asciiTheme="minorHAnsi" w:hAnsiTheme="minorHAnsi" w:cstheme="minorHAnsi"/>
         </w:rPr>
-        <w:lastRenderedPageBreak/>
         <w:t>d. Using your answer to part c, compare the Result pane to the Best Common Ancestor.  How are they different? Why?</w:t>
       </w:r>
     </w:p>
@@ -8816,19 +9054,11 @@
           <w:rFonts w:asciiTheme="minorHAnsi" w:hAnsiTheme="minorHAnsi" w:cstheme="minorHAnsi"/>
         </w:rPr>
       </w:pPr>
-      <w:proofErr w:type="gramStart"/>
-      <w:r>
-        <w:rPr>
-          <w:rFonts w:asciiTheme="minorHAnsi" w:hAnsiTheme="minorHAnsi" w:cstheme="minorHAnsi"/>
-        </w:rPr>
-        <w:t>all of</w:t>
-      </w:r>
-      <w:proofErr w:type="gramEnd"/>
-      <w:r>
-        <w:rPr>
-          <w:rFonts w:asciiTheme="minorHAnsi" w:hAnsiTheme="minorHAnsi" w:cstheme="minorHAnsi"/>
-        </w:rPr>
-        <w:t xml:space="preserve"> the non-conflicting changes from the </w:t>
+      <w:r>
+        <w:rPr>
+          <w:rFonts w:asciiTheme="minorHAnsi" w:hAnsiTheme="minorHAnsi" w:cstheme="minorHAnsi"/>
+        </w:rPr>
+        <w:t xml:space="preserve">all of the non-conflicting changes from the </w:t>
       </w:r>
       <w:r>
         <w:rPr>
@@ -8992,6 +9222,7 @@
         <w:rPr>
           <w:rFonts w:asciiTheme="minorHAnsi" w:hAnsiTheme="minorHAnsi" w:cstheme="minorHAnsi"/>
         </w:rPr>
+        <w:lastRenderedPageBreak/>
         <w:t>a. Give a screenshot of your command and its output.</w:t>
       </w:r>
       <w:r>
@@ -9099,21 +9330,7 @@
         <w:rPr>
           <w:rFonts w:asciiTheme="minorHAnsi" w:hAnsiTheme="minorHAnsi" w:cstheme="minorHAnsi"/>
         </w:rPr>
-        <w:t xml:space="preserve">17.  From #16 you can see that you now have uncommitted changes.  Those changes are </w:t>
-      </w:r>
-      <w:proofErr w:type="gramStart"/>
-      <w:r>
-        <w:rPr>
-          <w:rFonts w:asciiTheme="minorHAnsi" w:hAnsiTheme="minorHAnsi" w:cstheme="minorHAnsi"/>
-        </w:rPr>
-        <w:t>all of</w:t>
-      </w:r>
-      <w:proofErr w:type="gramEnd"/>
-      <w:r>
-        <w:rPr>
-          <w:rFonts w:asciiTheme="minorHAnsi" w:hAnsiTheme="minorHAnsi" w:cstheme="minorHAnsi"/>
-        </w:rPr>
-        <w:t xml:space="preserve"> the changes you made to the</w:t>
+        <w:t>17.  From #16 you can see that you now have uncommitted changes.  Those changes are all of the changes you made to the</w:t>
       </w:r>
       <w:r>
         <w:rPr>
@@ -9527,21 +9744,7 @@
         <w:rPr>
           <w:rFonts w:asciiTheme="minorHAnsi" w:hAnsiTheme="minorHAnsi" w:cstheme="minorHAnsi"/>
         </w:rPr>
-        <w:t xml:space="preserve"> notation appropriately to indicate parameters that need to </w:t>
-      </w:r>
-      <w:proofErr w:type="gramStart"/>
-      <w:r>
-        <w:rPr>
-          <w:rFonts w:asciiTheme="minorHAnsi" w:hAnsiTheme="minorHAnsi" w:cstheme="minorHAnsi"/>
-        </w:rPr>
-        <w:t>customized</w:t>
-      </w:r>
-      <w:proofErr w:type="gramEnd"/>
-      <w:r>
-        <w:rPr>
-          <w:rFonts w:asciiTheme="minorHAnsi" w:hAnsiTheme="minorHAnsi" w:cstheme="minorHAnsi"/>
-        </w:rPr>
-        <w:t xml:space="preserve"> for each use.  Note that the tasks listed are in approximately the same order as they appear in this activity.</w:t>
+        <w:t xml:space="preserve"> notation appropriately to indicate parameters that need to customized for each use.  Note that the tasks listed are in approximately the same order as they appear in this activity.</w:t>
       </w:r>
     </w:p>
     <w:p>
@@ -10179,117 +10382,117 @@
         <w:rPr>
           <w:rFonts w:ascii="Courier" w:hAnsi="Courier" w:cstheme="minorHAnsi"/>
         </w:rPr>
-        <w:t>git fetch upstream merge-conflict-</w:t>
+        <w:t>git fetch upstream merge-conflict-practice</w:t>
+      </w:r>
+    </w:p>
+    <w:p>
+      <w:pPr>
+        <w:rPr>
+          <w:rFonts w:asciiTheme="minorHAnsi" w:hAnsiTheme="minorHAnsi" w:cstheme="minorHAnsi"/>
+        </w:rPr>
+      </w:pPr>
+    </w:p>
+    <w:p>
+      <w:pPr>
+        <w:ind w:left="288"/>
+        <w:rPr>
+          <w:rFonts w:ascii="Courier" w:hAnsi="Courier" w:cstheme="minorHAnsi"/>
+        </w:rPr>
+      </w:pPr>
+      <w:r>
+        <w:rPr>
+          <w:rFonts w:asciiTheme="minorHAnsi" w:hAnsiTheme="minorHAnsi" w:cstheme="minorHAnsi"/>
+        </w:rPr>
+        <w:t xml:space="preserve">The </w:t>
+      </w:r>
+      <w:r>
+        <w:rPr>
+          <w:rFonts w:ascii="Courier" w:hAnsi="Courier" w:cstheme="minorHAnsi"/>
+        </w:rPr>
+        <w:t>merge-conflict-practice</w:t>
+      </w:r>
+      <w:r>
+        <w:rPr>
+          <w:rFonts w:asciiTheme="minorHAnsi" w:hAnsiTheme="minorHAnsi" w:cstheme="minorHAnsi"/>
+        </w:rPr>
+        <w:t xml:space="preserve"> branch was created so that it contains some conflicts with the upstream </w:t>
+      </w:r>
+      <w:r>
+        <w:rPr>
+          <w:rFonts w:ascii="Courier" w:hAnsi="Courier" w:cstheme="minorHAnsi"/>
+        </w:rPr>
+        <w:t>main</w:t>
+      </w:r>
+      <w:r>
+        <w:rPr>
+          <w:rFonts w:asciiTheme="minorHAnsi" w:hAnsiTheme="minorHAnsi" w:cstheme="minorHAnsi"/>
+        </w:rPr>
+        <w:t xml:space="preserve"> branch.  When you have fetched this branch, think of it as if you had created it from </w:t>
+      </w:r>
+      <w:r>
+        <w:rPr>
+          <w:rFonts w:ascii="Courier" w:hAnsi="Courier" w:cstheme="minorHAnsi"/>
+        </w:rPr>
+        <w:t>main</w:t>
+      </w:r>
+      <w:r>
+        <w:rPr>
+          <w:rFonts w:asciiTheme="minorHAnsi" w:hAnsiTheme="minorHAnsi" w:cstheme="minorHAnsi"/>
+        </w:rPr>
+        <w:t xml:space="preserve">, then made some changes that resulted in conflicts with the upstream </w:t>
+      </w:r>
+      <w:r>
+        <w:rPr>
+          <w:rFonts w:ascii="Courier" w:hAnsi="Courier" w:cstheme="minorHAnsi"/>
+        </w:rPr>
+        <w:t>main</w:t>
+      </w:r>
+      <w:r>
+        <w:rPr>
+          <w:rFonts w:asciiTheme="minorHAnsi" w:hAnsiTheme="minorHAnsi" w:cstheme="minorHAnsi"/>
+        </w:rPr>
+        <w:t xml:space="preserve"> branch.  This leaves you at the point where you are trying to merge </w:t>
+      </w:r>
+      <w:r>
+        <w:rPr>
+          <w:rFonts w:ascii="Courier" w:hAnsi="Courier" w:cstheme="minorHAnsi"/>
+        </w:rPr>
+        <w:t>main</w:t>
+      </w:r>
+      <w:r>
+        <w:rPr>
+          <w:rFonts w:asciiTheme="minorHAnsi" w:hAnsiTheme="minorHAnsi" w:cstheme="minorHAnsi"/>
+        </w:rPr>
+        <w:t xml:space="preserve"> into this feature branch and resolve the conflicts</w:t>
+      </w:r>
+      <w:r>
+        <w:rPr>
+          <w:rFonts w:asciiTheme="minorHAnsi" w:hAnsiTheme="minorHAnsi" w:cstheme="minorHAnsi"/>
+        </w:rPr>
+        <w:t xml:space="preserve"> (</w:t>
       </w:r>
       <w:proofErr w:type="gramStart"/>
       <w:r>
         <w:rPr>
-          <w:rFonts w:ascii="Courier" w:hAnsi="Courier" w:cstheme="minorHAnsi"/>
-        </w:rPr>
-        <w:t>practice</w:t>
+          <w:rFonts w:asciiTheme="minorHAnsi" w:hAnsiTheme="minorHAnsi" w:cstheme="minorHAnsi"/>
+        </w:rPr>
+        <w:t>e.g.</w:t>
       </w:r>
       <w:proofErr w:type="gramEnd"/>
-    </w:p>
-    <w:p>
-      <w:pPr>
-        <w:rPr>
-          <w:rFonts w:asciiTheme="minorHAnsi" w:hAnsiTheme="minorHAnsi" w:cstheme="minorHAnsi"/>
-        </w:rPr>
-      </w:pPr>
+      <w:r>
+        <w:rPr>
+          <w:rFonts w:asciiTheme="minorHAnsi" w:hAnsiTheme="minorHAnsi" w:cstheme="minorHAnsi"/>
+        </w:rPr>
+        <w:t xml:space="preserve"> like in Figure 3).</w:t>
+      </w:r>
     </w:p>
     <w:p>
       <w:pPr>
         <w:ind w:left="288"/>
         <w:rPr>
-          <w:rFonts w:ascii="Courier" w:hAnsi="Courier" w:cstheme="minorHAnsi"/>
-        </w:rPr>
-      </w:pPr>
-      <w:r>
-        <w:rPr>
-          <w:rFonts w:asciiTheme="minorHAnsi" w:hAnsiTheme="minorHAnsi" w:cstheme="minorHAnsi"/>
-        </w:rPr>
-        <w:t xml:space="preserve">The </w:t>
-      </w:r>
-      <w:r>
-        <w:rPr>
-          <w:rFonts w:ascii="Courier" w:hAnsi="Courier" w:cstheme="minorHAnsi"/>
-        </w:rPr>
-        <w:t>merge-conflict-practice</w:t>
-      </w:r>
-      <w:r>
-        <w:rPr>
-          <w:rFonts w:asciiTheme="minorHAnsi" w:hAnsiTheme="minorHAnsi" w:cstheme="minorHAnsi"/>
-        </w:rPr>
-        <w:t xml:space="preserve"> branch was created so that it contains some conflicts with the upstream </w:t>
-      </w:r>
-      <w:r>
-        <w:rPr>
-          <w:rFonts w:ascii="Courier" w:hAnsi="Courier" w:cstheme="minorHAnsi"/>
-        </w:rPr>
-        <w:t>main</w:t>
-      </w:r>
-      <w:r>
-        <w:rPr>
-          <w:rFonts w:asciiTheme="minorHAnsi" w:hAnsiTheme="minorHAnsi" w:cstheme="minorHAnsi"/>
-        </w:rPr>
-        <w:t xml:space="preserve"> branch.  When you have fetched this branch, think of it as if you had created it from </w:t>
-      </w:r>
-      <w:r>
-        <w:rPr>
-          <w:rFonts w:ascii="Courier" w:hAnsi="Courier" w:cstheme="minorHAnsi"/>
-        </w:rPr>
-        <w:t>main</w:t>
-      </w:r>
-      <w:r>
-        <w:rPr>
-          <w:rFonts w:asciiTheme="minorHAnsi" w:hAnsiTheme="minorHAnsi" w:cstheme="minorHAnsi"/>
-        </w:rPr>
-        <w:t xml:space="preserve">, then made some changes that resulted in conflicts with the upstream </w:t>
-      </w:r>
-      <w:r>
-        <w:rPr>
-          <w:rFonts w:ascii="Courier" w:hAnsi="Courier" w:cstheme="minorHAnsi"/>
-        </w:rPr>
-        <w:t>main</w:t>
-      </w:r>
-      <w:r>
-        <w:rPr>
-          <w:rFonts w:asciiTheme="minorHAnsi" w:hAnsiTheme="minorHAnsi" w:cstheme="minorHAnsi"/>
-        </w:rPr>
-        <w:t xml:space="preserve"> branch.  This leaves you at the point where you are trying to merge </w:t>
-      </w:r>
-      <w:r>
-        <w:rPr>
-          <w:rFonts w:ascii="Courier" w:hAnsi="Courier" w:cstheme="minorHAnsi"/>
-        </w:rPr>
-        <w:t>main</w:t>
-      </w:r>
-      <w:r>
-        <w:rPr>
-          <w:rFonts w:asciiTheme="minorHAnsi" w:hAnsiTheme="minorHAnsi" w:cstheme="minorHAnsi"/>
-        </w:rPr>
-        <w:t xml:space="preserve"> into this feature branch and resolve the conflicts</w:t>
-      </w:r>
-      <w:r>
-        <w:rPr>
-          <w:rFonts w:asciiTheme="minorHAnsi" w:hAnsiTheme="minorHAnsi" w:cstheme="minorHAnsi"/>
-        </w:rPr>
-        <w:t xml:space="preserve"> (</w:t>
-      </w:r>
-      <w:proofErr w:type="gramStart"/>
-      <w:r>
-        <w:rPr>
-          <w:rFonts w:asciiTheme="minorHAnsi" w:hAnsiTheme="minorHAnsi" w:cstheme="minorHAnsi"/>
-        </w:rPr>
-        <w:t>e.g.</w:t>
-      </w:r>
-      <w:proofErr w:type="gramEnd"/>
-      <w:r>
-        <w:rPr>
-          <w:rFonts w:asciiTheme="minorHAnsi" w:hAnsiTheme="minorHAnsi" w:cstheme="minorHAnsi"/>
-        </w:rPr>
-        <w:t xml:space="preserve"> like in Figure 3).</w:t>
-      </w:r>
+          <w:rFonts w:asciiTheme="minorHAnsi" w:hAnsiTheme="minorHAnsi" w:cstheme="minorHAnsi"/>
+        </w:rPr>
+      </w:pPr>
     </w:p>
     <w:p>
       <w:pPr>
@@ -10298,18 +10501,11 @@
           <w:rFonts w:asciiTheme="minorHAnsi" w:hAnsiTheme="minorHAnsi" w:cstheme="minorHAnsi"/>
         </w:rPr>
       </w:pPr>
-    </w:p>
-    <w:p>
-      <w:pPr>
-        <w:ind w:left="288"/>
-        <w:rPr>
-          <w:rFonts w:asciiTheme="minorHAnsi" w:hAnsiTheme="minorHAnsi" w:cstheme="minorHAnsi"/>
-        </w:rPr>
-      </w:pPr>
-      <w:r>
-        <w:rPr>
-          <w:rFonts w:asciiTheme="minorHAnsi" w:hAnsiTheme="minorHAnsi" w:cstheme="minorHAnsi"/>
-        </w:rPr>
+      <w:r>
+        <w:rPr>
+          <w:rFonts w:asciiTheme="minorHAnsi" w:hAnsiTheme="minorHAnsi" w:cstheme="minorHAnsi"/>
+        </w:rPr>
+        <w:lastRenderedPageBreak/>
         <w:t xml:space="preserve">b. Make the </w:t>
       </w:r>
       <w:r>
@@ -10429,7 +10625,6 @@
         </w:rPr>
         <w:t xml:space="preserve"> branch and </w:t>
       </w:r>
-      <w:proofErr w:type="gramStart"/>
       <w:r>
         <w:rPr>
           <w:rFonts w:asciiTheme="minorHAnsi" w:hAnsiTheme="minorHAnsi" w:cstheme="minorHAnsi"/>
@@ -10440,14 +10635,7 @@
         <w:rPr>
           <w:rFonts w:asciiTheme="minorHAnsi" w:hAnsiTheme="minorHAnsi" w:cstheme="minorHAnsi"/>
         </w:rPr>
-        <w:t>of</w:t>
-      </w:r>
-      <w:proofErr w:type="gramEnd"/>
-      <w:r>
-        <w:rPr>
-          <w:rFonts w:asciiTheme="minorHAnsi" w:hAnsiTheme="minorHAnsi" w:cstheme="minorHAnsi"/>
-        </w:rPr>
-        <w:t xml:space="preserve"> the non-conflicting changes from the </w:t>
+        <w:t xml:space="preserve">of the non-conflicting changes from the </w:t>
       </w:r>
       <w:r>
         <w:rPr>
@@ -10590,7 +10778,6 @@
         <w:rPr>
           <w:rFonts w:asciiTheme="minorHAnsi" w:hAnsiTheme="minorHAnsi" w:cstheme="minorHAnsi"/>
         </w:rPr>
-        <w:lastRenderedPageBreak/>
         <w:t xml:space="preserve">d. Push the </w:t>
       </w:r>
       <w:r>
@@ -10787,16 +10974,22 @@
           <w:rFonts w:ascii="Courier" w:hAnsi="Courier" w:cstheme="minorHAnsi"/>
         </w:rPr>
         <w:tab/>
-        <w:t xml:space="preserve">git switch </w:t>
+        <w:t xml:space="preserve">git </w:t>
       </w:r>
       <w:proofErr w:type="gramStart"/>
       <w:r>
         <w:rPr>
           <w:rFonts w:ascii="Courier" w:hAnsi="Courier" w:cstheme="minorHAnsi"/>
         </w:rPr>
-        <w:t>main</w:t>
+        <w:t>switch</w:t>
       </w:r>
       <w:proofErr w:type="gramEnd"/>
+      <w:r>
+        <w:rPr>
+          <w:rFonts w:ascii="Courier" w:hAnsi="Courier" w:cstheme="minorHAnsi"/>
+        </w:rPr>
+        <w:t xml:space="preserve"> main</w:t>
+      </w:r>
     </w:p>
     <w:p>
       <w:pPr>
@@ -10809,49 +11002,27 @@
         <w:rPr>
           <w:rFonts w:ascii="Courier" w:hAnsi="Courier" w:cstheme="minorHAnsi"/>
         </w:rPr>
-        <w:t>git reset --hard~</w:t>
-      </w:r>
-      <w:proofErr w:type="gramStart"/>
-      <w:r>
-        <w:rPr>
-          <w:rFonts w:ascii="Courier" w:hAnsi="Courier" w:cstheme="minorHAnsi"/>
-        </w:rPr>
-        <w:t>1</w:t>
-      </w:r>
-      <w:proofErr w:type="gramEnd"/>
-    </w:p>
-    <w:p>
-      <w:pPr>
-        <w:rPr>
-          <w:rFonts w:asciiTheme="minorHAnsi" w:hAnsiTheme="minorHAnsi" w:cstheme="minorHAnsi"/>
-        </w:rPr>
-      </w:pPr>
-    </w:p>
-    <w:p>
-      <w:pPr>
-        <w:rPr>
-          <w:rFonts w:asciiTheme="minorHAnsi" w:hAnsiTheme="minorHAnsi" w:cstheme="minorHAnsi"/>
-        </w:rPr>
-      </w:pPr>
-      <w:r>
-        <w:rPr>
-          <w:rFonts w:asciiTheme="minorHAnsi" w:hAnsiTheme="minorHAnsi" w:cstheme="minorHAnsi"/>
-        </w:rPr>
-        <w:t xml:space="preserve">You should see output </w:t>
-      </w:r>
-      <w:proofErr w:type="gramStart"/>
-      <w:r>
-        <w:rPr>
-          <w:rFonts w:asciiTheme="minorHAnsi" w:hAnsiTheme="minorHAnsi" w:cstheme="minorHAnsi"/>
-        </w:rPr>
-        <w:t>similar to</w:t>
-      </w:r>
-      <w:proofErr w:type="gramEnd"/>
-      <w:r>
-        <w:rPr>
-          <w:rFonts w:asciiTheme="minorHAnsi" w:hAnsiTheme="minorHAnsi" w:cstheme="minorHAnsi"/>
-        </w:rPr>
-        <w:t>:</w:t>
+        <w:t>git reset --hard~1</w:t>
+      </w:r>
+    </w:p>
+    <w:p>
+      <w:pPr>
+        <w:rPr>
+          <w:rFonts w:asciiTheme="minorHAnsi" w:hAnsiTheme="minorHAnsi" w:cstheme="minorHAnsi"/>
+        </w:rPr>
+      </w:pPr>
+    </w:p>
+    <w:p>
+      <w:pPr>
+        <w:rPr>
+          <w:rFonts w:asciiTheme="minorHAnsi" w:hAnsiTheme="minorHAnsi" w:cstheme="minorHAnsi"/>
+        </w:rPr>
+      </w:pPr>
+      <w:r>
+        <w:rPr>
+          <w:rFonts w:asciiTheme="minorHAnsi" w:hAnsiTheme="minorHAnsi" w:cstheme="minorHAnsi"/>
+        </w:rPr>
+        <w:t>You should see output similar to:</w:t>
       </w:r>
     </w:p>
     <w:p>
@@ -10928,16 +11099,8 @@
         <w:rPr>
           <w:rFonts w:asciiTheme="minorHAnsi" w:hAnsiTheme="minorHAnsi" w:cstheme="minorHAnsi"/>
         </w:rPr>
-        <w:t xml:space="preserve">make a new feature </w:t>
-      </w:r>
-      <w:proofErr w:type="gramStart"/>
-      <w:r>
-        <w:rPr>
-          <w:rFonts w:asciiTheme="minorHAnsi" w:hAnsiTheme="minorHAnsi" w:cstheme="minorHAnsi"/>
-        </w:rPr>
-        <w:t>branch</w:t>
-      </w:r>
-      <w:proofErr w:type="gramEnd"/>
+        <w:t>make a new feature branch</w:t>
+      </w:r>
     </w:p>
     <w:p>
       <w:pPr>
@@ -10972,16 +11135,8 @@
         <w:rPr>
           <w:rFonts w:asciiTheme="minorHAnsi" w:hAnsiTheme="minorHAnsi" w:cstheme="minorHAnsi"/>
         </w:rPr>
-        <w:t xml:space="preserve">make the changes necessary to address your Round2 </w:t>
-      </w:r>
-      <w:proofErr w:type="gramStart"/>
-      <w:r>
-        <w:rPr>
-          <w:rFonts w:asciiTheme="minorHAnsi" w:hAnsiTheme="minorHAnsi" w:cstheme="minorHAnsi"/>
-        </w:rPr>
-        <w:t>issue</w:t>
-      </w:r>
-      <w:proofErr w:type="gramEnd"/>
+        <w:t>make the changes necessary to address your Round2 issue</w:t>
+      </w:r>
     </w:p>
     <w:p>
       <w:pPr>
@@ -10998,16 +11153,8 @@
         <w:rPr>
           <w:rFonts w:asciiTheme="minorHAnsi" w:hAnsiTheme="minorHAnsi" w:cstheme="minorHAnsi"/>
         </w:rPr>
-        <w:t xml:space="preserve">stage and commit your changes to your feature </w:t>
-      </w:r>
-      <w:proofErr w:type="gramStart"/>
-      <w:r>
-        <w:rPr>
-          <w:rFonts w:asciiTheme="minorHAnsi" w:hAnsiTheme="minorHAnsi" w:cstheme="minorHAnsi"/>
-        </w:rPr>
-        <w:t>branch</w:t>
-      </w:r>
-      <w:proofErr w:type="gramEnd"/>
+        <w:t>stage and commit your changes to your feature branch</w:t>
+      </w:r>
     </w:p>
     <w:p>
       <w:pPr>
@@ -11024,16 +11171,8 @@
         <w:rPr>
           <w:rFonts w:asciiTheme="minorHAnsi" w:hAnsiTheme="minorHAnsi" w:cstheme="minorHAnsi"/>
         </w:rPr>
-        <w:t xml:space="preserve">Push your feature branch to your </w:t>
-      </w:r>
-      <w:proofErr w:type="gramStart"/>
-      <w:r>
-        <w:rPr>
-          <w:rFonts w:asciiTheme="minorHAnsi" w:hAnsiTheme="minorHAnsi" w:cstheme="minorHAnsi"/>
-        </w:rPr>
-        <w:t>origin</w:t>
-      </w:r>
-      <w:proofErr w:type="gramEnd"/>
+        <w:t>Push your feature branch to your origin</w:t>
+      </w:r>
     </w:p>
     <w:p>
       <w:pPr>
@@ -11050,16 +11189,8 @@
         <w:rPr>
           <w:rFonts w:asciiTheme="minorHAnsi" w:hAnsiTheme="minorHAnsi" w:cstheme="minorHAnsi"/>
         </w:rPr>
-        <w:t xml:space="preserve">Make a pull request to the upstream for your new feature </w:t>
-      </w:r>
-      <w:proofErr w:type="gramStart"/>
-      <w:r>
-        <w:rPr>
-          <w:rFonts w:asciiTheme="minorHAnsi" w:hAnsiTheme="minorHAnsi" w:cstheme="minorHAnsi"/>
-        </w:rPr>
-        <w:t>branch</w:t>
-      </w:r>
-      <w:proofErr w:type="gramEnd"/>
+        <w:t>Make a pull request to the upstream for your new feature branch</w:t>
+      </w:r>
     </w:p>
     <w:p>
       <w:pPr>
@@ -11207,21 +11338,7 @@
         <w:rPr>
           <w:rFonts w:asciiTheme="minorHAnsi" w:hAnsiTheme="minorHAnsi" w:cstheme="minorHAnsi"/>
         </w:rPr>
-        <w:t xml:space="preserve">b. Please comment on any </w:t>
-      </w:r>
-      <w:proofErr w:type="gramStart"/>
-      <w:r>
-        <w:rPr>
-          <w:rFonts w:asciiTheme="minorHAnsi" w:hAnsiTheme="minorHAnsi" w:cstheme="minorHAnsi"/>
-        </w:rPr>
-        <w:t>particular challenges</w:t>
-      </w:r>
-      <w:proofErr w:type="gramEnd"/>
-      <w:r>
-        <w:rPr>
-          <w:rFonts w:asciiTheme="minorHAnsi" w:hAnsiTheme="minorHAnsi" w:cstheme="minorHAnsi"/>
-        </w:rPr>
-        <w:t xml:space="preserve"> you faced in completing this activity.</w:t>
+        <w:t>b. Please comment on any particular challenges you faced in completing this activity.</w:t>
       </w:r>
     </w:p>
     <w:p>
@@ -11310,7 +11427,7 @@
           <w:rFonts w:asciiTheme="minorHAnsi" w:hAnsiTheme="minorHAnsi" w:cstheme="minorHAnsi"/>
         </w:rPr>
       </w:pPr>
-      <w:hyperlink r:id="rId14">
+      <w:hyperlink r:id="rId15">
         <w:r>
           <w:rPr>
             <w:rStyle w:val="Hyperlink"/>
@@ -11331,7 +11448,7 @@
           <w:rFonts w:asciiTheme="minorHAnsi" w:hAnsiTheme="minorHAnsi" w:cstheme="minorHAnsi"/>
         </w:rPr>
       </w:pPr>
-      <w:hyperlink r:id="rId15">
+      <w:hyperlink r:id="rId16">
         <w:r>
           <w:rPr>
             <w:rStyle w:val="Hyperlink"/>
@@ -11352,7 +11469,7 @@
           <w:rFonts w:asciiTheme="minorHAnsi" w:hAnsiTheme="minorHAnsi" w:cstheme="minorHAnsi"/>
         </w:rPr>
       </w:pPr>
-      <w:hyperlink r:id="rId16">
+      <w:hyperlink r:id="rId17">
         <w:r>
           <w:rPr>
             <w:rStyle w:val="Hyperlink"/>
@@ -11371,7 +11488,7 @@
       </w:pPr>
     </w:p>
     <w:sectPr>
-      <w:footerReference w:type="default" r:id="rId17"/>
+      <w:footerReference w:type="default" r:id="rId18"/>
       <w:pgSz w:w="12240" w:h="15840"/>
       <w:pgMar w:top="1440" w:right="1440" w:bottom="1440" w:left="1440" w:header="0" w:footer="288" w:gutter="0"/>
       <w:cols w:space="720"/>
@@ -12980,6 +13097,19 @@
       <w:szCs w:val="20"/>
     </w:rPr>
   </w:style>
+  <w:style w:type="paragraph" w:styleId="Revision">
+    <w:name w:val="Revision"/>
+    <w:hidden/>
+    <w:uiPriority w:val="99"/>
+    <w:semiHidden/>
+    <w:rsid w:val="000756D7"/>
+    <w:pPr>
+      <w:suppressAutoHyphens w:val="0"/>
+    </w:pPr>
+    <w:rPr>
+      <w:rFonts w:ascii="Times New Roman" w:eastAsia="Times New Roman" w:hAnsi="Times New Roman" w:cs="Times New Roman"/>
+    </w:rPr>
+  </w:style>
 </w:styles>
 </file>
 

</xml_diff>